<commit_message>
Aug 30 Assignment added
</commit_message>
<xml_diff>
--- a/Assignment.docx
+++ b/Assignment.docx
@@ -56,7 +56,7 @@
           <w:r>
             <w:fldChar w:fldCharType="separate"/>
           </w:r>
-          <w:hyperlink w:anchor="_Toc80901463" w:history="1">
+          <w:hyperlink w:anchor="_Toc81245274" w:history="1">
             <w:r>
               <w:rPr>
                 <w:rStyle w:val="Hyperlink"/>
@@ -83,7 +83,7 @@
                 <w:noProof/>
                 <w:webHidden/>
               </w:rPr>
-              <w:instrText xml:space="preserve"> PAGEREF _Toc80901463 \h </w:instrText>
+              <w:instrText xml:space="preserve"> PAGEREF _Toc81245274 \h </w:instrText>
             </w:r>
             <w:r>
               <w:rPr>
@@ -126,7 +126,7 @@
               <w:lang w:val="en-IN" w:eastAsia="en-IN"/>
             </w:rPr>
           </w:pPr>
-          <w:hyperlink w:anchor="_Toc80901464" w:history="1">
+          <w:hyperlink w:anchor="_Toc81245275" w:history="1">
             <w:r>
               <w:rPr>
                 <w:rStyle w:val="Hyperlink"/>
@@ -156,7 +156,7 @@
                 <w:noProof/>
                 <w:webHidden/>
               </w:rPr>
-              <w:instrText xml:space="preserve"> PAGEREF _Toc80901464 \h </w:instrText>
+              <w:instrText xml:space="preserve"> PAGEREF _Toc81245275 \h </w:instrText>
             </w:r>
             <w:r>
               <w:rPr>
@@ -199,7 +199,7 @@
               <w:lang w:val="en-IN" w:eastAsia="en-IN"/>
             </w:rPr>
           </w:pPr>
-          <w:hyperlink w:anchor="_Toc80901465" w:history="1">
+          <w:hyperlink w:anchor="_Toc81245276" w:history="1">
             <w:r>
               <w:rPr>
                 <w:rStyle w:val="Hyperlink"/>
@@ -226,7 +226,7 @@
                 <w:noProof/>
                 <w:webHidden/>
               </w:rPr>
-              <w:instrText xml:space="preserve"> PAGEREF _Toc80901465 \h </w:instrText>
+              <w:instrText xml:space="preserve"> PAGEREF _Toc81245276 \h </w:instrText>
             </w:r>
             <w:r>
               <w:rPr>
@@ -269,7 +269,7 @@
               <w:lang w:val="en-IN" w:eastAsia="en-IN"/>
             </w:rPr>
           </w:pPr>
-          <w:hyperlink w:anchor="_Toc80901466" w:history="1">
+          <w:hyperlink w:anchor="_Toc81245277" w:history="1">
             <w:r>
               <w:rPr>
                 <w:rStyle w:val="Hyperlink"/>
@@ -300,7 +300,7 @@
                 <w:noProof/>
                 <w:webHidden/>
               </w:rPr>
-              <w:instrText xml:space="preserve"> PAGEREF _Toc80901466 \h </w:instrText>
+              <w:instrText xml:space="preserve"> PAGEREF _Toc81245277 \h </w:instrText>
             </w:r>
             <w:r>
               <w:rPr>
@@ -343,7 +343,7 @@
               <w:lang w:val="en-IN" w:eastAsia="en-IN"/>
             </w:rPr>
           </w:pPr>
-          <w:hyperlink w:anchor="_Toc80901467" w:history="1">
+          <w:hyperlink w:anchor="_Toc81245278" w:history="1">
             <w:r>
               <w:rPr>
                 <w:rStyle w:val="Hyperlink"/>
@@ -373,7 +373,7 @@
                 <w:noProof/>
                 <w:webHidden/>
               </w:rPr>
-              <w:instrText xml:space="preserve"> PAGEREF _Toc80901467 \h </w:instrText>
+              <w:instrText xml:space="preserve"> PAGEREF _Toc81245278 \h </w:instrText>
             </w:r>
             <w:r>
               <w:rPr>
@@ -416,7 +416,7 @@
               <w:lang w:val="en-IN" w:eastAsia="en-IN"/>
             </w:rPr>
           </w:pPr>
-          <w:hyperlink w:anchor="_Toc80901468" w:history="1">
+          <w:hyperlink w:anchor="_Toc81245279" w:history="1">
             <w:r>
               <w:rPr>
                 <w:rStyle w:val="Hyperlink"/>
@@ -446,7 +446,7 @@
                 <w:noProof/>
                 <w:webHidden/>
               </w:rPr>
-              <w:instrText xml:space="preserve"> PAGEREF _Toc80901468 \h </w:instrText>
+              <w:instrText xml:space="preserve"> PAGEREF _Toc81245279 \h </w:instrText>
             </w:r>
             <w:r>
               <w:rPr>
@@ -489,7 +489,7 @@
               <w:lang w:val="en-IN" w:eastAsia="en-IN"/>
             </w:rPr>
           </w:pPr>
-          <w:hyperlink w:anchor="_Toc80901469" w:history="1">
+          <w:hyperlink w:anchor="_Toc81245280" w:history="1">
             <w:r>
               <w:rPr>
                 <w:rStyle w:val="Hyperlink"/>
@@ -519,7 +519,7 @@
                 <w:noProof/>
                 <w:webHidden/>
               </w:rPr>
-              <w:instrText xml:space="preserve"> PAGEREF _Toc80901469 \h </w:instrText>
+              <w:instrText xml:space="preserve"> PAGEREF _Toc81245280 \h </w:instrText>
             </w:r>
             <w:r>
               <w:rPr>
@@ -562,7 +562,7 @@
               <w:lang w:val="en-IN" w:eastAsia="en-IN"/>
             </w:rPr>
           </w:pPr>
-          <w:hyperlink w:anchor="_Toc80901470" w:history="1">
+          <w:hyperlink w:anchor="_Toc81245281" w:history="1">
             <w:r>
               <w:rPr>
                 <w:rStyle w:val="Hyperlink"/>
@@ -592,7 +592,7 @@
                 <w:noProof/>
                 <w:webHidden/>
               </w:rPr>
-              <w:instrText xml:space="preserve"> PAGEREF _Toc80901470 \h </w:instrText>
+              <w:instrText xml:space="preserve"> PAGEREF _Toc81245281 \h </w:instrText>
             </w:r>
             <w:r>
               <w:rPr>
@@ -635,7 +635,7 @@
               <w:lang w:val="en-IN" w:eastAsia="en-IN"/>
             </w:rPr>
           </w:pPr>
-          <w:hyperlink w:anchor="_Toc80901471" w:history="1">
+          <w:hyperlink w:anchor="_Toc81245282" w:history="1">
             <w:r>
               <w:rPr>
                 <w:rStyle w:val="Hyperlink"/>
@@ -666,7 +666,7 @@
                 <w:noProof/>
                 <w:webHidden/>
               </w:rPr>
-              <w:instrText xml:space="preserve"> PAGEREF _Toc80901471 \h </w:instrText>
+              <w:instrText xml:space="preserve"> PAGEREF _Toc81245282 \h </w:instrText>
             </w:r>
             <w:r>
               <w:rPr>
@@ -709,7 +709,7 @@
               <w:lang w:val="en-IN" w:eastAsia="en-IN"/>
             </w:rPr>
           </w:pPr>
-          <w:hyperlink w:anchor="_Toc80901472" w:history="1">
+          <w:hyperlink w:anchor="_Toc81245283" w:history="1">
             <w:r>
               <w:rPr>
                 <w:rStyle w:val="Hyperlink"/>
@@ -740,7 +740,7 @@
                 <w:noProof/>
                 <w:webHidden/>
               </w:rPr>
-              <w:instrText xml:space="preserve"> PAGEREF _Toc80901472 \h </w:instrText>
+              <w:instrText xml:space="preserve"> PAGEREF _Toc81245283 \h </w:instrText>
             </w:r>
             <w:r>
               <w:rPr>
@@ -783,7 +783,7 @@
               <w:lang w:val="en-IN" w:eastAsia="en-IN"/>
             </w:rPr>
           </w:pPr>
-          <w:hyperlink w:anchor="_Toc80901473" w:history="1">
+          <w:hyperlink w:anchor="_Toc81245284" w:history="1">
             <w:r>
               <w:rPr>
                 <w:rStyle w:val="Hyperlink"/>
@@ -814,7 +814,7 @@
                 <w:noProof/>
                 <w:webHidden/>
               </w:rPr>
-              <w:instrText xml:space="preserve"> PAGEREF _Toc80901473 \h </w:instrText>
+              <w:instrText xml:space="preserve"> PAGEREF _Toc81245284 \h </w:instrText>
             </w:r>
             <w:r>
               <w:rPr>
@@ -835,6 +835,80 @@
                 <w:webHidden/>
               </w:rPr>
               <w:t>3</w:t>
+            </w:r>
+            <w:r>
+              <w:rPr>
+                <w:noProof/>
+                <w:webHidden/>
+              </w:rPr>
+              <w:fldChar w:fldCharType="end"/>
+            </w:r>
+          </w:hyperlink>
+        </w:p>
+        <w:p>
+          <w:pPr>
+            <w:pStyle w:val="TOC3"/>
+            <w:tabs>
+              <w:tab w:val="right" w:leader="dot" w:pos="9350"/>
+            </w:tabs>
+            <w:rPr>
+              <w:rFonts w:eastAsiaTheme="minorEastAsia"/>
+              <w:noProof/>
+              <w:lang w:val="en-IN" w:eastAsia="en-IN"/>
+            </w:rPr>
+          </w:pPr>
+          <w:hyperlink w:anchor="_Toc81245285" w:history="1">
+            <w:r>
+              <w:rPr>
+                <w:rStyle w:val="Hyperlink"/>
+                <w:b/>
+                <w:bCs/>
+                <w:i/>
+                <w:iCs/>
+                <w:noProof/>
+              </w:rPr>
+              <w:t>Task 10 – Aug 30, 2021</w:t>
+            </w:r>
+            <w:r>
+              <w:rPr>
+                <w:noProof/>
+                <w:webHidden/>
+              </w:rPr>
+              <w:tab/>
+            </w:r>
+            <w:r>
+              <w:rPr>
+                <w:noProof/>
+                <w:webHidden/>
+              </w:rPr>
+              <w:fldChar w:fldCharType="begin"/>
+            </w:r>
+            <w:r>
+              <w:rPr>
+                <w:noProof/>
+                <w:webHidden/>
+              </w:rPr>
+              <w:instrText xml:space="preserve"> PAGEREF _Toc81245285 \h </w:instrText>
+            </w:r>
+            <w:r>
+              <w:rPr>
+                <w:noProof/>
+                <w:webHidden/>
+              </w:rPr>
+            </w:r>
+            <w:r>
+              <w:rPr>
+                <w:noProof/>
+                <w:webHidden/>
+              </w:rPr>
+              <w:fldChar w:fldCharType="separate"/>
+            </w:r>
+            <w:r>
+              <w:rPr>
+                <w:noProof/>
+                <w:webHidden/>
+              </w:rPr>
+              <w:t>4</w:t>
             </w:r>
             <w:r>
               <w:rPr>
@@ -866,7 +940,7 @@
           <w:bCs w:val="0"/>
         </w:rPr>
       </w:pPr>
-      <w:bookmarkStart w:id="0" w:name="_Toc80901463"/>
+      <w:bookmarkStart w:id="0" w:name="_Toc81245274"/>
       <w:r>
         <w:rPr>
           <w:rStyle w:val="Strong"/>
@@ -885,7 +959,7 @@
           <w:b/>
         </w:rPr>
       </w:pPr>
-      <w:bookmarkStart w:id="1" w:name="_Toc80901464"/>
+      <w:bookmarkStart w:id="1" w:name="_Toc81245275"/>
       <w:r>
         <w:rPr>
           <w:rStyle w:val="SubtleEmphasis"/>
@@ -893,7 +967,9 @@
         </w:rPr>
         <w:t>Task 1</w:t>
       </w:r>
+      <w:bookmarkStart w:id="2" w:name="_GoBack"/>
       <w:bookmarkEnd w:id="1"/>
+      <w:bookmarkEnd w:id="2"/>
     </w:p>
     <w:p>
       <w:pPr>
@@ -1223,7 +1299,7 @@
           <w:bCs w:val="0"/>
         </w:rPr>
       </w:pPr>
-      <w:bookmarkStart w:id="2" w:name="_Toc80901465"/>
+      <w:bookmarkStart w:id="3" w:name="_Toc81245276"/>
       <w:r>
         <w:rPr>
           <w:rStyle w:val="Strong"/>
@@ -1232,7 +1308,7 @@
         </w:rPr>
         <w:t>Java Assignment</w:t>
       </w:r>
-      <w:bookmarkEnd w:id="2"/>
+      <w:bookmarkEnd w:id="3"/>
       <w:r>
         <w:rPr>
           <w:rStyle w:val="Strong"/>
@@ -1251,7 +1327,7 @@
           <w:bCs/>
         </w:rPr>
       </w:pPr>
-      <w:bookmarkStart w:id="3" w:name="_Toc80901466"/>
+      <w:bookmarkStart w:id="4" w:name="_Toc81245277"/>
       <w:r>
         <w:rPr>
           <w:rStyle w:val="SubtleEmphasis"/>
@@ -1260,7 +1336,7 @@
         </w:rPr>
         <w:t>Task 2</w:t>
       </w:r>
-      <w:bookmarkEnd w:id="3"/>
+      <w:bookmarkEnd w:id="4"/>
       <w:r>
         <w:rPr>
           <w:rStyle w:val="SubtleEmphasis"/>
@@ -1595,7 +1671,7 @@
           <w:b/>
         </w:rPr>
       </w:pPr>
-      <w:bookmarkStart w:id="4" w:name="_Toc80901467"/>
+      <w:bookmarkStart w:id="5" w:name="_Toc81245278"/>
       <w:r>
         <w:rPr>
           <w:rStyle w:val="SubtleEmphasis"/>
@@ -1603,7 +1679,7 @@
         </w:rPr>
         <w:t>Task 3</w:t>
       </w:r>
-      <w:bookmarkEnd w:id="4"/>
+      <w:bookmarkEnd w:id="5"/>
     </w:p>
     <w:p>
       <w:pPr>
@@ -1662,7 +1738,7 @@
           <w:b/>
         </w:rPr>
       </w:pPr>
-      <w:bookmarkStart w:id="5" w:name="_Toc80901468"/>
+      <w:bookmarkStart w:id="6" w:name="_Toc81245279"/>
       <w:r>
         <w:rPr>
           <w:rStyle w:val="SubtleEmphasis"/>
@@ -1670,7 +1746,7 @@
         </w:rPr>
         <w:t>Task 4</w:t>
       </w:r>
-      <w:bookmarkEnd w:id="5"/>
+      <w:bookmarkEnd w:id="6"/>
     </w:p>
     <w:p>
       <w:pPr>
@@ -1771,7 +1847,7 @@
         </w:rPr>
         <w:br/>
       </w:r>
-      <w:commentRangeStart w:id="6"/>
+      <w:commentRangeStart w:id="7"/>
       <w:r>
         <w:rPr>
           <w:rFonts w:ascii="Arial" w:hAnsi="Arial" w:cs="Arial"/>
@@ -1808,13 +1884,13 @@
         </w:rPr>
         <w:t>25</w:t>
       </w:r>
-      <w:commentRangeEnd w:id="6"/>
+      <w:commentRangeEnd w:id="7"/>
       <w:r>
         <w:rPr>
           <w:rStyle w:val="CommentReference"/>
           <w:rFonts w:asciiTheme="minorHAnsi" w:eastAsiaTheme="minorHAnsi" w:hAnsiTheme="minorHAnsi" w:cstheme="minorBidi"/>
         </w:rPr>
-        <w:commentReference w:id="6"/>
+        <w:commentReference w:id="7"/>
       </w:r>
     </w:p>
     <w:p>
@@ -1847,7 +1923,7 @@
           <w:b/>
         </w:rPr>
       </w:pPr>
-      <w:bookmarkStart w:id="7" w:name="_Toc80901469"/>
+      <w:bookmarkStart w:id="8" w:name="_Toc81245280"/>
       <w:r>
         <w:rPr>
           <w:rStyle w:val="SubtleEmphasis"/>
@@ -1855,7 +1931,7 @@
         </w:rPr>
         <w:t>Task 5</w:t>
       </w:r>
-      <w:bookmarkEnd w:id="7"/>
+      <w:bookmarkEnd w:id="8"/>
     </w:p>
     <w:p>
       <w:pPr>
@@ -1987,7 +2063,7 @@
           <w:b/>
         </w:rPr>
       </w:pPr>
-      <w:bookmarkStart w:id="8" w:name="_Toc80901470"/>
+      <w:bookmarkStart w:id="9" w:name="_Toc81245281"/>
       <w:r>
         <w:rPr>
           <w:rStyle w:val="SubtleEmphasis"/>
@@ -1995,7 +2071,7 @@
         </w:rPr>
         <w:t>Task 6</w:t>
       </w:r>
-      <w:bookmarkEnd w:id="8"/>
+      <w:bookmarkEnd w:id="9"/>
     </w:p>
     <w:p>
       <w:pPr>
@@ -2018,7 +2094,7 @@
         </w:rPr>
         <w:t xml:space="preserve">Give a try to write </w:t>
       </w:r>
-      <w:commentRangeStart w:id="9"/>
+      <w:commentRangeStart w:id="10"/>
       <w:r>
         <w:rPr>
           <w:rFonts w:ascii="Arial" w:hAnsi="Arial" w:cs="Arial"/>
@@ -2028,13 +2104,13 @@
         </w:rPr>
         <w:t xml:space="preserve">for loop </w:t>
       </w:r>
-      <w:commentRangeEnd w:id="9"/>
+      <w:commentRangeEnd w:id="10"/>
       <w:r>
         <w:rPr>
           <w:rStyle w:val="CommentReference"/>
           <w:rFonts w:asciiTheme="minorHAnsi" w:eastAsiaTheme="minorHAnsi" w:hAnsiTheme="minorHAnsi" w:cstheme="minorBidi"/>
         </w:rPr>
-        <w:commentReference w:id="9"/>
+        <w:commentReference w:id="10"/>
       </w:r>
       <w:r>
         <w:rPr>
@@ -2312,7 +2388,7 @@
           <w:bCs/>
         </w:rPr>
       </w:pPr>
-      <w:bookmarkStart w:id="10" w:name="_Toc80901471"/>
+      <w:bookmarkStart w:id="11" w:name="_Toc81245282"/>
       <w:r>
         <w:rPr>
           <w:rStyle w:val="SubtleEmphasis"/>
@@ -2322,7 +2398,7 @@
         <w:lastRenderedPageBreak/>
         <w:t>Task 7 – Aug 18, 2021</w:t>
       </w:r>
-      <w:bookmarkEnd w:id="10"/>
+      <w:bookmarkEnd w:id="11"/>
     </w:p>
     <w:p>
       <w:r>
@@ -2366,7 +2442,7 @@
           <w:bCs/>
         </w:rPr>
       </w:pPr>
-      <w:bookmarkStart w:id="11" w:name="_Toc80901472"/>
+      <w:bookmarkStart w:id="12" w:name="_Toc81245283"/>
       <w:r>
         <w:rPr>
           <w:rStyle w:val="SubtleEmphasis"/>
@@ -2375,7 +2451,7 @@
         </w:rPr>
         <w:t>Task 8 – Aug 19, 2021 – Aug 23, 2021</w:t>
       </w:r>
-      <w:bookmarkEnd w:id="11"/>
+      <w:bookmarkEnd w:id="12"/>
       <w:r>
         <w:rPr>
           <w:rStyle w:val="SubtleEmphasis"/>
@@ -2747,7 +2823,7 @@
           <w:bCs/>
         </w:rPr>
       </w:pPr>
-      <w:bookmarkStart w:id="12" w:name="_Toc80901473"/>
+      <w:bookmarkStart w:id="13" w:name="_Toc81245284"/>
       <w:r>
         <w:rPr>
           <w:rStyle w:val="SubtleEmphasis"/>
@@ -2756,7 +2832,7 @@
         </w:rPr>
         <w:t>Task 9 – Aug 26, 2021 - Aug 30, 2021</w:t>
       </w:r>
-      <w:bookmarkEnd w:id="12"/>
+      <w:bookmarkEnd w:id="13"/>
     </w:p>
     <w:p>
       <w:pPr>
@@ -2953,12 +3029,12 @@
         <w:t xml:space="preserve">Click on checkbox of term and condition </w:t>
       </w:r>
     </w:p>
-    <w:p>
-      <w:r>
+    <w:p/>
+    <w:p/>
+    <w:p>
+      <w:r>
+        <w:lastRenderedPageBreak/>
         <w:t xml:space="preserve">Task 2 </w:t>
-      </w:r>
-      <w:r>
-        <w:t>(Please check with the team in case of any issues - you need to use method name to find the element)</w:t>
       </w:r>
     </w:p>
     <w:p>
@@ -2970,7 +3046,6 @@
         </w:numPr>
       </w:pPr>
       <w:r>
-        <w:lastRenderedPageBreak/>
         <w:t xml:space="preserve">Navigate to </w:t>
       </w:r>
       <w:hyperlink r:id="rId17" w:history="1">
@@ -3224,12 +3299,177 @@
           <w:numId w:val="19"/>
         </w:numPr>
       </w:pPr>
-      <w:bookmarkStart w:id="13" w:name="_GoBack"/>
       <w:r>
         <w:t xml:space="preserve">Click on submit </w:t>
       </w:r>
-      <w:bookmarkEnd w:id="13"/>
-    </w:p>
+    </w:p>
+    <w:p/>
+    <w:p>
+      <w:pPr>
+        <w:pStyle w:val="Heading3"/>
+        <w:spacing w:before="0" w:after="240" w:line="360" w:lineRule="atLeast"/>
+        <w:rPr>
+          <w:rStyle w:val="SubtleEmphasis"/>
+          <w:b/>
+          <w:bCs/>
+        </w:rPr>
+      </w:pPr>
+      <w:bookmarkStart w:id="14" w:name="_Toc81245285"/>
+      <w:r>
+        <w:rPr>
+          <w:rStyle w:val="SubtleEmphasis"/>
+          <w:b/>
+          <w:bCs/>
+        </w:rPr>
+        <w:t>Task 10</w:t>
+      </w:r>
+      <w:r>
+        <w:rPr>
+          <w:rStyle w:val="SubtleEmphasis"/>
+          <w:b/>
+          <w:bCs/>
+        </w:rPr>
+        <w:t xml:space="preserve"> –</w:t>
+      </w:r>
+      <w:r>
+        <w:rPr>
+          <w:rStyle w:val="SubtleEmphasis"/>
+          <w:b/>
+          <w:bCs/>
+        </w:rPr>
+        <w:t xml:space="preserve"> </w:t>
+      </w:r>
+      <w:r>
+        <w:rPr>
+          <w:rStyle w:val="SubtleEmphasis"/>
+          <w:b/>
+          <w:bCs/>
+        </w:rPr>
+        <w:t>Aug 30, 2021</w:t>
+      </w:r>
+      <w:bookmarkEnd w:id="14"/>
+    </w:p>
+    <w:p>
+      <w:r>
+        <w:t xml:space="preserve"> </w:t>
+      </w:r>
+      <w:r>
+        <w:rPr>
+          <w:highlight w:val="yellow"/>
+        </w:rPr>
+        <w:t>(</w:t>
+      </w:r>
+      <w:r>
+        <w:rPr>
+          <w:highlight w:val="yellow"/>
+        </w:rPr>
+        <w:t>Add</w:t>
+      </w:r>
+      <w:r>
+        <w:rPr>
+          <w:highlight w:val="yellow"/>
+        </w:rPr>
+        <w:t xml:space="preserve"> Thread.Sleep(5000) before findelement if any error)</w:t>
+      </w:r>
+      <w:r>
+        <w:t xml:space="preserve"> </w:t>
+      </w:r>
+    </w:p>
+    <w:p>
+      <w:pPr>
+        <w:pStyle w:val="ListParagraph"/>
+        <w:numPr>
+          <w:ilvl w:val="0"/>
+          <w:numId w:val="20"/>
+        </w:numPr>
+      </w:pPr>
+      <w:r>
+        <w:t xml:space="preserve">Navigate to </w:t>
+      </w:r>
+      <w:hyperlink r:id="rId18" w:history="1">
+        <w:r>
+          <w:rPr>
+            <w:rStyle w:val="Hyperlink"/>
+            <w:rFonts w:ascii="Consolas" w:hAnsi="Consolas" w:cs="Consolas"/>
+            <w:sz w:val="24"/>
+            <w:szCs w:val="24"/>
+            <w:shd w:val="clear" w:color="auto" w:fill="E8F2FE"/>
+            <w:lang w:val="en-IN"/>
+          </w:rPr>
+          <w:t>https://github.com/</w:t>
+        </w:r>
+      </w:hyperlink>
+    </w:p>
+    <w:p>
+      <w:pPr>
+        <w:pStyle w:val="ListParagraph"/>
+        <w:numPr>
+          <w:ilvl w:val="0"/>
+          <w:numId w:val="20"/>
+        </w:numPr>
+      </w:pPr>
+      <w:r>
+        <w:t xml:space="preserve">Click on </w:t>
+      </w:r>
+      <w:r>
+        <w:t>Sign in</w:t>
+      </w:r>
+    </w:p>
+    <w:p>
+      <w:pPr>
+        <w:pStyle w:val="ListParagraph"/>
+        <w:numPr>
+          <w:ilvl w:val="0"/>
+          <w:numId w:val="20"/>
+        </w:numPr>
+      </w:pPr>
+      <w:r>
+        <w:t xml:space="preserve">Enter username as </w:t>
+      </w:r>
+      <w:r>
+        <w:rPr>
+          <w:b/>
+        </w:rPr>
+        <w:t>hello</w:t>
+      </w:r>
+    </w:p>
+    <w:p>
+      <w:pPr>
+        <w:pStyle w:val="ListParagraph"/>
+        <w:numPr>
+          <w:ilvl w:val="0"/>
+          <w:numId w:val="20"/>
+        </w:numPr>
+      </w:pPr>
+      <w:r>
+        <w:t xml:space="preserve">Enter password as </w:t>
+      </w:r>
+      <w:r>
+        <w:rPr>
+          <w:b/>
+        </w:rPr>
+        <w:t>89</w:t>
+      </w:r>
+      <w:r>
+        <w:rPr>
+          <w:b/>
+        </w:rPr>
+        <w:t>hello</w:t>
+      </w:r>
+    </w:p>
+    <w:p>
+      <w:pPr>
+        <w:pStyle w:val="ListParagraph"/>
+        <w:numPr>
+          <w:ilvl w:val="0"/>
+          <w:numId w:val="20"/>
+        </w:numPr>
+      </w:pPr>
+      <w:r>
+        <w:t xml:space="preserve">Click Sign in </w:t>
+      </w:r>
+    </w:p>
+    <w:p/>
     <w:sectPr>
       <w:pgSz w:w="12240" w:h="15840"/>
       <w:pgMar w:top="1440" w:right="1440" w:bottom="1440" w:left="1440" w:header="720" w:footer="720" w:gutter="0"/>
@@ -3242,7 +3482,7 @@
 
 <file path=word/comments.xml><?xml version="1.0" encoding="utf-8"?>
 <w:comments xmlns:wpc="http://schemas.microsoft.com/office/word/2010/wordprocessingCanvas" xmlns:mc="http://schemas.openxmlformats.org/markup-compatibility/2006" xmlns:o="urn:schemas-microsoft-com:office:office" xmlns:r="http://schemas.openxmlformats.org/officeDocument/2006/relationships" xmlns:m="http://schemas.openxmlformats.org/officeDocument/2006/math" xmlns:v="urn:schemas-microsoft-com:vml" xmlns:wp14="http://schemas.microsoft.com/office/word/2010/wordprocessingDrawing" xmlns:wp="http://schemas.openxmlformats.org/drawingml/2006/wordprocessingDrawing" xmlns:w10="urn:schemas-microsoft-com:office:word" xmlns:w="http://schemas.openxmlformats.org/wordprocessingml/2006/main" xmlns:w14="http://schemas.microsoft.com/office/word/2010/wordml" xmlns:w15="http://schemas.microsoft.com/office/word/2012/wordml" xmlns:wpg="http://schemas.microsoft.com/office/word/2010/wordprocessingGroup" xmlns:wpi="http://schemas.microsoft.com/office/word/2010/wordprocessingInk" xmlns:wne="http://schemas.microsoft.com/office/word/2006/wordml" xmlns:wps="http://schemas.microsoft.com/office/word/2010/wordprocessingShape" mc:Ignorable="w14 w15 wp14">
-  <w:comment w:id="6" w:author="Balaji Dinakaran" w:date="2021-08-12T22:18:00Z" w:initials="J">
+  <w:comment w:id="7" w:author="Balaji Dinakaran" w:date="2021-08-12T22:18:00Z" w:initials="J">
     <w:p>
       <w:pPr>
         <w:pStyle w:val="CommentText"/>
@@ -3258,7 +3498,7 @@
       </w:r>
     </w:p>
   </w:comment>
-  <w:comment w:id="9" w:author="Balaji Dinakaran" w:date="2021-08-12T22:33:00Z" w:initials="J">
+  <w:comment w:id="10" w:author="Balaji Dinakaran" w:date="2021-08-12T22:33:00Z" w:initials="J">
     <w:p>
       <w:pPr>
         <w:pStyle w:val="CommentText"/>
@@ -4437,6 +4677,92 @@
     </w:lvl>
   </w:abstractNum>
   <w:abstractNum w:abstractNumId="12">
+    <w:nsid w:val="571F0F9C"/>
+    <w:multiLevelType w:val="hybridMultilevel"/>
+    <w:tmpl w:val="3364D0C2"/>
+    <w:lvl w:ilvl="0" w:tplc="15FA8402">
+      <w:start w:val="1"/>
+      <w:numFmt w:val="decimal"/>
+      <w:lvlText w:val="%1."/>
+      <w:lvlJc w:val="left"/>
+      <w:pPr>
+        <w:ind w:left="785" w:hanging="360"/>
+      </w:pPr>
+    </w:lvl>
+    <w:lvl w:ilvl="1" w:tplc="40090019" w:tentative="1">
+      <w:start w:val="1"/>
+      <w:numFmt w:val="lowerLetter"/>
+      <w:lvlText w:val="%2."/>
+      <w:lvlJc w:val="left"/>
+      <w:pPr>
+        <w:ind w:left="1440" w:hanging="360"/>
+      </w:pPr>
+    </w:lvl>
+    <w:lvl w:ilvl="2" w:tplc="4009001B" w:tentative="1">
+      <w:start w:val="1"/>
+      <w:numFmt w:val="lowerRoman"/>
+      <w:lvlText w:val="%3."/>
+      <w:lvlJc w:val="right"/>
+      <w:pPr>
+        <w:ind w:left="2160" w:hanging="180"/>
+      </w:pPr>
+    </w:lvl>
+    <w:lvl w:ilvl="3" w:tplc="4009000F" w:tentative="1">
+      <w:start w:val="1"/>
+      <w:numFmt w:val="decimal"/>
+      <w:lvlText w:val="%4."/>
+      <w:lvlJc w:val="left"/>
+      <w:pPr>
+        <w:ind w:left="2880" w:hanging="360"/>
+      </w:pPr>
+    </w:lvl>
+    <w:lvl w:ilvl="4" w:tplc="40090019" w:tentative="1">
+      <w:start w:val="1"/>
+      <w:numFmt w:val="lowerLetter"/>
+      <w:lvlText w:val="%5."/>
+      <w:lvlJc w:val="left"/>
+      <w:pPr>
+        <w:ind w:left="3600" w:hanging="360"/>
+      </w:pPr>
+    </w:lvl>
+    <w:lvl w:ilvl="5" w:tplc="4009001B" w:tentative="1">
+      <w:start w:val="1"/>
+      <w:numFmt w:val="lowerRoman"/>
+      <w:lvlText w:val="%6."/>
+      <w:lvlJc w:val="right"/>
+      <w:pPr>
+        <w:ind w:left="4320" w:hanging="180"/>
+      </w:pPr>
+    </w:lvl>
+    <w:lvl w:ilvl="6" w:tplc="4009000F" w:tentative="1">
+      <w:start w:val="1"/>
+      <w:numFmt w:val="decimal"/>
+      <w:lvlText w:val="%7."/>
+      <w:lvlJc w:val="left"/>
+      <w:pPr>
+        <w:ind w:left="5040" w:hanging="360"/>
+      </w:pPr>
+    </w:lvl>
+    <w:lvl w:ilvl="7" w:tplc="40090019" w:tentative="1">
+      <w:start w:val="1"/>
+      <w:numFmt w:val="lowerLetter"/>
+      <w:lvlText w:val="%8."/>
+      <w:lvlJc w:val="left"/>
+      <w:pPr>
+        <w:ind w:left="5760" w:hanging="360"/>
+      </w:pPr>
+    </w:lvl>
+    <w:lvl w:ilvl="8" w:tplc="4009001B" w:tentative="1">
+      <w:start w:val="1"/>
+      <w:numFmt w:val="lowerRoman"/>
+      <w:lvlText w:val="%9."/>
+      <w:lvlJc w:val="right"/>
+      <w:pPr>
+        <w:ind w:left="6480" w:hanging="180"/>
+      </w:pPr>
+    </w:lvl>
+  </w:abstractNum>
+  <w:abstractNum w:abstractNumId="13">
     <w:nsid w:val="59276E6E"/>
     <w:multiLevelType w:val="hybridMultilevel"/>
     <w:tmpl w:val="B8C611BA"/>
@@ -4525,7 +4851,7 @@
       </w:pPr>
     </w:lvl>
   </w:abstractNum>
-  <w:abstractNum w:abstractNumId="13">
+  <w:abstractNum w:abstractNumId="14">
     <w:nsid w:val="5BD54BE3"/>
     <w:multiLevelType w:val="hybridMultilevel"/>
     <w:tmpl w:val="B70CC688"/>
@@ -4611,7 +4937,7 @@
       </w:pPr>
     </w:lvl>
   </w:abstractNum>
-  <w:abstractNum w:abstractNumId="14">
+  <w:abstractNum w:abstractNumId="15">
     <w:nsid w:val="5C236B2C"/>
     <w:multiLevelType w:val="hybridMultilevel"/>
     <w:tmpl w:val="B70CC688"/>
@@ -4697,7 +5023,7 @@
       </w:pPr>
     </w:lvl>
   </w:abstractNum>
-  <w:abstractNum w:abstractNumId="15">
+  <w:abstractNum w:abstractNumId="16">
     <w:nsid w:val="6FB41E52"/>
     <w:multiLevelType w:val="hybridMultilevel"/>
     <w:tmpl w:val="9AF645C8"/>
@@ -4810,7 +5136,7 @@
       </w:rPr>
     </w:lvl>
   </w:abstractNum>
-  <w:abstractNum w:abstractNumId="16">
+  <w:abstractNum w:abstractNumId="17">
     <w:nsid w:val="722303E8"/>
     <w:multiLevelType w:val="hybridMultilevel"/>
     <w:tmpl w:val="FFFFFFFF"/>
@@ -4896,7 +5222,7 @@
       </w:pPr>
     </w:lvl>
   </w:abstractNum>
-  <w:abstractNum w:abstractNumId="17">
+  <w:abstractNum w:abstractNumId="18">
     <w:nsid w:val="77DF718D"/>
     <w:multiLevelType w:val="hybridMultilevel"/>
     <w:tmpl w:val="9AF645C8"/>
@@ -5009,7 +5335,7 @@
       </w:rPr>
     </w:lvl>
   </w:abstractNum>
-  <w:abstractNum w:abstractNumId="18">
+  <w:abstractNum w:abstractNumId="19">
     <w:nsid w:val="7DD66154"/>
     <w:multiLevelType w:val="hybridMultilevel"/>
     <w:tmpl w:val="FFFFFFFF"/>
@@ -5126,13 +5452,13 @@
     <w:abstractNumId w:val="11"/>
   </w:num>
   <w:num w:numId="2">
-    <w:abstractNumId w:val="16"/>
+    <w:abstractNumId w:val="17"/>
   </w:num>
   <w:num w:numId="3">
     <w:abstractNumId w:val="1"/>
   </w:num>
   <w:num w:numId="4">
-    <w:abstractNumId w:val="18"/>
+    <w:abstractNumId w:val="19"/>
   </w:num>
   <w:num w:numId="5">
     <w:abstractNumId w:val="9"/>
@@ -5162,22 +5488,25 @@
     <w:abstractNumId w:val="0"/>
   </w:num>
   <w:num w:numId="14">
+    <w:abstractNumId w:val="15"/>
+  </w:num>
+  <w:num w:numId="15">
     <w:abstractNumId w:val="14"/>
   </w:num>
-  <w:num w:numId="15">
+  <w:num w:numId="16">
     <w:abstractNumId w:val="13"/>
   </w:num>
-  <w:num w:numId="16">
-    <w:abstractNumId w:val="12"/>
-  </w:num>
   <w:num w:numId="17">
-    <w:abstractNumId w:val="17"/>
+    <w:abstractNumId w:val="18"/>
   </w:num>
   <w:num w:numId="18">
-    <w:abstractNumId w:val="15"/>
+    <w:abstractNumId w:val="16"/>
   </w:num>
   <w:num w:numId="19">
     <w:abstractNumId w:val="6"/>
+  </w:num>
+  <w:num w:numId="20">
+    <w:abstractNumId w:val="12"/>
   </w:num>
 </w:numbering>
 </file>
@@ -6028,568 +6357,6 @@
 </w:styles>
 </file>
 
-<file path=word/glossary/document.xml><?xml version="1.0" encoding="utf-8"?>
-<w:glossaryDocument xmlns:wpc="http://schemas.microsoft.com/office/word/2010/wordprocessingCanvas" xmlns:mc="http://schemas.openxmlformats.org/markup-compatibility/2006" xmlns:o="urn:schemas-microsoft-com:office:office" xmlns:r="http://schemas.openxmlformats.org/officeDocument/2006/relationships" xmlns:m="http://schemas.openxmlformats.org/officeDocument/2006/math" xmlns:v="urn:schemas-microsoft-com:vml" xmlns:wp14="http://schemas.microsoft.com/office/word/2010/wordprocessingDrawing" xmlns:wp="http://schemas.openxmlformats.org/drawingml/2006/wordprocessingDrawing" xmlns:w10="urn:schemas-microsoft-com:office:word" xmlns:w="http://schemas.openxmlformats.org/wordprocessingml/2006/main" xmlns:w14="http://schemas.microsoft.com/office/word/2010/wordml" xmlns:w15="http://schemas.microsoft.com/office/word/2012/wordml" xmlns:wpg="http://schemas.microsoft.com/office/word/2010/wordprocessingGroup" xmlns:wpi="http://schemas.microsoft.com/office/word/2010/wordprocessingInk" xmlns:wne="http://schemas.microsoft.com/office/word/2006/wordml" xmlns:wps="http://schemas.microsoft.com/office/word/2010/wordprocessingShape" mc:Ignorable="w14 w15 wp14"/>
-</file>
-
-<file path=word/glossary/fontTable.xml><?xml version="1.0" encoding="utf-8"?>
-<w:fonts xmlns:mc="http://schemas.openxmlformats.org/markup-compatibility/2006" xmlns:r="http://schemas.openxmlformats.org/officeDocument/2006/relationships" xmlns:w="http://schemas.openxmlformats.org/wordprocessingml/2006/main" xmlns:w14="http://schemas.microsoft.com/office/word/2010/wordml" xmlns:w15="http://schemas.microsoft.com/office/word/2012/wordml" mc:Ignorable="w14 w15">
-  <w:font w:name="Times New Roman">
-    <w:panose1 w:val="02020603050405020304"/>
-    <w:charset w:val="00"/>
-    <w:family w:val="roman"/>
-    <w:pitch w:val="variable"/>
-    <w:sig w:usb0="E0002EFF" w:usb1="C000785B" w:usb2="00000009" w:usb3="00000000" w:csb0="000001FF" w:csb1="00000000"/>
-  </w:font>
-  <w:font w:name="Symbol">
-    <w:panose1 w:val="05050102010706020507"/>
-    <w:charset w:val="02"/>
-    <w:family w:val="roman"/>
-    <w:pitch w:val="variable"/>
-    <w:sig w:usb0="00000000" w:usb1="10000000" w:usb2="00000000" w:usb3="00000000" w:csb0="80000000" w:csb1="00000000"/>
-  </w:font>
-  <w:font w:name="Courier New">
-    <w:panose1 w:val="02070309020205020404"/>
-    <w:charset w:val="00"/>
-    <w:family w:val="modern"/>
-    <w:pitch w:val="fixed"/>
-    <w:sig w:usb0="E0002EFF" w:usb1="C0007843" w:usb2="00000009" w:usb3="00000000" w:csb0="000001FF" w:csb1="00000000"/>
-  </w:font>
-  <w:font w:name="Wingdings">
-    <w:panose1 w:val="05000000000000000000"/>
-    <w:charset w:val="02"/>
-    <w:family w:val="auto"/>
-    <w:pitch w:val="variable"/>
-    <w:sig w:usb0="00000000" w:usb1="10000000" w:usb2="00000000" w:usb3="00000000" w:csb0="80000000" w:csb1="00000000"/>
-  </w:font>
-  <w:font w:name="Calibri">
-    <w:panose1 w:val="020F0502020204030204"/>
-    <w:charset w:val="00"/>
-    <w:family w:val="swiss"/>
-    <w:pitch w:val="variable"/>
-    <w:sig w:usb0="E4002EFF" w:usb1="C000247B" w:usb2="00000009" w:usb3="00000000" w:csb0="000001FF" w:csb1="00000000"/>
-  </w:font>
-  <w:font w:name="Arial">
-    <w:panose1 w:val="020B0604020202020204"/>
-    <w:charset w:val="00"/>
-    <w:family w:val="swiss"/>
-    <w:pitch w:val="variable"/>
-    <w:sig w:usb0="E0002EFF" w:usb1="C000785B" w:usb2="00000009" w:usb3="00000000" w:csb0="000001FF" w:csb1="00000000"/>
-  </w:font>
-  <w:font w:name="Calibri Light">
-    <w:panose1 w:val="020F0302020204030204"/>
-    <w:charset w:val="00"/>
-    <w:family w:val="swiss"/>
-    <w:pitch w:val="variable"/>
-    <w:sig w:usb0="E4002EFF" w:usb1="C000247B" w:usb2="00000009" w:usb3="00000000" w:csb0="000001FF" w:csb1="00000000"/>
-  </w:font>
-  <w:font w:name="游ゴシック Light">
-    <w:panose1 w:val="00000000000000000000"/>
-    <w:charset w:val="80"/>
-    <w:family w:val="roman"/>
-    <w:notTrueType/>
-    <w:pitch w:val="default"/>
-  </w:font>
-  <w:font w:name="Segoe UI">
-    <w:panose1 w:val="020B0502040204020203"/>
-    <w:charset w:val="00"/>
-    <w:family w:val="swiss"/>
-    <w:pitch w:val="variable"/>
-    <w:sig w:usb0="E4002EFF" w:usb1="C000E47F" w:usb2="00000009" w:usb3="00000000" w:csb0="000001FF" w:csb1="00000000"/>
-  </w:font>
-  <w:font w:name="游明朝">
-    <w:panose1 w:val="00000000000000000000"/>
-    <w:charset w:val="80"/>
-    <w:family w:val="roman"/>
-    <w:notTrueType/>
-    <w:pitch w:val="default"/>
-  </w:font>
-  <w:font w:name="inherit">
-    <w:altName w:val="Times New Roman"/>
-    <w:panose1 w:val="00000000000000000000"/>
-    <w:charset w:val="00"/>
-    <w:family w:val="roman"/>
-    <w:notTrueType/>
-    <w:pitch w:val="default"/>
-  </w:font>
-  <w:font w:name="Consolas">
-    <w:panose1 w:val="020B0609020204030204"/>
-    <w:charset w:val="00"/>
-    <w:family w:val="modern"/>
-    <w:pitch w:val="fixed"/>
-    <w:sig w:usb0="E00006FF" w:usb1="0000FCFF" w:usb2="00000001" w:usb3="00000000" w:csb0="0000019F" w:csb1="00000000"/>
-  </w:font>
-  <w:font w:name="Roboto">
-    <w:altName w:val="Times New Roman"/>
-    <w:charset w:val="00"/>
-    <w:family w:val="auto"/>
-    <w:pitch w:val="variable"/>
-    <w:sig w:usb0="00000001" w:usb1="5000205B" w:usb2="00000020" w:usb3="00000000" w:csb0="0000019F" w:csb1="00000000"/>
-  </w:font>
-</w:fonts>
-</file>
-
-<file path=word/glossary/settings.xml><?xml version="1.0" encoding="utf-8"?>
-<w:settings xmlns:mc="http://schemas.openxmlformats.org/markup-compatibility/2006" xmlns:o="urn:schemas-microsoft-com:office:office" xmlns:r="http://schemas.openxmlformats.org/officeDocument/2006/relationships" xmlns:m="http://schemas.openxmlformats.org/officeDocument/2006/math" xmlns:v="urn:schemas-microsoft-com:vml" xmlns:w10="urn:schemas-microsoft-com:office:word" xmlns:w="http://schemas.openxmlformats.org/wordprocessingml/2006/main" xmlns:w14="http://schemas.microsoft.com/office/word/2010/wordml" xmlns:w15="http://schemas.microsoft.com/office/word/2012/wordml" xmlns:sl="http://schemas.openxmlformats.org/schemaLibrary/2006/main" mc:Ignorable="w14 w15">
-  <w:defaultTabStop w:val="720"/>
-  <w:characterSpacingControl w:val="doNotCompress"/>
-  <w:compat>
-    <w:useFELayout/>
-    <w:compatSetting w:name="compatibilityMode" w:uri="http://schemas.microsoft.com/office/word" w:val="12"/>
-  </w:compat>
-  <w:rsids>
-    <w:rsidRoot w:val="004225F1"/>
-    <w:rsid w:val="00192845"/>
-    <w:rsid w:val="004225F1"/>
-  </w:rsids>
-  <m:mathPr>
-    <m:mathFont m:val="Cambria Math"/>
-    <m:brkBin m:val="before"/>
-    <m:brkBinSub m:val="--"/>
-    <m:smallFrac m:val="0"/>
-    <m:dispDef/>
-    <m:lMargin m:val="0"/>
-    <m:rMargin m:val="0"/>
-    <m:defJc m:val="centerGroup"/>
-    <m:wrapIndent m:val="1440"/>
-    <m:intLim m:val="subSup"/>
-    <m:naryLim m:val="undOvr"/>
-  </m:mathPr>
-  <w:themeFontLang w:val="en-IN"/>
-  <w:clrSchemeMapping w:bg1="light1" w:t1="dark1" w:bg2="light2" w:t2="dark2" w:accent1="accent1" w:accent2="accent2" w:accent3="accent3" w:accent4="accent4" w:accent5="accent5" w:accent6="accent6" w:hyperlink="hyperlink" w:followedHyperlink="followedHyperlink"/>
-  <w:decimalSymbol w:val="."/>
-  <w:listSeparator w:val=","/>
-</w:settings>
-</file>
-
-<file path=word/glossary/styles.xml><?xml version="1.0" encoding="utf-8"?>
-<w:styles xmlns:mc="http://schemas.openxmlformats.org/markup-compatibility/2006" xmlns:r="http://schemas.openxmlformats.org/officeDocument/2006/relationships" xmlns:w="http://schemas.openxmlformats.org/wordprocessingml/2006/main" xmlns:w14="http://schemas.microsoft.com/office/word/2010/wordml" xmlns:w15="http://schemas.microsoft.com/office/word/2012/wordml" mc:Ignorable="w14 w15">
-  <w:docDefaults>
-    <w:rPrDefault>
-      <w:rPr>
-        <w:rFonts w:asciiTheme="minorHAnsi" w:eastAsiaTheme="minorEastAsia" w:hAnsiTheme="minorHAnsi" w:cstheme="minorBidi"/>
-        <w:sz w:val="22"/>
-        <w:szCs w:val="22"/>
-        <w:lang w:val="en-IN" w:eastAsia="en-IN" w:bidi="ar-SA"/>
-      </w:rPr>
-    </w:rPrDefault>
-    <w:pPrDefault>
-      <w:pPr>
-        <w:spacing w:after="160" w:line="259" w:lineRule="auto"/>
-      </w:pPr>
-    </w:pPrDefault>
-  </w:docDefaults>
-  <w:latentStyles w:defLockedState="0" w:defUIPriority="99" w:defSemiHidden="0" w:defUnhideWhenUsed="0" w:defQFormat="0" w:count="371">
-    <w:lsdException w:name="Normal" w:uiPriority="0" w:qFormat="1"/>
-    <w:lsdException w:name="heading 1" w:uiPriority="9" w:qFormat="1"/>
-    <w:lsdException w:name="heading 2" w:semiHidden="1" w:uiPriority="9" w:unhideWhenUsed="1" w:qFormat="1"/>
-    <w:lsdException w:name="heading 3" w:semiHidden="1" w:uiPriority="9" w:unhideWhenUsed="1" w:qFormat="1"/>
-    <w:lsdException w:name="heading 4" w:semiHidden="1" w:uiPriority="9" w:unhideWhenUsed="1" w:qFormat="1"/>
-    <w:lsdException w:name="heading 5" w:semiHidden="1" w:uiPriority="9" w:unhideWhenUsed="1" w:qFormat="1"/>
-    <w:lsdException w:name="heading 6" w:semiHidden="1" w:uiPriority="9" w:unhideWhenUsed="1" w:qFormat="1"/>
-    <w:lsdException w:name="heading 7" w:semiHidden="1" w:uiPriority="9" w:unhideWhenUsed="1" w:qFormat="1"/>
-    <w:lsdException w:name="heading 8" w:semiHidden="1" w:uiPriority="9" w:unhideWhenUsed="1" w:qFormat="1"/>
-    <w:lsdException w:name="heading 9" w:semiHidden="1" w:uiPriority="9" w:unhideWhenUsed="1" w:qFormat="1"/>
-    <w:lsdException w:name="index 1" w:semiHidden="1" w:unhideWhenUsed="1"/>
-    <w:lsdException w:name="index 2" w:semiHidden="1" w:unhideWhenUsed="1"/>
-    <w:lsdException w:name="index 3" w:semiHidden="1" w:unhideWhenUsed="1"/>
-    <w:lsdException w:name="index 4" w:semiHidden="1" w:unhideWhenUsed="1"/>
-    <w:lsdException w:name="index 5" w:semiHidden="1" w:unhideWhenUsed="1"/>
-    <w:lsdException w:name="index 6" w:semiHidden="1" w:unhideWhenUsed="1"/>
-    <w:lsdException w:name="index 7" w:semiHidden="1" w:unhideWhenUsed="1"/>
-    <w:lsdException w:name="index 8" w:semiHidden="1" w:unhideWhenUsed="1"/>
-    <w:lsdException w:name="index 9" w:semiHidden="1" w:unhideWhenUsed="1"/>
-    <w:lsdException w:name="toc 1" w:semiHidden="1" w:uiPriority="39" w:unhideWhenUsed="1"/>
-    <w:lsdException w:name="toc 2" w:semiHidden="1" w:uiPriority="39" w:unhideWhenUsed="1"/>
-    <w:lsdException w:name="toc 3" w:semiHidden="1" w:uiPriority="39" w:unhideWhenUsed="1"/>
-    <w:lsdException w:name="toc 4" w:semiHidden="1" w:uiPriority="39" w:unhideWhenUsed="1"/>
-    <w:lsdException w:name="toc 5" w:semiHidden="1" w:uiPriority="39" w:unhideWhenUsed="1"/>
-    <w:lsdException w:name="toc 6" w:semiHidden="1" w:uiPriority="39" w:unhideWhenUsed="1"/>
-    <w:lsdException w:name="toc 7" w:semiHidden="1" w:uiPriority="39" w:unhideWhenUsed="1"/>
-    <w:lsdException w:name="toc 8" w:semiHidden="1" w:uiPriority="39" w:unhideWhenUsed="1"/>
-    <w:lsdException w:name="toc 9" w:semiHidden="1" w:uiPriority="39" w:unhideWhenUsed="1"/>
-    <w:lsdException w:name="Normal Indent" w:semiHidden="1" w:unhideWhenUsed="1"/>
-    <w:lsdException w:name="footnote text" w:semiHidden="1" w:unhideWhenUsed="1"/>
-    <w:lsdException w:name="annotation text" w:semiHidden="1" w:unhideWhenUsed="1"/>
-    <w:lsdException w:name="header" w:semiHidden="1" w:unhideWhenUsed="1"/>
-    <w:lsdException w:name="footer" w:semiHidden="1" w:unhideWhenUsed="1"/>
-    <w:lsdException w:name="index heading" w:semiHidden="1" w:unhideWhenUsed="1"/>
-    <w:lsdException w:name="caption" w:semiHidden="1" w:uiPriority="35" w:unhideWhenUsed="1" w:qFormat="1"/>
-    <w:lsdException w:name="table of figures" w:semiHidden="1" w:unhideWhenUsed="1"/>
-    <w:lsdException w:name="envelope address" w:semiHidden="1" w:unhideWhenUsed="1"/>
-    <w:lsdException w:name="envelope return" w:semiHidden="1" w:unhideWhenUsed="1"/>
-    <w:lsdException w:name="footnote reference" w:semiHidden="1" w:unhideWhenUsed="1"/>
-    <w:lsdException w:name="annotation reference" w:semiHidden="1" w:unhideWhenUsed="1"/>
-    <w:lsdException w:name="line number" w:semiHidden="1" w:unhideWhenUsed="1"/>
-    <w:lsdException w:name="page number" w:semiHidden="1" w:unhideWhenUsed="1"/>
-    <w:lsdException w:name="endnote reference" w:semiHidden="1" w:unhideWhenUsed="1"/>
-    <w:lsdException w:name="endnote text" w:semiHidden="1" w:unhideWhenUsed="1"/>
-    <w:lsdException w:name="table of authorities" w:semiHidden="1" w:unhideWhenUsed="1"/>
-    <w:lsdException w:name="macro" w:semiHidden="1" w:unhideWhenUsed="1"/>
-    <w:lsdException w:name="toa heading" w:semiHidden="1" w:unhideWhenUsed="1"/>
-    <w:lsdException w:name="List" w:semiHidden="1" w:unhideWhenUsed="1"/>
-    <w:lsdException w:name="List Bullet" w:semiHidden="1" w:unhideWhenUsed="1"/>
-    <w:lsdException w:name="List Number" w:semiHidden="1" w:unhideWhenUsed="1"/>
-    <w:lsdException w:name="List 2" w:semiHidden="1" w:unhideWhenUsed="1"/>
-    <w:lsdException w:name="List 3" w:semiHidden="1" w:unhideWhenUsed="1"/>
-    <w:lsdException w:name="List 4" w:semiHidden="1" w:unhideWhenUsed="1"/>
-    <w:lsdException w:name="List 5" w:semiHidden="1" w:unhideWhenUsed="1"/>
-    <w:lsdException w:name="List Bullet 2" w:semiHidden="1" w:unhideWhenUsed="1"/>
-    <w:lsdException w:name="List Bullet 3" w:semiHidden="1" w:unhideWhenUsed="1"/>
-    <w:lsdException w:name="List Bullet 4" w:semiHidden="1" w:unhideWhenUsed="1"/>
-    <w:lsdException w:name="List Bullet 5" w:semiHidden="1" w:unhideWhenUsed="1"/>
-    <w:lsdException w:name="List Number 2" w:semiHidden="1" w:unhideWhenUsed="1"/>
-    <w:lsdException w:name="List Number 3" w:semiHidden="1" w:unhideWhenUsed="1"/>
-    <w:lsdException w:name="List Number 4" w:semiHidden="1" w:unhideWhenUsed="1"/>
-    <w:lsdException w:name="List Number 5" w:semiHidden="1" w:unhideWhenUsed="1"/>
-    <w:lsdException w:name="Title" w:uiPriority="10" w:qFormat="1"/>
-    <w:lsdException w:name="Closing" w:semiHidden="1" w:unhideWhenUsed="1"/>
-    <w:lsdException w:name="Signature" w:semiHidden="1" w:unhideWhenUsed="1"/>
-    <w:lsdException w:name="Default Paragraph Font" w:semiHidden="1" w:uiPriority="1" w:unhideWhenUsed="1"/>
-    <w:lsdException w:name="Body Text" w:semiHidden="1" w:unhideWhenUsed="1"/>
-    <w:lsdException w:name="Body Text Indent" w:semiHidden="1" w:unhideWhenUsed="1"/>
-    <w:lsdException w:name="List Continue" w:semiHidden="1" w:unhideWhenUsed="1"/>
-    <w:lsdException w:name="List Continue 2" w:semiHidden="1" w:unhideWhenUsed="1"/>
-    <w:lsdException w:name="List Continue 3" w:semiHidden="1" w:unhideWhenUsed="1"/>
-    <w:lsdException w:name="List Continue 4" w:semiHidden="1" w:unhideWhenUsed="1"/>
-    <w:lsdException w:name="List Continue 5" w:semiHidden="1" w:unhideWhenUsed="1"/>
-    <w:lsdException w:name="Message Header" w:semiHidden="1" w:unhideWhenUsed="1"/>
-    <w:lsdException w:name="Subtitle" w:uiPriority="11" w:qFormat="1"/>
-    <w:lsdException w:name="Salutation" w:semiHidden="1" w:unhideWhenUsed="1"/>
-    <w:lsdException w:name="Date" w:semiHidden="1" w:unhideWhenUsed="1"/>
-    <w:lsdException w:name="Body Text First Indent" w:semiHidden="1" w:unhideWhenUsed="1"/>
-    <w:lsdException w:name="Body Text First Indent 2" w:semiHidden="1" w:unhideWhenUsed="1"/>
-    <w:lsdException w:name="Note Heading" w:semiHidden="1" w:unhideWhenUsed="1"/>
-    <w:lsdException w:name="Body Text 2" w:semiHidden="1" w:unhideWhenUsed="1"/>
-    <w:lsdException w:name="Body Text 3" w:semiHidden="1" w:unhideWhenUsed="1"/>
-    <w:lsdException w:name="Body Text Indent 2" w:semiHidden="1" w:unhideWhenUsed="1"/>
-    <w:lsdException w:name="Body Text Indent 3" w:semiHidden="1" w:unhideWhenUsed="1"/>
-    <w:lsdException w:name="Block Text" w:semiHidden="1" w:unhideWhenUsed="1"/>
-    <w:lsdException w:name="Hyperlink" w:semiHidden="1" w:unhideWhenUsed="1"/>
-    <w:lsdException w:name="FollowedHyperlink" w:semiHidden="1" w:unhideWhenUsed="1"/>
-    <w:lsdException w:name="Strong" w:uiPriority="22" w:qFormat="1"/>
-    <w:lsdException w:name="Emphasis" w:uiPriority="20" w:qFormat="1"/>
-    <w:lsdException w:name="Document Map" w:semiHidden="1" w:unhideWhenUsed="1"/>
-    <w:lsdException w:name="Plain Text" w:semiHidden="1" w:unhideWhenUsed="1"/>
-    <w:lsdException w:name="E-mail Signature" w:semiHidden="1" w:unhideWhenUsed="1"/>
-    <w:lsdException w:name="HTML Top of Form" w:semiHidden="1" w:unhideWhenUsed="1"/>
-    <w:lsdException w:name="HTML Bottom of Form" w:semiHidden="1" w:unhideWhenUsed="1"/>
-    <w:lsdException w:name="Normal (Web)" w:semiHidden="1" w:unhideWhenUsed="1"/>
-    <w:lsdException w:name="HTML Acronym" w:semiHidden="1" w:unhideWhenUsed="1"/>
-    <w:lsdException w:name="HTML Address" w:semiHidden="1" w:unhideWhenUsed="1"/>
-    <w:lsdException w:name="HTML Cite" w:semiHidden="1" w:unhideWhenUsed="1"/>
-    <w:lsdException w:name="HTML Code" w:semiHidden="1" w:unhideWhenUsed="1"/>
-    <w:lsdException w:name="HTML Definition" w:semiHidden="1" w:unhideWhenUsed="1"/>
-    <w:lsdException w:name="HTML Keyboard" w:semiHidden="1" w:unhideWhenUsed="1"/>
-    <w:lsdException w:name="HTML Preformatted" w:semiHidden="1" w:unhideWhenUsed="1"/>
-    <w:lsdException w:name="HTML Sample" w:semiHidden="1" w:unhideWhenUsed="1"/>
-    <w:lsdException w:name="HTML Typewriter" w:semiHidden="1" w:unhideWhenUsed="1"/>
-    <w:lsdException w:name="HTML Variable" w:semiHidden="1" w:unhideWhenUsed="1"/>
-    <w:lsdException w:name="Normal Table" w:semiHidden="1" w:unhideWhenUsed="1"/>
-    <w:lsdException w:name="annotation subject" w:semiHidden="1" w:unhideWhenUsed="1"/>
-    <w:lsdException w:name="No List" w:semiHidden="1" w:unhideWhenUsed="1"/>
-    <w:lsdException w:name="Outline List 1" w:semiHidden="1" w:unhideWhenUsed="1"/>
-    <w:lsdException w:name="Outline List 2" w:semiHidden="1" w:unhideWhenUsed="1"/>
-    <w:lsdException w:name="Outline List 3" w:semiHidden="1" w:unhideWhenUsed="1"/>
-    <w:lsdException w:name="Table Simple 1" w:semiHidden="1" w:unhideWhenUsed="1"/>
-    <w:lsdException w:name="Table Simple 2" w:semiHidden="1" w:unhideWhenUsed="1"/>
-    <w:lsdException w:name="Table Simple 3" w:semiHidden="1" w:unhideWhenUsed="1"/>
-    <w:lsdException w:name="Table Classic 1" w:semiHidden="1" w:unhideWhenUsed="1"/>
-    <w:lsdException w:name="Table Classic 2" w:semiHidden="1" w:unhideWhenUsed="1"/>
-    <w:lsdException w:name="Table Classic 3" w:semiHidden="1" w:unhideWhenUsed="1"/>
-    <w:lsdException w:name="Table Classic 4" w:semiHidden="1" w:unhideWhenUsed="1"/>
-    <w:lsdException w:name="Table Colorful 1" w:semiHidden="1" w:unhideWhenUsed="1"/>
-    <w:lsdException w:name="Table Colorful 2" w:semiHidden="1" w:unhideWhenUsed="1"/>
-    <w:lsdException w:name="Table Colorful 3" w:semiHidden="1" w:unhideWhenUsed="1"/>
-    <w:lsdException w:name="Table Columns 1" w:semiHidden="1" w:unhideWhenUsed="1"/>
-    <w:lsdException w:name="Table Columns 2" w:semiHidden="1" w:unhideWhenUsed="1"/>
-    <w:lsdException w:name="Table Columns 3" w:semiHidden="1" w:unhideWhenUsed="1"/>
-    <w:lsdException w:name="Table Columns 4" w:semiHidden="1" w:unhideWhenUsed="1"/>
-    <w:lsdException w:name="Table Columns 5" w:semiHidden="1" w:unhideWhenUsed="1"/>
-    <w:lsdException w:name="Table Grid 1" w:semiHidden="1" w:unhideWhenUsed="1"/>
-    <w:lsdException w:name="Table Grid 2" w:semiHidden="1" w:unhideWhenUsed="1"/>
-    <w:lsdException w:name="Table Grid 3" w:semiHidden="1" w:unhideWhenUsed="1"/>
-    <w:lsdException w:name="Table Grid 4" w:semiHidden="1" w:unhideWhenUsed="1"/>
-    <w:lsdException w:name="Table Grid 5" w:semiHidden="1" w:unhideWhenUsed="1"/>
-    <w:lsdException w:name="Table Grid 6" w:semiHidden="1" w:unhideWhenUsed="1"/>
-    <w:lsdException w:name="Table Grid 7" w:semiHidden="1" w:unhideWhenUsed="1"/>
-    <w:lsdException w:name="Table Grid 8" w:semiHidden="1" w:unhideWhenUsed="1"/>
-    <w:lsdException w:name="Table List 1" w:semiHidden="1" w:unhideWhenUsed="1"/>
-    <w:lsdException w:name="Table List 2" w:semiHidden="1" w:unhideWhenUsed="1"/>
-    <w:lsdException w:name="Table List 3" w:semiHidden="1" w:unhideWhenUsed="1"/>
-    <w:lsdException w:name="Table List 4" w:semiHidden="1" w:unhideWhenUsed="1"/>
-    <w:lsdException w:name="Table List 5" w:semiHidden="1" w:unhideWhenUsed="1"/>
-    <w:lsdException w:name="Table List 6" w:semiHidden="1" w:unhideWhenUsed="1"/>
-    <w:lsdException w:name="Table List 7" w:semiHidden="1" w:unhideWhenUsed="1"/>
-    <w:lsdException w:name="Table List 8" w:semiHidden="1" w:unhideWhenUsed="1"/>
-    <w:lsdException w:name="Table 3D effects 1" w:semiHidden="1" w:unhideWhenUsed="1"/>
-    <w:lsdException w:name="Table 3D effects 2" w:semiHidden="1" w:unhideWhenUsed="1"/>
-    <w:lsdException w:name="Table 3D effects 3" w:semiHidden="1" w:unhideWhenUsed="1"/>
-    <w:lsdException w:name="Table Contemporary" w:semiHidden="1" w:unhideWhenUsed="1"/>
-    <w:lsdException w:name="Table Elegant" w:semiHidden="1" w:unhideWhenUsed="1"/>
-    <w:lsdException w:name="Table Professional" w:semiHidden="1" w:unhideWhenUsed="1"/>
-    <w:lsdException w:name="Table Subtle 1" w:semiHidden="1" w:unhideWhenUsed="1"/>
-    <w:lsdException w:name="Table Subtle 2" w:semiHidden="1" w:unhideWhenUsed="1"/>
-    <w:lsdException w:name="Table Web 1" w:semiHidden="1" w:unhideWhenUsed="1"/>
-    <w:lsdException w:name="Table Web 2" w:semiHidden="1" w:unhideWhenUsed="1"/>
-    <w:lsdException w:name="Table Web 3" w:semiHidden="1" w:unhideWhenUsed="1"/>
-    <w:lsdException w:name="Balloon Text" w:semiHidden="1" w:unhideWhenUsed="1"/>
-    <w:lsdException w:name="Table Grid" w:uiPriority="39"/>
-    <w:lsdException w:name="Table Theme" w:semiHidden="1" w:unhideWhenUsed="1"/>
-    <w:lsdException w:name="Placeholder Text" w:semiHidden="1"/>
-    <w:lsdException w:name="No Spacing" w:uiPriority="1" w:qFormat="1"/>
-    <w:lsdException w:name="Light Shading" w:uiPriority="60"/>
-    <w:lsdException w:name="Light List" w:uiPriority="61"/>
-    <w:lsdException w:name="Light Grid" w:uiPriority="62"/>
-    <w:lsdException w:name="Medium Shading 1" w:uiPriority="63"/>
-    <w:lsdException w:name="Medium Shading 2" w:uiPriority="64"/>
-    <w:lsdException w:name="Medium List 1" w:uiPriority="65"/>
-    <w:lsdException w:name="Medium List 2" w:uiPriority="66"/>
-    <w:lsdException w:name="Medium Grid 1" w:uiPriority="67"/>
-    <w:lsdException w:name="Medium Grid 2" w:uiPriority="68"/>
-    <w:lsdException w:name="Medium Grid 3" w:uiPriority="69"/>
-    <w:lsdException w:name="Dark List" w:uiPriority="70"/>
-    <w:lsdException w:name="Colorful Shading" w:uiPriority="71"/>
-    <w:lsdException w:name="Colorful List" w:uiPriority="72"/>
-    <w:lsdException w:name="Colorful Grid" w:uiPriority="73"/>
-    <w:lsdException w:name="Light Shading Accent 1" w:uiPriority="60"/>
-    <w:lsdException w:name="Light List Accent 1" w:uiPriority="61"/>
-    <w:lsdException w:name="Light Grid Accent 1" w:uiPriority="62"/>
-    <w:lsdException w:name="Medium Shading 1 Accent 1" w:uiPriority="63"/>
-    <w:lsdException w:name="Medium Shading 2 Accent 1" w:uiPriority="64"/>
-    <w:lsdException w:name="Medium List 1 Accent 1" w:uiPriority="65"/>
-    <w:lsdException w:name="Revision" w:semiHidden="1"/>
-    <w:lsdException w:name="List Paragraph" w:uiPriority="34" w:qFormat="1"/>
-    <w:lsdException w:name="Quote" w:uiPriority="29" w:qFormat="1"/>
-    <w:lsdException w:name="Intense Quote" w:uiPriority="30" w:qFormat="1"/>
-    <w:lsdException w:name="Medium List 2 Accent 1" w:uiPriority="66"/>
-    <w:lsdException w:name="Medium Grid 1 Accent 1" w:uiPriority="67"/>
-    <w:lsdException w:name="Medium Grid 2 Accent 1" w:uiPriority="68"/>
-    <w:lsdException w:name="Medium Grid 3 Accent 1" w:uiPriority="69"/>
-    <w:lsdException w:name="Dark List Accent 1" w:uiPriority="70"/>
-    <w:lsdException w:name="Colorful Shading Accent 1" w:uiPriority="71"/>
-    <w:lsdException w:name="Colorful List Accent 1" w:uiPriority="72"/>
-    <w:lsdException w:name="Colorful Grid Accent 1" w:uiPriority="73"/>
-    <w:lsdException w:name="Light Shading Accent 2" w:uiPriority="60"/>
-    <w:lsdException w:name="Light List Accent 2" w:uiPriority="61"/>
-    <w:lsdException w:name="Light Grid Accent 2" w:uiPriority="62"/>
-    <w:lsdException w:name="Medium Shading 1 Accent 2" w:uiPriority="63"/>
-    <w:lsdException w:name="Medium Shading 2 Accent 2" w:uiPriority="64"/>
-    <w:lsdException w:name="Medium List 1 Accent 2" w:uiPriority="65"/>
-    <w:lsdException w:name="Medium List 2 Accent 2" w:uiPriority="66"/>
-    <w:lsdException w:name="Medium Grid 1 Accent 2" w:uiPriority="67"/>
-    <w:lsdException w:name="Medium Grid 2 Accent 2" w:uiPriority="68"/>
-    <w:lsdException w:name="Medium Grid 3 Accent 2" w:uiPriority="69"/>
-    <w:lsdException w:name="Dark List Accent 2" w:uiPriority="70"/>
-    <w:lsdException w:name="Colorful Shading Accent 2" w:uiPriority="71"/>
-    <w:lsdException w:name="Colorful List Accent 2" w:uiPriority="72"/>
-    <w:lsdException w:name="Colorful Grid Accent 2" w:uiPriority="73"/>
-    <w:lsdException w:name="Light Shading Accent 3" w:uiPriority="60"/>
-    <w:lsdException w:name="Light List Accent 3" w:uiPriority="61"/>
-    <w:lsdException w:name="Light Grid Accent 3" w:uiPriority="62"/>
-    <w:lsdException w:name="Medium Shading 1 Accent 3" w:uiPriority="63"/>
-    <w:lsdException w:name="Medium Shading 2 Accent 3" w:uiPriority="64"/>
-    <w:lsdException w:name="Medium List 1 Accent 3" w:uiPriority="65"/>
-    <w:lsdException w:name="Medium List 2 Accent 3" w:uiPriority="66"/>
-    <w:lsdException w:name="Medium Grid 1 Accent 3" w:uiPriority="67"/>
-    <w:lsdException w:name="Medium Grid 2 Accent 3" w:uiPriority="68"/>
-    <w:lsdException w:name="Medium Grid 3 Accent 3" w:uiPriority="69"/>
-    <w:lsdException w:name="Dark List Accent 3" w:uiPriority="70"/>
-    <w:lsdException w:name="Colorful Shading Accent 3" w:uiPriority="71"/>
-    <w:lsdException w:name="Colorful List Accent 3" w:uiPriority="72"/>
-    <w:lsdException w:name="Colorful Grid Accent 3" w:uiPriority="73"/>
-    <w:lsdException w:name="Light Shading Accent 4" w:uiPriority="60"/>
-    <w:lsdException w:name="Light List Accent 4" w:uiPriority="61"/>
-    <w:lsdException w:name="Light Grid Accent 4" w:uiPriority="62"/>
-    <w:lsdException w:name="Medium Shading 1 Accent 4" w:uiPriority="63"/>
-    <w:lsdException w:name="Medium Shading 2 Accent 4" w:uiPriority="64"/>
-    <w:lsdException w:name="Medium List 1 Accent 4" w:uiPriority="65"/>
-    <w:lsdException w:name="Medium List 2 Accent 4" w:uiPriority="66"/>
-    <w:lsdException w:name="Medium Grid 1 Accent 4" w:uiPriority="67"/>
-    <w:lsdException w:name="Medium Grid 2 Accent 4" w:uiPriority="68"/>
-    <w:lsdException w:name="Medium Grid 3 Accent 4" w:uiPriority="69"/>
-    <w:lsdException w:name="Dark List Accent 4" w:uiPriority="70"/>
-    <w:lsdException w:name="Colorful Shading Accent 4" w:uiPriority="71"/>
-    <w:lsdException w:name="Colorful List Accent 4" w:uiPriority="72"/>
-    <w:lsdException w:name="Colorful Grid Accent 4" w:uiPriority="73"/>
-    <w:lsdException w:name="Light Shading Accent 5" w:uiPriority="60"/>
-    <w:lsdException w:name="Light List Accent 5" w:uiPriority="61"/>
-    <w:lsdException w:name="Light Grid Accent 5" w:uiPriority="62"/>
-    <w:lsdException w:name="Medium Shading 1 Accent 5" w:uiPriority="63"/>
-    <w:lsdException w:name="Medium Shading 2 Accent 5" w:uiPriority="64"/>
-    <w:lsdException w:name="Medium List 1 Accent 5" w:uiPriority="65"/>
-    <w:lsdException w:name="Medium List 2 Accent 5" w:uiPriority="66"/>
-    <w:lsdException w:name="Medium Grid 1 Accent 5" w:uiPriority="67"/>
-    <w:lsdException w:name="Medium Grid 2 Accent 5" w:uiPriority="68"/>
-    <w:lsdException w:name="Medium Grid 3 Accent 5" w:uiPriority="69"/>
-    <w:lsdException w:name="Dark List Accent 5" w:uiPriority="70"/>
-    <w:lsdException w:name="Colorful Shading Accent 5" w:uiPriority="71"/>
-    <w:lsdException w:name="Colorful List Accent 5" w:uiPriority="72"/>
-    <w:lsdException w:name="Colorful Grid Accent 5" w:uiPriority="73"/>
-    <w:lsdException w:name="Light Shading Accent 6" w:uiPriority="60"/>
-    <w:lsdException w:name="Light List Accent 6" w:uiPriority="61"/>
-    <w:lsdException w:name="Light Grid Accent 6" w:uiPriority="62"/>
-    <w:lsdException w:name="Medium Shading 1 Accent 6" w:uiPriority="63"/>
-    <w:lsdException w:name="Medium Shading 2 Accent 6" w:uiPriority="64"/>
-    <w:lsdException w:name="Medium List 1 Accent 6" w:uiPriority="65"/>
-    <w:lsdException w:name="Medium List 2 Accent 6" w:uiPriority="66"/>
-    <w:lsdException w:name="Medium Grid 1 Accent 6" w:uiPriority="67"/>
-    <w:lsdException w:name="Medium Grid 2 Accent 6" w:uiPriority="68"/>
-    <w:lsdException w:name="Medium Grid 3 Accent 6" w:uiPriority="69"/>
-    <w:lsdException w:name="Dark List Accent 6" w:uiPriority="70"/>
-    <w:lsdException w:name="Colorful Shading Accent 6" w:uiPriority="71"/>
-    <w:lsdException w:name="Colorful List Accent 6" w:uiPriority="72"/>
-    <w:lsdException w:name="Colorful Grid Accent 6" w:uiPriority="73"/>
-    <w:lsdException w:name="Subtle Emphasis" w:uiPriority="19" w:qFormat="1"/>
-    <w:lsdException w:name="Intense Emphasis" w:uiPriority="21" w:qFormat="1"/>
-    <w:lsdException w:name="Subtle Reference" w:uiPriority="31" w:qFormat="1"/>
-    <w:lsdException w:name="Intense Reference" w:uiPriority="32" w:qFormat="1"/>
-    <w:lsdException w:name="Book Title" w:uiPriority="33" w:qFormat="1"/>
-    <w:lsdException w:name="Bibliography" w:semiHidden="1" w:uiPriority="37" w:unhideWhenUsed="1"/>
-    <w:lsdException w:name="TOC Heading" w:semiHidden="1" w:uiPriority="39" w:unhideWhenUsed="1" w:qFormat="1"/>
-    <w:lsdException w:name="Plain Table 1" w:uiPriority="41"/>
-    <w:lsdException w:name="Plain Table 2" w:uiPriority="42"/>
-    <w:lsdException w:name="Plain Table 3" w:uiPriority="43"/>
-    <w:lsdException w:name="Plain Table 4" w:uiPriority="44"/>
-    <w:lsdException w:name="Plain Table 5" w:uiPriority="45"/>
-    <w:lsdException w:name="Grid Table Light" w:uiPriority="40"/>
-    <w:lsdException w:name="Grid Table 1 Light" w:uiPriority="46"/>
-    <w:lsdException w:name="Grid Table 2" w:uiPriority="47"/>
-    <w:lsdException w:name="Grid Table 3" w:uiPriority="48"/>
-    <w:lsdException w:name="Grid Table 4" w:uiPriority="49"/>
-    <w:lsdException w:name="Grid Table 5 Dark" w:uiPriority="50"/>
-    <w:lsdException w:name="Grid Table 6 Colorful" w:uiPriority="51"/>
-    <w:lsdException w:name="Grid Table 7 Colorful" w:uiPriority="52"/>
-    <w:lsdException w:name="Grid Table 1 Light Accent 1" w:uiPriority="46"/>
-    <w:lsdException w:name="Grid Table 2 Accent 1" w:uiPriority="47"/>
-    <w:lsdException w:name="Grid Table 3 Accent 1" w:uiPriority="48"/>
-    <w:lsdException w:name="Grid Table 4 Accent 1" w:uiPriority="49"/>
-    <w:lsdException w:name="Grid Table 5 Dark Accent 1" w:uiPriority="50"/>
-    <w:lsdException w:name="Grid Table 6 Colorful Accent 1" w:uiPriority="51"/>
-    <w:lsdException w:name="Grid Table 7 Colorful Accent 1" w:uiPriority="52"/>
-    <w:lsdException w:name="Grid Table 1 Light Accent 2" w:uiPriority="46"/>
-    <w:lsdException w:name="Grid Table 2 Accent 2" w:uiPriority="47"/>
-    <w:lsdException w:name="Grid Table 3 Accent 2" w:uiPriority="48"/>
-    <w:lsdException w:name="Grid Table 4 Accent 2" w:uiPriority="49"/>
-    <w:lsdException w:name="Grid Table 5 Dark Accent 2" w:uiPriority="50"/>
-    <w:lsdException w:name="Grid Table 6 Colorful Accent 2" w:uiPriority="51"/>
-    <w:lsdException w:name="Grid Table 7 Colorful Accent 2" w:uiPriority="52"/>
-    <w:lsdException w:name="Grid Table 1 Light Accent 3" w:uiPriority="46"/>
-    <w:lsdException w:name="Grid Table 2 Accent 3" w:uiPriority="47"/>
-    <w:lsdException w:name="Grid Table 3 Accent 3" w:uiPriority="48"/>
-    <w:lsdException w:name="Grid Table 4 Accent 3" w:uiPriority="49"/>
-    <w:lsdException w:name="Grid Table 5 Dark Accent 3" w:uiPriority="50"/>
-    <w:lsdException w:name="Grid Table 6 Colorful Accent 3" w:uiPriority="51"/>
-    <w:lsdException w:name="Grid Table 7 Colorful Accent 3" w:uiPriority="52"/>
-    <w:lsdException w:name="Grid Table 1 Light Accent 4" w:uiPriority="46"/>
-    <w:lsdException w:name="Grid Table 2 Accent 4" w:uiPriority="47"/>
-    <w:lsdException w:name="Grid Table 3 Accent 4" w:uiPriority="48"/>
-    <w:lsdException w:name="Grid Table 4 Accent 4" w:uiPriority="49"/>
-    <w:lsdException w:name="Grid Table 5 Dark Accent 4" w:uiPriority="50"/>
-    <w:lsdException w:name="Grid Table 6 Colorful Accent 4" w:uiPriority="51"/>
-    <w:lsdException w:name="Grid Table 7 Colorful Accent 4" w:uiPriority="52"/>
-    <w:lsdException w:name="Grid Table 1 Light Accent 5" w:uiPriority="46"/>
-    <w:lsdException w:name="Grid Table 2 Accent 5" w:uiPriority="47"/>
-    <w:lsdException w:name="Grid Table 3 Accent 5" w:uiPriority="48"/>
-    <w:lsdException w:name="Grid Table 4 Accent 5" w:uiPriority="49"/>
-    <w:lsdException w:name="Grid Table 5 Dark Accent 5" w:uiPriority="50"/>
-    <w:lsdException w:name="Grid Table 6 Colorful Accent 5" w:uiPriority="51"/>
-    <w:lsdException w:name="Grid Table 7 Colorful Accent 5" w:uiPriority="52"/>
-    <w:lsdException w:name="Grid Table 1 Light Accent 6" w:uiPriority="46"/>
-    <w:lsdException w:name="Grid Table 2 Accent 6" w:uiPriority="47"/>
-    <w:lsdException w:name="Grid Table 3 Accent 6" w:uiPriority="48"/>
-    <w:lsdException w:name="Grid Table 4 Accent 6" w:uiPriority="49"/>
-    <w:lsdException w:name="Grid Table 5 Dark Accent 6" w:uiPriority="50"/>
-    <w:lsdException w:name="Grid Table 6 Colorful Accent 6" w:uiPriority="51"/>
-    <w:lsdException w:name="Grid Table 7 Colorful Accent 6" w:uiPriority="52"/>
-    <w:lsdException w:name="List Table 1 Light" w:uiPriority="46"/>
-    <w:lsdException w:name="List Table 2" w:uiPriority="47"/>
-    <w:lsdException w:name="List Table 3" w:uiPriority="48"/>
-    <w:lsdException w:name="List Table 4" w:uiPriority="49"/>
-    <w:lsdException w:name="List Table 5 Dark" w:uiPriority="50"/>
-    <w:lsdException w:name="List Table 6 Colorful" w:uiPriority="51"/>
-    <w:lsdException w:name="List Table 7 Colorful" w:uiPriority="52"/>
-    <w:lsdException w:name="List Table 1 Light Accent 1" w:uiPriority="46"/>
-    <w:lsdException w:name="List Table 2 Accent 1" w:uiPriority="47"/>
-    <w:lsdException w:name="List Table 3 Accent 1" w:uiPriority="48"/>
-    <w:lsdException w:name="List Table 4 Accent 1" w:uiPriority="49"/>
-    <w:lsdException w:name="List Table 5 Dark Accent 1" w:uiPriority="50"/>
-    <w:lsdException w:name="List Table 6 Colorful Accent 1" w:uiPriority="51"/>
-    <w:lsdException w:name="List Table 7 Colorful Accent 1" w:uiPriority="52"/>
-    <w:lsdException w:name="List Table 1 Light Accent 2" w:uiPriority="46"/>
-    <w:lsdException w:name="List Table 2 Accent 2" w:uiPriority="47"/>
-    <w:lsdException w:name="List Table 3 Accent 2" w:uiPriority="48"/>
-    <w:lsdException w:name="List Table 4 Accent 2" w:uiPriority="49"/>
-    <w:lsdException w:name="List Table 5 Dark Accent 2" w:uiPriority="50"/>
-    <w:lsdException w:name="List Table 6 Colorful Accent 2" w:uiPriority="51"/>
-    <w:lsdException w:name="List Table 7 Colorful Accent 2" w:uiPriority="52"/>
-    <w:lsdException w:name="List Table 1 Light Accent 3" w:uiPriority="46"/>
-    <w:lsdException w:name="List Table 2 Accent 3" w:uiPriority="47"/>
-    <w:lsdException w:name="List Table 3 Accent 3" w:uiPriority="48"/>
-    <w:lsdException w:name="List Table 4 Accent 3" w:uiPriority="49"/>
-    <w:lsdException w:name="List Table 5 Dark Accent 3" w:uiPriority="50"/>
-    <w:lsdException w:name="List Table 6 Colorful Accent 3" w:uiPriority="51"/>
-    <w:lsdException w:name="List Table 7 Colorful Accent 3" w:uiPriority="52"/>
-    <w:lsdException w:name="List Table 1 Light Accent 4" w:uiPriority="46"/>
-    <w:lsdException w:name="List Table 2 Accent 4" w:uiPriority="47"/>
-    <w:lsdException w:name="List Table 3 Accent 4" w:uiPriority="48"/>
-    <w:lsdException w:name="List Table 4 Accent 4" w:uiPriority="49"/>
-    <w:lsdException w:name="List Table 5 Dark Accent 4" w:uiPriority="50"/>
-    <w:lsdException w:name="List Table 6 Colorful Accent 4" w:uiPriority="51"/>
-    <w:lsdException w:name="List Table 7 Colorful Accent 4" w:uiPriority="52"/>
-    <w:lsdException w:name="List Table 1 Light Accent 5" w:uiPriority="46"/>
-    <w:lsdException w:name="List Table 2 Accent 5" w:uiPriority="47"/>
-    <w:lsdException w:name="List Table 3 Accent 5" w:uiPriority="48"/>
-    <w:lsdException w:name="List Table 4 Accent 5" w:uiPriority="49"/>
-    <w:lsdException w:name="List Table 5 Dark Accent 5" w:uiPriority="50"/>
-    <w:lsdException w:name="List Table 6 Colorful Accent 5" w:uiPriority="51"/>
-    <w:lsdException w:name="List Table 7 Colorful Accent 5" w:uiPriority="52"/>
-    <w:lsdException w:name="List Table 1 Light Accent 6" w:uiPriority="46"/>
-    <w:lsdException w:name="List Table 2 Accent 6" w:uiPriority="47"/>
-    <w:lsdException w:name="List Table 3 Accent 6" w:uiPriority="48"/>
-    <w:lsdException w:name="List Table 4 Accent 6" w:uiPriority="49"/>
-    <w:lsdException w:name="List Table 5 Dark Accent 6" w:uiPriority="50"/>
-    <w:lsdException w:name="List Table 6 Colorful Accent 6" w:uiPriority="51"/>
-    <w:lsdException w:name="List Table 7 Colorful Accent 6" w:uiPriority="52"/>
-  </w:latentStyles>
-  <w:style w:type="paragraph" w:default="1" w:styleId="Normal">
-    <w:name w:val="Normal"/>
-    <w:qFormat/>
-  </w:style>
-  <w:style w:type="character" w:default="1" w:styleId="DefaultParagraphFont">
-    <w:name w:val="Default Paragraph Font"/>
-    <w:uiPriority w:val="1"/>
-    <w:semiHidden/>
-    <w:unhideWhenUsed/>
-  </w:style>
-  <w:style w:type="table" w:default="1" w:styleId="TableNormal">
-    <w:name w:val="Normal Table"/>
-    <w:uiPriority w:val="99"/>
-    <w:semiHidden/>
-    <w:unhideWhenUsed/>
-    <w:tblPr>
-      <w:tblInd w:w="0" w:type="dxa"/>
-      <w:tblCellMar>
-        <w:top w:w="0" w:type="dxa"/>
-        <w:left w:w="108" w:type="dxa"/>
-        <w:bottom w:w="0" w:type="dxa"/>
-        <w:right w:w="108" w:type="dxa"/>
-      </w:tblCellMar>
-    </w:tblPr>
-  </w:style>
-  <w:style w:type="numbering" w:default="1" w:styleId="NoList">
-    <w:name w:val="No List"/>
-    <w:uiPriority w:val="99"/>
-    <w:semiHidden/>
-    <w:unhideWhenUsed/>
-  </w:style>
-</w:styles>
-</file>
-
-<file path=word/glossary/webSettings.xml><?xml version="1.0" encoding="utf-8"?>
-<w:webSettings xmlns:mc="http://schemas.openxmlformats.org/markup-compatibility/2006" xmlns:r="http://schemas.openxmlformats.org/officeDocument/2006/relationships" xmlns:w="http://schemas.openxmlformats.org/wordprocessingml/2006/main" xmlns:w14="http://schemas.microsoft.com/office/word/2010/wordml" xmlns:w15="http://schemas.microsoft.com/office/word/2012/wordml" mc:Ignorable="w14 w15"/>
-</file>
-
 <file path=word/theme/theme1.xml><?xml version="1.0" encoding="utf-8"?>
 <a:theme xmlns:a="http://schemas.openxmlformats.org/drawingml/2006/main" name="Office Theme">
   <a:themeElements>
@@ -6856,7 +6623,7 @@
 </file>
 
 <file path=customXml/itemProps1.xml><?xml version="1.0" encoding="utf-8"?>
-<ds:datastoreItem xmlns:ds="http://schemas.openxmlformats.org/officeDocument/2006/customXml" ds:itemID="{49216F37-ED26-449E-B2B7-367D0E408C29}">
+<ds:datastoreItem xmlns:ds="http://schemas.openxmlformats.org/officeDocument/2006/customXml" ds:itemID="{D1CF72FE-CEA0-4338-AC73-A28142D38A34}">
   <ds:schemaRefs>
     <ds:schemaRef ds:uri="http://schemas.openxmlformats.org/officeDocument/2006/bibliography"/>
   </ds:schemaRefs>

</xml_diff>

<commit_message>
Aug 31- assignment added
</commit_message>
<xml_diff>
--- a/Assignment.docx
+++ b/Assignment.docx
@@ -967,9 +967,7 @@
         </w:rPr>
         <w:t>Task 1</w:t>
       </w:r>
-      <w:bookmarkStart w:id="2" w:name="_GoBack"/>
       <w:bookmarkEnd w:id="1"/>
-      <w:bookmarkEnd w:id="2"/>
     </w:p>
     <w:p>
       <w:pPr>
@@ -1299,7 +1297,7 @@
           <w:bCs w:val="0"/>
         </w:rPr>
       </w:pPr>
-      <w:bookmarkStart w:id="3" w:name="_Toc81245276"/>
+      <w:bookmarkStart w:id="2" w:name="_Toc81245276"/>
       <w:r>
         <w:rPr>
           <w:rStyle w:val="Strong"/>
@@ -1308,7 +1306,7 @@
         </w:rPr>
         <w:t>Java Assignment</w:t>
       </w:r>
-      <w:bookmarkEnd w:id="3"/>
+      <w:bookmarkEnd w:id="2"/>
       <w:r>
         <w:rPr>
           <w:rStyle w:val="Strong"/>
@@ -1327,7 +1325,7 @@
           <w:bCs/>
         </w:rPr>
       </w:pPr>
-      <w:bookmarkStart w:id="4" w:name="_Toc81245277"/>
+      <w:bookmarkStart w:id="3" w:name="_Toc81245277"/>
       <w:r>
         <w:rPr>
           <w:rStyle w:val="SubtleEmphasis"/>
@@ -1336,7 +1334,7 @@
         </w:rPr>
         <w:t>Task 2</w:t>
       </w:r>
-      <w:bookmarkEnd w:id="4"/>
+      <w:bookmarkEnd w:id="3"/>
       <w:r>
         <w:rPr>
           <w:rStyle w:val="SubtleEmphasis"/>
@@ -1456,14 +1454,25 @@
         </w:rPr>
         <w:br/>
       </w:r>
-      <w:r>
-        <w:rPr>
-          <w:rFonts w:ascii="Arial" w:hAnsi="Arial" w:cs="Arial"/>
-          <w:color w:val="576871"/>
-          <w:sz w:val="21"/>
-          <w:szCs w:val="21"/>
-        </w:rPr>
-        <w:t>int smith=</w:t>
+      <w:proofErr w:type="spellStart"/>
+      <w:r>
+        <w:rPr>
+          <w:rFonts w:ascii="Arial" w:hAnsi="Arial" w:cs="Arial"/>
+          <w:color w:val="576871"/>
+          <w:sz w:val="21"/>
+          <w:szCs w:val="21"/>
+        </w:rPr>
+        <w:t>int</w:t>
+      </w:r>
+      <w:proofErr w:type="spellEnd"/>
+      <w:r>
+        <w:rPr>
+          <w:rFonts w:ascii="Arial" w:hAnsi="Arial" w:cs="Arial"/>
+          <w:color w:val="576871"/>
+          <w:sz w:val="21"/>
+          <w:szCs w:val="21"/>
+        </w:rPr>
+        <w:t xml:space="preserve"> smith=</w:t>
       </w:r>
       <w:r>
         <w:rPr>
@@ -1483,6 +1492,7 @@
         </w:rPr>
         <w:br/>
       </w:r>
+      <w:proofErr w:type="spellStart"/>
       <w:r>
         <w:rPr>
           <w:rFonts w:ascii="Arial" w:hAnsi="Arial" w:cs="Arial"/>
@@ -1491,7 +1501,17 @@
           <w:szCs w:val="21"/>
         </w:rPr>
         <w:lastRenderedPageBreak/>
-        <w:t>int John= 45</w:t>
+        <w:t>int</w:t>
+      </w:r>
+      <w:proofErr w:type="spellEnd"/>
+      <w:r>
+        <w:rPr>
+          <w:rFonts w:ascii="Arial" w:hAnsi="Arial" w:cs="Arial"/>
+          <w:color w:val="576871"/>
+          <w:sz w:val="21"/>
+          <w:szCs w:val="21"/>
+        </w:rPr>
+        <w:t xml:space="preserve"> John= 45</w:t>
       </w:r>
       <w:r>
         <w:rPr>
@@ -1502,14 +1522,25 @@
         </w:rPr>
         <w:br/>
       </w:r>
-      <w:r>
-        <w:rPr>
-          <w:rFonts w:ascii="Arial" w:hAnsi="Arial" w:cs="Arial"/>
-          <w:color w:val="576871"/>
-          <w:sz w:val="21"/>
-          <w:szCs w:val="21"/>
-        </w:rPr>
-        <w:t>int henry=65</w:t>
+      <w:proofErr w:type="spellStart"/>
+      <w:r>
+        <w:rPr>
+          <w:rFonts w:ascii="Arial" w:hAnsi="Arial" w:cs="Arial"/>
+          <w:color w:val="576871"/>
+          <w:sz w:val="21"/>
+          <w:szCs w:val="21"/>
+        </w:rPr>
+        <w:t>int</w:t>
+      </w:r>
+      <w:proofErr w:type="spellEnd"/>
+      <w:r>
+        <w:rPr>
+          <w:rFonts w:ascii="Arial" w:hAnsi="Arial" w:cs="Arial"/>
+          <w:color w:val="576871"/>
+          <w:sz w:val="21"/>
+          <w:szCs w:val="21"/>
+        </w:rPr>
+        <w:t xml:space="preserve"> henry=65</w:t>
       </w:r>
     </w:p>
     <w:p>
@@ -1586,14 +1617,25 @@
         </w:rPr>
         <w:br/>
       </w:r>
-      <w:r>
-        <w:rPr>
-          <w:rFonts w:ascii="Arial" w:hAnsi="Arial" w:cs="Arial"/>
-          <w:color w:val="576871"/>
-          <w:sz w:val="21"/>
-          <w:szCs w:val="21"/>
-        </w:rPr>
-        <w:t>int smith= 4</w:t>
+      <w:proofErr w:type="spellStart"/>
+      <w:r>
+        <w:rPr>
+          <w:rFonts w:ascii="Arial" w:hAnsi="Arial" w:cs="Arial"/>
+          <w:color w:val="576871"/>
+          <w:sz w:val="21"/>
+          <w:szCs w:val="21"/>
+        </w:rPr>
+        <w:t>int</w:t>
+      </w:r>
+      <w:proofErr w:type="spellEnd"/>
+      <w:r>
+        <w:rPr>
+          <w:rFonts w:ascii="Arial" w:hAnsi="Arial" w:cs="Arial"/>
+          <w:color w:val="576871"/>
+          <w:sz w:val="21"/>
+          <w:szCs w:val="21"/>
+        </w:rPr>
+        <w:t xml:space="preserve"> smith= 4</w:t>
       </w:r>
       <w:r>
         <w:rPr>
@@ -1613,14 +1655,25 @@
         </w:rPr>
         <w:br/>
       </w:r>
-      <w:r>
-        <w:rPr>
-          <w:rFonts w:ascii="Arial" w:hAnsi="Arial" w:cs="Arial"/>
-          <w:color w:val="576871"/>
-          <w:sz w:val="21"/>
-          <w:szCs w:val="21"/>
-        </w:rPr>
-        <w:t>int John= 45</w:t>
+      <w:proofErr w:type="spellStart"/>
+      <w:r>
+        <w:rPr>
+          <w:rFonts w:ascii="Arial" w:hAnsi="Arial" w:cs="Arial"/>
+          <w:color w:val="576871"/>
+          <w:sz w:val="21"/>
+          <w:szCs w:val="21"/>
+        </w:rPr>
+        <w:t>int</w:t>
+      </w:r>
+      <w:proofErr w:type="spellEnd"/>
+      <w:r>
+        <w:rPr>
+          <w:rFonts w:ascii="Arial" w:hAnsi="Arial" w:cs="Arial"/>
+          <w:color w:val="576871"/>
+          <w:sz w:val="21"/>
+          <w:szCs w:val="21"/>
+        </w:rPr>
+        <w:t xml:space="preserve"> John= 45</w:t>
       </w:r>
       <w:r>
         <w:rPr>
@@ -1631,14 +1684,25 @@
         </w:rPr>
         <w:br/>
       </w:r>
-      <w:r>
-        <w:rPr>
-          <w:rFonts w:ascii="Arial" w:hAnsi="Arial" w:cs="Arial"/>
-          <w:color w:val="576871"/>
-          <w:sz w:val="21"/>
-          <w:szCs w:val="21"/>
-        </w:rPr>
-        <w:t>int henry=45</w:t>
+      <w:proofErr w:type="spellStart"/>
+      <w:r>
+        <w:rPr>
+          <w:rFonts w:ascii="Arial" w:hAnsi="Arial" w:cs="Arial"/>
+          <w:color w:val="576871"/>
+          <w:sz w:val="21"/>
+          <w:szCs w:val="21"/>
+        </w:rPr>
+        <w:t>int</w:t>
+      </w:r>
+      <w:proofErr w:type="spellEnd"/>
+      <w:r>
+        <w:rPr>
+          <w:rFonts w:ascii="Arial" w:hAnsi="Arial" w:cs="Arial"/>
+          <w:color w:val="576871"/>
+          <w:sz w:val="21"/>
+          <w:szCs w:val="21"/>
+        </w:rPr>
+        <w:t xml:space="preserve"> henry=45</w:t>
       </w:r>
     </w:p>
     <w:p>
@@ -1671,7 +1735,7 @@
           <w:b/>
         </w:rPr>
       </w:pPr>
-      <w:bookmarkStart w:id="5" w:name="_Toc81245278"/>
+      <w:bookmarkStart w:id="4" w:name="_Toc81245278"/>
       <w:r>
         <w:rPr>
           <w:rStyle w:val="SubtleEmphasis"/>
@@ -1679,7 +1743,7 @@
         </w:rPr>
         <w:t>Task 3</w:t>
       </w:r>
-      <w:bookmarkEnd w:id="5"/>
+      <w:bookmarkEnd w:id="4"/>
     </w:p>
     <w:p>
       <w:pPr>
@@ -1738,7 +1802,7 @@
           <w:b/>
         </w:rPr>
       </w:pPr>
-      <w:bookmarkStart w:id="6" w:name="_Toc81245279"/>
+      <w:bookmarkStart w:id="5" w:name="_Toc81245279"/>
       <w:r>
         <w:rPr>
           <w:rStyle w:val="SubtleEmphasis"/>
@@ -1746,7 +1810,7 @@
         </w:rPr>
         <w:t>Task 4</w:t>
       </w:r>
-      <w:bookmarkEnd w:id="6"/>
+      <w:bookmarkEnd w:id="5"/>
     </w:p>
     <w:p>
       <w:pPr>
@@ -1847,7 +1911,7 @@
         </w:rPr>
         <w:br/>
       </w:r>
-      <w:commentRangeStart w:id="7"/>
+      <w:commentRangeStart w:id="6"/>
       <w:r>
         <w:rPr>
           <w:rFonts w:ascii="Arial" w:hAnsi="Arial" w:cs="Arial"/>
@@ -1866,14 +1930,25 @@
         </w:rPr>
         <w:t xml:space="preserve">number: </w:t>
       </w:r>
-      <w:r>
-        <w:rPr>
-          <w:rFonts w:ascii="Arial" w:hAnsi="Arial" w:cs="Arial"/>
-          <w:color w:val="576871"/>
-          <w:sz w:val="21"/>
-          <w:szCs w:val="21"/>
-        </w:rPr>
-        <w:t xml:space="preserve">int a = </w:t>
+      <w:proofErr w:type="spellStart"/>
+      <w:r>
+        <w:rPr>
+          <w:rFonts w:ascii="Arial" w:hAnsi="Arial" w:cs="Arial"/>
+          <w:color w:val="576871"/>
+          <w:sz w:val="21"/>
+          <w:szCs w:val="21"/>
+        </w:rPr>
+        <w:t>int</w:t>
+      </w:r>
+      <w:proofErr w:type="spellEnd"/>
+      <w:r>
+        <w:rPr>
+          <w:rFonts w:ascii="Arial" w:hAnsi="Arial" w:cs="Arial"/>
+          <w:color w:val="576871"/>
+          <w:sz w:val="21"/>
+          <w:szCs w:val="21"/>
+        </w:rPr>
+        <w:t xml:space="preserve"> a = </w:t>
       </w:r>
       <w:r>
         <w:rPr>
@@ -1884,13 +1959,13 @@
         </w:rPr>
         <w:t>25</w:t>
       </w:r>
-      <w:commentRangeEnd w:id="7"/>
+      <w:commentRangeEnd w:id="6"/>
       <w:r>
         <w:rPr>
           <w:rStyle w:val="CommentReference"/>
           <w:rFonts w:asciiTheme="minorHAnsi" w:eastAsiaTheme="minorHAnsi" w:hAnsiTheme="minorHAnsi" w:cstheme="minorBidi"/>
         </w:rPr>
-        <w:commentReference w:id="7"/>
+        <w:commentReference w:id="6"/>
       </w:r>
     </w:p>
     <w:p>
@@ -1923,7 +1998,7 @@
           <w:b/>
         </w:rPr>
       </w:pPr>
-      <w:bookmarkStart w:id="8" w:name="_Toc81245280"/>
+      <w:bookmarkStart w:id="7" w:name="_Toc81245280"/>
       <w:r>
         <w:rPr>
           <w:rStyle w:val="SubtleEmphasis"/>
@@ -1931,7 +2006,7 @@
         </w:rPr>
         <w:t>Task 5</w:t>
       </w:r>
-      <w:bookmarkEnd w:id="8"/>
+      <w:bookmarkEnd w:id="7"/>
     </w:p>
     <w:p>
       <w:pPr>
@@ -2005,14 +2080,25 @@
         </w:rPr>
         <w:t xml:space="preserve">number: </w:t>
       </w:r>
-      <w:r>
-        <w:rPr>
-          <w:rFonts w:ascii="Arial" w:hAnsi="Arial" w:cs="Arial"/>
-          <w:color w:val="576871"/>
-          <w:sz w:val="21"/>
-          <w:szCs w:val="21"/>
-        </w:rPr>
-        <w:t xml:space="preserve">int a = </w:t>
+      <w:proofErr w:type="spellStart"/>
+      <w:r>
+        <w:rPr>
+          <w:rFonts w:ascii="Arial" w:hAnsi="Arial" w:cs="Arial"/>
+          <w:color w:val="576871"/>
+          <w:sz w:val="21"/>
+          <w:szCs w:val="21"/>
+        </w:rPr>
+        <w:t>int</w:t>
+      </w:r>
+      <w:proofErr w:type="spellEnd"/>
+      <w:r>
+        <w:rPr>
+          <w:rFonts w:ascii="Arial" w:hAnsi="Arial" w:cs="Arial"/>
+          <w:color w:val="576871"/>
+          <w:sz w:val="21"/>
+          <w:szCs w:val="21"/>
+        </w:rPr>
+        <w:t xml:space="preserve"> a = </w:t>
       </w:r>
       <w:r>
         <w:rPr>
@@ -2063,7 +2149,7 @@
           <w:b/>
         </w:rPr>
       </w:pPr>
-      <w:bookmarkStart w:id="9" w:name="_Toc81245281"/>
+      <w:bookmarkStart w:id="8" w:name="_Toc81245281"/>
       <w:r>
         <w:rPr>
           <w:rStyle w:val="SubtleEmphasis"/>
@@ -2071,7 +2157,7 @@
         </w:rPr>
         <w:t>Task 6</w:t>
       </w:r>
-      <w:bookmarkEnd w:id="9"/>
+      <w:bookmarkEnd w:id="8"/>
     </w:p>
     <w:p>
       <w:pPr>
@@ -2094,7 +2180,7 @@
         </w:rPr>
         <w:t xml:space="preserve">Give a try to write </w:t>
       </w:r>
-      <w:commentRangeStart w:id="10"/>
+      <w:commentRangeStart w:id="9"/>
       <w:r>
         <w:rPr>
           <w:rFonts w:ascii="Arial" w:hAnsi="Arial" w:cs="Arial"/>
@@ -2104,13 +2190,13 @@
         </w:rPr>
         <w:t xml:space="preserve">for loop </w:t>
       </w:r>
-      <w:commentRangeEnd w:id="10"/>
+      <w:commentRangeEnd w:id="9"/>
       <w:r>
         <w:rPr>
           <w:rStyle w:val="CommentReference"/>
           <w:rFonts w:asciiTheme="minorHAnsi" w:eastAsiaTheme="minorHAnsi" w:hAnsiTheme="minorHAnsi" w:cstheme="minorBidi"/>
         </w:rPr>
-        <w:commentReference w:id="10"/>
+        <w:commentReference w:id="9"/>
       </w:r>
       <w:r>
         <w:rPr>
@@ -2172,6 +2258,7 @@
           <w:lang w:val="en-IN"/>
         </w:rPr>
       </w:pPr>
+      <w:proofErr w:type="gramStart"/>
       <w:r>
         <w:rPr>
           <w:rFonts w:ascii="Consolas" w:hAnsi="Consolas" w:cs="Consolas"/>
@@ -2180,8 +2267,20 @@
           <w:szCs w:val="24"/>
           <w:lang w:val="en-IN"/>
         </w:rPr>
-        <w:t xml:space="preserve">String[] </w:t>
-      </w:r>
+        <w:t>String[</w:t>
+      </w:r>
+      <w:proofErr w:type="gramEnd"/>
+      <w:r>
+        <w:rPr>
+          <w:rFonts w:ascii="Consolas" w:hAnsi="Consolas" w:cs="Consolas"/>
+          <w:color w:val="000000"/>
+          <w:sz w:val="24"/>
+          <w:szCs w:val="24"/>
+          <w:lang w:val="en-IN"/>
+        </w:rPr>
+        <w:t xml:space="preserve">] </w:t>
+      </w:r>
+      <w:proofErr w:type="spellStart"/>
       <w:r>
         <w:rPr>
           <w:rFonts w:ascii="Consolas" w:hAnsi="Consolas" w:cs="Consolas"/>
@@ -2192,6 +2291,7 @@
         </w:rPr>
         <w:t>colors</w:t>
       </w:r>
+      <w:proofErr w:type="spellEnd"/>
       <w:r>
         <w:rPr>
           <w:rFonts w:ascii="Consolas" w:hAnsi="Consolas" w:cs="Consolas"/>
@@ -2238,6 +2338,8 @@
           <w:lang w:val="en-IN"/>
         </w:rPr>
       </w:pPr>
+      <w:proofErr w:type="spellStart"/>
+      <w:proofErr w:type="gramStart"/>
       <w:r>
         <w:rPr>
           <w:rFonts w:ascii="Consolas" w:hAnsi="Consolas" w:cs="Consolas"/>
@@ -2248,6 +2350,7 @@
         </w:rPr>
         <w:t>colors</w:t>
       </w:r>
+      <w:proofErr w:type="spellEnd"/>
       <w:r>
         <w:rPr>
           <w:rFonts w:ascii="Consolas" w:hAnsi="Consolas" w:cs="Consolas"/>
@@ -2256,7 +2359,18 @@
           <w:szCs w:val="24"/>
           <w:lang w:val="en-IN"/>
         </w:rPr>
-        <w:t>[0]=</w:t>
+        <w:t>[</w:t>
+      </w:r>
+      <w:proofErr w:type="gramEnd"/>
+      <w:r>
+        <w:rPr>
+          <w:rFonts w:ascii="Consolas" w:hAnsi="Consolas" w:cs="Consolas"/>
+          <w:color w:val="000000"/>
+          <w:sz w:val="24"/>
+          <w:szCs w:val="24"/>
+          <w:lang w:val="en-IN"/>
+        </w:rPr>
+        <w:t>0]=</w:t>
       </w:r>
       <w:r>
         <w:rPr>
@@ -2292,6 +2406,8 @@
           <w:lang w:val="en-IN"/>
         </w:rPr>
       </w:pPr>
+      <w:proofErr w:type="spellStart"/>
+      <w:proofErr w:type="gramStart"/>
       <w:r>
         <w:rPr>
           <w:rFonts w:ascii="Consolas" w:hAnsi="Consolas" w:cs="Consolas"/>
@@ -2302,6 +2418,7 @@
         </w:rPr>
         <w:t>colors</w:t>
       </w:r>
+      <w:proofErr w:type="spellEnd"/>
       <w:r>
         <w:rPr>
           <w:rFonts w:ascii="Consolas" w:hAnsi="Consolas" w:cs="Consolas"/>
@@ -2310,7 +2427,18 @@
           <w:szCs w:val="24"/>
           <w:lang w:val="en-IN"/>
         </w:rPr>
-        <w:t>[1]=</w:t>
+        <w:t>[</w:t>
+      </w:r>
+      <w:proofErr w:type="gramEnd"/>
+      <w:r>
+        <w:rPr>
+          <w:rFonts w:ascii="Consolas" w:hAnsi="Consolas" w:cs="Consolas"/>
+          <w:color w:val="000000"/>
+          <w:sz w:val="24"/>
+          <w:szCs w:val="24"/>
+          <w:lang w:val="en-IN"/>
+        </w:rPr>
+        <w:t>1]=</w:t>
       </w:r>
       <w:r>
         <w:rPr>
@@ -2345,6 +2473,8 @@
           <w:szCs w:val="21"/>
         </w:rPr>
       </w:pPr>
+      <w:proofErr w:type="spellStart"/>
+      <w:proofErr w:type="gramStart"/>
       <w:r>
         <w:rPr>
           <w:rFonts w:ascii="Consolas" w:hAnsi="Consolas" w:cs="Consolas"/>
@@ -2353,13 +2483,23 @@
         </w:rPr>
         <w:t>colors</w:t>
       </w:r>
+      <w:proofErr w:type="spellEnd"/>
       <w:r>
         <w:rPr>
           <w:rFonts w:ascii="Consolas" w:hAnsi="Consolas" w:cs="Consolas"/>
           <w:color w:val="000000" w:themeColor="text1"/>
           <w:lang w:val="en-IN"/>
         </w:rPr>
-        <w:t>[2]=</w:t>
+        <w:t>[</w:t>
+      </w:r>
+      <w:proofErr w:type="gramEnd"/>
+      <w:r>
+        <w:rPr>
+          <w:rFonts w:ascii="Consolas" w:hAnsi="Consolas" w:cs="Consolas"/>
+          <w:color w:val="000000" w:themeColor="text1"/>
+          <w:lang w:val="en-IN"/>
+        </w:rPr>
+        <w:t>2]=</w:t>
       </w:r>
       <w:r>
         <w:rPr>
@@ -2388,7 +2528,7 @@
           <w:bCs/>
         </w:rPr>
       </w:pPr>
-      <w:bookmarkStart w:id="11" w:name="_Toc81245282"/>
+      <w:bookmarkStart w:id="10" w:name="_Toc81245282"/>
       <w:r>
         <w:rPr>
           <w:rStyle w:val="SubtleEmphasis"/>
@@ -2398,7 +2538,7 @@
         <w:lastRenderedPageBreak/>
         <w:t>Task 7 – Aug 18, 2021</w:t>
       </w:r>
-      <w:bookmarkEnd w:id="11"/>
+      <w:bookmarkEnd w:id="10"/>
     </w:p>
     <w:p>
       <w:r>
@@ -2442,7 +2582,7 @@
           <w:bCs/>
         </w:rPr>
       </w:pPr>
-      <w:bookmarkStart w:id="12" w:name="_Toc81245283"/>
+      <w:bookmarkStart w:id="11" w:name="_Toc81245283"/>
       <w:r>
         <w:rPr>
           <w:rStyle w:val="SubtleEmphasis"/>
@@ -2451,7 +2591,7 @@
         </w:rPr>
         <w:t>Task 8 – Aug 19, 2021 – Aug 23, 2021</w:t>
       </w:r>
-      <w:bookmarkEnd w:id="12"/>
+      <w:bookmarkEnd w:id="11"/>
       <w:r>
         <w:rPr>
           <w:rStyle w:val="SubtleEmphasis"/>
@@ -2475,6 +2615,7 @@
       <w:r>
         <w:t>Create New Java Project and name it as “</w:t>
       </w:r>
+      <w:proofErr w:type="spellStart"/>
       <w:r>
         <w:rPr>
           <w:b/>
@@ -2482,6 +2623,7 @@
         </w:rPr>
         <w:t>MathArticleProject</w:t>
       </w:r>
+      <w:proofErr w:type="spellEnd"/>
       <w:r>
         <w:t>”</w:t>
       </w:r>
@@ -2497,6 +2639,7 @@
       <w:r>
         <w:t>Create a package with name as “</w:t>
       </w:r>
+      <w:proofErr w:type="spellStart"/>
       <w:r>
         <w:rPr>
           <w:b/>
@@ -2504,6 +2647,7 @@
         </w:rPr>
         <w:t>com.voya.volume</w:t>
       </w:r>
+      <w:proofErr w:type="spellEnd"/>
       <w:r>
         <w:t>”</w:t>
       </w:r>
@@ -2739,6 +2883,7 @@
       <w:r>
         <w:t>Create one more package with name as “</w:t>
       </w:r>
+      <w:proofErr w:type="spellStart"/>
       <w:r>
         <w:rPr>
           <w:b/>
@@ -2746,6 +2891,7 @@
         </w:rPr>
         <w:t>com.voya.runner</w:t>
       </w:r>
+      <w:proofErr w:type="spellEnd"/>
       <w:r>
         <w:t>”</w:t>
       </w:r>
@@ -2761,6 +2907,7 @@
       <w:r>
         <w:t>Create a class with name as “</w:t>
       </w:r>
+      <w:proofErr w:type="spellStart"/>
       <w:r>
         <w:rPr>
           <w:b/>
@@ -2768,8 +2915,17 @@
         </w:rPr>
         <w:t>VolumeTest</w:t>
       </w:r>
-      <w:r>
-        <w:t xml:space="preserve">” inside the package “com.voya.runner” </w:t>
+      <w:proofErr w:type="spellEnd"/>
+      <w:r>
+        <w:t>” inside the package “</w:t>
+      </w:r>
+      <w:proofErr w:type="spellStart"/>
+      <w:r>
+        <w:t>com.voya.runner</w:t>
+      </w:r>
+      <w:proofErr w:type="spellEnd"/>
+      <w:r>
+        <w:t xml:space="preserve">” </w:t>
       </w:r>
     </w:p>
     <w:p>
@@ -2803,7 +2959,15 @@
         </w:rPr>
       </w:pPr>
       <w:r>
-        <w:t xml:space="preserve">Call the non-static method of Voume of Cuboid by passing  - </w:t>
+        <w:t xml:space="preserve">Call the non-static method of </w:t>
+      </w:r>
+      <w:proofErr w:type="spellStart"/>
+      <w:r>
+        <w:t>Voume</w:t>
+      </w:r>
+      <w:proofErr w:type="spellEnd"/>
+      <w:r>
+        <w:t xml:space="preserve"> of Cuboid by passing  - </w:t>
       </w:r>
       <w:r>
         <w:rPr>
@@ -2823,7 +2987,7 @@
           <w:bCs/>
         </w:rPr>
       </w:pPr>
-      <w:bookmarkStart w:id="13" w:name="_Toc81245284"/>
+      <w:bookmarkStart w:id="12" w:name="_Toc81245284"/>
       <w:r>
         <w:rPr>
           <w:rStyle w:val="SubtleEmphasis"/>
@@ -2832,7 +2996,7 @@
         </w:rPr>
         <w:t>Task 9 – Aug 26, 2021 - Aug 30, 2021</w:t>
       </w:r>
-      <w:bookmarkEnd w:id="13"/>
+      <w:bookmarkEnd w:id="12"/>
     </w:p>
     <w:p>
       <w:pPr>
@@ -2908,7 +3072,15 @@
         </w:numPr>
       </w:pPr>
       <w:r>
-        <w:t xml:space="preserve">Enter firstname as </w:t>
+        <w:t xml:space="preserve">Enter </w:t>
+      </w:r>
+      <w:proofErr w:type="spellStart"/>
+      <w:r>
+        <w:t>firstname</w:t>
+      </w:r>
+      <w:proofErr w:type="spellEnd"/>
+      <w:r>
+        <w:t xml:space="preserve"> as </w:t>
       </w:r>
       <w:r>
         <w:rPr>
@@ -2926,7 +3098,15 @@
         </w:numPr>
       </w:pPr>
       <w:r>
-        <w:t xml:space="preserve">Enter lastname as </w:t>
+        <w:t xml:space="preserve">Enter </w:t>
+      </w:r>
+      <w:proofErr w:type="spellStart"/>
+      <w:r>
+        <w:t>lastname</w:t>
+      </w:r>
+      <w:proofErr w:type="spellEnd"/>
+      <w:r>
+        <w:t xml:space="preserve"> as </w:t>
       </w:r>
       <w:r>
         <w:rPr>
@@ -3014,7 +3194,15 @@
         </w:numPr>
       </w:pPr>
       <w:r>
-        <w:t xml:space="preserve">No need automate captcha  </w:t>
+        <w:t xml:space="preserve">No need automate </w:t>
+      </w:r>
+      <w:proofErr w:type="spellStart"/>
+      <w:r>
+        <w:t>captcha</w:t>
+      </w:r>
+      <w:proofErr w:type="spellEnd"/>
+      <w:r>
+        <w:t xml:space="preserve">  </w:t>
       </w:r>
     </w:p>
     <w:p>
@@ -3066,7 +3254,15 @@
         </w:numPr>
       </w:pPr>
       <w:r>
-        <w:t xml:space="preserve">Enter firstname as </w:t>
+        <w:t xml:space="preserve">Enter </w:t>
+      </w:r>
+      <w:proofErr w:type="spellStart"/>
+      <w:r>
+        <w:t>firstname</w:t>
+      </w:r>
+      <w:proofErr w:type="spellEnd"/>
+      <w:r>
+        <w:t xml:space="preserve"> as </w:t>
       </w:r>
       <w:r>
         <w:rPr>
@@ -3084,7 +3280,15 @@
         </w:numPr>
       </w:pPr>
       <w:r>
-        <w:t xml:space="preserve">Enter lastname as </w:t>
+        <w:t xml:space="preserve">Enter </w:t>
+      </w:r>
+      <w:proofErr w:type="spellStart"/>
+      <w:r>
+        <w:t>lastname</w:t>
+      </w:r>
+      <w:proofErr w:type="spellEnd"/>
+      <w:r>
+        <w:t xml:space="preserve"> as </w:t>
       </w:r>
       <w:r>
         <w:rPr>
@@ -3120,7 +3324,15 @@
         </w:numPr>
       </w:pPr>
       <w:r>
-        <w:t xml:space="preserve">Enter email as </w:t>
+        <w:t xml:space="preserve">Enter email </w:t>
+      </w:r>
+      <w:proofErr w:type="spellStart"/>
+      <w:r>
+        <w:t>as</w:t>
+      </w:r>
+      <w:proofErr w:type="spellEnd"/>
+      <w:r>
+        <w:t xml:space="preserve"> </w:t>
       </w:r>
       <w:r>
         <w:rPr>
@@ -3314,7 +3526,7 @@
           <w:bCs/>
         </w:rPr>
       </w:pPr>
-      <w:bookmarkStart w:id="14" w:name="_Toc81245285"/>
+      <w:bookmarkStart w:id="13" w:name="_Toc81245285"/>
       <w:r>
         <w:rPr>
           <w:rStyle w:val="SubtleEmphasis"/>
@@ -3347,7 +3559,7 @@
         </w:rPr>
         <w:t>Aug 30, 2021</w:t>
       </w:r>
-      <w:bookmarkEnd w:id="14"/>
+      <w:bookmarkEnd w:id="13"/>
     </w:p>
     <w:p>
       <w:r>
@@ -3369,7 +3581,43 @@
         <w:rPr>
           <w:highlight w:val="yellow"/>
         </w:rPr>
-        <w:t xml:space="preserve"> Thread.Sleep(5000) before findelement if any error)</w:t>
+        <w:t xml:space="preserve"> </w:t>
+      </w:r>
+      <w:proofErr w:type="spellStart"/>
+      <w:proofErr w:type="gramStart"/>
+      <w:r>
+        <w:rPr>
+          <w:highlight w:val="yellow"/>
+        </w:rPr>
+        <w:t>Thread.Sleep</w:t>
+      </w:r>
+      <w:proofErr w:type="spellEnd"/>
+      <w:r>
+        <w:rPr>
+          <w:highlight w:val="yellow"/>
+        </w:rPr>
+        <w:t>(</w:t>
+      </w:r>
+      <w:proofErr w:type="gramEnd"/>
+      <w:r>
+        <w:rPr>
+          <w:highlight w:val="yellow"/>
+        </w:rPr>
+        <w:t xml:space="preserve">5000) before </w:t>
+      </w:r>
+      <w:proofErr w:type="spellStart"/>
+      <w:r>
+        <w:rPr>
+          <w:highlight w:val="yellow"/>
+        </w:rPr>
+        <w:t>findelement</w:t>
+      </w:r>
+      <w:proofErr w:type="spellEnd"/>
+      <w:r>
+        <w:rPr>
+          <w:highlight w:val="yellow"/>
+        </w:rPr>
+        <w:t xml:space="preserve"> if any error)</w:t>
       </w:r>
       <w:r>
         <w:t xml:space="preserve"> </w:t>
@@ -3469,6 +3717,174 @@
         <w:t xml:space="preserve">Click Sign in </w:t>
       </w:r>
     </w:p>
+    <w:p>
+      <w:pPr>
+        <w:pStyle w:val="Heading3"/>
+        <w:spacing w:before="0" w:after="240" w:line="360" w:lineRule="atLeast"/>
+        <w:rPr>
+          <w:rStyle w:val="SubtleEmphasis"/>
+          <w:b/>
+          <w:bCs/>
+        </w:rPr>
+      </w:pPr>
+      <w:r>
+        <w:rPr>
+          <w:rStyle w:val="SubtleEmphasis"/>
+          <w:b/>
+          <w:bCs/>
+        </w:rPr>
+        <w:t>Task 11</w:t>
+      </w:r>
+      <w:r>
+        <w:rPr>
+          <w:rStyle w:val="SubtleEmphasis"/>
+          <w:b/>
+          <w:bCs/>
+        </w:rPr>
+        <w:t xml:space="preserve"> –</w:t>
+      </w:r>
+      <w:r>
+        <w:rPr>
+          <w:rStyle w:val="SubtleEmphasis"/>
+          <w:b/>
+          <w:bCs/>
+        </w:rPr>
+        <w:t xml:space="preserve"> </w:t>
+      </w:r>
+      <w:r>
+        <w:rPr>
+          <w:rStyle w:val="SubtleEmphasis"/>
+          <w:b/>
+          <w:bCs/>
+        </w:rPr>
+        <w:t>Au</w:t>
+      </w:r>
+      <w:r>
+        <w:rPr>
+          <w:rStyle w:val="SubtleEmphasis"/>
+          <w:b/>
+          <w:bCs/>
+        </w:rPr>
+        <w:t>g 31</w:t>
+      </w:r>
+      <w:r>
+        <w:rPr>
+          <w:rStyle w:val="SubtleEmphasis"/>
+          <w:b/>
+          <w:bCs/>
+        </w:rPr>
+        <w:t>, 2021</w:t>
+      </w:r>
+      <w:r>
+        <w:rPr>
+          <w:rStyle w:val="SubtleEmphasis"/>
+          <w:b/>
+          <w:bCs/>
+        </w:rPr>
+        <w:t xml:space="preserve"> (Open in incognito window to inspect) </w:t>
+      </w:r>
+    </w:p>
+    <w:p>
+      <w:pPr>
+        <w:pStyle w:val="ListParagraph"/>
+        <w:numPr>
+          <w:ilvl w:val="0"/>
+          <w:numId w:val="22"/>
+        </w:numPr>
+      </w:pPr>
+      <w:r>
+        <w:t>Navigate onto </w:t>
+      </w:r>
+      <w:hyperlink r:id="rId19" w:history="1">
+        <w:r>
+          <w:rPr>
+            <w:rStyle w:val="Hyperlink"/>
+          </w:rPr>
+          <w:t>https://www.medibuddy.in/</w:t>
+        </w:r>
+      </w:hyperlink>
+    </w:p>
+    <w:p>
+      <w:pPr>
+        <w:pStyle w:val="ListParagraph"/>
+        <w:numPr>
+          <w:ilvl w:val="0"/>
+          <w:numId w:val="22"/>
+        </w:numPr>
+      </w:pPr>
+      <w:r>
+        <w:t>Click on Not Now button</w:t>
+      </w:r>
+    </w:p>
+    <w:p>
+      <w:pPr>
+        <w:pStyle w:val="ListParagraph"/>
+        <w:numPr>
+          <w:ilvl w:val="0"/>
+          <w:numId w:val="22"/>
+        </w:numPr>
+      </w:pPr>
+      <w:r>
+        <w:t>Click on Sign up</w:t>
+      </w:r>
+    </w:p>
+    <w:p>
+      <w:pPr>
+        <w:pStyle w:val="ListParagraph"/>
+        <w:numPr>
+          <w:ilvl w:val="0"/>
+          <w:numId w:val="22"/>
+        </w:numPr>
+      </w:pPr>
+      <w:r>
+        <w:t xml:space="preserve">Click on </w:t>
+      </w:r>
+      <w:r>
+        <w:rPr>
+          <w:rFonts w:ascii="Consolas" w:hAnsi="Consolas"/>
+          <w:color w:val="202124"/>
+          <w:sz w:val="18"/>
+          <w:szCs w:val="18"/>
+          <w:shd w:val="clear" w:color="auto" w:fill="FFFFFF"/>
+        </w:rPr>
+        <w:t>I have an Insurance/Corporate Account</w:t>
+      </w:r>
+    </w:p>
+    <w:p>
+      <w:pPr>
+        <w:pStyle w:val="ListParagraph"/>
+        <w:numPr>
+          <w:ilvl w:val="0"/>
+          <w:numId w:val="22"/>
+        </w:numPr>
+      </w:pPr>
+      <w:r>
+        <w:t xml:space="preserve">Enter </w:t>
+      </w:r>
+      <w:r>
+        <w:t xml:space="preserve">some username and password </w:t>
+      </w:r>
+    </w:p>
+    <w:p>
+      <w:pPr>
+        <w:pStyle w:val="ListParagraph"/>
+        <w:numPr>
+          <w:ilvl w:val="0"/>
+          <w:numId w:val="22"/>
+        </w:numPr>
+      </w:pPr>
+      <w:r>
+        <w:t>Click on sign up</w:t>
+      </w:r>
+    </w:p>
+    <w:p>
+      <w:pPr>
+        <w:pStyle w:val="ListParagraph"/>
+        <w:ind w:left="785"/>
+      </w:pPr>
+      <w:bookmarkStart w:id="14" w:name="_GoBack"/>
+      <w:bookmarkEnd w:id="14"/>
+    </w:p>
     <w:p/>
     <w:sectPr>
       <w:pgSz w:w="12240" w:h="15840"/>
@@ -3482,7 +3898,7 @@
 
 <file path=word/comments.xml><?xml version="1.0" encoding="utf-8"?>
 <w:comments xmlns:wpc="http://schemas.microsoft.com/office/word/2010/wordprocessingCanvas" xmlns:mc="http://schemas.openxmlformats.org/markup-compatibility/2006" xmlns:o="urn:schemas-microsoft-com:office:office" xmlns:r="http://schemas.openxmlformats.org/officeDocument/2006/relationships" xmlns:m="http://schemas.openxmlformats.org/officeDocument/2006/math" xmlns:v="urn:schemas-microsoft-com:vml" xmlns:wp14="http://schemas.microsoft.com/office/word/2010/wordprocessingDrawing" xmlns:wp="http://schemas.openxmlformats.org/drawingml/2006/wordprocessingDrawing" xmlns:w10="urn:schemas-microsoft-com:office:word" xmlns:w="http://schemas.openxmlformats.org/wordprocessingml/2006/main" xmlns:w14="http://schemas.microsoft.com/office/word/2010/wordml" xmlns:w15="http://schemas.microsoft.com/office/word/2012/wordml" xmlns:wpg="http://schemas.microsoft.com/office/word/2010/wordprocessingGroup" xmlns:wpi="http://schemas.microsoft.com/office/word/2010/wordprocessingInk" xmlns:wne="http://schemas.microsoft.com/office/word/2006/wordml" xmlns:wps="http://schemas.microsoft.com/office/word/2010/wordprocessingShape" mc:Ignorable="w14 w15 wp14">
-  <w:comment w:id="7" w:author="Balaji Dinakaran" w:date="2021-08-12T22:18:00Z" w:initials="J">
+  <w:comment w:id="6" w:author="Balaji Dinakaran" w:date="2021-08-12T22:18:00Z" w:initials="J">
     <w:p>
       <w:pPr>
         <w:pStyle w:val="CommentText"/>
@@ -3498,7 +3914,7 @@
       </w:r>
     </w:p>
   </w:comment>
-  <w:comment w:id="10" w:author="Balaji Dinakaran" w:date="2021-08-12T22:33:00Z" w:initials="J">
+  <w:comment w:id="9" w:author="Balaji Dinakaran" w:date="2021-08-12T22:33:00Z" w:initials="J">
     <w:p>
       <w:pPr>
         <w:pStyle w:val="CommentText"/>
@@ -3510,7 +3926,15 @@
         <w:annotationRef/>
       </w:r>
       <w:r>
-        <w:t>Topic not yet discussed. So just google and give a try</w:t>
+        <w:t xml:space="preserve">Topic not yet discussed. So just </w:t>
+      </w:r>
+      <w:proofErr w:type="spellStart"/>
+      <w:r>
+        <w:t>google</w:t>
+      </w:r>
+      <w:proofErr w:type="spellEnd"/>
+      <w:r>
+        <w:t xml:space="preserve"> and give a try</w:t>
       </w:r>
     </w:p>
   </w:comment>
@@ -5024,6 +5448,178 @@
     </w:lvl>
   </w:abstractNum>
   <w:abstractNum w:abstractNumId="16">
+    <w:nsid w:val="6392292C"/>
+    <w:multiLevelType w:val="hybridMultilevel"/>
+    <w:tmpl w:val="3364D0C2"/>
+    <w:lvl w:ilvl="0" w:tplc="15FA8402">
+      <w:start w:val="1"/>
+      <w:numFmt w:val="decimal"/>
+      <w:lvlText w:val="%1."/>
+      <w:lvlJc w:val="left"/>
+      <w:pPr>
+        <w:ind w:left="785" w:hanging="360"/>
+      </w:pPr>
+    </w:lvl>
+    <w:lvl w:ilvl="1" w:tplc="40090019" w:tentative="1">
+      <w:start w:val="1"/>
+      <w:numFmt w:val="lowerLetter"/>
+      <w:lvlText w:val="%2."/>
+      <w:lvlJc w:val="left"/>
+      <w:pPr>
+        <w:ind w:left="1440" w:hanging="360"/>
+      </w:pPr>
+    </w:lvl>
+    <w:lvl w:ilvl="2" w:tplc="4009001B" w:tentative="1">
+      <w:start w:val="1"/>
+      <w:numFmt w:val="lowerRoman"/>
+      <w:lvlText w:val="%3."/>
+      <w:lvlJc w:val="right"/>
+      <w:pPr>
+        <w:ind w:left="2160" w:hanging="180"/>
+      </w:pPr>
+    </w:lvl>
+    <w:lvl w:ilvl="3" w:tplc="4009000F" w:tentative="1">
+      <w:start w:val="1"/>
+      <w:numFmt w:val="decimal"/>
+      <w:lvlText w:val="%4."/>
+      <w:lvlJc w:val="left"/>
+      <w:pPr>
+        <w:ind w:left="2880" w:hanging="360"/>
+      </w:pPr>
+    </w:lvl>
+    <w:lvl w:ilvl="4" w:tplc="40090019" w:tentative="1">
+      <w:start w:val="1"/>
+      <w:numFmt w:val="lowerLetter"/>
+      <w:lvlText w:val="%5."/>
+      <w:lvlJc w:val="left"/>
+      <w:pPr>
+        <w:ind w:left="3600" w:hanging="360"/>
+      </w:pPr>
+    </w:lvl>
+    <w:lvl w:ilvl="5" w:tplc="4009001B" w:tentative="1">
+      <w:start w:val="1"/>
+      <w:numFmt w:val="lowerRoman"/>
+      <w:lvlText w:val="%6."/>
+      <w:lvlJc w:val="right"/>
+      <w:pPr>
+        <w:ind w:left="4320" w:hanging="180"/>
+      </w:pPr>
+    </w:lvl>
+    <w:lvl w:ilvl="6" w:tplc="4009000F" w:tentative="1">
+      <w:start w:val="1"/>
+      <w:numFmt w:val="decimal"/>
+      <w:lvlText w:val="%7."/>
+      <w:lvlJc w:val="left"/>
+      <w:pPr>
+        <w:ind w:left="5040" w:hanging="360"/>
+      </w:pPr>
+    </w:lvl>
+    <w:lvl w:ilvl="7" w:tplc="40090019" w:tentative="1">
+      <w:start w:val="1"/>
+      <w:numFmt w:val="lowerLetter"/>
+      <w:lvlText w:val="%8."/>
+      <w:lvlJc w:val="left"/>
+      <w:pPr>
+        <w:ind w:left="5760" w:hanging="360"/>
+      </w:pPr>
+    </w:lvl>
+    <w:lvl w:ilvl="8" w:tplc="4009001B" w:tentative="1">
+      <w:start w:val="1"/>
+      <w:numFmt w:val="lowerRoman"/>
+      <w:lvlText w:val="%9."/>
+      <w:lvlJc w:val="right"/>
+      <w:pPr>
+        <w:ind w:left="6480" w:hanging="180"/>
+      </w:pPr>
+    </w:lvl>
+  </w:abstractNum>
+  <w:abstractNum w:abstractNumId="17">
+    <w:nsid w:val="6715637E"/>
+    <w:multiLevelType w:val="hybridMultilevel"/>
+    <w:tmpl w:val="3364D0C2"/>
+    <w:lvl w:ilvl="0" w:tplc="15FA8402">
+      <w:start w:val="1"/>
+      <w:numFmt w:val="decimal"/>
+      <w:lvlText w:val="%1."/>
+      <w:lvlJc w:val="left"/>
+      <w:pPr>
+        <w:ind w:left="785" w:hanging="360"/>
+      </w:pPr>
+    </w:lvl>
+    <w:lvl w:ilvl="1" w:tplc="40090019" w:tentative="1">
+      <w:start w:val="1"/>
+      <w:numFmt w:val="lowerLetter"/>
+      <w:lvlText w:val="%2."/>
+      <w:lvlJc w:val="left"/>
+      <w:pPr>
+        <w:ind w:left="1440" w:hanging="360"/>
+      </w:pPr>
+    </w:lvl>
+    <w:lvl w:ilvl="2" w:tplc="4009001B" w:tentative="1">
+      <w:start w:val="1"/>
+      <w:numFmt w:val="lowerRoman"/>
+      <w:lvlText w:val="%3."/>
+      <w:lvlJc w:val="right"/>
+      <w:pPr>
+        <w:ind w:left="2160" w:hanging="180"/>
+      </w:pPr>
+    </w:lvl>
+    <w:lvl w:ilvl="3" w:tplc="4009000F" w:tentative="1">
+      <w:start w:val="1"/>
+      <w:numFmt w:val="decimal"/>
+      <w:lvlText w:val="%4."/>
+      <w:lvlJc w:val="left"/>
+      <w:pPr>
+        <w:ind w:left="2880" w:hanging="360"/>
+      </w:pPr>
+    </w:lvl>
+    <w:lvl w:ilvl="4" w:tplc="40090019" w:tentative="1">
+      <w:start w:val="1"/>
+      <w:numFmt w:val="lowerLetter"/>
+      <w:lvlText w:val="%5."/>
+      <w:lvlJc w:val="left"/>
+      <w:pPr>
+        <w:ind w:left="3600" w:hanging="360"/>
+      </w:pPr>
+    </w:lvl>
+    <w:lvl w:ilvl="5" w:tplc="4009001B" w:tentative="1">
+      <w:start w:val="1"/>
+      <w:numFmt w:val="lowerRoman"/>
+      <w:lvlText w:val="%6."/>
+      <w:lvlJc w:val="right"/>
+      <w:pPr>
+        <w:ind w:left="4320" w:hanging="180"/>
+      </w:pPr>
+    </w:lvl>
+    <w:lvl w:ilvl="6" w:tplc="4009000F" w:tentative="1">
+      <w:start w:val="1"/>
+      <w:numFmt w:val="decimal"/>
+      <w:lvlText w:val="%7."/>
+      <w:lvlJc w:val="left"/>
+      <w:pPr>
+        <w:ind w:left="5040" w:hanging="360"/>
+      </w:pPr>
+    </w:lvl>
+    <w:lvl w:ilvl="7" w:tplc="40090019" w:tentative="1">
+      <w:start w:val="1"/>
+      <w:numFmt w:val="lowerLetter"/>
+      <w:lvlText w:val="%8."/>
+      <w:lvlJc w:val="left"/>
+      <w:pPr>
+        <w:ind w:left="5760" w:hanging="360"/>
+      </w:pPr>
+    </w:lvl>
+    <w:lvl w:ilvl="8" w:tplc="4009001B" w:tentative="1">
+      <w:start w:val="1"/>
+      <w:numFmt w:val="lowerRoman"/>
+      <w:lvlText w:val="%9."/>
+      <w:lvlJc w:val="right"/>
+      <w:pPr>
+        <w:ind w:left="6480" w:hanging="180"/>
+      </w:pPr>
+    </w:lvl>
+  </w:abstractNum>
+  <w:abstractNum w:abstractNumId="18">
     <w:nsid w:val="6FB41E52"/>
     <w:multiLevelType w:val="hybridMultilevel"/>
     <w:tmpl w:val="9AF645C8"/>
@@ -5136,7 +5732,7 @@
       </w:rPr>
     </w:lvl>
   </w:abstractNum>
-  <w:abstractNum w:abstractNumId="17">
+  <w:abstractNum w:abstractNumId="19">
     <w:nsid w:val="722303E8"/>
     <w:multiLevelType w:val="hybridMultilevel"/>
     <w:tmpl w:val="FFFFFFFF"/>
@@ -5222,7 +5818,7 @@
       </w:pPr>
     </w:lvl>
   </w:abstractNum>
-  <w:abstractNum w:abstractNumId="18">
+  <w:abstractNum w:abstractNumId="20">
     <w:nsid w:val="77DF718D"/>
     <w:multiLevelType w:val="hybridMultilevel"/>
     <w:tmpl w:val="9AF645C8"/>
@@ -5335,7 +5931,7 @@
       </w:rPr>
     </w:lvl>
   </w:abstractNum>
-  <w:abstractNum w:abstractNumId="19">
+  <w:abstractNum w:abstractNumId="21">
     <w:nsid w:val="7DD66154"/>
     <w:multiLevelType w:val="hybridMultilevel"/>
     <w:tmpl w:val="FFFFFFFF"/>
@@ -5452,13 +6048,13 @@
     <w:abstractNumId w:val="11"/>
   </w:num>
   <w:num w:numId="2">
-    <w:abstractNumId w:val="17"/>
+    <w:abstractNumId w:val="19"/>
   </w:num>
   <w:num w:numId="3">
     <w:abstractNumId w:val="1"/>
   </w:num>
   <w:num w:numId="4">
-    <w:abstractNumId w:val="19"/>
+    <w:abstractNumId w:val="21"/>
   </w:num>
   <w:num w:numId="5">
     <w:abstractNumId w:val="9"/>
@@ -5497,16 +6093,22 @@
     <w:abstractNumId w:val="13"/>
   </w:num>
   <w:num w:numId="17">
-    <w:abstractNumId w:val="18"/>
+    <w:abstractNumId w:val="20"/>
   </w:num>
   <w:num w:numId="18">
-    <w:abstractNumId w:val="16"/>
+    <w:abstractNumId w:val="18"/>
   </w:num>
   <w:num w:numId="19">
     <w:abstractNumId w:val="6"/>
   </w:num>
   <w:num w:numId="20">
     <w:abstractNumId w:val="12"/>
+  </w:num>
+  <w:num w:numId="21">
+    <w:abstractNumId w:val="16"/>
+  </w:num>
+  <w:num w:numId="22">
+    <w:abstractNumId w:val="17"/>
   </w:num>
 </w:numbering>
 </file>
@@ -6623,7 +7225,7 @@
 </file>
 
 <file path=customXml/itemProps1.xml><?xml version="1.0" encoding="utf-8"?>
-<ds:datastoreItem xmlns:ds="http://schemas.openxmlformats.org/officeDocument/2006/customXml" ds:itemID="{D1CF72FE-CEA0-4338-AC73-A28142D38A34}">
+<ds:datastoreItem xmlns:ds="http://schemas.openxmlformats.org/officeDocument/2006/customXml" ds:itemID="{49DA2E14-AC62-4C11-9333-5105F7BE64B4}">
   <ds:schemaRefs>
     <ds:schemaRef ds:uri="http://schemas.openxmlformats.org/officeDocument/2006/bibliography"/>
   </ds:schemaRefs>

</xml_diff>

<commit_message>
Sep 1 - assignment added
</commit_message>
<xml_diff>
--- a/Assignment.docx
+++ b/Assignment.docx
@@ -56,13 +56,133 @@
           <w:r>
             <w:fldChar w:fldCharType="separate"/>
           </w:r>
-          <w:hyperlink w:anchor="_Toc81245274" w:history="1">
+          <w:bookmarkStart w:id="0" w:name="_GoBack"/>
+          <w:bookmarkEnd w:id="0"/>
+          <w:r>
+            <w:rPr>
+              <w:rStyle w:val="Hyperlink"/>
+              <w:noProof/>
+            </w:rPr>
+            <w:fldChar w:fldCharType="begin"/>
+          </w:r>
+          <w:r>
+            <w:rPr>
+              <w:rStyle w:val="Hyperlink"/>
+              <w:noProof/>
+            </w:rPr>
+            <w:instrText xml:space="preserve"> </w:instrText>
+          </w:r>
+          <w:r>
+            <w:rPr>
+              <w:noProof/>
+            </w:rPr>
+            <w:instrText>HYPERLINK \l "_Toc81429779"</w:instrText>
+          </w:r>
+          <w:r>
+            <w:rPr>
+              <w:rStyle w:val="Hyperlink"/>
+              <w:noProof/>
+            </w:rPr>
+            <w:instrText xml:space="preserve"> </w:instrText>
+          </w:r>
+          <w:r>
+            <w:rPr>
+              <w:rStyle w:val="Hyperlink"/>
+              <w:noProof/>
+            </w:rPr>
+          </w:r>
+          <w:r>
+            <w:rPr>
+              <w:rStyle w:val="Hyperlink"/>
+              <w:noProof/>
+            </w:rPr>
+            <w:fldChar w:fldCharType="separate"/>
+          </w:r>
+          <w:r>
+            <w:rPr>
+              <w:rStyle w:val="Hyperlink"/>
+              <w:noProof/>
+            </w:rPr>
+            <w:t>Selenium IDE</w:t>
+          </w:r>
+          <w:r>
+            <w:rPr>
+              <w:noProof/>
+              <w:webHidden/>
+            </w:rPr>
+            <w:tab/>
+          </w:r>
+          <w:r>
+            <w:rPr>
+              <w:noProof/>
+              <w:webHidden/>
+            </w:rPr>
+            <w:fldChar w:fldCharType="begin"/>
+          </w:r>
+          <w:r>
+            <w:rPr>
+              <w:noProof/>
+              <w:webHidden/>
+            </w:rPr>
+            <w:instrText xml:space="preserve"> PAGEREF _Toc81429779 \h </w:instrText>
+          </w:r>
+          <w:r>
+            <w:rPr>
+              <w:noProof/>
+              <w:webHidden/>
+            </w:rPr>
+          </w:r>
+          <w:r>
+            <w:rPr>
+              <w:noProof/>
+              <w:webHidden/>
+            </w:rPr>
+            <w:fldChar w:fldCharType="separate"/>
+          </w:r>
+          <w:r>
+            <w:rPr>
+              <w:noProof/>
+              <w:webHidden/>
+            </w:rPr>
+            <w:t>1</w:t>
+          </w:r>
+          <w:r>
+            <w:rPr>
+              <w:noProof/>
+              <w:webHidden/>
+            </w:rPr>
+            <w:fldChar w:fldCharType="end"/>
+          </w:r>
+          <w:r>
+            <w:rPr>
+              <w:rStyle w:val="Hyperlink"/>
+              <w:noProof/>
+            </w:rPr>
+            <w:fldChar w:fldCharType="end"/>
+          </w:r>
+        </w:p>
+        <w:p>
+          <w:pPr>
+            <w:pStyle w:val="TOC3"/>
+            <w:tabs>
+              <w:tab w:val="right" w:leader="dot" w:pos="9350"/>
+            </w:tabs>
+            <w:rPr>
+              <w:rFonts w:eastAsiaTheme="minorEastAsia"/>
+              <w:noProof/>
+              <w:lang w:val="en-IN" w:eastAsia="en-IN"/>
+            </w:rPr>
+          </w:pPr>
+          <w:hyperlink w:anchor="_Toc81429780" w:history="1">
             <w:r>
               <w:rPr>
                 <w:rStyle w:val="Hyperlink"/>
-                <w:noProof/>
-              </w:rPr>
-              <w:t>Selenium IDE</w:t>
+                <w:b/>
+                <w:i/>
+                <w:iCs/>
+                <w:noProof/>
+              </w:rPr>
+              <w:t>Task 1</w:t>
             </w:r>
             <w:r>
               <w:rPr>
@@ -83,7 +203,77 @@
                 <w:noProof/>
                 <w:webHidden/>
               </w:rPr>
-              <w:instrText xml:space="preserve"> PAGEREF _Toc81245274 \h </w:instrText>
+              <w:instrText xml:space="preserve"> PAGEREF _Toc81429780 \h </w:instrText>
+            </w:r>
+            <w:r>
+              <w:rPr>
+                <w:noProof/>
+                <w:webHidden/>
+              </w:rPr>
+            </w:r>
+            <w:r>
+              <w:rPr>
+                <w:noProof/>
+                <w:webHidden/>
+              </w:rPr>
+              <w:fldChar w:fldCharType="separate"/>
+            </w:r>
+            <w:r>
+              <w:rPr>
+                <w:noProof/>
+                <w:webHidden/>
+              </w:rPr>
+              <w:t>1</w:t>
+            </w:r>
+            <w:r>
+              <w:rPr>
+                <w:noProof/>
+                <w:webHidden/>
+              </w:rPr>
+              <w:fldChar w:fldCharType="end"/>
+            </w:r>
+          </w:hyperlink>
+        </w:p>
+        <w:p>
+          <w:pPr>
+            <w:pStyle w:val="TOC1"/>
+            <w:tabs>
+              <w:tab w:val="right" w:leader="dot" w:pos="9350"/>
+            </w:tabs>
+            <w:rPr>
+              <w:rFonts w:eastAsiaTheme="minorEastAsia"/>
+              <w:noProof/>
+              <w:lang w:val="en-IN" w:eastAsia="en-IN"/>
+            </w:rPr>
+          </w:pPr>
+          <w:hyperlink w:anchor="_Toc81429781" w:history="1">
+            <w:r>
+              <w:rPr>
+                <w:rStyle w:val="Hyperlink"/>
+                <w:noProof/>
+              </w:rPr>
+              <w:t>Java Assignment</w:t>
+            </w:r>
+            <w:r>
+              <w:rPr>
+                <w:noProof/>
+                <w:webHidden/>
+              </w:rPr>
+              <w:tab/>
+            </w:r>
+            <w:r>
+              <w:rPr>
+                <w:noProof/>
+                <w:webHidden/>
+              </w:rPr>
+              <w:fldChar w:fldCharType="begin"/>
+            </w:r>
+            <w:r>
+              <w:rPr>
+                <w:noProof/>
+                <w:webHidden/>
+              </w:rPr>
+              <w:instrText xml:space="preserve"> PAGEREF _Toc81429781 \h </w:instrText>
             </w:r>
             <w:r>
               <w:rPr>
@@ -126,16 +316,17 @@
               <w:lang w:val="en-IN" w:eastAsia="en-IN"/>
             </w:rPr>
           </w:pPr>
-          <w:hyperlink w:anchor="_Toc81245275" w:history="1">
+          <w:hyperlink w:anchor="_Toc81429782" w:history="1">
             <w:r>
               <w:rPr>
                 <w:rStyle w:val="Hyperlink"/>
                 <w:b/>
+                <w:bCs/>
                 <w:i/>
                 <w:iCs/>
                 <w:noProof/>
               </w:rPr>
-              <w:t>Task 1</w:t>
+              <w:t>Task 2</w:t>
             </w:r>
             <w:r>
               <w:rPr>
@@ -156,77 +347,7 @@
                 <w:noProof/>
                 <w:webHidden/>
               </w:rPr>
-              <w:instrText xml:space="preserve"> PAGEREF _Toc81245275 \h </w:instrText>
-            </w:r>
-            <w:r>
-              <w:rPr>
-                <w:noProof/>
-                <w:webHidden/>
-              </w:rPr>
-            </w:r>
-            <w:r>
-              <w:rPr>
-                <w:noProof/>
-                <w:webHidden/>
-              </w:rPr>
-              <w:fldChar w:fldCharType="separate"/>
-            </w:r>
-            <w:r>
-              <w:rPr>
-                <w:noProof/>
-                <w:webHidden/>
-              </w:rPr>
-              <w:t>1</w:t>
-            </w:r>
-            <w:r>
-              <w:rPr>
-                <w:noProof/>
-                <w:webHidden/>
-              </w:rPr>
-              <w:fldChar w:fldCharType="end"/>
-            </w:r>
-          </w:hyperlink>
-        </w:p>
-        <w:p>
-          <w:pPr>
-            <w:pStyle w:val="TOC1"/>
-            <w:tabs>
-              <w:tab w:val="right" w:leader="dot" w:pos="9350"/>
-            </w:tabs>
-            <w:rPr>
-              <w:rFonts w:eastAsiaTheme="minorEastAsia"/>
-              <w:noProof/>
-              <w:lang w:val="en-IN" w:eastAsia="en-IN"/>
-            </w:rPr>
-          </w:pPr>
-          <w:hyperlink w:anchor="_Toc81245276" w:history="1">
-            <w:r>
-              <w:rPr>
-                <w:rStyle w:val="Hyperlink"/>
-                <w:noProof/>
-              </w:rPr>
-              <w:t>Java Assignment</w:t>
-            </w:r>
-            <w:r>
-              <w:rPr>
-                <w:noProof/>
-                <w:webHidden/>
-              </w:rPr>
-              <w:tab/>
-            </w:r>
-            <w:r>
-              <w:rPr>
-                <w:noProof/>
-                <w:webHidden/>
-              </w:rPr>
-              <w:fldChar w:fldCharType="begin"/>
-            </w:r>
-            <w:r>
-              <w:rPr>
-                <w:noProof/>
-                <w:webHidden/>
-              </w:rPr>
-              <w:instrText xml:space="preserve"> PAGEREF _Toc81245276 \h </w:instrText>
+              <w:instrText xml:space="preserve"> PAGEREF _Toc81429782 \h </w:instrText>
             </w:r>
             <w:r>
               <w:rPr>
@@ -269,17 +390,16 @@
               <w:lang w:val="en-IN" w:eastAsia="en-IN"/>
             </w:rPr>
           </w:pPr>
-          <w:hyperlink w:anchor="_Toc81245277" w:history="1">
+          <w:hyperlink w:anchor="_Toc81429783" w:history="1">
             <w:r>
               <w:rPr>
                 <w:rStyle w:val="Hyperlink"/>
                 <w:b/>
-                <w:bCs/>
                 <w:i/>
                 <w:iCs/>
                 <w:noProof/>
               </w:rPr>
-              <w:t>Task 2</w:t>
+              <w:t>Task 3</w:t>
             </w:r>
             <w:r>
               <w:rPr>
@@ -300,7 +420,7 @@
                 <w:noProof/>
                 <w:webHidden/>
               </w:rPr>
-              <w:instrText xml:space="preserve"> PAGEREF _Toc81245277 \h </w:instrText>
+              <w:instrText xml:space="preserve"> PAGEREF _Toc81429783 \h </w:instrText>
             </w:r>
             <w:r>
               <w:rPr>
@@ -320,7 +440,7 @@
                 <w:noProof/>
                 <w:webHidden/>
               </w:rPr>
-              <w:t>1</w:t>
+              <w:t>2</w:t>
             </w:r>
             <w:r>
               <w:rPr>
@@ -343,7 +463,7 @@
               <w:lang w:val="en-IN" w:eastAsia="en-IN"/>
             </w:rPr>
           </w:pPr>
-          <w:hyperlink w:anchor="_Toc81245278" w:history="1">
+          <w:hyperlink w:anchor="_Toc81429784" w:history="1">
             <w:r>
               <w:rPr>
                 <w:rStyle w:val="Hyperlink"/>
@@ -352,7 +472,7 @@
                 <w:iCs/>
                 <w:noProof/>
               </w:rPr>
-              <w:t>Task 3</w:t>
+              <w:t>Task 4</w:t>
             </w:r>
             <w:r>
               <w:rPr>
@@ -373,7 +493,7 @@
                 <w:noProof/>
                 <w:webHidden/>
               </w:rPr>
-              <w:instrText xml:space="preserve"> PAGEREF _Toc81245278 \h </w:instrText>
+              <w:instrText xml:space="preserve"> PAGEREF _Toc81429784 \h </w:instrText>
             </w:r>
             <w:r>
               <w:rPr>
@@ -416,7 +536,7 @@
               <w:lang w:val="en-IN" w:eastAsia="en-IN"/>
             </w:rPr>
           </w:pPr>
-          <w:hyperlink w:anchor="_Toc81245279" w:history="1">
+          <w:hyperlink w:anchor="_Toc81429785" w:history="1">
             <w:r>
               <w:rPr>
                 <w:rStyle w:val="Hyperlink"/>
@@ -425,7 +545,7 @@
                 <w:iCs/>
                 <w:noProof/>
               </w:rPr>
-              <w:t>Task 4</w:t>
+              <w:t>Task 5</w:t>
             </w:r>
             <w:r>
               <w:rPr>
@@ -446,7 +566,7 @@
                 <w:noProof/>
                 <w:webHidden/>
               </w:rPr>
-              <w:instrText xml:space="preserve"> PAGEREF _Toc81245279 \h </w:instrText>
+              <w:instrText xml:space="preserve"> PAGEREF _Toc81429785 \h </w:instrText>
             </w:r>
             <w:r>
               <w:rPr>
@@ -489,7 +609,7 @@
               <w:lang w:val="en-IN" w:eastAsia="en-IN"/>
             </w:rPr>
           </w:pPr>
-          <w:hyperlink w:anchor="_Toc81245280" w:history="1">
+          <w:hyperlink w:anchor="_Toc81429786" w:history="1">
             <w:r>
               <w:rPr>
                 <w:rStyle w:val="Hyperlink"/>
@@ -498,7 +618,7 @@
                 <w:iCs/>
                 <w:noProof/>
               </w:rPr>
-              <w:t>Task 5</w:t>
+              <w:t>Task 6</w:t>
             </w:r>
             <w:r>
               <w:rPr>
@@ -519,7 +639,7 @@
                 <w:noProof/>
                 <w:webHidden/>
               </w:rPr>
-              <w:instrText xml:space="preserve"> PAGEREF _Toc81245280 \h </w:instrText>
+              <w:instrText xml:space="preserve"> PAGEREF _Toc81429786 \h </w:instrText>
             </w:r>
             <w:r>
               <w:rPr>
@@ -562,16 +682,17 @@
               <w:lang w:val="en-IN" w:eastAsia="en-IN"/>
             </w:rPr>
           </w:pPr>
-          <w:hyperlink w:anchor="_Toc81245281" w:history="1">
+          <w:hyperlink w:anchor="_Toc81429787" w:history="1">
             <w:r>
               <w:rPr>
                 <w:rStyle w:val="Hyperlink"/>
                 <w:b/>
+                <w:bCs/>
                 <w:i/>
                 <w:iCs/>
                 <w:noProof/>
               </w:rPr>
-              <w:t>Task 6</w:t>
+              <w:t>Task 7 – Aug 18, 2021</w:t>
             </w:r>
             <w:r>
               <w:rPr>
@@ -592,7 +713,7 @@
                 <w:noProof/>
                 <w:webHidden/>
               </w:rPr>
-              <w:instrText xml:space="preserve"> PAGEREF _Toc81245281 \h </w:instrText>
+              <w:instrText xml:space="preserve"> PAGEREF _Toc81429787 \h </w:instrText>
             </w:r>
             <w:r>
               <w:rPr>
@@ -612,7 +733,7 @@
                 <w:noProof/>
                 <w:webHidden/>
               </w:rPr>
-              <w:t>2</w:t>
+              <w:t>3</w:t>
             </w:r>
             <w:r>
               <w:rPr>
@@ -635,7 +756,7 @@
               <w:lang w:val="en-IN" w:eastAsia="en-IN"/>
             </w:rPr>
           </w:pPr>
-          <w:hyperlink w:anchor="_Toc81245282" w:history="1">
+          <w:hyperlink w:anchor="_Toc81429788" w:history="1">
             <w:r>
               <w:rPr>
                 <w:rStyle w:val="Hyperlink"/>
@@ -645,7 +766,7 @@
                 <w:iCs/>
                 <w:noProof/>
               </w:rPr>
-              <w:t>Task 7 – Aug 18, 2021</w:t>
+              <w:t>Task 8 – Aug 19, 2021 – Aug 23, 2021</w:t>
             </w:r>
             <w:r>
               <w:rPr>
@@ -666,7 +787,7 @@
                 <w:noProof/>
                 <w:webHidden/>
               </w:rPr>
-              <w:instrText xml:space="preserve"> PAGEREF _Toc81245282 \h </w:instrText>
+              <w:instrText xml:space="preserve"> PAGEREF _Toc81429788 \h </w:instrText>
             </w:r>
             <w:r>
               <w:rPr>
@@ -709,7 +830,7 @@
               <w:lang w:val="en-IN" w:eastAsia="en-IN"/>
             </w:rPr>
           </w:pPr>
-          <w:hyperlink w:anchor="_Toc81245283" w:history="1">
+          <w:hyperlink w:anchor="_Toc81429789" w:history="1">
             <w:r>
               <w:rPr>
                 <w:rStyle w:val="Hyperlink"/>
@@ -719,7 +840,7 @@
                 <w:iCs/>
                 <w:noProof/>
               </w:rPr>
-              <w:t>Task 8 – Aug 19, 2021 – Aug 23, 2021</w:t>
+              <w:t>Task 9 – Aug 26, 2021 - Aug 30, 2021</w:t>
             </w:r>
             <w:r>
               <w:rPr>
@@ -740,7 +861,7 @@
                 <w:noProof/>
                 <w:webHidden/>
               </w:rPr>
-              <w:instrText xml:space="preserve"> PAGEREF _Toc81245283 \h </w:instrText>
+              <w:instrText xml:space="preserve"> PAGEREF _Toc81429789 \h </w:instrText>
             </w:r>
             <w:r>
               <w:rPr>
@@ -783,7 +904,7 @@
               <w:lang w:val="en-IN" w:eastAsia="en-IN"/>
             </w:rPr>
           </w:pPr>
-          <w:hyperlink w:anchor="_Toc81245284" w:history="1">
+          <w:hyperlink w:anchor="_Toc81429790" w:history="1">
             <w:r>
               <w:rPr>
                 <w:rStyle w:val="Hyperlink"/>
@@ -793,7 +914,7 @@
                 <w:iCs/>
                 <w:noProof/>
               </w:rPr>
-              <w:t>Task 9 – Aug 26, 2021 - Aug 30, 2021</w:t>
+              <w:t>Task 10 – Aug 30, 2021</w:t>
             </w:r>
             <w:r>
               <w:rPr>
@@ -814,7 +935,7 @@
                 <w:noProof/>
                 <w:webHidden/>
               </w:rPr>
-              <w:instrText xml:space="preserve"> PAGEREF _Toc81245284 \h </w:instrText>
+              <w:instrText xml:space="preserve"> PAGEREF _Toc81429790 \h </w:instrText>
             </w:r>
             <w:r>
               <w:rPr>
@@ -834,7 +955,7 @@
                 <w:noProof/>
                 <w:webHidden/>
               </w:rPr>
-              <w:t>3</w:t>
+              <w:t>4</w:t>
             </w:r>
             <w:r>
               <w:rPr>
@@ -857,7 +978,7 @@
               <w:lang w:val="en-IN" w:eastAsia="en-IN"/>
             </w:rPr>
           </w:pPr>
-          <w:hyperlink w:anchor="_Toc81245285" w:history="1">
+          <w:hyperlink w:anchor="_Toc81429791" w:history="1">
             <w:r>
               <w:rPr>
                 <w:rStyle w:val="Hyperlink"/>
@@ -867,7 +988,7 @@
                 <w:iCs/>
                 <w:noProof/>
               </w:rPr>
-              <w:t>Task 10 – Aug 30, 2021</w:t>
+              <w:t>Task 11 – Aug 31, 2021 (Open in incognito window to inspect)</w:t>
             </w:r>
             <w:r>
               <w:rPr>
@@ -888,7 +1009,81 @@
                 <w:noProof/>
                 <w:webHidden/>
               </w:rPr>
-              <w:instrText xml:space="preserve"> PAGEREF _Toc81245285 \h </w:instrText>
+              <w:instrText xml:space="preserve"> PAGEREF _Toc81429791 \h </w:instrText>
+            </w:r>
+            <w:r>
+              <w:rPr>
+                <w:noProof/>
+                <w:webHidden/>
+              </w:rPr>
+            </w:r>
+            <w:r>
+              <w:rPr>
+                <w:noProof/>
+                <w:webHidden/>
+              </w:rPr>
+              <w:fldChar w:fldCharType="separate"/>
+            </w:r>
+            <w:r>
+              <w:rPr>
+                <w:noProof/>
+                <w:webHidden/>
+              </w:rPr>
+              <w:t>4</w:t>
+            </w:r>
+            <w:r>
+              <w:rPr>
+                <w:noProof/>
+                <w:webHidden/>
+              </w:rPr>
+              <w:fldChar w:fldCharType="end"/>
+            </w:r>
+          </w:hyperlink>
+        </w:p>
+        <w:p>
+          <w:pPr>
+            <w:pStyle w:val="TOC3"/>
+            <w:tabs>
+              <w:tab w:val="right" w:leader="dot" w:pos="9350"/>
+            </w:tabs>
+            <w:rPr>
+              <w:rFonts w:eastAsiaTheme="minorEastAsia"/>
+              <w:noProof/>
+              <w:lang w:val="en-IN" w:eastAsia="en-IN"/>
+            </w:rPr>
+          </w:pPr>
+          <w:hyperlink w:anchor="_Toc81429792" w:history="1">
+            <w:r>
+              <w:rPr>
+                <w:rStyle w:val="Hyperlink"/>
+                <w:b/>
+                <w:bCs/>
+                <w:i/>
+                <w:iCs/>
+                <w:noProof/>
+              </w:rPr>
+              <w:t>Task 12 – Sep 1, 2021</w:t>
+            </w:r>
+            <w:r>
+              <w:rPr>
+                <w:noProof/>
+                <w:webHidden/>
+              </w:rPr>
+              <w:tab/>
+            </w:r>
+            <w:r>
+              <w:rPr>
+                <w:noProof/>
+                <w:webHidden/>
+              </w:rPr>
+              <w:fldChar w:fldCharType="begin"/>
+            </w:r>
+            <w:r>
+              <w:rPr>
+                <w:noProof/>
+                <w:webHidden/>
+              </w:rPr>
+              <w:instrText xml:space="preserve"> PAGEREF _Toc81429792 \h </w:instrText>
             </w:r>
             <w:r>
               <w:rPr>
@@ -940,7 +1135,7 @@
           <w:bCs w:val="0"/>
         </w:rPr>
       </w:pPr>
-      <w:bookmarkStart w:id="0" w:name="_Toc81245274"/>
+      <w:bookmarkStart w:id="1" w:name="_Toc81429779"/>
       <w:r>
         <w:rPr>
           <w:rStyle w:val="Strong"/>
@@ -949,7 +1144,7 @@
         </w:rPr>
         <w:t>Selenium IDE</w:t>
       </w:r>
-      <w:bookmarkEnd w:id="0"/>
+      <w:bookmarkEnd w:id="1"/>
     </w:p>
     <w:p>
       <w:pPr>
@@ -959,7 +1154,7 @@
           <w:b/>
         </w:rPr>
       </w:pPr>
-      <w:bookmarkStart w:id="1" w:name="_Toc81245275"/>
+      <w:bookmarkStart w:id="2" w:name="_Toc81429780"/>
       <w:r>
         <w:rPr>
           <w:rStyle w:val="SubtleEmphasis"/>
@@ -967,7 +1162,7 @@
         </w:rPr>
         <w:t>Task 1</w:t>
       </w:r>
-      <w:bookmarkEnd w:id="1"/>
+      <w:bookmarkEnd w:id="2"/>
     </w:p>
     <w:p>
       <w:pPr>
@@ -1297,7 +1492,7 @@
           <w:bCs w:val="0"/>
         </w:rPr>
       </w:pPr>
-      <w:bookmarkStart w:id="2" w:name="_Toc81245276"/>
+      <w:bookmarkStart w:id="3" w:name="_Toc81429781"/>
       <w:r>
         <w:rPr>
           <w:rStyle w:val="Strong"/>
@@ -1306,7 +1501,7 @@
         </w:rPr>
         <w:t>Java Assignment</w:t>
       </w:r>
-      <w:bookmarkEnd w:id="2"/>
+      <w:bookmarkEnd w:id="3"/>
       <w:r>
         <w:rPr>
           <w:rStyle w:val="Strong"/>
@@ -1325,7 +1520,7 @@
           <w:bCs/>
         </w:rPr>
       </w:pPr>
-      <w:bookmarkStart w:id="3" w:name="_Toc81245277"/>
+      <w:bookmarkStart w:id="4" w:name="_Toc81429782"/>
       <w:r>
         <w:rPr>
           <w:rStyle w:val="SubtleEmphasis"/>
@@ -1334,7 +1529,7 @@
         </w:rPr>
         <w:t>Task 2</w:t>
       </w:r>
-      <w:bookmarkEnd w:id="3"/>
+      <w:bookmarkEnd w:id="4"/>
       <w:r>
         <w:rPr>
           <w:rStyle w:val="SubtleEmphasis"/>
@@ -1432,6 +1627,7 @@
           <w:sz w:val="21"/>
           <w:szCs w:val="21"/>
         </w:rPr>
+        <w:lastRenderedPageBreak/>
         <w:t>Test Data</w:t>
       </w:r>
       <w:r>
@@ -1454,25 +1650,14 @@
         </w:rPr>
         <w:br/>
       </w:r>
-      <w:proofErr w:type="spellStart"/>
-      <w:r>
-        <w:rPr>
-          <w:rFonts w:ascii="Arial" w:hAnsi="Arial" w:cs="Arial"/>
-          <w:color w:val="576871"/>
-          <w:sz w:val="21"/>
-          <w:szCs w:val="21"/>
-        </w:rPr>
-        <w:t>int</w:t>
-      </w:r>
-      <w:proofErr w:type="spellEnd"/>
-      <w:r>
-        <w:rPr>
-          <w:rFonts w:ascii="Arial" w:hAnsi="Arial" w:cs="Arial"/>
-          <w:color w:val="576871"/>
-          <w:sz w:val="21"/>
-          <w:szCs w:val="21"/>
-        </w:rPr>
-        <w:t xml:space="preserve"> smith=</w:t>
+      <w:r>
+        <w:rPr>
+          <w:rFonts w:ascii="Arial" w:hAnsi="Arial" w:cs="Arial"/>
+          <w:color w:val="576871"/>
+          <w:sz w:val="21"/>
+          <w:szCs w:val="21"/>
+        </w:rPr>
+        <w:t>int smith=</w:t>
       </w:r>
       <w:r>
         <w:rPr>
@@ -1492,26 +1677,14 @@
         </w:rPr>
         <w:br/>
       </w:r>
-      <w:proofErr w:type="spellStart"/>
-      <w:r>
-        <w:rPr>
-          <w:rFonts w:ascii="Arial" w:hAnsi="Arial" w:cs="Arial"/>
-          <w:color w:val="576871"/>
-          <w:sz w:val="21"/>
-          <w:szCs w:val="21"/>
-        </w:rPr>
-        <w:lastRenderedPageBreak/>
-        <w:t>int</w:t>
-      </w:r>
-      <w:proofErr w:type="spellEnd"/>
-      <w:r>
-        <w:rPr>
-          <w:rFonts w:ascii="Arial" w:hAnsi="Arial" w:cs="Arial"/>
-          <w:color w:val="576871"/>
-          <w:sz w:val="21"/>
-          <w:szCs w:val="21"/>
-        </w:rPr>
-        <w:t xml:space="preserve"> John= 45</w:t>
+      <w:r>
+        <w:rPr>
+          <w:rFonts w:ascii="Arial" w:hAnsi="Arial" w:cs="Arial"/>
+          <w:color w:val="576871"/>
+          <w:sz w:val="21"/>
+          <w:szCs w:val="21"/>
+        </w:rPr>
+        <w:t>int John= 45</w:t>
       </w:r>
       <w:r>
         <w:rPr>
@@ -1522,25 +1695,14 @@
         </w:rPr>
         <w:br/>
       </w:r>
-      <w:proofErr w:type="spellStart"/>
-      <w:r>
-        <w:rPr>
-          <w:rFonts w:ascii="Arial" w:hAnsi="Arial" w:cs="Arial"/>
-          <w:color w:val="576871"/>
-          <w:sz w:val="21"/>
-          <w:szCs w:val="21"/>
-        </w:rPr>
-        <w:t>int</w:t>
-      </w:r>
-      <w:proofErr w:type="spellEnd"/>
-      <w:r>
-        <w:rPr>
-          <w:rFonts w:ascii="Arial" w:hAnsi="Arial" w:cs="Arial"/>
-          <w:color w:val="576871"/>
-          <w:sz w:val="21"/>
-          <w:szCs w:val="21"/>
-        </w:rPr>
-        <w:t xml:space="preserve"> henry=65</w:t>
+      <w:r>
+        <w:rPr>
+          <w:rFonts w:ascii="Arial" w:hAnsi="Arial" w:cs="Arial"/>
+          <w:color w:val="576871"/>
+          <w:sz w:val="21"/>
+          <w:szCs w:val="21"/>
+        </w:rPr>
+        <w:t>int henry=65</w:t>
       </w:r>
     </w:p>
     <w:p>
@@ -1617,25 +1779,14 @@
         </w:rPr>
         <w:br/>
       </w:r>
-      <w:proofErr w:type="spellStart"/>
-      <w:r>
-        <w:rPr>
-          <w:rFonts w:ascii="Arial" w:hAnsi="Arial" w:cs="Arial"/>
-          <w:color w:val="576871"/>
-          <w:sz w:val="21"/>
-          <w:szCs w:val="21"/>
-        </w:rPr>
-        <w:t>int</w:t>
-      </w:r>
-      <w:proofErr w:type="spellEnd"/>
-      <w:r>
-        <w:rPr>
-          <w:rFonts w:ascii="Arial" w:hAnsi="Arial" w:cs="Arial"/>
-          <w:color w:val="576871"/>
-          <w:sz w:val="21"/>
-          <w:szCs w:val="21"/>
-        </w:rPr>
-        <w:t xml:space="preserve"> smith= 4</w:t>
+      <w:r>
+        <w:rPr>
+          <w:rFonts w:ascii="Arial" w:hAnsi="Arial" w:cs="Arial"/>
+          <w:color w:val="576871"/>
+          <w:sz w:val="21"/>
+          <w:szCs w:val="21"/>
+        </w:rPr>
+        <w:t>int smith= 4</w:t>
       </w:r>
       <w:r>
         <w:rPr>
@@ -1655,25 +1806,14 @@
         </w:rPr>
         <w:br/>
       </w:r>
-      <w:proofErr w:type="spellStart"/>
-      <w:r>
-        <w:rPr>
-          <w:rFonts w:ascii="Arial" w:hAnsi="Arial" w:cs="Arial"/>
-          <w:color w:val="576871"/>
-          <w:sz w:val="21"/>
-          <w:szCs w:val="21"/>
-        </w:rPr>
-        <w:t>int</w:t>
-      </w:r>
-      <w:proofErr w:type="spellEnd"/>
-      <w:r>
-        <w:rPr>
-          <w:rFonts w:ascii="Arial" w:hAnsi="Arial" w:cs="Arial"/>
-          <w:color w:val="576871"/>
-          <w:sz w:val="21"/>
-          <w:szCs w:val="21"/>
-        </w:rPr>
-        <w:t xml:space="preserve"> John= 45</w:t>
+      <w:r>
+        <w:rPr>
+          <w:rFonts w:ascii="Arial" w:hAnsi="Arial" w:cs="Arial"/>
+          <w:color w:val="576871"/>
+          <w:sz w:val="21"/>
+          <w:szCs w:val="21"/>
+        </w:rPr>
+        <w:t>int John= 45</w:t>
       </w:r>
       <w:r>
         <w:rPr>
@@ -1684,25 +1824,14 @@
         </w:rPr>
         <w:br/>
       </w:r>
-      <w:proofErr w:type="spellStart"/>
-      <w:r>
-        <w:rPr>
-          <w:rFonts w:ascii="Arial" w:hAnsi="Arial" w:cs="Arial"/>
-          <w:color w:val="576871"/>
-          <w:sz w:val="21"/>
-          <w:szCs w:val="21"/>
-        </w:rPr>
-        <w:t>int</w:t>
-      </w:r>
-      <w:proofErr w:type="spellEnd"/>
-      <w:r>
-        <w:rPr>
-          <w:rFonts w:ascii="Arial" w:hAnsi="Arial" w:cs="Arial"/>
-          <w:color w:val="576871"/>
-          <w:sz w:val="21"/>
-          <w:szCs w:val="21"/>
-        </w:rPr>
-        <w:t xml:space="preserve"> henry=45</w:t>
+      <w:r>
+        <w:rPr>
+          <w:rFonts w:ascii="Arial" w:hAnsi="Arial" w:cs="Arial"/>
+          <w:color w:val="576871"/>
+          <w:sz w:val="21"/>
+          <w:szCs w:val="21"/>
+        </w:rPr>
+        <w:t>int henry=45</w:t>
       </w:r>
     </w:p>
     <w:p>
@@ -1735,7 +1864,7 @@
           <w:b/>
         </w:rPr>
       </w:pPr>
-      <w:bookmarkStart w:id="4" w:name="_Toc81245278"/>
+      <w:bookmarkStart w:id="5" w:name="_Toc81429783"/>
       <w:r>
         <w:rPr>
           <w:rStyle w:val="SubtleEmphasis"/>
@@ -1743,7 +1872,7 @@
         </w:rPr>
         <w:t>Task 3</w:t>
       </w:r>
-      <w:bookmarkEnd w:id="4"/>
+      <w:bookmarkEnd w:id="5"/>
     </w:p>
     <w:p>
       <w:pPr>
@@ -1802,7 +1931,7 @@
           <w:b/>
         </w:rPr>
       </w:pPr>
-      <w:bookmarkStart w:id="5" w:name="_Toc81245279"/>
+      <w:bookmarkStart w:id="6" w:name="_Toc81429784"/>
       <w:r>
         <w:rPr>
           <w:rStyle w:val="SubtleEmphasis"/>
@@ -1810,7 +1939,7 @@
         </w:rPr>
         <w:t>Task 4</w:t>
       </w:r>
-      <w:bookmarkEnd w:id="5"/>
+      <w:bookmarkEnd w:id="6"/>
     </w:p>
     <w:p>
       <w:pPr>
@@ -1911,7 +2040,7 @@
         </w:rPr>
         <w:br/>
       </w:r>
-      <w:commentRangeStart w:id="6"/>
+      <w:commentRangeStart w:id="7"/>
       <w:r>
         <w:rPr>
           <w:rFonts w:ascii="Arial" w:hAnsi="Arial" w:cs="Arial"/>
@@ -1930,25 +2059,14 @@
         </w:rPr>
         <w:t xml:space="preserve">number: </w:t>
       </w:r>
-      <w:proofErr w:type="spellStart"/>
-      <w:r>
-        <w:rPr>
-          <w:rFonts w:ascii="Arial" w:hAnsi="Arial" w:cs="Arial"/>
-          <w:color w:val="576871"/>
-          <w:sz w:val="21"/>
-          <w:szCs w:val="21"/>
-        </w:rPr>
-        <w:t>int</w:t>
-      </w:r>
-      <w:proofErr w:type="spellEnd"/>
-      <w:r>
-        <w:rPr>
-          <w:rFonts w:ascii="Arial" w:hAnsi="Arial" w:cs="Arial"/>
-          <w:color w:val="576871"/>
-          <w:sz w:val="21"/>
-          <w:szCs w:val="21"/>
-        </w:rPr>
-        <w:t xml:space="preserve"> a = </w:t>
+      <w:r>
+        <w:rPr>
+          <w:rFonts w:ascii="Arial" w:hAnsi="Arial" w:cs="Arial"/>
+          <w:color w:val="576871"/>
+          <w:sz w:val="21"/>
+          <w:szCs w:val="21"/>
+        </w:rPr>
+        <w:t xml:space="preserve">int a = </w:t>
       </w:r>
       <w:r>
         <w:rPr>
@@ -1959,13 +2077,13 @@
         </w:rPr>
         <w:t>25</w:t>
       </w:r>
-      <w:commentRangeEnd w:id="6"/>
+      <w:commentRangeEnd w:id="7"/>
       <w:r>
         <w:rPr>
           <w:rStyle w:val="CommentReference"/>
           <w:rFonts w:asciiTheme="minorHAnsi" w:eastAsiaTheme="minorHAnsi" w:hAnsiTheme="minorHAnsi" w:cstheme="minorBidi"/>
         </w:rPr>
-        <w:commentReference w:id="6"/>
+        <w:commentReference w:id="7"/>
       </w:r>
     </w:p>
     <w:p>
@@ -1998,7 +2116,7 @@
           <w:b/>
         </w:rPr>
       </w:pPr>
-      <w:bookmarkStart w:id="7" w:name="_Toc81245280"/>
+      <w:bookmarkStart w:id="8" w:name="_Toc81429785"/>
       <w:r>
         <w:rPr>
           <w:rStyle w:val="SubtleEmphasis"/>
@@ -2006,7 +2124,7 @@
         </w:rPr>
         <w:t>Task 5</w:t>
       </w:r>
-      <w:bookmarkEnd w:id="7"/>
+      <w:bookmarkEnd w:id="8"/>
     </w:p>
     <w:p>
       <w:pPr>
@@ -2080,25 +2198,14 @@
         </w:rPr>
         <w:t xml:space="preserve">number: </w:t>
       </w:r>
-      <w:proofErr w:type="spellStart"/>
-      <w:r>
-        <w:rPr>
-          <w:rFonts w:ascii="Arial" w:hAnsi="Arial" w:cs="Arial"/>
-          <w:color w:val="576871"/>
-          <w:sz w:val="21"/>
-          <w:szCs w:val="21"/>
-        </w:rPr>
-        <w:t>int</w:t>
-      </w:r>
-      <w:proofErr w:type="spellEnd"/>
-      <w:r>
-        <w:rPr>
-          <w:rFonts w:ascii="Arial" w:hAnsi="Arial" w:cs="Arial"/>
-          <w:color w:val="576871"/>
-          <w:sz w:val="21"/>
-          <w:szCs w:val="21"/>
-        </w:rPr>
-        <w:t xml:space="preserve"> a = </w:t>
+      <w:r>
+        <w:rPr>
+          <w:rFonts w:ascii="Arial" w:hAnsi="Arial" w:cs="Arial"/>
+          <w:color w:val="576871"/>
+          <w:sz w:val="21"/>
+          <w:szCs w:val="21"/>
+        </w:rPr>
+        <w:t xml:space="preserve">int a = </w:t>
       </w:r>
       <w:r>
         <w:rPr>
@@ -2149,7 +2256,7 @@
           <w:b/>
         </w:rPr>
       </w:pPr>
-      <w:bookmarkStart w:id="8" w:name="_Toc81245281"/>
+      <w:bookmarkStart w:id="9" w:name="_Toc81429786"/>
       <w:r>
         <w:rPr>
           <w:rStyle w:val="SubtleEmphasis"/>
@@ -2157,7 +2264,7 @@
         </w:rPr>
         <w:t>Task 6</w:t>
       </w:r>
-      <w:bookmarkEnd w:id="8"/>
+      <w:bookmarkEnd w:id="9"/>
     </w:p>
     <w:p>
       <w:pPr>
@@ -2180,7 +2287,7 @@
         </w:rPr>
         <w:t xml:space="preserve">Give a try to write </w:t>
       </w:r>
-      <w:commentRangeStart w:id="9"/>
+      <w:commentRangeStart w:id="10"/>
       <w:r>
         <w:rPr>
           <w:rFonts w:ascii="Arial" w:hAnsi="Arial" w:cs="Arial"/>
@@ -2190,13 +2297,13 @@
         </w:rPr>
         <w:t xml:space="preserve">for loop </w:t>
       </w:r>
-      <w:commentRangeEnd w:id="9"/>
+      <w:commentRangeEnd w:id="10"/>
       <w:r>
         <w:rPr>
           <w:rStyle w:val="CommentReference"/>
           <w:rFonts w:asciiTheme="minorHAnsi" w:eastAsiaTheme="minorHAnsi" w:hAnsiTheme="minorHAnsi" w:cstheme="minorBidi"/>
         </w:rPr>
-        <w:commentReference w:id="9"/>
+        <w:commentReference w:id="10"/>
       </w:r>
       <w:r>
         <w:rPr>
@@ -2258,7 +2365,6 @@
           <w:lang w:val="en-IN"/>
         </w:rPr>
       </w:pPr>
-      <w:proofErr w:type="gramStart"/>
       <w:r>
         <w:rPr>
           <w:rFonts w:ascii="Consolas" w:hAnsi="Consolas" w:cs="Consolas"/>
@@ -2267,20 +2373,8 @@
           <w:szCs w:val="24"/>
           <w:lang w:val="en-IN"/>
         </w:rPr>
-        <w:t>String[</w:t>
-      </w:r>
-      <w:proofErr w:type="gramEnd"/>
-      <w:r>
-        <w:rPr>
-          <w:rFonts w:ascii="Consolas" w:hAnsi="Consolas" w:cs="Consolas"/>
-          <w:color w:val="000000"/>
-          <w:sz w:val="24"/>
-          <w:szCs w:val="24"/>
-          <w:lang w:val="en-IN"/>
-        </w:rPr>
-        <w:t xml:space="preserve">] </w:t>
-      </w:r>
-      <w:proofErr w:type="spellStart"/>
+        <w:t xml:space="preserve">String[] </w:t>
+      </w:r>
       <w:r>
         <w:rPr>
           <w:rFonts w:ascii="Consolas" w:hAnsi="Consolas" w:cs="Consolas"/>
@@ -2291,7 +2385,6 @@
         </w:rPr>
         <w:t>colors</w:t>
       </w:r>
-      <w:proofErr w:type="spellEnd"/>
       <w:r>
         <w:rPr>
           <w:rFonts w:ascii="Consolas" w:hAnsi="Consolas" w:cs="Consolas"/>
@@ -2338,8 +2431,6 @@
           <w:lang w:val="en-IN"/>
         </w:rPr>
       </w:pPr>
-      <w:proofErr w:type="spellStart"/>
-      <w:proofErr w:type="gramStart"/>
       <w:r>
         <w:rPr>
           <w:rFonts w:ascii="Consolas" w:hAnsi="Consolas" w:cs="Consolas"/>
@@ -2350,7 +2441,6 @@
         </w:rPr>
         <w:t>colors</w:t>
       </w:r>
-      <w:proofErr w:type="spellEnd"/>
       <w:r>
         <w:rPr>
           <w:rFonts w:ascii="Consolas" w:hAnsi="Consolas" w:cs="Consolas"/>
@@ -2359,9 +2449,18 @@
           <w:szCs w:val="24"/>
           <w:lang w:val="en-IN"/>
         </w:rPr>
-        <w:t>[</w:t>
-      </w:r>
-      <w:proofErr w:type="gramEnd"/>
+        <w:t>[0]=</w:t>
+      </w:r>
+      <w:r>
+        <w:rPr>
+          <w:rFonts w:ascii="Consolas" w:hAnsi="Consolas" w:cs="Consolas"/>
+          <w:color w:val="2A00FF"/>
+          <w:sz w:val="24"/>
+          <w:szCs w:val="24"/>
+          <w:lang w:val="en-IN"/>
+        </w:rPr>
+        <w:t>"red"</w:t>
+      </w:r>
       <w:r>
         <w:rPr>
           <w:rFonts w:ascii="Consolas" w:hAnsi="Consolas" w:cs="Consolas"/>
@@ -2370,7 +2469,41 @@
           <w:szCs w:val="24"/>
           <w:lang w:val="en-IN"/>
         </w:rPr>
-        <w:t>0]=</w:t>
+        <w:t>;</w:t>
+      </w:r>
+    </w:p>
+    <w:p>
+      <w:pPr>
+        <w:autoSpaceDE w:val="0"/>
+        <w:autoSpaceDN w:val="0"/>
+        <w:adjustRightInd w:val="0"/>
+        <w:spacing w:after="0" w:line="240" w:lineRule="auto"/>
+        <w:rPr>
+          <w:rFonts w:ascii="Consolas" w:hAnsi="Consolas" w:cs="Consolas"/>
+          <w:sz w:val="24"/>
+          <w:szCs w:val="24"/>
+          <w:lang w:val="en-IN"/>
+        </w:rPr>
+      </w:pPr>
+      <w:r>
+        <w:rPr>
+          <w:rFonts w:ascii="Consolas" w:hAnsi="Consolas" w:cs="Consolas"/>
+          <w:color w:val="6A3E3E"/>
+          <w:sz w:val="24"/>
+          <w:szCs w:val="24"/>
+          <w:lang w:val="en-IN"/>
+        </w:rPr>
+        <w:t>colors</w:t>
+      </w:r>
+      <w:r>
+        <w:rPr>
+          <w:rFonts w:ascii="Consolas" w:hAnsi="Consolas" w:cs="Consolas"/>
+          <w:color w:val="000000"/>
+          <w:sz w:val="24"/>
+          <w:szCs w:val="24"/>
+          <w:lang w:val="en-IN"/>
+        </w:rPr>
+        <w:t>[1]=</w:t>
       </w:r>
       <w:r>
         <w:rPr>
@@ -2380,7 +2513,7 @@
           <w:szCs w:val="24"/>
           <w:lang w:val="en-IN"/>
         </w:rPr>
-        <w:t>"red"</w:t>
+        <w:t>"green"</w:t>
       </w:r>
       <w:r>
         <w:rPr>
@@ -2395,74 +2528,6 @@
     </w:p>
     <w:p>
       <w:pPr>
-        <w:autoSpaceDE w:val="0"/>
-        <w:autoSpaceDN w:val="0"/>
-        <w:adjustRightInd w:val="0"/>
-        <w:spacing w:after="0" w:line="240" w:lineRule="auto"/>
-        <w:rPr>
-          <w:rFonts w:ascii="Consolas" w:hAnsi="Consolas" w:cs="Consolas"/>
-          <w:sz w:val="24"/>
-          <w:szCs w:val="24"/>
-          <w:lang w:val="en-IN"/>
-        </w:rPr>
-      </w:pPr>
-      <w:proofErr w:type="spellStart"/>
-      <w:proofErr w:type="gramStart"/>
-      <w:r>
-        <w:rPr>
-          <w:rFonts w:ascii="Consolas" w:hAnsi="Consolas" w:cs="Consolas"/>
-          <w:color w:val="6A3E3E"/>
-          <w:sz w:val="24"/>
-          <w:szCs w:val="24"/>
-          <w:lang w:val="en-IN"/>
-        </w:rPr>
-        <w:t>colors</w:t>
-      </w:r>
-      <w:proofErr w:type="spellEnd"/>
-      <w:r>
-        <w:rPr>
-          <w:rFonts w:ascii="Consolas" w:hAnsi="Consolas" w:cs="Consolas"/>
-          <w:color w:val="000000"/>
-          <w:sz w:val="24"/>
-          <w:szCs w:val="24"/>
-          <w:lang w:val="en-IN"/>
-        </w:rPr>
-        <w:t>[</w:t>
-      </w:r>
-      <w:proofErr w:type="gramEnd"/>
-      <w:r>
-        <w:rPr>
-          <w:rFonts w:ascii="Consolas" w:hAnsi="Consolas" w:cs="Consolas"/>
-          <w:color w:val="000000"/>
-          <w:sz w:val="24"/>
-          <w:szCs w:val="24"/>
-          <w:lang w:val="en-IN"/>
-        </w:rPr>
-        <w:t>1]=</w:t>
-      </w:r>
-      <w:r>
-        <w:rPr>
-          <w:rFonts w:ascii="Consolas" w:hAnsi="Consolas" w:cs="Consolas"/>
-          <w:color w:val="2A00FF"/>
-          <w:sz w:val="24"/>
-          <w:szCs w:val="24"/>
-          <w:lang w:val="en-IN"/>
-        </w:rPr>
-        <w:t>"green"</w:t>
-      </w:r>
-      <w:r>
-        <w:rPr>
-          <w:rFonts w:ascii="Consolas" w:hAnsi="Consolas" w:cs="Consolas"/>
-          <w:color w:val="000000"/>
-          <w:sz w:val="24"/>
-          <w:szCs w:val="24"/>
-          <w:lang w:val="en-IN"/>
-        </w:rPr>
-        <w:t>;</w:t>
-      </w:r>
-    </w:p>
-    <w:p>
-      <w:pPr>
         <w:pStyle w:val="NormalWeb"/>
         <w:shd w:val="clear" w:color="auto" w:fill="FFFFFF"/>
         <w:spacing w:before="0" w:beforeAutospacing="0" w:after="240" w:afterAutospacing="0" w:line="360" w:lineRule="atLeast"/>
@@ -2473,8 +2538,6 @@
           <w:szCs w:val="21"/>
         </w:rPr>
       </w:pPr>
-      <w:proofErr w:type="spellStart"/>
-      <w:proofErr w:type="gramStart"/>
       <w:r>
         <w:rPr>
           <w:rFonts w:ascii="Consolas" w:hAnsi="Consolas" w:cs="Consolas"/>
@@ -2483,38 +2546,28 @@
         </w:rPr>
         <w:t>colors</w:t>
       </w:r>
-      <w:proofErr w:type="spellEnd"/>
       <w:r>
         <w:rPr>
           <w:rFonts w:ascii="Consolas" w:hAnsi="Consolas" w:cs="Consolas"/>
           <w:color w:val="000000" w:themeColor="text1"/>
           <w:lang w:val="en-IN"/>
         </w:rPr>
-        <w:t>[</w:t>
-      </w:r>
-      <w:proofErr w:type="gramEnd"/>
+        <w:t>[2]=</w:t>
+      </w:r>
+      <w:r>
+        <w:rPr>
+          <w:rFonts w:ascii="Consolas" w:hAnsi="Consolas" w:cs="Consolas"/>
+          <w:color w:val="2A00FF"/>
+          <w:lang w:val="en-IN"/>
+        </w:rPr>
+        <w:t>"yellow"</w:t>
+      </w:r>
       <w:r>
         <w:rPr>
           <w:rFonts w:ascii="Consolas" w:hAnsi="Consolas" w:cs="Consolas"/>
           <w:color w:val="000000" w:themeColor="text1"/>
           <w:lang w:val="en-IN"/>
         </w:rPr>
-        <w:t>2]=</w:t>
-      </w:r>
-      <w:r>
-        <w:rPr>
-          <w:rFonts w:ascii="Consolas" w:hAnsi="Consolas" w:cs="Consolas"/>
-          <w:color w:val="2A00FF"/>
-          <w:lang w:val="en-IN"/>
-        </w:rPr>
-        <w:t>"yellow"</w:t>
-      </w:r>
-      <w:r>
-        <w:rPr>
-          <w:rFonts w:ascii="Consolas" w:hAnsi="Consolas" w:cs="Consolas"/>
-          <w:color w:val="000000" w:themeColor="text1"/>
-          <w:lang w:val="en-IN"/>
-        </w:rPr>
         <w:t>;</w:t>
       </w:r>
     </w:p>
@@ -2528,7 +2581,7 @@
           <w:bCs/>
         </w:rPr>
       </w:pPr>
-      <w:bookmarkStart w:id="10" w:name="_Toc81245282"/>
+      <w:bookmarkStart w:id="11" w:name="_Toc81429787"/>
       <w:r>
         <w:rPr>
           <w:rStyle w:val="SubtleEmphasis"/>
@@ -2538,7 +2591,7 @@
         <w:lastRenderedPageBreak/>
         <w:t>Task 7 – Aug 18, 2021</w:t>
       </w:r>
-      <w:bookmarkEnd w:id="10"/>
+      <w:bookmarkEnd w:id="11"/>
     </w:p>
     <w:p>
       <w:r>
@@ -2582,7 +2635,7 @@
           <w:bCs/>
         </w:rPr>
       </w:pPr>
-      <w:bookmarkStart w:id="11" w:name="_Toc81245283"/>
+      <w:bookmarkStart w:id="12" w:name="_Toc81429788"/>
       <w:r>
         <w:rPr>
           <w:rStyle w:val="SubtleEmphasis"/>
@@ -2591,7 +2644,7 @@
         </w:rPr>
         <w:t>Task 8 – Aug 19, 2021 – Aug 23, 2021</w:t>
       </w:r>
-      <w:bookmarkEnd w:id="11"/>
+      <w:bookmarkEnd w:id="12"/>
       <w:r>
         <w:rPr>
           <w:rStyle w:val="SubtleEmphasis"/>
@@ -2615,7 +2668,6 @@
       <w:r>
         <w:t>Create New Java Project and name it as “</w:t>
       </w:r>
-      <w:proofErr w:type="spellStart"/>
       <w:r>
         <w:rPr>
           <w:b/>
@@ -2623,7 +2675,6 @@
         </w:rPr>
         <w:t>MathArticleProject</w:t>
       </w:r>
-      <w:proofErr w:type="spellEnd"/>
       <w:r>
         <w:t>”</w:t>
       </w:r>
@@ -2639,7 +2690,6 @@
       <w:r>
         <w:t>Create a package with name as “</w:t>
       </w:r>
-      <w:proofErr w:type="spellStart"/>
       <w:r>
         <w:rPr>
           <w:b/>
@@ -2647,7 +2697,6 @@
         </w:rPr>
         <w:t>com.voya.volume</w:t>
       </w:r>
-      <w:proofErr w:type="spellEnd"/>
       <w:r>
         <w:t>”</w:t>
       </w:r>
@@ -2883,7 +2932,6 @@
       <w:r>
         <w:t>Create one more package with name as “</w:t>
       </w:r>
-      <w:proofErr w:type="spellStart"/>
       <w:r>
         <w:rPr>
           <w:b/>
@@ -2891,7 +2939,6 @@
         </w:rPr>
         <w:t>com.voya.runner</w:t>
       </w:r>
-      <w:proofErr w:type="spellEnd"/>
       <w:r>
         <w:t>”</w:t>
       </w:r>
@@ -2907,7 +2954,6 @@
       <w:r>
         <w:t>Create a class with name as “</w:t>
       </w:r>
-      <w:proofErr w:type="spellStart"/>
       <w:r>
         <w:rPr>
           <w:b/>
@@ -2915,17 +2961,8 @@
         </w:rPr>
         <w:t>VolumeTest</w:t>
       </w:r>
-      <w:proofErr w:type="spellEnd"/>
-      <w:r>
-        <w:t>” inside the package “</w:t>
-      </w:r>
-      <w:proofErr w:type="spellStart"/>
-      <w:r>
-        <w:t>com.voya.runner</w:t>
-      </w:r>
-      <w:proofErr w:type="spellEnd"/>
-      <w:r>
-        <w:t xml:space="preserve">” </w:t>
+      <w:r>
+        <w:t xml:space="preserve">” inside the package “com.voya.runner” </w:t>
       </w:r>
     </w:p>
     <w:p>
@@ -2959,15 +2996,7 @@
         </w:rPr>
       </w:pPr>
       <w:r>
-        <w:t xml:space="preserve">Call the non-static method of </w:t>
-      </w:r>
-      <w:proofErr w:type="spellStart"/>
-      <w:r>
-        <w:t>Voume</w:t>
-      </w:r>
-      <w:proofErr w:type="spellEnd"/>
-      <w:r>
-        <w:t xml:space="preserve"> of Cuboid by passing  - </w:t>
+        <w:t xml:space="preserve">Call the non-static method of Voume of Cuboid by passing  - </w:t>
       </w:r>
       <w:r>
         <w:rPr>
@@ -2987,7 +3016,7 @@
           <w:bCs/>
         </w:rPr>
       </w:pPr>
-      <w:bookmarkStart w:id="12" w:name="_Toc81245284"/>
+      <w:bookmarkStart w:id="13" w:name="_Toc81429789"/>
       <w:r>
         <w:rPr>
           <w:rStyle w:val="SubtleEmphasis"/>
@@ -2996,7 +3025,7 @@
         </w:rPr>
         <w:t>Task 9 – Aug 26, 2021 - Aug 30, 2021</w:t>
       </w:r>
-      <w:bookmarkEnd w:id="12"/>
+      <w:bookmarkEnd w:id="13"/>
     </w:p>
     <w:p>
       <w:pPr>
@@ -3072,15 +3101,7 @@
         </w:numPr>
       </w:pPr>
       <w:r>
-        <w:t xml:space="preserve">Enter </w:t>
-      </w:r>
-      <w:proofErr w:type="spellStart"/>
-      <w:r>
-        <w:t>firstname</w:t>
-      </w:r>
-      <w:proofErr w:type="spellEnd"/>
-      <w:r>
-        <w:t xml:space="preserve"> as </w:t>
+        <w:t xml:space="preserve">Enter firstname as </w:t>
       </w:r>
       <w:r>
         <w:rPr>
@@ -3098,15 +3119,7 @@
         </w:numPr>
       </w:pPr>
       <w:r>
-        <w:t xml:space="preserve">Enter </w:t>
-      </w:r>
-      <w:proofErr w:type="spellStart"/>
-      <w:r>
-        <w:t>lastname</w:t>
-      </w:r>
-      <w:proofErr w:type="spellEnd"/>
-      <w:r>
-        <w:t xml:space="preserve"> as </w:t>
+        <w:t xml:space="preserve">Enter lastname as </w:t>
       </w:r>
       <w:r>
         <w:rPr>
@@ -3194,15 +3207,7 @@
         </w:numPr>
       </w:pPr>
       <w:r>
-        <w:t xml:space="preserve">No need automate </w:t>
-      </w:r>
-      <w:proofErr w:type="spellStart"/>
-      <w:r>
-        <w:t>captcha</w:t>
-      </w:r>
-      <w:proofErr w:type="spellEnd"/>
-      <w:r>
-        <w:t xml:space="preserve">  </w:t>
+        <w:t xml:space="preserve">No need automate captcha  </w:t>
       </w:r>
     </w:p>
     <w:p>
@@ -3254,15 +3259,7 @@
         </w:numPr>
       </w:pPr>
       <w:r>
-        <w:t xml:space="preserve">Enter </w:t>
-      </w:r>
-      <w:proofErr w:type="spellStart"/>
-      <w:r>
-        <w:t>firstname</w:t>
-      </w:r>
-      <w:proofErr w:type="spellEnd"/>
-      <w:r>
-        <w:t xml:space="preserve"> as </w:t>
+        <w:t xml:space="preserve">Enter firstname as </w:t>
       </w:r>
       <w:r>
         <w:rPr>
@@ -3280,15 +3277,7 @@
         </w:numPr>
       </w:pPr>
       <w:r>
-        <w:t xml:space="preserve">Enter </w:t>
-      </w:r>
-      <w:proofErr w:type="spellStart"/>
-      <w:r>
-        <w:t>lastname</w:t>
-      </w:r>
-      <w:proofErr w:type="spellEnd"/>
-      <w:r>
-        <w:t xml:space="preserve"> as </w:t>
+        <w:t xml:space="preserve">Enter lastname as </w:t>
       </w:r>
       <w:r>
         <w:rPr>
@@ -3324,15 +3313,7 @@
         </w:numPr>
       </w:pPr>
       <w:r>
-        <w:t xml:space="preserve">Enter email </w:t>
-      </w:r>
-      <w:proofErr w:type="spellStart"/>
-      <w:r>
-        <w:t>as</w:t>
-      </w:r>
-      <w:proofErr w:type="spellEnd"/>
-      <w:r>
-        <w:t xml:space="preserve"> </w:t>
+        <w:t xml:space="preserve">Enter email as </w:t>
       </w:r>
       <w:r>
         <w:rPr>
@@ -3526,7 +3507,7 @@
           <w:bCs/>
         </w:rPr>
       </w:pPr>
-      <w:bookmarkStart w:id="13" w:name="_Toc81245285"/>
+      <w:bookmarkStart w:id="14" w:name="_Toc81429790"/>
       <w:r>
         <w:rPr>
           <w:rStyle w:val="SubtleEmphasis"/>
@@ -3559,7 +3540,7 @@
         </w:rPr>
         <w:t>Aug 30, 2021</w:t>
       </w:r>
-      <w:bookmarkEnd w:id="13"/>
+      <w:bookmarkEnd w:id="14"/>
     </w:p>
     <w:p>
       <w:r>
@@ -3581,43 +3562,7 @@
         <w:rPr>
           <w:highlight w:val="yellow"/>
         </w:rPr>
-        <w:t xml:space="preserve"> </w:t>
-      </w:r>
-      <w:proofErr w:type="spellStart"/>
-      <w:proofErr w:type="gramStart"/>
-      <w:r>
-        <w:rPr>
-          <w:highlight w:val="yellow"/>
-        </w:rPr>
-        <w:t>Thread.Sleep</w:t>
-      </w:r>
-      <w:proofErr w:type="spellEnd"/>
-      <w:r>
-        <w:rPr>
-          <w:highlight w:val="yellow"/>
-        </w:rPr>
-        <w:t>(</w:t>
-      </w:r>
-      <w:proofErr w:type="gramEnd"/>
-      <w:r>
-        <w:rPr>
-          <w:highlight w:val="yellow"/>
-        </w:rPr>
-        <w:t xml:space="preserve">5000) before </w:t>
-      </w:r>
-      <w:proofErr w:type="spellStart"/>
-      <w:r>
-        <w:rPr>
-          <w:highlight w:val="yellow"/>
-        </w:rPr>
-        <w:t>findelement</w:t>
-      </w:r>
-      <w:proofErr w:type="spellEnd"/>
-      <w:r>
-        <w:rPr>
-          <w:highlight w:val="yellow"/>
-        </w:rPr>
-        <w:t xml:space="preserve"> if any error)</w:t>
+        <w:t xml:space="preserve"> Thread.Sleep(5000) before findelement if any error)</w:t>
       </w:r>
       <w:r>
         <w:t xml:space="preserve"> </w:t>
@@ -3727,6 +3672,7 @@
           <w:bCs/>
         </w:rPr>
       </w:pPr>
+      <w:bookmarkStart w:id="15" w:name="_Toc81429791"/>
       <w:r>
         <w:rPr>
           <w:rStyle w:val="SubtleEmphasis"/>
@@ -3781,7 +3727,16 @@
           <w:b/>
           <w:bCs/>
         </w:rPr>
-        <w:t xml:space="preserve"> (Open in incognito window to inspect) </w:t>
+        <w:t xml:space="preserve"> (Open in incognito window to inspect)</w:t>
+      </w:r>
+      <w:bookmarkEnd w:id="15"/>
+      <w:r>
+        <w:rPr>
+          <w:rStyle w:val="SubtleEmphasis"/>
+          <w:b/>
+          <w:bCs/>
+        </w:rPr>
+        <w:t xml:space="preserve"> </w:t>
       </w:r>
     </w:p>
     <w:p>
@@ -3882,8 +3837,217 @@
         <w:pStyle w:val="ListParagraph"/>
         <w:ind w:left="785"/>
       </w:pPr>
-      <w:bookmarkStart w:id="14" w:name="_GoBack"/>
-      <w:bookmarkEnd w:id="14"/>
+    </w:p>
+    <w:p>
+      <w:pPr>
+        <w:pStyle w:val="Heading3"/>
+        <w:spacing w:before="0" w:after="240" w:line="360" w:lineRule="atLeast"/>
+        <w:rPr>
+          <w:rStyle w:val="SubtleEmphasis"/>
+          <w:b/>
+          <w:bCs/>
+        </w:rPr>
+      </w:pPr>
+      <w:bookmarkStart w:id="16" w:name="_Toc81429792"/>
+      <w:r>
+        <w:rPr>
+          <w:rStyle w:val="SubtleEmphasis"/>
+          <w:b/>
+          <w:bCs/>
+        </w:rPr>
+        <w:t>Task 12</w:t>
+      </w:r>
+      <w:r>
+        <w:rPr>
+          <w:rStyle w:val="SubtleEmphasis"/>
+          <w:b/>
+          <w:bCs/>
+        </w:rPr>
+        <w:t xml:space="preserve"> –</w:t>
+      </w:r>
+      <w:r>
+        <w:rPr>
+          <w:rStyle w:val="SubtleEmphasis"/>
+          <w:b/>
+          <w:bCs/>
+        </w:rPr>
+        <w:t xml:space="preserve"> Sep </w:t>
+      </w:r>
+      <w:r>
+        <w:rPr>
+          <w:rStyle w:val="SubtleEmphasis"/>
+          <w:b/>
+          <w:bCs/>
+        </w:rPr>
+        <w:t>1,</w:t>
+      </w:r>
+      <w:r>
+        <w:rPr>
+          <w:rStyle w:val="SubtleEmphasis"/>
+          <w:b/>
+          <w:bCs/>
+        </w:rPr>
+        <w:t xml:space="preserve"> 2021</w:t>
+      </w:r>
+      <w:bookmarkEnd w:id="16"/>
+    </w:p>
+    <w:p>
+      <w:pPr>
+        <w:pStyle w:val="ListParagraph"/>
+        <w:numPr>
+          <w:ilvl w:val="0"/>
+          <w:numId w:val="23"/>
+        </w:numPr>
+      </w:pPr>
+      <w:r>
+        <w:t>Navigate onto </w:t>
+      </w:r>
+      <w:hyperlink r:id="rId20" w:history="1">
+        <w:r>
+          <w:rPr>
+            <w:rStyle w:val="Hyperlink"/>
+          </w:rPr>
+          <w:t>https://www.oracle.com/in/database/</w:t>
+        </w:r>
+      </w:hyperlink>
+    </w:p>
+    <w:p>
+      <w:pPr>
+        <w:pStyle w:val="ListParagraph"/>
+        <w:numPr>
+          <w:ilvl w:val="0"/>
+          <w:numId w:val="23"/>
+        </w:numPr>
+      </w:pPr>
+      <w:r>
+        <w:t xml:space="preserve">Click on </w:t>
+      </w:r>
+      <w:r>
+        <w:t>View Account</w:t>
+      </w:r>
+    </w:p>
+    <w:p>
+      <w:pPr>
+        <w:pStyle w:val="ListParagraph"/>
+        <w:numPr>
+          <w:ilvl w:val="0"/>
+          <w:numId w:val="23"/>
+        </w:numPr>
+      </w:pPr>
+      <w:r>
+        <w:t xml:space="preserve">Click on Sign in </w:t>
+      </w:r>
+    </w:p>
+    <w:p>
+      <w:pPr>
+        <w:pStyle w:val="ListParagraph"/>
+        <w:numPr>
+          <w:ilvl w:val="0"/>
+          <w:numId w:val="23"/>
+        </w:numPr>
+      </w:pPr>
+      <w:r>
+        <w:t xml:space="preserve">Get and print the title of the page </w:t>
+      </w:r>
+    </w:p>
+    <w:p>
+      <w:pPr>
+        <w:pStyle w:val="ListParagraph"/>
+        <w:numPr>
+          <w:ilvl w:val="0"/>
+          <w:numId w:val="23"/>
+        </w:numPr>
+      </w:pPr>
+      <w:r>
+        <w:t xml:space="preserve">Get and print the current url of the page </w:t>
+      </w:r>
+    </w:p>
+    <w:p>
+      <w:pPr>
+        <w:pStyle w:val="ListParagraph"/>
+        <w:numPr>
+          <w:ilvl w:val="0"/>
+          <w:numId w:val="23"/>
+        </w:numPr>
+      </w:pPr>
+      <w:r>
+        <w:t>Get and print the page header (</w:t>
+      </w:r>
+      <w:r>
+        <w:rPr>
+          <w:highlight w:val="yellow"/>
+        </w:rPr>
+        <w:t>Oracle account sign in</w:t>
+      </w:r>
+      <w:r>
+        <w:t xml:space="preserve">) </w:t>
+      </w:r>
+    </w:p>
+    <w:p>
+      <w:pPr>
+        <w:pStyle w:val="ListParagraph"/>
+        <w:numPr>
+          <w:ilvl w:val="0"/>
+          <w:numId w:val="23"/>
+        </w:numPr>
+      </w:pPr>
+      <w:r>
+        <w:t xml:space="preserve">Enter username as john </w:t>
+      </w:r>
+    </w:p>
+    <w:p>
+      <w:pPr>
+        <w:pStyle w:val="ListParagraph"/>
+        <w:numPr>
+          <w:ilvl w:val="0"/>
+          <w:numId w:val="23"/>
+        </w:numPr>
+      </w:pPr>
+      <w:r>
+        <w:lastRenderedPageBreak/>
+        <w:t xml:space="preserve">Enter </w:t>
+      </w:r>
+      <w:r>
+        <w:t>password as john123</w:t>
+      </w:r>
+    </w:p>
+    <w:p>
+      <w:pPr>
+        <w:pStyle w:val="ListParagraph"/>
+        <w:numPr>
+          <w:ilvl w:val="0"/>
+          <w:numId w:val="23"/>
+        </w:numPr>
+      </w:pPr>
+      <w:r>
+        <w:t xml:space="preserve">Click on sign </w:t>
+      </w:r>
+      <w:r>
+        <w:t>in</w:t>
+      </w:r>
+    </w:p>
+    <w:p>
+      <w:pPr>
+        <w:pStyle w:val="ListParagraph"/>
+        <w:numPr>
+          <w:ilvl w:val="0"/>
+          <w:numId w:val="23"/>
+        </w:numPr>
+      </w:pPr>
+      <w:r>
+        <w:t>Get the error message and print it in console (</w:t>
+      </w:r>
+      <w:r>
+        <w:rPr>
+          <w:rFonts w:ascii="Segoe UI" w:hAnsi="Segoe UI" w:cs="Segoe UI"/>
+          <w:color w:val="C54A39"/>
+          <w:sz w:val="20"/>
+          <w:szCs w:val="20"/>
+          <w:highlight w:val="yellow"/>
+          <w:shd w:val="clear" w:color="auto" w:fill="F8F7F4"/>
+        </w:rPr>
+        <w:t>Invalid username and/or password.)</w:t>
+      </w:r>
     </w:p>
     <w:p/>
     <w:sectPr>
@@ -3898,7 +4062,7 @@
 
 <file path=word/comments.xml><?xml version="1.0" encoding="utf-8"?>
 <w:comments xmlns:wpc="http://schemas.microsoft.com/office/word/2010/wordprocessingCanvas" xmlns:mc="http://schemas.openxmlformats.org/markup-compatibility/2006" xmlns:o="urn:schemas-microsoft-com:office:office" xmlns:r="http://schemas.openxmlformats.org/officeDocument/2006/relationships" xmlns:m="http://schemas.openxmlformats.org/officeDocument/2006/math" xmlns:v="urn:schemas-microsoft-com:vml" xmlns:wp14="http://schemas.microsoft.com/office/word/2010/wordprocessingDrawing" xmlns:wp="http://schemas.openxmlformats.org/drawingml/2006/wordprocessingDrawing" xmlns:w10="urn:schemas-microsoft-com:office:word" xmlns:w="http://schemas.openxmlformats.org/wordprocessingml/2006/main" xmlns:w14="http://schemas.microsoft.com/office/word/2010/wordml" xmlns:w15="http://schemas.microsoft.com/office/word/2012/wordml" xmlns:wpg="http://schemas.microsoft.com/office/word/2010/wordprocessingGroup" xmlns:wpi="http://schemas.microsoft.com/office/word/2010/wordprocessingInk" xmlns:wne="http://schemas.microsoft.com/office/word/2006/wordml" xmlns:wps="http://schemas.microsoft.com/office/word/2010/wordprocessingShape" mc:Ignorable="w14 w15 wp14">
-  <w:comment w:id="6" w:author="Balaji Dinakaran" w:date="2021-08-12T22:18:00Z" w:initials="J">
+  <w:comment w:id="7" w:author="Balaji Dinakaran" w:date="2021-08-12T22:18:00Z" w:initials="J">
     <w:p>
       <w:pPr>
         <w:pStyle w:val="CommentText"/>
@@ -3914,7 +4078,7 @@
       </w:r>
     </w:p>
   </w:comment>
-  <w:comment w:id="9" w:author="Balaji Dinakaran" w:date="2021-08-12T22:33:00Z" w:initials="J">
+  <w:comment w:id="10" w:author="Balaji Dinakaran" w:date="2021-08-12T22:33:00Z" w:initials="J">
     <w:p>
       <w:pPr>
         <w:pStyle w:val="CommentText"/>
@@ -3926,15 +4090,7 @@
         <w:annotationRef/>
       </w:r>
       <w:r>
-        <w:t xml:space="preserve">Topic not yet discussed. So just </w:t>
-      </w:r>
-      <w:proofErr w:type="spellStart"/>
-      <w:r>
-        <w:t>google</w:t>
-      </w:r>
-      <w:proofErr w:type="spellEnd"/>
-      <w:r>
-        <w:t xml:space="preserve"> and give a try</w:t>
+        <w:t>Topic not yet discussed. So just google and give a try</w:t>
       </w:r>
     </w:p>
   </w:comment>
@@ -4929,6 +5085,92 @@
     </w:lvl>
   </w:abstractNum>
   <w:abstractNum w:abstractNumId="10">
+    <w:nsid w:val="38804498"/>
+    <w:multiLevelType w:val="hybridMultilevel"/>
+    <w:tmpl w:val="3364D0C2"/>
+    <w:lvl w:ilvl="0" w:tplc="15FA8402">
+      <w:start w:val="1"/>
+      <w:numFmt w:val="decimal"/>
+      <w:lvlText w:val="%1."/>
+      <w:lvlJc w:val="left"/>
+      <w:pPr>
+        <w:ind w:left="785" w:hanging="360"/>
+      </w:pPr>
+    </w:lvl>
+    <w:lvl w:ilvl="1" w:tplc="40090019">
+      <w:start w:val="1"/>
+      <w:numFmt w:val="lowerLetter"/>
+      <w:lvlText w:val="%2."/>
+      <w:lvlJc w:val="left"/>
+      <w:pPr>
+        <w:ind w:left="1440" w:hanging="360"/>
+      </w:pPr>
+    </w:lvl>
+    <w:lvl w:ilvl="2" w:tplc="4009001B" w:tentative="1">
+      <w:start w:val="1"/>
+      <w:numFmt w:val="lowerRoman"/>
+      <w:lvlText w:val="%3."/>
+      <w:lvlJc w:val="right"/>
+      <w:pPr>
+        <w:ind w:left="2160" w:hanging="180"/>
+      </w:pPr>
+    </w:lvl>
+    <w:lvl w:ilvl="3" w:tplc="4009000F" w:tentative="1">
+      <w:start w:val="1"/>
+      <w:numFmt w:val="decimal"/>
+      <w:lvlText w:val="%4."/>
+      <w:lvlJc w:val="left"/>
+      <w:pPr>
+        <w:ind w:left="2880" w:hanging="360"/>
+      </w:pPr>
+    </w:lvl>
+    <w:lvl w:ilvl="4" w:tplc="40090019" w:tentative="1">
+      <w:start w:val="1"/>
+      <w:numFmt w:val="lowerLetter"/>
+      <w:lvlText w:val="%5."/>
+      <w:lvlJc w:val="left"/>
+      <w:pPr>
+        <w:ind w:left="3600" w:hanging="360"/>
+      </w:pPr>
+    </w:lvl>
+    <w:lvl w:ilvl="5" w:tplc="4009001B" w:tentative="1">
+      <w:start w:val="1"/>
+      <w:numFmt w:val="lowerRoman"/>
+      <w:lvlText w:val="%6."/>
+      <w:lvlJc w:val="right"/>
+      <w:pPr>
+        <w:ind w:left="4320" w:hanging="180"/>
+      </w:pPr>
+    </w:lvl>
+    <w:lvl w:ilvl="6" w:tplc="4009000F" w:tentative="1">
+      <w:start w:val="1"/>
+      <w:numFmt w:val="decimal"/>
+      <w:lvlText w:val="%7."/>
+      <w:lvlJc w:val="left"/>
+      <w:pPr>
+        <w:ind w:left="5040" w:hanging="360"/>
+      </w:pPr>
+    </w:lvl>
+    <w:lvl w:ilvl="7" w:tplc="40090019" w:tentative="1">
+      <w:start w:val="1"/>
+      <w:numFmt w:val="lowerLetter"/>
+      <w:lvlText w:val="%8."/>
+      <w:lvlJc w:val="left"/>
+      <w:pPr>
+        <w:ind w:left="5760" w:hanging="360"/>
+      </w:pPr>
+    </w:lvl>
+    <w:lvl w:ilvl="8" w:tplc="4009001B" w:tentative="1">
+      <w:start w:val="1"/>
+      <w:numFmt w:val="lowerRoman"/>
+      <w:lvlText w:val="%9."/>
+      <w:lvlJc w:val="right"/>
+      <w:pPr>
+        <w:ind w:left="6480" w:hanging="180"/>
+      </w:pPr>
+    </w:lvl>
+  </w:abstractNum>
+  <w:abstractNum w:abstractNumId="11">
     <w:nsid w:val="3AFE6322"/>
     <w:multiLevelType w:val="hybridMultilevel"/>
     <w:tmpl w:val="B70CC688"/>
@@ -5014,7 +5256,7 @@
       </w:pPr>
     </w:lvl>
   </w:abstractNum>
-  <w:abstractNum w:abstractNumId="11">
+  <w:abstractNum w:abstractNumId="12">
     <w:nsid w:val="4C831012"/>
     <w:multiLevelType w:val="hybridMultilevel"/>
     <w:tmpl w:val="8CFAD77E"/>
@@ -5100,7 +5342,7 @@
       </w:pPr>
     </w:lvl>
   </w:abstractNum>
-  <w:abstractNum w:abstractNumId="12">
+  <w:abstractNum w:abstractNumId="13">
     <w:nsid w:val="571F0F9C"/>
     <w:multiLevelType w:val="hybridMultilevel"/>
     <w:tmpl w:val="3364D0C2"/>
@@ -5186,7 +5428,7 @@
       </w:pPr>
     </w:lvl>
   </w:abstractNum>
-  <w:abstractNum w:abstractNumId="13">
+  <w:abstractNum w:abstractNumId="14">
     <w:nsid w:val="59276E6E"/>
     <w:multiLevelType w:val="hybridMultilevel"/>
     <w:tmpl w:val="B8C611BA"/>
@@ -5275,7 +5517,7 @@
       </w:pPr>
     </w:lvl>
   </w:abstractNum>
-  <w:abstractNum w:abstractNumId="14">
+  <w:abstractNum w:abstractNumId="15">
     <w:nsid w:val="5BD54BE3"/>
     <w:multiLevelType w:val="hybridMultilevel"/>
     <w:tmpl w:val="B70CC688"/>
@@ -5361,7 +5603,7 @@
       </w:pPr>
     </w:lvl>
   </w:abstractNum>
-  <w:abstractNum w:abstractNumId="15">
+  <w:abstractNum w:abstractNumId="16">
     <w:nsid w:val="5C236B2C"/>
     <w:multiLevelType w:val="hybridMultilevel"/>
     <w:tmpl w:val="B70CC688"/>
@@ -5447,7 +5689,7 @@
       </w:pPr>
     </w:lvl>
   </w:abstractNum>
-  <w:abstractNum w:abstractNumId="16">
+  <w:abstractNum w:abstractNumId="17">
     <w:nsid w:val="6392292C"/>
     <w:multiLevelType w:val="hybridMultilevel"/>
     <w:tmpl w:val="3364D0C2"/>
@@ -5533,7 +5775,7 @@
       </w:pPr>
     </w:lvl>
   </w:abstractNum>
-  <w:abstractNum w:abstractNumId="17">
+  <w:abstractNum w:abstractNumId="18">
     <w:nsid w:val="6715637E"/>
     <w:multiLevelType w:val="hybridMultilevel"/>
     <w:tmpl w:val="3364D0C2"/>
@@ -5619,7 +5861,7 @@
       </w:pPr>
     </w:lvl>
   </w:abstractNum>
-  <w:abstractNum w:abstractNumId="18">
+  <w:abstractNum w:abstractNumId="19">
     <w:nsid w:val="6FB41E52"/>
     <w:multiLevelType w:val="hybridMultilevel"/>
     <w:tmpl w:val="9AF645C8"/>
@@ -5732,7 +5974,7 @@
       </w:rPr>
     </w:lvl>
   </w:abstractNum>
-  <w:abstractNum w:abstractNumId="19">
+  <w:abstractNum w:abstractNumId="20">
     <w:nsid w:val="722303E8"/>
     <w:multiLevelType w:val="hybridMultilevel"/>
     <w:tmpl w:val="FFFFFFFF"/>
@@ -5818,7 +6060,7 @@
       </w:pPr>
     </w:lvl>
   </w:abstractNum>
-  <w:abstractNum w:abstractNumId="20">
+  <w:abstractNum w:abstractNumId="21">
     <w:nsid w:val="77DF718D"/>
     <w:multiLevelType w:val="hybridMultilevel"/>
     <w:tmpl w:val="9AF645C8"/>
@@ -5931,7 +6173,7 @@
       </w:rPr>
     </w:lvl>
   </w:abstractNum>
-  <w:abstractNum w:abstractNumId="21">
+  <w:abstractNum w:abstractNumId="22">
     <w:nsid w:val="7DD66154"/>
     <w:multiLevelType w:val="hybridMultilevel"/>
     <w:tmpl w:val="FFFFFFFF"/>
@@ -6045,16 +6287,16 @@
     </w:lvl>
   </w:abstractNum>
   <w:num w:numId="1">
-    <w:abstractNumId w:val="11"/>
+    <w:abstractNumId w:val="12"/>
   </w:num>
   <w:num w:numId="2">
-    <w:abstractNumId w:val="19"/>
+    <w:abstractNumId w:val="20"/>
   </w:num>
   <w:num w:numId="3">
     <w:abstractNumId w:val="1"/>
   </w:num>
   <w:num w:numId="4">
-    <w:abstractNumId w:val="21"/>
+    <w:abstractNumId w:val="22"/>
   </w:num>
   <w:num w:numId="5">
     <w:abstractNumId w:val="9"/>
@@ -6078,37 +6320,40 @@
     <w:abstractNumId w:val="7"/>
   </w:num>
   <w:num w:numId="12">
-    <w:abstractNumId w:val="10"/>
+    <w:abstractNumId w:val="11"/>
   </w:num>
   <w:num w:numId="13">
     <w:abstractNumId w:val="0"/>
   </w:num>
   <w:num w:numId="14">
+    <w:abstractNumId w:val="16"/>
+  </w:num>
+  <w:num w:numId="15">
     <w:abstractNumId w:val="15"/>
   </w:num>
-  <w:num w:numId="15">
+  <w:num w:numId="16">
     <w:abstractNumId w:val="14"/>
   </w:num>
-  <w:num w:numId="16">
-    <w:abstractNumId w:val="13"/>
-  </w:num>
   <w:num w:numId="17">
-    <w:abstractNumId w:val="20"/>
+    <w:abstractNumId w:val="21"/>
   </w:num>
   <w:num w:numId="18">
-    <w:abstractNumId w:val="18"/>
+    <w:abstractNumId w:val="19"/>
   </w:num>
   <w:num w:numId="19">
     <w:abstractNumId w:val="6"/>
   </w:num>
   <w:num w:numId="20">
-    <w:abstractNumId w:val="12"/>
+    <w:abstractNumId w:val="13"/>
   </w:num>
   <w:num w:numId="21">
-    <w:abstractNumId w:val="16"/>
+    <w:abstractNumId w:val="17"/>
   </w:num>
   <w:num w:numId="22">
-    <w:abstractNumId w:val="17"/>
+    <w:abstractNumId w:val="18"/>
+  </w:num>
+  <w:num w:numId="23">
+    <w:abstractNumId w:val="10"/>
   </w:num>
 </w:numbering>
 </file>
@@ -7225,7 +7470,7 @@
 </file>
 
 <file path=customXml/itemProps1.xml><?xml version="1.0" encoding="utf-8"?>
-<ds:datastoreItem xmlns:ds="http://schemas.openxmlformats.org/officeDocument/2006/customXml" ds:itemID="{49DA2E14-AC62-4C11-9333-5105F7BE64B4}">
+<ds:datastoreItem xmlns:ds="http://schemas.openxmlformats.org/officeDocument/2006/customXml" ds:itemID="{3CF43A43-E11B-4B96-9853-41FE0D624D63}">
   <ds:schemaRefs>
     <ds:schemaRef ds:uri="http://schemas.openxmlformats.org/officeDocument/2006/bibliography"/>
   </ds:schemaRefs>

</xml_diff>

<commit_message>
session notes & assignments added for Sep 1
</commit_message>
<xml_diff>
--- a/Assignment.docx
+++ b/Assignment.docx
@@ -56,110 +56,63 @@
           <w:r>
             <w:fldChar w:fldCharType="separate"/>
           </w:r>
-          <w:bookmarkStart w:id="0" w:name="_GoBack"/>
-          <w:bookmarkEnd w:id="0"/>
-          <w:r>
-            <w:rPr>
-              <w:rStyle w:val="Hyperlink"/>
-              <w:noProof/>
-            </w:rPr>
-            <w:fldChar w:fldCharType="begin"/>
-          </w:r>
-          <w:r>
-            <w:rPr>
-              <w:rStyle w:val="Hyperlink"/>
-              <w:noProof/>
-            </w:rPr>
-            <w:instrText xml:space="preserve"> </w:instrText>
-          </w:r>
-          <w:r>
-            <w:rPr>
-              <w:noProof/>
-            </w:rPr>
-            <w:instrText>HYPERLINK \l "_Toc81429779"</w:instrText>
-          </w:r>
-          <w:r>
-            <w:rPr>
-              <w:rStyle w:val="Hyperlink"/>
-              <w:noProof/>
-            </w:rPr>
-            <w:instrText xml:space="preserve"> </w:instrText>
-          </w:r>
-          <w:r>
-            <w:rPr>
-              <w:rStyle w:val="Hyperlink"/>
-              <w:noProof/>
-            </w:rPr>
-          </w:r>
-          <w:r>
-            <w:rPr>
-              <w:rStyle w:val="Hyperlink"/>
-              <w:noProof/>
-            </w:rPr>
-            <w:fldChar w:fldCharType="separate"/>
-          </w:r>
-          <w:r>
-            <w:rPr>
-              <w:rStyle w:val="Hyperlink"/>
-              <w:noProof/>
-            </w:rPr>
-            <w:t>Selenium IDE</w:t>
-          </w:r>
-          <w:r>
-            <w:rPr>
-              <w:noProof/>
-              <w:webHidden/>
-            </w:rPr>
-            <w:tab/>
-          </w:r>
-          <w:r>
-            <w:rPr>
-              <w:noProof/>
-              <w:webHidden/>
-            </w:rPr>
-            <w:fldChar w:fldCharType="begin"/>
-          </w:r>
-          <w:r>
-            <w:rPr>
-              <w:noProof/>
-              <w:webHidden/>
-            </w:rPr>
-            <w:instrText xml:space="preserve"> PAGEREF _Toc81429779 \h </w:instrText>
-          </w:r>
-          <w:r>
-            <w:rPr>
-              <w:noProof/>
-              <w:webHidden/>
-            </w:rPr>
-          </w:r>
-          <w:r>
-            <w:rPr>
-              <w:noProof/>
-              <w:webHidden/>
-            </w:rPr>
-            <w:fldChar w:fldCharType="separate"/>
-          </w:r>
-          <w:r>
-            <w:rPr>
-              <w:noProof/>
-              <w:webHidden/>
-            </w:rPr>
-            <w:t>1</w:t>
-          </w:r>
-          <w:r>
-            <w:rPr>
-              <w:noProof/>
-              <w:webHidden/>
-            </w:rPr>
-            <w:fldChar w:fldCharType="end"/>
-          </w:r>
-          <w:r>
-            <w:rPr>
-              <w:rStyle w:val="Hyperlink"/>
-              <w:noProof/>
-            </w:rPr>
-            <w:fldChar w:fldCharType="end"/>
-          </w:r>
+          <w:hyperlink w:anchor="_Toc81429779" w:history="1">
+            <w:r>
+              <w:rPr>
+                <w:rStyle w:val="Hyperlink"/>
+                <w:noProof/>
+              </w:rPr>
+              <w:t>Selenium IDE</w:t>
+            </w:r>
+            <w:r>
+              <w:rPr>
+                <w:noProof/>
+                <w:webHidden/>
+              </w:rPr>
+              <w:tab/>
+            </w:r>
+            <w:r>
+              <w:rPr>
+                <w:noProof/>
+                <w:webHidden/>
+              </w:rPr>
+              <w:fldChar w:fldCharType="begin"/>
+            </w:r>
+            <w:r>
+              <w:rPr>
+                <w:noProof/>
+                <w:webHidden/>
+              </w:rPr>
+              <w:instrText xml:space="preserve"> PAGEREF _Toc81429779 \h </w:instrText>
+            </w:r>
+            <w:r>
+              <w:rPr>
+                <w:noProof/>
+                <w:webHidden/>
+              </w:rPr>
+            </w:r>
+            <w:r>
+              <w:rPr>
+                <w:noProof/>
+                <w:webHidden/>
+              </w:rPr>
+              <w:fldChar w:fldCharType="separate"/>
+            </w:r>
+            <w:r>
+              <w:rPr>
+                <w:noProof/>
+                <w:webHidden/>
+              </w:rPr>
+              <w:t>1</w:t>
+            </w:r>
+            <w:r>
+              <w:rPr>
+                <w:noProof/>
+                <w:webHidden/>
+              </w:rPr>
+              <w:fldChar w:fldCharType="end"/>
+            </w:r>
+          </w:hyperlink>
         </w:p>
         <w:p>
           <w:pPr>
@@ -1135,7 +1088,7 @@
           <w:bCs w:val="0"/>
         </w:rPr>
       </w:pPr>
-      <w:bookmarkStart w:id="1" w:name="_Toc81429779"/>
+      <w:bookmarkStart w:id="0" w:name="_Toc81429779"/>
       <w:r>
         <w:rPr>
           <w:rStyle w:val="Strong"/>
@@ -1144,7 +1097,7 @@
         </w:rPr>
         <w:t>Selenium IDE</w:t>
       </w:r>
-      <w:bookmarkEnd w:id="1"/>
+      <w:bookmarkEnd w:id="0"/>
     </w:p>
     <w:p>
       <w:pPr>
@@ -1154,7 +1107,7 @@
           <w:b/>
         </w:rPr>
       </w:pPr>
-      <w:bookmarkStart w:id="2" w:name="_Toc81429780"/>
+      <w:bookmarkStart w:id="1" w:name="_Toc81429780"/>
       <w:r>
         <w:rPr>
           <w:rStyle w:val="SubtleEmphasis"/>
@@ -1162,7 +1115,7 @@
         </w:rPr>
         <w:t>Task 1</w:t>
       </w:r>
-      <w:bookmarkEnd w:id="2"/>
+      <w:bookmarkEnd w:id="1"/>
     </w:p>
     <w:p>
       <w:pPr>
@@ -1492,7 +1445,7 @@
           <w:bCs w:val="0"/>
         </w:rPr>
       </w:pPr>
-      <w:bookmarkStart w:id="3" w:name="_Toc81429781"/>
+      <w:bookmarkStart w:id="2" w:name="_Toc81429781"/>
       <w:r>
         <w:rPr>
           <w:rStyle w:val="Strong"/>
@@ -1501,7 +1454,7 @@
         </w:rPr>
         <w:t>Java Assignment</w:t>
       </w:r>
-      <w:bookmarkEnd w:id="3"/>
+      <w:bookmarkEnd w:id="2"/>
       <w:r>
         <w:rPr>
           <w:rStyle w:val="Strong"/>
@@ -1520,7 +1473,7 @@
           <w:bCs/>
         </w:rPr>
       </w:pPr>
-      <w:bookmarkStart w:id="4" w:name="_Toc81429782"/>
+      <w:bookmarkStart w:id="3" w:name="_Toc81429782"/>
       <w:r>
         <w:rPr>
           <w:rStyle w:val="SubtleEmphasis"/>
@@ -1529,7 +1482,7 @@
         </w:rPr>
         <w:t>Task 2</w:t>
       </w:r>
-      <w:bookmarkEnd w:id="4"/>
+      <w:bookmarkEnd w:id="3"/>
       <w:r>
         <w:rPr>
           <w:rStyle w:val="SubtleEmphasis"/>
@@ -1650,14 +1603,25 @@
         </w:rPr>
         <w:br/>
       </w:r>
-      <w:r>
-        <w:rPr>
-          <w:rFonts w:ascii="Arial" w:hAnsi="Arial" w:cs="Arial"/>
-          <w:color w:val="576871"/>
-          <w:sz w:val="21"/>
-          <w:szCs w:val="21"/>
-        </w:rPr>
-        <w:t>int smith=</w:t>
+      <w:proofErr w:type="spellStart"/>
+      <w:r>
+        <w:rPr>
+          <w:rFonts w:ascii="Arial" w:hAnsi="Arial" w:cs="Arial"/>
+          <w:color w:val="576871"/>
+          <w:sz w:val="21"/>
+          <w:szCs w:val="21"/>
+        </w:rPr>
+        <w:t>int</w:t>
+      </w:r>
+      <w:proofErr w:type="spellEnd"/>
+      <w:r>
+        <w:rPr>
+          <w:rFonts w:ascii="Arial" w:hAnsi="Arial" w:cs="Arial"/>
+          <w:color w:val="576871"/>
+          <w:sz w:val="21"/>
+          <w:szCs w:val="21"/>
+        </w:rPr>
+        <w:t xml:space="preserve"> smith=</w:t>
       </w:r>
       <w:r>
         <w:rPr>
@@ -1677,14 +1641,25 @@
         </w:rPr>
         <w:br/>
       </w:r>
-      <w:r>
-        <w:rPr>
-          <w:rFonts w:ascii="Arial" w:hAnsi="Arial" w:cs="Arial"/>
-          <w:color w:val="576871"/>
-          <w:sz w:val="21"/>
-          <w:szCs w:val="21"/>
-        </w:rPr>
-        <w:t>int John= 45</w:t>
+      <w:proofErr w:type="spellStart"/>
+      <w:r>
+        <w:rPr>
+          <w:rFonts w:ascii="Arial" w:hAnsi="Arial" w:cs="Arial"/>
+          <w:color w:val="576871"/>
+          <w:sz w:val="21"/>
+          <w:szCs w:val="21"/>
+        </w:rPr>
+        <w:t>int</w:t>
+      </w:r>
+      <w:proofErr w:type="spellEnd"/>
+      <w:r>
+        <w:rPr>
+          <w:rFonts w:ascii="Arial" w:hAnsi="Arial" w:cs="Arial"/>
+          <w:color w:val="576871"/>
+          <w:sz w:val="21"/>
+          <w:szCs w:val="21"/>
+        </w:rPr>
+        <w:t xml:space="preserve"> John= 45</w:t>
       </w:r>
       <w:r>
         <w:rPr>
@@ -1695,14 +1670,25 @@
         </w:rPr>
         <w:br/>
       </w:r>
-      <w:r>
-        <w:rPr>
-          <w:rFonts w:ascii="Arial" w:hAnsi="Arial" w:cs="Arial"/>
-          <w:color w:val="576871"/>
-          <w:sz w:val="21"/>
-          <w:szCs w:val="21"/>
-        </w:rPr>
-        <w:t>int henry=65</w:t>
+      <w:proofErr w:type="spellStart"/>
+      <w:r>
+        <w:rPr>
+          <w:rFonts w:ascii="Arial" w:hAnsi="Arial" w:cs="Arial"/>
+          <w:color w:val="576871"/>
+          <w:sz w:val="21"/>
+          <w:szCs w:val="21"/>
+        </w:rPr>
+        <w:t>int</w:t>
+      </w:r>
+      <w:proofErr w:type="spellEnd"/>
+      <w:r>
+        <w:rPr>
+          <w:rFonts w:ascii="Arial" w:hAnsi="Arial" w:cs="Arial"/>
+          <w:color w:val="576871"/>
+          <w:sz w:val="21"/>
+          <w:szCs w:val="21"/>
+        </w:rPr>
+        <w:t xml:space="preserve"> henry=65</w:t>
       </w:r>
     </w:p>
     <w:p>
@@ -1779,14 +1765,25 @@
         </w:rPr>
         <w:br/>
       </w:r>
-      <w:r>
-        <w:rPr>
-          <w:rFonts w:ascii="Arial" w:hAnsi="Arial" w:cs="Arial"/>
-          <w:color w:val="576871"/>
-          <w:sz w:val="21"/>
-          <w:szCs w:val="21"/>
-        </w:rPr>
-        <w:t>int smith= 4</w:t>
+      <w:proofErr w:type="spellStart"/>
+      <w:r>
+        <w:rPr>
+          <w:rFonts w:ascii="Arial" w:hAnsi="Arial" w:cs="Arial"/>
+          <w:color w:val="576871"/>
+          <w:sz w:val="21"/>
+          <w:szCs w:val="21"/>
+        </w:rPr>
+        <w:t>int</w:t>
+      </w:r>
+      <w:proofErr w:type="spellEnd"/>
+      <w:r>
+        <w:rPr>
+          <w:rFonts w:ascii="Arial" w:hAnsi="Arial" w:cs="Arial"/>
+          <w:color w:val="576871"/>
+          <w:sz w:val="21"/>
+          <w:szCs w:val="21"/>
+        </w:rPr>
+        <w:t xml:space="preserve"> smith= 4</w:t>
       </w:r>
       <w:r>
         <w:rPr>
@@ -1806,14 +1803,25 @@
         </w:rPr>
         <w:br/>
       </w:r>
-      <w:r>
-        <w:rPr>
-          <w:rFonts w:ascii="Arial" w:hAnsi="Arial" w:cs="Arial"/>
-          <w:color w:val="576871"/>
-          <w:sz w:val="21"/>
-          <w:szCs w:val="21"/>
-        </w:rPr>
-        <w:t>int John= 45</w:t>
+      <w:proofErr w:type="spellStart"/>
+      <w:r>
+        <w:rPr>
+          <w:rFonts w:ascii="Arial" w:hAnsi="Arial" w:cs="Arial"/>
+          <w:color w:val="576871"/>
+          <w:sz w:val="21"/>
+          <w:szCs w:val="21"/>
+        </w:rPr>
+        <w:t>int</w:t>
+      </w:r>
+      <w:proofErr w:type="spellEnd"/>
+      <w:r>
+        <w:rPr>
+          <w:rFonts w:ascii="Arial" w:hAnsi="Arial" w:cs="Arial"/>
+          <w:color w:val="576871"/>
+          <w:sz w:val="21"/>
+          <w:szCs w:val="21"/>
+        </w:rPr>
+        <w:t xml:space="preserve"> John= 45</w:t>
       </w:r>
       <w:r>
         <w:rPr>
@@ -1824,14 +1832,25 @@
         </w:rPr>
         <w:br/>
       </w:r>
-      <w:r>
-        <w:rPr>
-          <w:rFonts w:ascii="Arial" w:hAnsi="Arial" w:cs="Arial"/>
-          <w:color w:val="576871"/>
-          <w:sz w:val="21"/>
-          <w:szCs w:val="21"/>
-        </w:rPr>
-        <w:t>int henry=45</w:t>
+      <w:proofErr w:type="spellStart"/>
+      <w:r>
+        <w:rPr>
+          <w:rFonts w:ascii="Arial" w:hAnsi="Arial" w:cs="Arial"/>
+          <w:color w:val="576871"/>
+          <w:sz w:val="21"/>
+          <w:szCs w:val="21"/>
+        </w:rPr>
+        <w:t>int</w:t>
+      </w:r>
+      <w:proofErr w:type="spellEnd"/>
+      <w:r>
+        <w:rPr>
+          <w:rFonts w:ascii="Arial" w:hAnsi="Arial" w:cs="Arial"/>
+          <w:color w:val="576871"/>
+          <w:sz w:val="21"/>
+          <w:szCs w:val="21"/>
+        </w:rPr>
+        <w:t xml:space="preserve"> henry=45</w:t>
       </w:r>
     </w:p>
     <w:p>
@@ -1864,7 +1883,7 @@
           <w:b/>
         </w:rPr>
       </w:pPr>
-      <w:bookmarkStart w:id="5" w:name="_Toc81429783"/>
+      <w:bookmarkStart w:id="4" w:name="_Toc81429783"/>
       <w:r>
         <w:rPr>
           <w:rStyle w:val="SubtleEmphasis"/>
@@ -1872,7 +1891,7 @@
         </w:rPr>
         <w:t>Task 3</w:t>
       </w:r>
-      <w:bookmarkEnd w:id="5"/>
+      <w:bookmarkEnd w:id="4"/>
     </w:p>
     <w:p>
       <w:pPr>
@@ -1931,7 +1950,7 @@
           <w:b/>
         </w:rPr>
       </w:pPr>
-      <w:bookmarkStart w:id="6" w:name="_Toc81429784"/>
+      <w:bookmarkStart w:id="5" w:name="_Toc81429784"/>
       <w:r>
         <w:rPr>
           <w:rStyle w:val="SubtleEmphasis"/>
@@ -1939,7 +1958,7 @@
         </w:rPr>
         <w:t>Task 4</w:t>
       </w:r>
-      <w:bookmarkEnd w:id="6"/>
+      <w:bookmarkEnd w:id="5"/>
     </w:p>
     <w:p>
       <w:pPr>
@@ -2040,7 +2059,7 @@
         </w:rPr>
         <w:br/>
       </w:r>
-      <w:commentRangeStart w:id="7"/>
+      <w:commentRangeStart w:id="6"/>
       <w:r>
         <w:rPr>
           <w:rFonts w:ascii="Arial" w:hAnsi="Arial" w:cs="Arial"/>
@@ -2059,14 +2078,25 @@
         </w:rPr>
         <w:t xml:space="preserve">number: </w:t>
       </w:r>
-      <w:r>
-        <w:rPr>
-          <w:rFonts w:ascii="Arial" w:hAnsi="Arial" w:cs="Arial"/>
-          <w:color w:val="576871"/>
-          <w:sz w:val="21"/>
-          <w:szCs w:val="21"/>
-        </w:rPr>
-        <w:t xml:space="preserve">int a = </w:t>
+      <w:proofErr w:type="spellStart"/>
+      <w:r>
+        <w:rPr>
+          <w:rFonts w:ascii="Arial" w:hAnsi="Arial" w:cs="Arial"/>
+          <w:color w:val="576871"/>
+          <w:sz w:val="21"/>
+          <w:szCs w:val="21"/>
+        </w:rPr>
+        <w:t>int</w:t>
+      </w:r>
+      <w:proofErr w:type="spellEnd"/>
+      <w:r>
+        <w:rPr>
+          <w:rFonts w:ascii="Arial" w:hAnsi="Arial" w:cs="Arial"/>
+          <w:color w:val="576871"/>
+          <w:sz w:val="21"/>
+          <w:szCs w:val="21"/>
+        </w:rPr>
+        <w:t xml:space="preserve"> a = </w:t>
       </w:r>
       <w:r>
         <w:rPr>
@@ -2077,13 +2107,13 @@
         </w:rPr>
         <w:t>25</w:t>
       </w:r>
-      <w:commentRangeEnd w:id="7"/>
+      <w:commentRangeEnd w:id="6"/>
       <w:r>
         <w:rPr>
           <w:rStyle w:val="CommentReference"/>
           <w:rFonts w:asciiTheme="minorHAnsi" w:eastAsiaTheme="minorHAnsi" w:hAnsiTheme="minorHAnsi" w:cstheme="minorBidi"/>
         </w:rPr>
-        <w:commentReference w:id="7"/>
+        <w:commentReference w:id="6"/>
       </w:r>
     </w:p>
     <w:p>
@@ -2116,7 +2146,7 @@
           <w:b/>
         </w:rPr>
       </w:pPr>
-      <w:bookmarkStart w:id="8" w:name="_Toc81429785"/>
+      <w:bookmarkStart w:id="7" w:name="_Toc81429785"/>
       <w:r>
         <w:rPr>
           <w:rStyle w:val="SubtleEmphasis"/>
@@ -2124,7 +2154,7 @@
         </w:rPr>
         <w:t>Task 5</w:t>
       </w:r>
-      <w:bookmarkEnd w:id="8"/>
+      <w:bookmarkEnd w:id="7"/>
     </w:p>
     <w:p>
       <w:pPr>
@@ -2198,14 +2228,25 @@
         </w:rPr>
         <w:t xml:space="preserve">number: </w:t>
       </w:r>
-      <w:r>
-        <w:rPr>
-          <w:rFonts w:ascii="Arial" w:hAnsi="Arial" w:cs="Arial"/>
-          <w:color w:val="576871"/>
-          <w:sz w:val="21"/>
-          <w:szCs w:val="21"/>
-        </w:rPr>
-        <w:t xml:space="preserve">int a = </w:t>
+      <w:proofErr w:type="spellStart"/>
+      <w:r>
+        <w:rPr>
+          <w:rFonts w:ascii="Arial" w:hAnsi="Arial" w:cs="Arial"/>
+          <w:color w:val="576871"/>
+          <w:sz w:val="21"/>
+          <w:szCs w:val="21"/>
+        </w:rPr>
+        <w:t>int</w:t>
+      </w:r>
+      <w:proofErr w:type="spellEnd"/>
+      <w:r>
+        <w:rPr>
+          <w:rFonts w:ascii="Arial" w:hAnsi="Arial" w:cs="Arial"/>
+          <w:color w:val="576871"/>
+          <w:sz w:val="21"/>
+          <w:szCs w:val="21"/>
+        </w:rPr>
+        <w:t xml:space="preserve"> a = </w:t>
       </w:r>
       <w:r>
         <w:rPr>
@@ -2256,7 +2297,7 @@
           <w:b/>
         </w:rPr>
       </w:pPr>
-      <w:bookmarkStart w:id="9" w:name="_Toc81429786"/>
+      <w:bookmarkStart w:id="8" w:name="_Toc81429786"/>
       <w:r>
         <w:rPr>
           <w:rStyle w:val="SubtleEmphasis"/>
@@ -2264,7 +2305,7 @@
         </w:rPr>
         <w:t>Task 6</w:t>
       </w:r>
-      <w:bookmarkEnd w:id="9"/>
+      <w:bookmarkEnd w:id="8"/>
     </w:p>
     <w:p>
       <w:pPr>
@@ -2287,7 +2328,7 @@
         </w:rPr>
         <w:t xml:space="preserve">Give a try to write </w:t>
       </w:r>
-      <w:commentRangeStart w:id="10"/>
+      <w:commentRangeStart w:id="9"/>
       <w:r>
         <w:rPr>
           <w:rFonts w:ascii="Arial" w:hAnsi="Arial" w:cs="Arial"/>
@@ -2297,13 +2338,13 @@
         </w:rPr>
         <w:t xml:space="preserve">for loop </w:t>
       </w:r>
-      <w:commentRangeEnd w:id="10"/>
+      <w:commentRangeEnd w:id="9"/>
       <w:r>
         <w:rPr>
           <w:rStyle w:val="CommentReference"/>
           <w:rFonts w:asciiTheme="minorHAnsi" w:eastAsiaTheme="minorHAnsi" w:hAnsiTheme="minorHAnsi" w:cstheme="minorBidi"/>
         </w:rPr>
-        <w:commentReference w:id="10"/>
+        <w:commentReference w:id="9"/>
       </w:r>
       <w:r>
         <w:rPr>
@@ -2365,6 +2406,7 @@
           <w:lang w:val="en-IN"/>
         </w:rPr>
       </w:pPr>
+      <w:proofErr w:type="gramStart"/>
       <w:r>
         <w:rPr>
           <w:rFonts w:ascii="Consolas" w:hAnsi="Consolas" w:cs="Consolas"/>
@@ -2373,8 +2415,20 @@
           <w:szCs w:val="24"/>
           <w:lang w:val="en-IN"/>
         </w:rPr>
-        <w:t xml:space="preserve">String[] </w:t>
-      </w:r>
+        <w:t>String[</w:t>
+      </w:r>
+      <w:proofErr w:type="gramEnd"/>
+      <w:r>
+        <w:rPr>
+          <w:rFonts w:ascii="Consolas" w:hAnsi="Consolas" w:cs="Consolas"/>
+          <w:color w:val="000000"/>
+          <w:sz w:val="24"/>
+          <w:szCs w:val="24"/>
+          <w:lang w:val="en-IN"/>
+        </w:rPr>
+        <w:t xml:space="preserve">] </w:t>
+      </w:r>
+      <w:proofErr w:type="spellStart"/>
       <w:r>
         <w:rPr>
           <w:rFonts w:ascii="Consolas" w:hAnsi="Consolas" w:cs="Consolas"/>
@@ -2385,6 +2439,7 @@
         </w:rPr>
         <w:t>colors</w:t>
       </w:r>
+      <w:proofErr w:type="spellEnd"/>
       <w:r>
         <w:rPr>
           <w:rFonts w:ascii="Consolas" w:hAnsi="Consolas" w:cs="Consolas"/>
@@ -2431,6 +2486,8 @@
           <w:lang w:val="en-IN"/>
         </w:rPr>
       </w:pPr>
+      <w:proofErr w:type="spellStart"/>
+      <w:proofErr w:type="gramStart"/>
       <w:r>
         <w:rPr>
           <w:rFonts w:ascii="Consolas" w:hAnsi="Consolas" w:cs="Consolas"/>
@@ -2441,6 +2498,7 @@
         </w:rPr>
         <w:t>colors</w:t>
       </w:r>
+      <w:proofErr w:type="spellEnd"/>
       <w:r>
         <w:rPr>
           <w:rFonts w:ascii="Consolas" w:hAnsi="Consolas" w:cs="Consolas"/>
@@ -2449,7 +2507,18 @@
           <w:szCs w:val="24"/>
           <w:lang w:val="en-IN"/>
         </w:rPr>
-        <w:t>[0]=</w:t>
+        <w:t>[</w:t>
+      </w:r>
+      <w:proofErr w:type="gramEnd"/>
+      <w:r>
+        <w:rPr>
+          <w:rFonts w:ascii="Consolas" w:hAnsi="Consolas" w:cs="Consolas"/>
+          <w:color w:val="000000"/>
+          <w:sz w:val="24"/>
+          <w:szCs w:val="24"/>
+          <w:lang w:val="en-IN"/>
+        </w:rPr>
+        <w:t>0]=</w:t>
       </w:r>
       <w:r>
         <w:rPr>
@@ -2485,6 +2554,8 @@
           <w:lang w:val="en-IN"/>
         </w:rPr>
       </w:pPr>
+      <w:proofErr w:type="spellStart"/>
+      <w:proofErr w:type="gramStart"/>
       <w:r>
         <w:rPr>
           <w:rFonts w:ascii="Consolas" w:hAnsi="Consolas" w:cs="Consolas"/>
@@ -2495,6 +2566,7 @@
         </w:rPr>
         <w:t>colors</w:t>
       </w:r>
+      <w:proofErr w:type="spellEnd"/>
       <w:r>
         <w:rPr>
           <w:rFonts w:ascii="Consolas" w:hAnsi="Consolas" w:cs="Consolas"/>
@@ -2503,7 +2575,18 @@
           <w:szCs w:val="24"/>
           <w:lang w:val="en-IN"/>
         </w:rPr>
-        <w:t>[1]=</w:t>
+        <w:t>[</w:t>
+      </w:r>
+      <w:proofErr w:type="gramEnd"/>
+      <w:r>
+        <w:rPr>
+          <w:rFonts w:ascii="Consolas" w:hAnsi="Consolas" w:cs="Consolas"/>
+          <w:color w:val="000000"/>
+          <w:sz w:val="24"/>
+          <w:szCs w:val="24"/>
+          <w:lang w:val="en-IN"/>
+        </w:rPr>
+        <w:t>1]=</w:t>
       </w:r>
       <w:r>
         <w:rPr>
@@ -2538,6 +2621,8 @@
           <w:szCs w:val="21"/>
         </w:rPr>
       </w:pPr>
+      <w:proofErr w:type="spellStart"/>
+      <w:proofErr w:type="gramStart"/>
       <w:r>
         <w:rPr>
           <w:rFonts w:ascii="Consolas" w:hAnsi="Consolas" w:cs="Consolas"/>
@@ -2546,13 +2631,23 @@
         </w:rPr>
         <w:t>colors</w:t>
       </w:r>
+      <w:proofErr w:type="spellEnd"/>
       <w:r>
         <w:rPr>
           <w:rFonts w:ascii="Consolas" w:hAnsi="Consolas" w:cs="Consolas"/>
           <w:color w:val="000000" w:themeColor="text1"/>
           <w:lang w:val="en-IN"/>
         </w:rPr>
-        <w:t>[2]=</w:t>
+        <w:t>[</w:t>
+      </w:r>
+      <w:proofErr w:type="gramEnd"/>
+      <w:r>
+        <w:rPr>
+          <w:rFonts w:ascii="Consolas" w:hAnsi="Consolas" w:cs="Consolas"/>
+          <w:color w:val="000000" w:themeColor="text1"/>
+          <w:lang w:val="en-IN"/>
+        </w:rPr>
+        <w:t>2]=</w:t>
       </w:r>
       <w:r>
         <w:rPr>
@@ -2581,7 +2676,7 @@
           <w:bCs/>
         </w:rPr>
       </w:pPr>
-      <w:bookmarkStart w:id="11" w:name="_Toc81429787"/>
+      <w:bookmarkStart w:id="10" w:name="_Toc81429787"/>
       <w:r>
         <w:rPr>
           <w:rStyle w:val="SubtleEmphasis"/>
@@ -2591,7 +2686,7 @@
         <w:lastRenderedPageBreak/>
         <w:t>Task 7 – Aug 18, 2021</w:t>
       </w:r>
-      <w:bookmarkEnd w:id="11"/>
+      <w:bookmarkEnd w:id="10"/>
     </w:p>
     <w:p>
       <w:r>
@@ -2635,7 +2730,7 @@
           <w:bCs/>
         </w:rPr>
       </w:pPr>
-      <w:bookmarkStart w:id="12" w:name="_Toc81429788"/>
+      <w:bookmarkStart w:id="11" w:name="_Toc81429788"/>
       <w:r>
         <w:rPr>
           <w:rStyle w:val="SubtleEmphasis"/>
@@ -2644,7 +2739,7 @@
         </w:rPr>
         <w:t>Task 8 – Aug 19, 2021 – Aug 23, 2021</w:t>
       </w:r>
-      <w:bookmarkEnd w:id="12"/>
+      <w:bookmarkEnd w:id="11"/>
       <w:r>
         <w:rPr>
           <w:rStyle w:val="SubtleEmphasis"/>
@@ -2668,6 +2763,7 @@
       <w:r>
         <w:t>Create New Java Project and name it as “</w:t>
       </w:r>
+      <w:proofErr w:type="spellStart"/>
       <w:r>
         <w:rPr>
           <w:b/>
@@ -2675,6 +2771,7 @@
         </w:rPr>
         <w:t>MathArticleProject</w:t>
       </w:r>
+      <w:proofErr w:type="spellEnd"/>
       <w:r>
         <w:t>”</w:t>
       </w:r>
@@ -2690,6 +2787,7 @@
       <w:r>
         <w:t>Create a package with name as “</w:t>
       </w:r>
+      <w:proofErr w:type="spellStart"/>
       <w:r>
         <w:rPr>
           <w:b/>
@@ -2697,6 +2795,7 @@
         </w:rPr>
         <w:t>com.voya.volume</w:t>
       </w:r>
+      <w:proofErr w:type="spellEnd"/>
       <w:r>
         <w:t>”</w:t>
       </w:r>
@@ -2932,6 +3031,7 @@
       <w:r>
         <w:t>Create one more package with name as “</w:t>
       </w:r>
+      <w:proofErr w:type="spellStart"/>
       <w:r>
         <w:rPr>
           <w:b/>
@@ -2939,6 +3039,7 @@
         </w:rPr>
         <w:t>com.voya.runner</w:t>
       </w:r>
+      <w:proofErr w:type="spellEnd"/>
       <w:r>
         <w:t>”</w:t>
       </w:r>
@@ -2954,6 +3055,7 @@
       <w:r>
         <w:t>Create a class with name as “</w:t>
       </w:r>
+      <w:proofErr w:type="spellStart"/>
       <w:r>
         <w:rPr>
           <w:b/>
@@ -2961,8 +3063,17 @@
         </w:rPr>
         <w:t>VolumeTest</w:t>
       </w:r>
-      <w:r>
-        <w:t xml:space="preserve">” inside the package “com.voya.runner” </w:t>
+      <w:proofErr w:type="spellEnd"/>
+      <w:r>
+        <w:t>” inside the package “</w:t>
+      </w:r>
+      <w:proofErr w:type="spellStart"/>
+      <w:r>
+        <w:t>com.voya.runner</w:t>
+      </w:r>
+      <w:proofErr w:type="spellEnd"/>
+      <w:r>
+        <w:t xml:space="preserve">” </w:t>
       </w:r>
     </w:p>
     <w:p>
@@ -2996,7 +3107,15 @@
         </w:rPr>
       </w:pPr>
       <w:r>
-        <w:t xml:space="preserve">Call the non-static method of Voume of Cuboid by passing  - </w:t>
+        <w:t xml:space="preserve">Call the non-static method of </w:t>
+      </w:r>
+      <w:proofErr w:type="spellStart"/>
+      <w:r>
+        <w:t>Voume</w:t>
+      </w:r>
+      <w:proofErr w:type="spellEnd"/>
+      <w:r>
+        <w:t xml:space="preserve"> of Cuboid by passing  - </w:t>
       </w:r>
       <w:r>
         <w:rPr>
@@ -3016,7 +3135,7 @@
           <w:bCs/>
         </w:rPr>
       </w:pPr>
-      <w:bookmarkStart w:id="13" w:name="_Toc81429789"/>
+      <w:bookmarkStart w:id="12" w:name="_Toc81429789"/>
       <w:r>
         <w:rPr>
           <w:rStyle w:val="SubtleEmphasis"/>
@@ -3025,7 +3144,7 @@
         </w:rPr>
         <w:t>Task 9 – Aug 26, 2021 - Aug 30, 2021</w:t>
       </w:r>
-      <w:bookmarkEnd w:id="13"/>
+      <w:bookmarkEnd w:id="12"/>
     </w:p>
     <w:p>
       <w:pPr>
@@ -3101,7 +3220,15 @@
         </w:numPr>
       </w:pPr>
       <w:r>
-        <w:t xml:space="preserve">Enter firstname as </w:t>
+        <w:t xml:space="preserve">Enter </w:t>
+      </w:r>
+      <w:proofErr w:type="spellStart"/>
+      <w:r>
+        <w:t>firstname</w:t>
+      </w:r>
+      <w:proofErr w:type="spellEnd"/>
+      <w:r>
+        <w:t xml:space="preserve"> as </w:t>
       </w:r>
       <w:r>
         <w:rPr>
@@ -3119,7 +3246,15 @@
         </w:numPr>
       </w:pPr>
       <w:r>
-        <w:t xml:space="preserve">Enter lastname as </w:t>
+        <w:t xml:space="preserve">Enter </w:t>
+      </w:r>
+      <w:proofErr w:type="spellStart"/>
+      <w:r>
+        <w:t>lastname</w:t>
+      </w:r>
+      <w:proofErr w:type="spellEnd"/>
+      <w:r>
+        <w:t xml:space="preserve"> as </w:t>
       </w:r>
       <w:r>
         <w:rPr>
@@ -3207,7 +3342,15 @@
         </w:numPr>
       </w:pPr>
       <w:r>
-        <w:t xml:space="preserve">No need automate captcha  </w:t>
+        <w:t xml:space="preserve">No need automate </w:t>
+      </w:r>
+      <w:proofErr w:type="spellStart"/>
+      <w:r>
+        <w:t>captcha</w:t>
+      </w:r>
+      <w:proofErr w:type="spellEnd"/>
+      <w:r>
+        <w:t xml:space="preserve">  </w:t>
       </w:r>
     </w:p>
     <w:p>
@@ -3259,7 +3402,15 @@
         </w:numPr>
       </w:pPr>
       <w:r>
-        <w:t xml:space="preserve">Enter firstname as </w:t>
+        <w:t xml:space="preserve">Enter </w:t>
+      </w:r>
+      <w:proofErr w:type="spellStart"/>
+      <w:r>
+        <w:t>firstname</w:t>
+      </w:r>
+      <w:proofErr w:type="spellEnd"/>
+      <w:r>
+        <w:t xml:space="preserve"> as </w:t>
       </w:r>
       <w:r>
         <w:rPr>
@@ -3277,7 +3428,15 @@
         </w:numPr>
       </w:pPr>
       <w:r>
-        <w:t xml:space="preserve">Enter lastname as </w:t>
+        <w:t xml:space="preserve">Enter </w:t>
+      </w:r>
+      <w:proofErr w:type="spellStart"/>
+      <w:r>
+        <w:t>lastname</w:t>
+      </w:r>
+      <w:proofErr w:type="spellEnd"/>
+      <w:r>
+        <w:t xml:space="preserve"> as </w:t>
       </w:r>
       <w:r>
         <w:rPr>
@@ -3313,7 +3472,15 @@
         </w:numPr>
       </w:pPr>
       <w:r>
-        <w:t xml:space="preserve">Enter email as </w:t>
+        <w:t xml:space="preserve">Enter email </w:t>
+      </w:r>
+      <w:proofErr w:type="spellStart"/>
+      <w:r>
+        <w:t>as</w:t>
+      </w:r>
+      <w:proofErr w:type="spellEnd"/>
+      <w:r>
+        <w:t xml:space="preserve"> </w:t>
       </w:r>
       <w:r>
         <w:rPr>
@@ -3507,7 +3674,7 @@
           <w:bCs/>
         </w:rPr>
       </w:pPr>
-      <w:bookmarkStart w:id="14" w:name="_Toc81429790"/>
+      <w:bookmarkStart w:id="13" w:name="_Toc81429790"/>
       <w:r>
         <w:rPr>
           <w:rStyle w:val="SubtleEmphasis"/>
@@ -3540,7 +3707,7 @@
         </w:rPr>
         <w:t>Aug 30, 2021</w:t>
       </w:r>
-      <w:bookmarkEnd w:id="14"/>
+      <w:bookmarkEnd w:id="13"/>
     </w:p>
     <w:p>
       <w:r>
@@ -3562,7 +3729,43 @@
         <w:rPr>
           <w:highlight w:val="yellow"/>
         </w:rPr>
-        <w:t xml:space="preserve"> Thread.Sleep(5000) before findelement if any error)</w:t>
+        <w:t xml:space="preserve"> </w:t>
+      </w:r>
+      <w:proofErr w:type="spellStart"/>
+      <w:proofErr w:type="gramStart"/>
+      <w:r>
+        <w:rPr>
+          <w:highlight w:val="yellow"/>
+        </w:rPr>
+        <w:t>Thread.Sleep</w:t>
+      </w:r>
+      <w:proofErr w:type="spellEnd"/>
+      <w:r>
+        <w:rPr>
+          <w:highlight w:val="yellow"/>
+        </w:rPr>
+        <w:t>(</w:t>
+      </w:r>
+      <w:proofErr w:type="gramEnd"/>
+      <w:r>
+        <w:rPr>
+          <w:highlight w:val="yellow"/>
+        </w:rPr>
+        <w:t xml:space="preserve">5000) before </w:t>
+      </w:r>
+      <w:proofErr w:type="spellStart"/>
+      <w:r>
+        <w:rPr>
+          <w:highlight w:val="yellow"/>
+        </w:rPr>
+        <w:t>findelement</w:t>
+      </w:r>
+      <w:proofErr w:type="spellEnd"/>
+      <w:r>
+        <w:rPr>
+          <w:highlight w:val="yellow"/>
+        </w:rPr>
+        <w:t xml:space="preserve"> if any error)</w:t>
       </w:r>
       <w:r>
         <w:t xml:space="preserve"> </w:t>
@@ -3672,7 +3875,7 @@
           <w:bCs/>
         </w:rPr>
       </w:pPr>
-      <w:bookmarkStart w:id="15" w:name="_Toc81429791"/>
+      <w:bookmarkStart w:id="14" w:name="_Toc81429791"/>
       <w:r>
         <w:rPr>
           <w:rStyle w:val="SubtleEmphasis"/>
@@ -3729,7 +3932,7 @@
         </w:rPr>
         <w:t xml:space="preserve"> (Open in incognito window to inspect)</w:t>
       </w:r>
-      <w:bookmarkEnd w:id="15"/>
+      <w:bookmarkEnd w:id="14"/>
       <w:r>
         <w:rPr>
           <w:rStyle w:val="SubtleEmphasis"/>
@@ -3848,7 +4051,7 @@
           <w:bCs/>
         </w:rPr>
       </w:pPr>
-      <w:bookmarkStart w:id="16" w:name="_Toc81429792"/>
+      <w:bookmarkStart w:id="15" w:name="_Toc81429792"/>
       <w:r>
         <w:rPr>
           <w:rStyle w:val="SubtleEmphasis"/>
@@ -3889,7 +4092,7 @@
         </w:rPr>
         <w:t xml:space="preserve"> 2021</w:t>
       </w:r>
-      <w:bookmarkEnd w:id="16"/>
+      <w:bookmarkEnd w:id="15"/>
     </w:p>
     <w:p>
       <w:pPr>
@@ -3959,7 +4162,15 @@
         </w:numPr>
       </w:pPr>
       <w:r>
-        <w:t xml:space="preserve">Get and print the current url of the page </w:t>
+        <w:t xml:space="preserve">Get and print the current </w:t>
+      </w:r>
+      <w:proofErr w:type="spellStart"/>
+      <w:r>
+        <w:t>url</w:t>
+      </w:r>
+      <w:proofErr w:type="spellEnd"/>
+      <w:r>
+        <w:t xml:space="preserve"> of the page </w:t>
       </w:r>
     </w:p>
     <w:p>
@@ -4047,6 +4258,231 @@
           <w:shd w:val="clear" w:color="auto" w:fill="F8F7F4"/>
         </w:rPr>
         <w:t>Invalid username and/or password.)</w:t>
+      </w:r>
+    </w:p>
+    <w:p>
+      <w:pPr>
+        <w:pStyle w:val="Heading3"/>
+        <w:spacing w:before="0" w:after="240" w:line="360" w:lineRule="atLeast"/>
+        <w:rPr>
+          <w:rStyle w:val="SubtleEmphasis"/>
+          <w:b/>
+          <w:bCs/>
+        </w:rPr>
+      </w:pPr>
+      <w:r>
+        <w:rPr>
+          <w:rStyle w:val="SubtleEmphasis"/>
+          <w:b/>
+          <w:bCs/>
+        </w:rPr>
+        <w:t>Task 1</w:t>
+      </w:r>
+      <w:r>
+        <w:rPr>
+          <w:rStyle w:val="SubtleEmphasis"/>
+          <w:b/>
+          <w:bCs/>
+        </w:rPr>
+        <w:t xml:space="preserve">3 </w:t>
+      </w:r>
+      <w:r>
+        <w:rPr>
+          <w:rStyle w:val="SubtleEmphasis"/>
+          <w:b/>
+          <w:bCs/>
+        </w:rPr>
+        <w:t>–</w:t>
+      </w:r>
+      <w:r>
+        <w:rPr>
+          <w:rStyle w:val="SubtleEmphasis"/>
+          <w:b/>
+          <w:bCs/>
+        </w:rPr>
+        <w:t xml:space="preserve"> Sep </w:t>
+      </w:r>
+      <w:r>
+        <w:rPr>
+          <w:rStyle w:val="SubtleEmphasis"/>
+          <w:b/>
+          <w:bCs/>
+        </w:rPr>
+        <w:t>2</w:t>
+      </w:r>
+      <w:r>
+        <w:rPr>
+          <w:rStyle w:val="SubtleEmphasis"/>
+          <w:b/>
+          <w:bCs/>
+        </w:rPr>
+        <w:t>,</w:t>
+      </w:r>
+      <w:r>
+        <w:rPr>
+          <w:rStyle w:val="SubtleEmphasis"/>
+          <w:b/>
+          <w:bCs/>
+        </w:rPr>
+        <w:t xml:space="preserve"> 2021</w:t>
+      </w:r>
+    </w:p>
+    <w:p>
+      <w:pPr>
+        <w:pStyle w:val="ListParagraph"/>
+        <w:numPr>
+          <w:ilvl w:val="0"/>
+          <w:numId w:val="24"/>
+        </w:numPr>
+      </w:pPr>
+      <w:r>
+        <w:t>Navigate onto </w:t>
+      </w:r>
+      <w:hyperlink r:id="rId21" w:history="1">
+        <w:r>
+          <w:rPr>
+            <w:rStyle w:val="Hyperlink"/>
+          </w:rPr>
+          <w:t>https://www.salesforce.com/in/form/signup/freetrial-sales/</w:t>
+        </w:r>
+      </w:hyperlink>
+    </w:p>
+    <w:p>
+      <w:pPr>
+        <w:pStyle w:val="ListParagraph"/>
+        <w:numPr>
+          <w:ilvl w:val="0"/>
+          <w:numId w:val="24"/>
+        </w:numPr>
+      </w:pPr>
+      <w:r>
+        <w:t>Enter first name as “John”</w:t>
+      </w:r>
+    </w:p>
+    <w:p>
+      <w:pPr>
+        <w:pStyle w:val="ListParagraph"/>
+        <w:numPr>
+          <w:ilvl w:val="0"/>
+          <w:numId w:val="24"/>
+        </w:numPr>
+      </w:pPr>
+      <w:r>
+        <w:t>Enter last name as “wick”</w:t>
+      </w:r>
+    </w:p>
+    <w:p>
+      <w:pPr>
+        <w:pStyle w:val="ListParagraph"/>
+        <w:numPr>
+          <w:ilvl w:val="0"/>
+          <w:numId w:val="24"/>
+        </w:numPr>
+      </w:pPr>
+      <w:r>
+        <w:t>Enter work email as “john@gmail.com”</w:t>
+      </w:r>
+    </w:p>
+    <w:p>
+      <w:pPr>
+        <w:pStyle w:val="ListParagraph"/>
+        <w:numPr>
+          <w:ilvl w:val="0"/>
+          <w:numId w:val="24"/>
+        </w:numPr>
+      </w:pPr>
+      <w:r>
+        <w:t>Select Job title as “IT Manager”</w:t>
+      </w:r>
+    </w:p>
+    <w:p>
+      <w:pPr>
+        <w:pStyle w:val="ListParagraph"/>
+        <w:numPr>
+          <w:ilvl w:val="0"/>
+          <w:numId w:val="24"/>
+        </w:numPr>
+      </w:pPr>
+      <w:r>
+        <w:t>Select Employees as “101-500 employees”</w:t>
+      </w:r>
+    </w:p>
+    <w:p>
+      <w:pPr>
+        <w:pStyle w:val="ListParagraph"/>
+        <w:numPr>
+          <w:ilvl w:val="0"/>
+          <w:numId w:val="24"/>
+        </w:numPr>
+      </w:pPr>
+      <w:r>
+        <w:t>Select country as “United Kingdom”</w:t>
+      </w:r>
+    </w:p>
+    <w:p>
+      <w:pPr>
+        <w:pStyle w:val="ListParagraph"/>
+        <w:numPr>
+          <w:ilvl w:val="0"/>
+          <w:numId w:val="24"/>
+        </w:numPr>
+      </w:pPr>
+      <w:r>
+        <w:t>Do not fill the phone number</w:t>
+      </w:r>
+    </w:p>
+    <w:p>
+      <w:pPr>
+        <w:pStyle w:val="ListParagraph"/>
+        <w:numPr>
+          <w:ilvl w:val="0"/>
+          <w:numId w:val="24"/>
+        </w:numPr>
+      </w:pPr>
+      <w:r>
+        <w:t xml:space="preserve">Click on check box </w:t>
+      </w:r>
+    </w:p>
+    <w:p>
+      <w:pPr>
+        <w:pStyle w:val="ListParagraph"/>
+        <w:numPr>
+          <w:ilvl w:val="0"/>
+          <w:numId w:val="24"/>
+        </w:numPr>
+      </w:pPr>
+      <w:r>
+        <w:t xml:space="preserve">Click on start my free trial </w:t>
+      </w:r>
+    </w:p>
+    <w:p>
+      <w:pPr>
+        <w:pStyle w:val="ListParagraph"/>
+        <w:numPr>
+          <w:ilvl w:val="0"/>
+          <w:numId w:val="24"/>
+        </w:numPr>
+      </w:pPr>
+      <w:r>
+        <w:t>Get the error message displayed “</w:t>
+      </w:r>
+      <w:r>
+        <w:rPr>
+          <w:rFonts w:ascii="Helvetica" w:hAnsi="Helvetica"/>
+          <w:color w:val="C23934"/>
+          <w:sz w:val="20"/>
+          <w:szCs w:val="20"/>
+          <w:shd w:val="clear" w:color="auto" w:fill="F4F4F4"/>
+        </w:rPr>
+        <w:t>Enter a valid phone number</w:t>
+      </w:r>
+      <w:bookmarkStart w:id="16" w:name="_GoBack"/>
+      <w:bookmarkEnd w:id="16"/>
+      <w:r>
+        <w:t>”</w:t>
+      </w:r>
+      <w:r>
+        <w:br/>
       </w:r>
     </w:p>
     <w:p/>
@@ -4062,7 +4498,7 @@
 
 <file path=word/comments.xml><?xml version="1.0" encoding="utf-8"?>
 <w:comments xmlns:wpc="http://schemas.microsoft.com/office/word/2010/wordprocessingCanvas" xmlns:mc="http://schemas.openxmlformats.org/markup-compatibility/2006" xmlns:o="urn:schemas-microsoft-com:office:office" xmlns:r="http://schemas.openxmlformats.org/officeDocument/2006/relationships" xmlns:m="http://schemas.openxmlformats.org/officeDocument/2006/math" xmlns:v="urn:schemas-microsoft-com:vml" xmlns:wp14="http://schemas.microsoft.com/office/word/2010/wordprocessingDrawing" xmlns:wp="http://schemas.openxmlformats.org/drawingml/2006/wordprocessingDrawing" xmlns:w10="urn:schemas-microsoft-com:office:word" xmlns:w="http://schemas.openxmlformats.org/wordprocessingml/2006/main" xmlns:w14="http://schemas.microsoft.com/office/word/2010/wordml" xmlns:w15="http://schemas.microsoft.com/office/word/2012/wordml" xmlns:wpg="http://schemas.microsoft.com/office/word/2010/wordprocessingGroup" xmlns:wpi="http://schemas.microsoft.com/office/word/2010/wordprocessingInk" xmlns:wne="http://schemas.microsoft.com/office/word/2006/wordml" xmlns:wps="http://schemas.microsoft.com/office/word/2010/wordprocessingShape" mc:Ignorable="w14 w15 wp14">
-  <w:comment w:id="7" w:author="Balaji Dinakaran" w:date="2021-08-12T22:18:00Z" w:initials="J">
+  <w:comment w:id="6" w:author="Balaji Dinakaran" w:date="2021-08-12T22:18:00Z" w:initials="J">
     <w:p>
       <w:pPr>
         <w:pStyle w:val="CommentText"/>
@@ -4078,7 +4514,7 @@
       </w:r>
     </w:p>
   </w:comment>
-  <w:comment w:id="10" w:author="Balaji Dinakaran" w:date="2021-08-12T22:33:00Z" w:initials="J">
+  <w:comment w:id="9" w:author="Balaji Dinakaran" w:date="2021-08-12T22:33:00Z" w:initials="J">
     <w:p>
       <w:pPr>
         <w:pStyle w:val="CommentText"/>
@@ -4090,7 +4526,15 @@
         <w:annotationRef/>
       </w:r>
       <w:r>
-        <w:t>Topic not yet discussed. So just google and give a try</w:t>
+        <w:t xml:space="preserve">Topic not yet discussed. So just </w:t>
+      </w:r>
+      <w:proofErr w:type="spellStart"/>
+      <w:r>
+        <w:t>google</w:t>
+      </w:r>
+      <w:proofErr w:type="spellEnd"/>
+      <w:r>
+        <w:t xml:space="preserve"> and give a try</w:t>
       </w:r>
     </w:p>
   </w:comment>
@@ -5343,6 +5787,92 @@
     </w:lvl>
   </w:abstractNum>
   <w:abstractNum w:abstractNumId="13">
+    <w:nsid w:val="54382E4B"/>
+    <w:multiLevelType w:val="hybridMultilevel"/>
+    <w:tmpl w:val="3364D0C2"/>
+    <w:lvl w:ilvl="0" w:tplc="15FA8402">
+      <w:start w:val="1"/>
+      <w:numFmt w:val="decimal"/>
+      <w:lvlText w:val="%1."/>
+      <w:lvlJc w:val="left"/>
+      <w:pPr>
+        <w:ind w:left="785" w:hanging="360"/>
+      </w:pPr>
+    </w:lvl>
+    <w:lvl w:ilvl="1" w:tplc="40090019">
+      <w:start w:val="1"/>
+      <w:numFmt w:val="lowerLetter"/>
+      <w:lvlText w:val="%2."/>
+      <w:lvlJc w:val="left"/>
+      <w:pPr>
+        <w:ind w:left="1440" w:hanging="360"/>
+      </w:pPr>
+    </w:lvl>
+    <w:lvl w:ilvl="2" w:tplc="4009001B" w:tentative="1">
+      <w:start w:val="1"/>
+      <w:numFmt w:val="lowerRoman"/>
+      <w:lvlText w:val="%3."/>
+      <w:lvlJc w:val="right"/>
+      <w:pPr>
+        <w:ind w:left="2160" w:hanging="180"/>
+      </w:pPr>
+    </w:lvl>
+    <w:lvl w:ilvl="3" w:tplc="4009000F" w:tentative="1">
+      <w:start w:val="1"/>
+      <w:numFmt w:val="decimal"/>
+      <w:lvlText w:val="%4."/>
+      <w:lvlJc w:val="left"/>
+      <w:pPr>
+        <w:ind w:left="2880" w:hanging="360"/>
+      </w:pPr>
+    </w:lvl>
+    <w:lvl w:ilvl="4" w:tplc="40090019" w:tentative="1">
+      <w:start w:val="1"/>
+      <w:numFmt w:val="lowerLetter"/>
+      <w:lvlText w:val="%5."/>
+      <w:lvlJc w:val="left"/>
+      <w:pPr>
+        <w:ind w:left="3600" w:hanging="360"/>
+      </w:pPr>
+    </w:lvl>
+    <w:lvl w:ilvl="5" w:tplc="4009001B" w:tentative="1">
+      <w:start w:val="1"/>
+      <w:numFmt w:val="lowerRoman"/>
+      <w:lvlText w:val="%6."/>
+      <w:lvlJc w:val="right"/>
+      <w:pPr>
+        <w:ind w:left="4320" w:hanging="180"/>
+      </w:pPr>
+    </w:lvl>
+    <w:lvl w:ilvl="6" w:tplc="4009000F" w:tentative="1">
+      <w:start w:val="1"/>
+      <w:numFmt w:val="decimal"/>
+      <w:lvlText w:val="%7."/>
+      <w:lvlJc w:val="left"/>
+      <w:pPr>
+        <w:ind w:left="5040" w:hanging="360"/>
+      </w:pPr>
+    </w:lvl>
+    <w:lvl w:ilvl="7" w:tplc="40090019" w:tentative="1">
+      <w:start w:val="1"/>
+      <w:numFmt w:val="lowerLetter"/>
+      <w:lvlText w:val="%8."/>
+      <w:lvlJc w:val="left"/>
+      <w:pPr>
+        <w:ind w:left="5760" w:hanging="360"/>
+      </w:pPr>
+    </w:lvl>
+    <w:lvl w:ilvl="8" w:tplc="4009001B" w:tentative="1">
+      <w:start w:val="1"/>
+      <w:numFmt w:val="lowerRoman"/>
+      <w:lvlText w:val="%9."/>
+      <w:lvlJc w:val="right"/>
+      <w:pPr>
+        <w:ind w:left="6480" w:hanging="180"/>
+      </w:pPr>
+    </w:lvl>
+  </w:abstractNum>
+  <w:abstractNum w:abstractNumId="14">
     <w:nsid w:val="571F0F9C"/>
     <w:multiLevelType w:val="hybridMultilevel"/>
     <w:tmpl w:val="3364D0C2"/>
@@ -5428,7 +5958,7 @@
       </w:pPr>
     </w:lvl>
   </w:abstractNum>
-  <w:abstractNum w:abstractNumId="14">
+  <w:abstractNum w:abstractNumId="15">
     <w:nsid w:val="59276E6E"/>
     <w:multiLevelType w:val="hybridMultilevel"/>
     <w:tmpl w:val="B8C611BA"/>
@@ -5517,7 +6047,7 @@
       </w:pPr>
     </w:lvl>
   </w:abstractNum>
-  <w:abstractNum w:abstractNumId="15">
+  <w:abstractNum w:abstractNumId="16">
     <w:nsid w:val="5BD54BE3"/>
     <w:multiLevelType w:val="hybridMultilevel"/>
     <w:tmpl w:val="B70CC688"/>
@@ -5603,7 +6133,7 @@
       </w:pPr>
     </w:lvl>
   </w:abstractNum>
-  <w:abstractNum w:abstractNumId="16">
+  <w:abstractNum w:abstractNumId="17">
     <w:nsid w:val="5C236B2C"/>
     <w:multiLevelType w:val="hybridMultilevel"/>
     <w:tmpl w:val="B70CC688"/>
@@ -5689,7 +6219,7 @@
       </w:pPr>
     </w:lvl>
   </w:abstractNum>
-  <w:abstractNum w:abstractNumId="17">
+  <w:abstractNum w:abstractNumId="18">
     <w:nsid w:val="6392292C"/>
     <w:multiLevelType w:val="hybridMultilevel"/>
     <w:tmpl w:val="3364D0C2"/>
@@ -5775,7 +6305,7 @@
       </w:pPr>
     </w:lvl>
   </w:abstractNum>
-  <w:abstractNum w:abstractNumId="18">
+  <w:abstractNum w:abstractNumId="19">
     <w:nsid w:val="6715637E"/>
     <w:multiLevelType w:val="hybridMultilevel"/>
     <w:tmpl w:val="3364D0C2"/>
@@ -5861,7 +6391,7 @@
       </w:pPr>
     </w:lvl>
   </w:abstractNum>
-  <w:abstractNum w:abstractNumId="19">
+  <w:abstractNum w:abstractNumId="20">
     <w:nsid w:val="6FB41E52"/>
     <w:multiLevelType w:val="hybridMultilevel"/>
     <w:tmpl w:val="9AF645C8"/>
@@ -5974,7 +6504,7 @@
       </w:rPr>
     </w:lvl>
   </w:abstractNum>
-  <w:abstractNum w:abstractNumId="20">
+  <w:abstractNum w:abstractNumId="21">
     <w:nsid w:val="722303E8"/>
     <w:multiLevelType w:val="hybridMultilevel"/>
     <w:tmpl w:val="FFFFFFFF"/>
@@ -6060,7 +6590,7 @@
       </w:pPr>
     </w:lvl>
   </w:abstractNum>
-  <w:abstractNum w:abstractNumId="21">
+  <w:abstractNum w:abstractNumId="22">
     <w:nsid w:val="77DF718D"/>
     <w:multiLevelType w:val="hybridMultilevel"/>
     <w:tmpl w:val="9AF645C8"/>
@@ -6173,7 +6703,7 @@
       </w:rPr>
     </w:lvl>
   </w:abstractNum>
-  <w:abstractNum w:abstractNumId="22">
+  <w:abstractNum w:abstractNumId="23">
     <w:nsid w:val="7DD66154"/>
     <w:multiLevelType w:val="hybridMultilevel"/>
     <w:tmpl w:val="FFFFFFFF"/>
@@ -6290,13 +6820,13 @@
     <w:abstractNumId w:val="12"/>
   </w:num>
   <w:num w:numId="2">
-    <w:abstractNumId w:val="20"/>
+    <w:abstractNumId w:val="21"/>
   </w:num>
   <w:num w:numId="3">
     <w:abstractNumId w:val="1"/>
   </w:num>
   <w:num w:numId="4">
-    <w:abstractNumId w:val="22"/>
+    <w:abstractNumId w:val="23"/>
   </w:num>
   <w:num w:numId="5">
     <w:abstractNumId w:val="9"/>
@@ -6326,34 +6856,37 @@
     <w:abstractNumId w:val="0"/>
   </w:num>
   <w:num w:numId="14">
+    <w:abstractNumId w:val="17"/>
+  </w:num>
+  <w:num w:numId="15">
     <w:abstractNumId w:val="16"/>
   </w:num>
-  <w:num w:numId="15">
+  <w:num w:numId="16">
     <w:abstractNumId w:val="15"/>
   </w:num>
-  <w:num w:numId="16">
-    <w:abstractNumId w:val="14"/>
-  </w:num>
   <w:num w:numId="17">
-    <w:abstractNumId w:val="21"/>
+    <w:abstractNumId w:val="22"/>
   </w:num>
   <w:num w:numId="18">
-    <w:abstractNumId w:val="19"/>
+    <w:abstractNumId w:val="20"/>
   </w:num>
   <w:num w:numId="19">
     <w:abstractNumId w:val="6"/>
   </w:num>
   <w:num w:numId="20">
-    <w:abstractNumId w:val="13"/>
+    <w:abstractNumId w:val="14"/>
   </w:num>
   <w:num w:numId="21">
-    <w:abstractNumId w:val="17"/>
+    <w:abstractNumId w:val="18"/>
   </w:num>
   <w:num w:numId="22">
-    <w:abstractNumId w:val="18"/>
+    <w:abstractNumId w:val="19"/>
   </w:num>
   <w:num w:numId="23">
     <w:abstractNumId w:val="10"/>
+  </w:num>
+  <w:num w:numId="24">
+    <w:abstractNumId w:val="13"/>
   </w:num>
 </w:numbering>
 </file>
@@ -7470,7 +8003,7 @@
 </file>
 
 <file path=customXml/itemProps1.xml><?xml version="1.0" encoding="utf-8"?>
-<ds:datastoreItem xmlns:ds="http://schemas.openxmlformats.org/officeDocument/2006/customXml" ds:itemID="{3CF43A43-E11B-4B96-9853-41FE0D624D63}">
+<ds:datastoreItem xmlns:ds="http://schemas.openxmlformats.org/officeDocument/2006/customXml" ds:itemID="{34802469-62CF-4C43-BE53-3EA55AC8EE08}">
   <ds:schemaRefs>
     <ds:schemaRef ds:uri="http://schemas.openxmlformats.org/officeDocument/2006/bibliography"/>
   </ds:schemaRefs>

</xml_diff>

<commit_message>
Sep 2 - assignment
</commit_message>
<xml_diff>
--- a/Assignment.docx
+++ b/Assignment.docx
@@ -4276,7 +4276,7 @@
           <w:b/>
           <w:bCs/>
         </w:rPr>
-        <w:t>Task 1</w:t>
+        <w:t xml:space="preserve">Task 13 </w:t>
       </w:r>
       <w:r>
         <w:rPr>
@@ -4284,7 +4284,7 @@
           <w:b/>
           <w:bCs/>
         </w:rPr>
-        <w:t xml:space="preserve">3 </w:t>
+        <w:t>–</w:t>
       </w:r>
       <w:r>
         <w:rPr>
@@ -4292,7 +4292,7 @@
           <w:b/>
           <w:bCs/>
         </w:rPr>
-        <w:t>–</w:t>
+        <w:t xml:space="preserve"> Sep 2,</w:t>
       </w:r>
       <w:r>
         <w:rPr>
@@ -4300,32 +4300,34 @@
           <w:b/>
           <w:bCs/>
         </w:rPr>
-        <w:t xml:space="preserve"> Sep </w:t>
-      </w:r>
-      <w:r>
-        <w:rPr>
-          <w:rStyle w:val="SubtleEmphasis"/>
-          <w:b/>
-          <w:bCs/>
-        </w:rPr>
-        <w:t>2</w:t>
-      </w:r>
-      <w:r>
-        <w:rPr>
-          <w:rStyle w:val="SubtleEmphasis"/>
-          <w:b/>
-          <w:bCs/>
-        </w:rPr>
-        <w:t>,</w:t>
-      </w:r>
-      <w:r>
-        <w:rPr>
-          <w:rStyle w:val="SubtleEmphasis"/>
-          <w:b/>
-          <w:bCs/>
-        </w:rPr>
         <w:t xml:space="preserve"> 2021</w:t>
       </w:r>
+    </w:p>
+    <w:p>
+      <w:pPr>
+        <w:pStyle w:val="ListParagraph"/>
+        <w:numPr>
+          <w:ilvl w:val="0"/>
+          <w:numId w:val="24"/>
+        </w:numPr>
+      </w:pPr>
+      <w:r>
+        <w:t xml:space="preserve">Create new project </w:t>
+      </w:r>
+    </w:p>
+    <w:p>
+      <w:pPr>
+        <w:pStyle w:val="ListParagraph"/>
+        <w:numPr>
+          <w:ilvl w:val="0"/>
+          <w:numId w:val="24"/>
+        </w:numPr>
+      </w:pPr>
+      <w:r>
+        <w:t xml:space="preserve">Setup the jar and driver file for browser launch </w:t>
+      </w:r>
+      <w:bookmarkStart w:id="16" w:name="_GoBack"/>
+      <w:bookmarkEnd w:id="16"/>
     </w:p>
     <w:p>
       <w:pPr>
@@ -4476,8 +4478,6 @@
         </w:rPr>
         <w:t>Enter a valid phone number</w:t>
       </w:r>
-      <w:bookmarkStart w:id="16" w:name="_GoBack"/>
-      <w:bookmarkEnd w:id="16"/>
       <w:r>
         <w:t>”</w:t>
       </w:r>
@@ -8003,7 +8003,7 @@
 </file>
 
 <file path=customXml/itemProps1.xml><?xml version="1.0" encoding="utf-8"?>
-<ds:datastoreItem xmlns:ds="http://schemas.openxmlformats.org/officeDocument/2006/customXml" ds:itemID="{34802469-62CF-4C43-BE53-3EA55AC8EE08}">
+<ds:datastoreItem xmlns:ds="http://schemas.openxmlformats.org/officeDocument/2006/customXml" ds:itemID="{ADAE27CB-CEFC-4215-8970-967331A908B3}">
   <ds:schemaRefs>
     <ds:schemaRef ds:uri="http://schemas.openxmlformats.org/officeDocument/2006/bibliography"/>
   </ds:schemaRefs>

</xml_diff>

<commit_message>
Session notes, classes,xpath, assignments updated
</commit_message>
<xml_diff>
--- a/Assignment.docx
+++ b/Assignment.docx
@@ -56,13 +56,133 @@
           <w:r>
             <w:fldChar w:fldCharType="separate"/>
           </w:r>
-          <w:hyperlink w:anchor="_Toc81429779" w:history="1">
+          <w:bookmarkStart w:id="0" w:name="_GoBack"/>
+          <w:bookmarkEnd w:id="0"/>
+          <w:r>
+            <w:rPr>
+              <w:rStyle w:val="Hyperlink"/>
+              <w:noProof/>
+            </w:rPr>
+            <w:fldChar w:fldCharType="begin"/>
+          </w:r>
+          <w:r>
+            <w:rPr>
+              <w:rStyle w:val="Hyperlink"/>
+              <w:noProof/>
+            </w:rPr>
+            <w:instrText xml:space="preserve"> </w:instrText>
+          </w:r>
+          <w:r>
+            <w:rPr>
+              <w:noProof/>
+            </w:rPr>
+            <w:instrText>HYPERLINK \l "_Toc81936859"</w:instrText>
+          </w:r>
+          <w:r>
+            <w:rPr>
+              <w:rStyle w:val="Hyperlink"/>
+              <w:noProof/>
+            </w:rPr>
+            <w:instrText xml:space="preserve"> </w:instrText>
+          </w:r>
+          <w:r>
+            <w:rPr>
+              <w:rStyle w:val="Hyperlink"/>
+              <w:noProof/>
+            </w:rPr>
+          </w:r>
+          <w:r>
+            <w:rPr>
+              <w:rStyle w:val="Hyperlink"/>
+              <w:noProof/>
+            </w:rPr>
+            <w:fldChar w:fldCharType="separate"/>
+          </w:r>
+          <w:r>
+            <w:rPr>
+              <w:rStyle w:val="Hyperlink"/>
+              <w:noProof/>
+            </w:rPr>
+            <w:t>Selenium IDE</w:t>
+          </w:r>
+          <w:r>
+            <w:rPr>
+              <w:noProof/>
+              <w:webHidden/>
+            </w:rPr>
+            <w:tab/>
+          </w:r>
+          <w:r>
+            <w:rPr>
+              <w:noProof/>
+              <w:webHidden/>
+            </w:rPr>
+            <w:fldChar w:fldCharType="begin"/>
+          </w:r>
+          <w:r>
+            <w:rPr>
+              <w:noProof/>
+              <w:webHidden/>
+            </w:rPr>
+            <w:instrText xml:space="preserve"> PAGEREF _Toc81936859 \h </w:instrText>
+          </w:r>
+          <w:r>
+            <w:rPr>
+              <w:noProof/>
+              <w:webHidden/>
+            </w:rPr>
+          </w:r>
+          <w:r>
+            <w:rPr>
+              <w:noProof/>
+              <w:webHidden/>
+            </w:rPr>
+            <w:fldChar w:fldCharType="separate"/>
+          </w:r>
+          <w:r>
+            <w:rPr>
+              <w:noProof/>
+              <w:webHidden/>
+            </w:rPr>
+            <w:t>1</w:t>
+          </w:r>
+          <w:r>
+            <w:rPr>
+              <w:noProof/>
+              <w:webHidden/>
+            </w:rPr>
+            <w:fldChar w:fldCharType="end"/>
+          </w:r>
+          <w:r>
+            <w:rPr>
+              <w:rStyle w:val="Hyperlink"/>
+              <w:noProof/>
+            </w:rPr>
+            <w:fldChar w:fldCharType="end"/>
+          </w:r>
+        </w:p>
+        <w:p>
+          <w:pPr>
+            <w:pStyle w:val="TOC3"/>
+            <w:tabs>
+              <w:tab w:val="right" w:leader="dot" w:pos="9350"/>
+            </w:tabs>
+            <w:rPr>
+              <w:rFonts w:eastAsiaTheme="minorEastAsia"/>
+              <w:noProof/>
+              <w:lang w:val="en-IN" w:eastAsia="en-IN"/>
+            </w:rPr>
+          </w:pPr>
+          <w:hyperlink w:anchor="_Toc81936860" w:history="1">
             <w:r>
               <w:rPr>
                 <w:rStyle w:val="Hyperlink"/>
-                <w:noProof/>
-              </w:rPr>
-              <w:t>Selenium IDE</w:t>
+                <w:b/>
+                <w:i/>
+                <w:iCs/>
+                <w:noProof/>
+              </w:rPr>
+              <w:t>Task 1</w:t>
             </w:r>
             <w:r>
               <w:rPr>
@@ -83,7 +203,7 @@
                 <w:noProof/>
                 <w:webHidden/>
               </w:rPr>
-              <w:instrText xml:space="preserve"> PAGEREF _Toc81429779 \h </w:instrText>
+              <w:instrText xml:space="preserve"> PAGEREF _Toc81936860 \h </w:instrText>
             </w:r>
             <w:r>
               <w:rPr>
@@ -104,6 +224,76 @@
                 <w:webHidden/>
               </w:rPr>
               <w:t>1</w:t>
+            </w:r>
+            <w:r>
+              <w:rPr>
+                <w:noProof/>
+                <w:webHidden/>
+              </w:rPr>
+              <w:fldChar w:fldCharType="end"/>
+            </w:r>
+          </w:hyperlink>
+        </w:p>
+        <w:p>
+          <w:pPr>
+            <w:pStyle w:val="TOC1"/>
+            <w:tabs>
+              <w:tab w:val="right" w:leader="dot" w:pos="9350"/>
+            </w:tabs>
+            <w:rPr>
+              <w:rFonts w:eastAsiaTheme="minorEastAsia"/>
+              <w:noProof/>
+              <w:lang w:val="en-IN" w:eastAsia="en-IN"/>
+            </w:rPr>
+          </w:pPr>
+          <w:hyperlink w:anchor="_Toc81936861" w:history="1">
+            <w:r>
+              <w:rPr>
+                <w:rStyle w:val="Hyperlink"/>
+                <w:noProof/>
+              </w:rPr>
+              <w:t>Java Assignment</w:t>
+            </w:r>
+            <w:r>
+              <w:rPr>
+                <w:noProof/>
+                <w:webHidden/>
+              </w:rPr>
+              <w:tab/>
+            </w:r>
+            <w:r>
+              <w:rPr>
+                <w:noProof/>
+                <w:webHidden/>
+              </w:rPr>
+              <w:fldChar w:fldCharType="begin"/>
+            </w:r>
+            <w:r>
+              <w:rPr>
+                <w:noProof/>
+                <w:webHidden/>
+              </w:rPr>
+              <w:instrText xml:space="preserve"> PAGEREF _Toc81936861 \h </w:instrText>
+            </w:r>
+            <w:r>
+              <w:rPr>
+                <w:noProof/>
+                <w:webHidden/>
+              </w:rPr>
+            </w:r>
+            <w:r>
+              <w:rPr>
+                <w:noProof/>
+                <w:webHidden/>
+              </w:rPr>
+              <w:fldChar w:fldCharType="separate"/>
+            </w:r>
+            <w:r>
+              <w:rPr>
+                <w:noProof/>
+                <w:webHidden/>
+              </w:rPr>
+              <w:t>2</w:t>
             </w:r>
             <w:r>
               <w:rPr>
@@ -126,16 +316,17 @@
               <w:lang w:val="en-IN" w:eastAsia="en-IN"/>
             </w:rPr>
           </w:pPr>
-          <w:hyperlink w:anchor="_Toc81429780" w:history="1">
+          <w:hyperlink w:anchor="_Toc81936862" w:history="1">
             <w:r>
               <w:rPr>
                 <w:rStyle w:val="Hyperlink"/>
                 <w:b/>
+                <w:bCs/>
                 <w:i/>
                 <w:iCs/>
                 <w:noProof/>
               </w:rPr>
-              <w:t>Task 1</w:t>
+              <w:t>Task 2</w:t>
             </w:r>
             <w:r>
               <w:rPr>
@@ -156,7 +347,7 @@
                 <w:noProof/>
                 <w:webHidden/>
               </w:rPr>
-              <w:instrText xml:space="preserve"> PAGEREF _Toc81429780 \h </w:instrText>
+              <w:instrText xml:space="preserve"> PAGEREF _Toc81936862 \h </w:instrText>
             </w:r>
             <w:r>
               <w:rPr>
@@ -176,77 +367,7 @@
                 <w:noProof/>
                 <w:webHidden/>
               </w:rPr>
-              <w:t>1</w:t>
-            </w:r>
-            <w:r>
-              <w:rPr>
-                <w:noProof/>
-                <w:webHidden/>
-              </w:rPr>
-              <w:fldChar w:fldCharType="end"/>
-            </w:r>
-          </w:hyperlink>
-        </w:p>
-        <w:p>
-          <w:pPr>
-            <w:pStyle w:val="TOC1"/>
-            <w:tabs>
-              <w:tab w:val="right" w:leader="dot" w:pos="9350"/>
-            </w:tabs>
-            <w:rPr>
-              <w:rFonts w:eastAsiaTheme="minorEastAsia"/>
-              <w:noProof/>
-              <w:lang w:val="en-IN" w:eastAsia="en-IN"/>
-            </w:rPr>
-          </w:pPr>
-          <w:hyperlink w:anchor="_Toc81429781" w:history="1">
-            <w:r>
-              <w:rPr>
-                <w:rStyle w:val="Hyperlink"/>
-                <w:noProof/>
-              </w:rPr>
-              <w:t>Java Assignment</w:t>
-            </w:r>
-            <w:r>
-              <w:rPr>
-                <w:noProof/>
-                <w:webHidden/>
-              </w:rPr>
-              <w:tab/>
-            </w:r>
-            <w:r>
-              <w:rPr>
-                <w:noProof/>
-                <w:webHidden/>
-              </w:rPr>
-              <w:fldChar w:fldCharType="begin"/>
-            </w:r>
-            <w:r>
-              <w:rPr>
-                <w:noProof/>
-                <w:webHidden/>
-              </w:rPr>
-              <w:instrText xml:space="preserve"> PAGEREF _Toc81429781 \h </w:instrText>
-            </w:r>
-            <w:r>
-              <w:rPr>
-                <w:noProof/>
-                <w:webHidden/>
-              </w:rPr>
-            </w:r>
-            <w:r>
-              <w:rPr>
-                <w:noProof/>
-                <w:webHidden/>
-              </w:rPr>
-              <w:fldChar w:fldCharType="separate"/>
-            </w:r>
-            <w:r>
-              <w:rPr>
-                <w:noProof/>
-                <w:webHidden/>
-              </w:rPr>
-              <w:t>1</w:t>
+              <w:t>2</w:t>
             </w:r>
             <w:r>
               <w:rPr>
@@ -269,17 +390,16 @@
               <w:lang w:val="en-IN" w:eastAsia="en-IN"/>
             </w:rPr>
           </w:pPr>
-          <w:hyperlink w:anchor="_Toc81429782" w:history="1">
+          <w:hyperlink w:anchor="_Toc81936863" w:history="1">
             <w:r>
               <w:rPr>
                 <w:rStyle w:val="Hyperlink"/>
                 <w:b/>
-                <w:bCs/>
                 <w:i/>
                 <w:iCs/>
                 <w:noProof/>
               </w:rPr>
-              <w:t>Task 2</w:t>
+              <w:t>Task 3</w:t>
             </w:r>
             <w:r>
               <w:rPr>
@@ -300,7 +420,7 @@
                 <w:noProof/>
                 <w:webHidden/>
               </w:rPr>
-              <w:instrText xml:space="preserve"> PAGEREF _Toc81429782 \h </w:instrText>
+              <w:instrText xml:space="preserve"> PAGEREF _Toc81936863 \h </w:instrText>
             </w:r>
             <w:r>
               <w:rPr>
@@ -320,7 +440,7 @@
                 <w:noProof/>
                 <w:webHidden/>
               </w:rPr>
-              <w:t>1</w:t>
+              <w:t>2</w:t>
             </w:r>
             <w:r>
               <w:rPr>
@@ -343,7 +463,7 @@
               <w:lang w:val="en-IN" w:eastAsia="en-IN"/>
             </w:rPr>
           </w:pPr>
-          <w:hyperlink w:anchor="_Toc81429783" w:history="1">
+          <w:hyperlink w:anchor="_Toc81936864" w:history="1">
             <w:r>
               <w:rPr>
                 <w:rStyle w:val="Hyperlink"/>
@@ -352,7 +472,7 @@
                 <w:iCs/>
                 <w:noProof/>
               </w:rPr>
-              <w:t>Task 3</w:t>
+              <w:t>Task 4</w:t>
             </w:r>
             <w:r>
               <w:rPr>
@@ -373,7 +493,7 @@
                 <w:noProof/>
                 <w:webHidden/>
               </w:rPr>
-              <w:instrText xml:space="preserve"> PAGEREF _Toc81429783 \h </w:instrText>
+              <w:instrText xml:space="preserve"> PAGEREF _Toc81936864 \h </w:instrText>
             </w:r>
             <w:r>
               <w:rPr>
@@ -416,7 +536,7 @@
               <w:lang w:val="en-IN" w:eastAsia="en-IN"/>
             </w:rPr>
           </w:pPr>
-          <w:hyperlink w:anchor="_Toc81429784" w:history="1">
+          <w:hyperlink w:anchor="_Toc81936865" w:history="1">
             <w:r>
               <w:rPr>
                 <w:rStyle w:val="Hyperlink"/>
@@ -425,7 +545,7 @@
                 <w:iCs/>
                 <w:noProof/>
               </w:rPr>
-              <w:t>Task 4</w:t>
+              <w:t>Task 5</w:t>
             </w:r>
             <w:r>
               <w:rPr>
@@ -446,7 +566,7 @@
                 <w:noProof/>
                 <w:webHidden/>
               </w:rPr>
-              <w:instrText xml:space="preserve"> PAGEREF _Toc81429784 \h </w:instrText>
+              <w:instrText xml:space="preserve"> PAGEREF _Toc81936865 \h </w:instrText>
             </w:r>
             <w:r>
               <w:rPr>
@@ -489,7 +609,7 @@
               <w:lang w:val="en-IN" w:eastAsia="en-IN"/>
             </w:rPr>
           </w:pPr>
-          <w:hyperlink w:anchor="_Toc81429785" w:history="1">
+          <w:hyperlink w:anchor="_Toc81936866" w:history="1">
             <w:r>
               <w:rPr>
                 <w:rStyle w:val="Hyperlink"/>
@@ -498,7 +618,7 @@
                 <w:iCs/>
                 <w:noProof/>
               </w:rPr>
-              <w:t>Task 5</w:t>
+              <w:t>Task 6</w:t>
             </w:r>
             <w:r>
               <w:rPr>
@@ -519,7 +639,7 @@
                 <w:noProof/>
                 <w:webHidden/>
               </w:rPr>
-              <w:instrText xml:space="preserve"> PAGEREF _Toc81429785 \h </w:instrText>
+              <w:instrText xml:space="preserve"> PAGEREF _Toc81936866 \h </w:instrText>
             </w:r>
             <w:r>
               <w:rPr>
@@ -539,7 +659,7 @@
                 <w:noProof/>
                 <w:webHidden/>
               </w:rPr>
-              <w:t>2</w:t>
+              <w:t>3</w:t>
             </w:r>
             <w:r>
               <w:rPr>
@@ -562,16 +682,17 @@
               <w:lang w:val="en-IN" w:eastAsia="en-IN"/>
             </w:rPr>
           </w:pPr>
-          <w:hyperlink w:anchor="_Toc81429786" w:history="1">
+          <w:hyperlink w:anchor="_Toc81936867" w:history="1">
             <w:r>
               <w:rPr>
                 <w:rStyle w:val="Hyperlink"/>
                 <w:b/>
+                <w:bCs/>
                 <w:i/>
                 <w:iCs/>
                 <w:noProof/>
               </w:rPr>
-              <w:t>Task 6</w:t>
+              <w:t>Task 7 – Aug 18, 2021</w:t>
             </w:r>
             <w:r>
               <w:rPr>
@@ -592,7 +713,7 @@
                 <w:noProof/>
                 <w:webHidden/>
               </w:rPr>
-              <w:instrText xml:space="preserve"> PAGEREF _Toc81429786 \h </w:instrText>
+              <w:instrText xml:space="preserve"> PAGEREF _Toc81936867 \h </w:instrText>
             </w:r>
             <w:r>
               <w:rPr>
@@ -612,7 +733,7 @@
                 <w:noProof/>
                 <w:webHidden/>
               </w:rPr>
-              <w:t>2</w:t>
+              <w:t>3</w:t>
             </w:r>
             <w:r>
               <w:rPr>
@@ -635,7 +756,7 @@
               <w:lang w:val="en-IN" w:eastAsia="en-IN"/>
             </w:rPr>
           </w:pPr>
-          <w:hyperlink w:anchor="_Toc81429787" w:history="1">
+          <w:hyperlink w:anchor="_Toc81936868" w:history="1">
             <w:r>
               <w:rPr>
                 <w:rStyle w:val="Hyperlink"/>
@@ -645,7 +766,7 @@
                 <w:iCs/>
                 <w:noProof/>
               </w:rPr>
-              <w:t>Task 7 – Aug 18, 2021</w:t>
+              <w:t>Task 8 – Aug 19, 2021 – Aug 23, 2021</w:t>
             </w:r>
             <w:r>
               <w:rPr>
@@ -666,7 +787,7 @@
                 <w:noProof/>
                 <w:webHidden/>
               </w:rPr>
-              <w:instrText xml:space="preserve"> PAGEREF _Toc81429787 \h </w:instrText>
+              <w:instrText xml:space="preserve"> PAGEREF _Toc81936868 \h </w:instrText>
             </w:r>
             <w:r>
               <w:rPr>
@@ -709,7 +830,7 @@
               <w:lang w:val="en-IN" w:eastAsia="en-IN"/>
             </w:rPr>
           </w:pPr>
-          <w:hyperlink w:anchor="_Toc81429788" w:history="1">
+          <w:hyperlink w:anchor="_Toc81936869" w:history="1">
             <w:r>
               <w:rPr>
                 <w:rStyle w:val="Hyperlink"/>
@@ -719,7 +840,7 @@
                 <w:iCs/>
                 <w:noProof/>
               </w:rPr>
-              <w:t>Task 8 – Aug 19, 2021 – Aug 23, 2021</w:t>
+              <w:t>Task 9 – Aug 26, 2021 - Aug 30, 2021</w:t>
             </w:r>
             <w:r>
               <w:rPr>
@@ -740,7 +861,7 @@
                 <w:noProof/>
                 <w:webHidden/>
               </w:rPr>
-              <w:instrText xml:space="preserve"> PAGEREF _Toc81429788 \h </w:instrText>
+              <w:instrText xml:space="preserve"> PAGEREF _Toc81936869 \h </w:instrText>
             </w:r>
             <w:r>
               <w:rPr>
@@ -783,7 +904,7 @@
               <w:lang w:val="en-IN" w:eastAsia="en-IN"/>
             </w:rPr>
           </w:pPr>
-          <w:hyperlink w:anchor="_Toc81429789" w:history="1">
+          <w:hyperlink w:anchor="_Toc81936870" w:history="1">
             <w:r>
               <w:rPr>
                 <w:rStyle w:val="Hyperlink"/>
@@ -793,7 +914,7 @@
                 <w:iCs/>
                 <w:noProof/>
               </w:rPr>
-              <w:t>Task 9 – Aug 26, 2021 - Aug 30, 2021</w:t>
+              <w:t>Task 10 – Aug 30, 2021</w:t>
             </w:r>
             <w:r>
               <w:rPr>
@@ -814,7 +935,7 @@
                 <w:noProof/>
                 <w:webHidden/>
               </w:rPr>
-              <w:instrText xml:space="preserve"> PAGEREF _Toc81429789 \h </w:instrText>
+              <w:instrText xml:space="preserve"> PAGEREF _Toc81936870 \h </w:instrText>
             </w:r>
             <w:r>
               <w:rPr>
@@ -834,7 +955,7 @@
                 <w:noProof/>
                 <w:webHidden/>
               </w:rPr>
-              <w:t>3</w:t>
+              <w:t>4</w:t>
             </w:r>
             <w:r>
               <w:rPr>
@@ -857,7 +978,7 @@
               <w:lang w:val="en-IN" w:eastAsia="en-IN"/>
             </w:rPr>
           </w:pPr>
-          <w:hyperlink w:anchor="_Toc81429790" w:history="1">
+          <w:hyperlink w:anchor="_Toc81936871" w:history="1">
             <w:r>
               <w:rPr>
                 <w:rStyle w:val="Hyperlink"/>
@@ -867,7 +988,7 @@
                 <w:iCs/>
                 <w:noProof/>
               </w:rPr>
-              <w:t>Task 10 – Aug 30, 2021</w:t>
+              <w:t>Task 11 – Aug 31, 2021 (Open in incognito window to inspect)</w:t>
             </w:r>
             <w:r>
               <w:rPr>
@@ -888,7 +1009,7 @@
                 <w:noProof/>
                 <w:webHidden/>
               </w:rPr>
-              <w:instrText xml:space="preserve"> PAGEREF _Toc81429790 \h </w:instrText>
+              <w:instrText xml:space="preserve"> PAGEREF _Toc81936871 \h </w:instrText>
             </w:r>
             <w:r>
               <w:rPr>
@@ -931,7 +1052,7 @@
               <w:lang w:val="en-IN" w:eastAsia="en-IN"/>
             </w:rPr>
           </w:pPr>
-          <w:hyperlink w:anchor="_Toc81429791" w:history="1">
+          <w:hyperlink w:anchor="_Toc81936872" w:history="1">
             <w:r>
               <w:rPr>
                 <w:rStyle w:val="Hyperlink"/>
@@ -941,7 +1062,7 @@
                 <w:iCs/>
                 <w:noProof/>
               </w:rPr>
-              <w:t>Task 11 – Aug 31, 2021 (Open in incognito window to inspect)</w:t>
+              <w:t>Task 12 – Sep 1, 2021</w:t>
             </w:r>
             <w:r>
               <w:rPr>
@@ -962,7 +1083,7 @@
                 <w:noProof/>
                 <w:webHidden/>
               </w:rPr>
-              <w:instrText xml:space="preserve"> PAGEREF _Toc81429791 \h </w:instrText>
+              <w:instrText xml:space="preserve"> PAGEREF _Toc81936872 \h </w:instrText>
             </w:r>
             <w:r>
               <w:rPr>
@@ -982,7 +1103,7 @@
                 <w:noProof/>
                 <w:webHidden/>
               </w:rPr>
-              <w:t>4</w:t>
+              <w:t>5</w:t>
             </w:r>
             <w:r>
               <w:rPr>
@@ -1005,7 +1126,7 @@
               <w:lang w:val="en-IN" w:eastAsia="en-IN"/>
             </w:rPr>
           </w:pPr>
-          <w:hyperlink w:anchor="_Toc81429792" w:history="1">
+          <w:hyperlink w:anchor="_Toc81936873" w:history="1">
             <w:r>
               <w:rPr>
                 <w:rStyle w:val="Hyperlink"/>
@@ -1015,7 +1136,7 @@
                 <w:iCs/>
                 <w:noProof/>
               </w:rPr>
-              <w:t>Task 12 – Sep 1, 2021</w:t>
+              <w:t>Task 13 – Sep 2, 2021</w:t>
             </w:r>
             <w:r>
               <w:rPr>
@@ -1036,7 +1157,7 @@
                 <w:noProof/>
                 <w:webHidden/>
               </w:rPr>
-              <w:instrText xml:space="preserve"> PAGEREF _Toc81429792 \h </w:instrText>
+              <w:instrText xml:space="preserve"> PAGEREF _Toc81936873 \h </w:instrText>
             </w:r>
             <w:r>
               <w:rPr>
@@ -1056,7 +1177,155 @@
                 <w:noProof/>
                 <w:webHidden/>
               </w:rPr>
-              <w:t>4</w:t>
+              <w:t>5</w:t>
+            </w:r>
+            <w:r>
+              <w:rPr>
+                <w:noProof/>
+                <w:webHidden/>
+              </w:rPr>
+              <w:fldChar w:fldCharType="end"/>
+            </w:r>
+          </w:hyperlink>
+        </w:p>
+        <w:p>
+          <w:pPr>
+            <w:pStyle w:val="TOC3"/>
+            <w:tabs>
+              <w:tab w:val="right" w:leader="dot" w:pos="9350"/>
+            </w:tabs>
+            <w:rPr>
+              <w:rFonts w:eastAsiaTheme="minorEastAsia"/>
+              <w:noProof/>
+              <w:lang w:val="en-IN" w:eastAsia="en-IN"/>
+            </w:rPr>
+          </w:pPr>
+          <w:hyperlink w:anchor="_Toc81936874" w:history="1">
+            <w:r>
+              <w:rPr>
+                <w:rStyle w:val="Hyperlink"/>
+                <w:b/>
+                <w:bCs/>
+                <w:i/>
+                <w:iCs/>
+                <w:noProof/>
+              </w:rPr>
+              <w:t>Task 14 – Sep 7, 2021</w:t>
+            </w:r>
+            <w:r>
+              <w:rPr>
+                <w:noProof/>
+                <w:webHidden/>
+              </w:rPr>
+              <w:tab/>
+            </w:r>
+            <w:r>
+              <w:rPr>
+                <w:noProof/>
+                <w:webHidden/>
+              </w:rPr>
+              <w:fldChar w:fldCharType="begin"/>
+            </w:r>
+            <w:r>
+              <w:rPr>
+                <w:noProof/>
+                <w:webHidden/>
+              </w:rPr>
+              <w:instrText xml:space="preserve"> PAGEREF _Toc81936874 \h </w:instrText>
+            </w:r>
+            <w:r>
+              <w:rPr>
+                <w:noProof/>
+                <w:webHidden/>
+              </w:rPr>
+            </w:r>
+            <w:r>
+              <w:rPr>
+                <w:noProof/>
+                <w:webHidden/>
+              </w:rPr>
+              <w:fldChar w:fldCharType="separate"/>
+            </w:r>
+            <w:r>
+              <w:rPr>
+                <w:noProof/>
+                <w:webHidden/>
+              </w:rPr>
+              <w:t>5</w:t>
+            </w:r>
+            <w:r>
+              <w:rPr>
+                <w:noProof/>
+                <w:webHidden/>
+              </w:rPr>
+              <w:fldChar w:fldCharType="end"/>
+            </w:r>
+          </w:hyperlink>
+        </w:p>
+        <w:p>
+          <w:pPr>
+            <w:pStyle w:val="TOC3"/>
+            <w:tabs>
+              <w:tab w:val="right" w:leader="dot" w:pos="9350"/>
+            </w:tabs>
+            <w:rPr>
+              <w:rFonts w:eastAsiaTheme="minorEastAsia"/>
+              <w:noProof/>
+              <w:lang w:val="en-IN" w:eastAsia="en-IN"/>
+            </w:rPr>
+          </w:pPr>
+          <w:hyperlink w:anchor="_Toc81936875" w:history="1">
+            <w:r>
+              <w:rPr>
+                <w:rStyle w:val="Hyperlink"/>
+                <w:b/>
+                <w:bCs/>
+                <w:i/>
+                <w:iCs/>
+                <w:noProof/>
+              </w:rPr>
+              <w:t>Task 15– Sep 7, 2021 (Simple Assignment - (Simple Assignment - Please practice on below topics steps if you have confusion on using locators, click, sendkeys, dropdown)</w:t>
+            </w:r>
+            <w:r>
+              <w:rPr>
+                <w:noProof/>
+                <w:webHidden/>
+              </w:rPr>
+              <w:tab/>
+            </w:r>
+            <w:r>
+              <w:rPr>
+                <w:noProof/>
+                <w:webHidden/>
+              </w:rPr>
+              <w:fldChar w:fldCharType="begin"/>
+            </w:r>
+            <w:r>
+              <w:rPr>
+                <w:noProof/>
+                <w:webHidden/>
+              </w:rPr>
+              <w:instrText xml:space="preserve"> PAGEREF _Toc81936875 \h </w:instrText>
+            </w:r>
+            <w:r>
+              <w:rPr>
+                <w:noProof/>
+                <w:webHidden/>
+              </w:rPr>
+            </w:r>
+            <w:r>
+              <w:rPr>
+                <w:noProof/>
+                <w:webHidden/>
+              </w:rPr>
+              <w:fldChar w:fldCharType="separate"/>
+            </w:r>
+            <w:r>
+              <w:rPr>
+                <w:noProof/>
+                <w:webHidden/>
+              </w:rPr>
+              <w:t>6</w:t>
             </w:r>
             <w:r>
               <w:rPr>
@@ -1088,7 +1357,7 @@
           <w:bCs w:val="0"/>
         </w:rPr>
       </w:pPr>
-      <w:bookmarkStart w:id="0" w:name="_Toc81429779"/>
+      <w:bookmarkStart w:id="1" w:name="_Toc81936859"/>
       <w:r>
         <w:rPr>
           <w:rStyle w:val="Strong"/>
@@ -1097,7 +1366,7 @@
         </w:rPr>
         <w:t>Selenium IDE</w:t>
       </w:r>
-      <w:bookmarkEnd w:id="0"/>
+      <w:bookmarkEnd w:id="1"/>
     </w:p>
     <w:p>
       <w:pPr>
@@ -1107,7 +1376,7 @@
           <w:b/>
         </w:rPr>
       </w:pPr>
-      <w:bookmarkStart w:id="1" w:name="_Toc81429780"/>
+      <w:bookmarkStart w:id="2" w:name="_Toc81936860"/>
       <w:r>
         <w:rPr>
           <w:rStyle w:val="SubtleEmphasis"/>
@@ -1115,7 +1384,7 @@
         </w:rPr>
         <w:t>Task 1</w:t>
       </w:r>
-      <w:bookmarkEnd w:id="1"/>
+      <w:bookmarkEnd w:id="2"/>
     </w:p>
     <w:p>
       <w:pPr>
@@ -1445,16 +1714,17 @@
           <w:bCs w:val="0"/>
         </w:rPr>
       </w:pPr>
-      <w:bookmarkStart w:id="2" w:name="_Toc81429781"/>
+      <w:bookmarkStart w:id="3" w:name="_Toc81936861"/>
       <w:r>
         <w:rPr>
           <w:rStyle w:val="Strong"/>
           <w:b w:val="0"/>
           <w:bCs w:val="0"/>
         </w:rPr>
+        <w:lastRenderedPageBreak/>
         <w:t>Java Assignment</w:t>
       </w:r>
-      <w:bookmarkEnd w:id="2"/>
+      <w:bookmarkEnd w:id="3"/>
       <w:r>
         <w:rPr>
           <w:rStyle w:val="Strong"/>
@@ -1473,7 +1743,7 @@
           <w:bCs/>
         </w:rPr>
       </w:pPr>
-      <w:bookmarkStart w:id="3" w:name="_Toc81429782"/>
+      <w:bookmarkStart w:id="4" w:name="_Toc81936862"/>
       <w:r>
         <w:rPr>
           <w:rStyle w:val="SubtleEmphasis"/>
@@ -1482,7 +1752,7 @@
         </w:rPr>
         <w:t>Task 2</w:t>
       </w:r>
-      <w:bookmarkEnd w:id="3"/>
+      <w:bookmarkEnd w:id="4"/>
       <w:r>
         <w:rPr>
           <w:rStyle w:val="SubtleEmphasis"/>
@@ -1580,7 +1850,6 @@
           <w:sz w:val="21"/>
           <w:szCs w:val="21"/>
         </w:rPr>
-        <w:lastRenderedPageBreak/>
         <w:t>Test Data</w:t>
       </w:r>
       <w:r>
@@ -1883,7 +2152,7 @@
           <w:b/>
         </w:rPr>
       </w:pPr>
-      <w:bookmarkStart w:id="4" w:name="_Toc81429783"/>
+      <w:bookmarkStart w:id="5" w:name="_Toc81936863"/>
       <w:r>
         <w:rPr>
           <w:rStyle w:val="SubtleEmphasis"/>
@@ -1891,7 +2160,7 @@
         </w:rPr>
         <w:t>Task 3</w:t>
       </w:r>
-      <w:bookmarkEnd w:id="4"/>
+      <w:bookmarkEnd w:id="5"/>
     </w:p>
     <w:p>
       <w:pPr>
@@ -1950,7 +2219,7 @@
           <w:b/>
         </w:rPr>
       </w:pPr>
-      <w:bookmarkStart w:id="5" w:name="_Toc81429784"/>
+      <w:bookmarkStart w:id="6" w:name="_Toc81936864"/>
       <w:r>
         <w:rPr>
           <w:rStyle w:val="SubtleEmphasis"/>
@@ -1958,7 +2227,7 @@
         </w:rPr>
         <w:t>Task 4</w:t>
       </w:r>
-      <w:bookmarkEnd w:id="5"/>
+      <w:bookmarkEnd w:id="6"/>
     </w:p>
     <w:p>
       <w:pPr>
@@ -2059,7 +2328,7 @@
         </w:rPr>
         <w:br/>
       </w:r>
-      <w:commentRangeStart w:id="6"/>
+      <w:commentRangeStart w:id="7"/>
       <w:r>
         <w:rPr>
           <w:rFonts w:ascii="Arial" w:hAnsi="Arial" w:cs="Arial"/>
@@ -2107,13 +2376,13 @@
         </w:rPr>
         <w:t>25</w:t>
       </w:r>
-      <w:commentRangeEnd w:id="6"/>
+      <w:commentRangeEnd w:id="7"/>
       <w:r>
         <w:rPr>
           <w:rStyle w:val="CommentReference"/>
           <w:rFonts w:asciiTheme="minorHAnsi" w:eastAsiaTheme="minorHAnsi" w:hAnsiTheme="minorHAnsi" w:cstheme="minorBidi"/>
         </w:rPr>
-        <w:commentReference w:id="6"/>
+        <w:commentReference w:id="7"/>
       </w:r>
     </w:p>
     <w:p>
@@ -2146,7 +2415,7 @@
           <w:b/>
         </w:rPr>
       </w:pPr>
-      <w:bookmarkStart w:id="7" w:name="_Toc81429785"/>
+      <w:bookmarkStart w:id="8" w:name="_Toc81936865"/>
       <w:r>
         <w:rPr>
           <w:rStyle w:val="SubtleEmphasis"/>
@@ -2154,7 +2423,7 @@
         </w:rPr>
         <w:t>Task 5</w:t>
       </w:r>
-      <w:bookmarkEnd w:id="7"/>
+      <w:bookmarkEnd w:id="8"/>
     </w:p>
     <w:p>
       <w:pPr>
@@ -2297,15 +2566,16 @@
           <w:b/>
         </w:rPr>
       </w:pPr>
-      <w:bookmarkStart w:id="8" w:name="_Toc81429786"/>
+      <w:bookmarkStart w:id="9" w:name="_Toc81936866"/>
       <w:r>
         <w:rPr>
           <w:rStyle w:val="SubtleEmphasis"/>
           <w:b/>
         </w:rPr>
+        <w:lastRenderedPageBreak/>
         <w:t>Task 6</w:t>
       </w:r>
-      <w:bookmarkEnd w:id="8"/>
+      <w:bookmarkEnd w:id="9"/>
     </w:p>
     <w:p>
       <w:pPr>
@@ -2328,7 +2598,7 @@
         </w:rPr>
         <w:t xml:space="preserve">Give a try to write </w:t>
       </w:r>
-      <w:commentRangeStart w:id="9"/>
+      <w:commentRangeStart w:id="10"/>
       <w:r>
         <w:rPr>
           <w:rFonts w:ascii="Arial" w:hAnsi="Arial" w:cs="Arial"/>
@@ -2338,13 +2608,13 @@
         </w:rPr>
         <w:t xml:space="preserve">for loop </w:t>
       </w:r>
-      <w:commentRangeEnd w:id="9"/>
+      <w:commentRangeEnd w:id="10"/>
       <w:r>
         <w:rPr>
           <w:rStyle w:val="CommentReference"/>
           <w:rFonts w:asciiTheme="minorHAnsi" w:eastAsiaTheme="minorHAnsi" w:hAnsiTheme="minorHAnsi" w:cstheme="minorBidi"/>
         </w:rPr>
-        <w:commentReference w:id="9"/>
+        <w:commentReference w:id="10"/>
       </w:r>
       <w:r>
         <w:rPr>
@@ -2676,17 +2946,16 @@
           <w:bCs/>
         </w:rPr>
       </w:pPr>
-      <w:bookmarkStart w:id="10" w:name="_Toc81429787"/>
+      <w:bookmarkStart w:id="11" w:name="_Toc81936867"/>
       <w:r>
         <w:rPr>
           <w:rStyle w:val="SubtleEmphasis"/>
           <w:b/>
           <w:bCs/>
         </w:rPr>
-        <w:lastRenderedPageBreak/>
         <w:t>Task 7 – Aug 18, 2021</w:t>
       </w:r>
-      <w:bookmarkEnd w:id="10"/>
+      <w:bookmarkEnd w:id="11"/>
     </w:p>
     <w:p>
       <w:r>
@@ -2730,7 +2999,7 @@
           <w:bCs/>
         </w:rPr>
       </w:pPr>
-      <w:bookmarkStart w:id="11" w:name="_Toc81429788"/>
+      <w:bookmarkStart w:id="12" w:name="_Toc81936868"/>
       <w:r>
         <w:rPr>
           <w:rStyle w:val="SubtleEmphasis"/>
@@ -2739,7 +3008,7 @@
         </w:rPr>
         <w:t>Task 8 – Aug 19, 2021 – Aug 23, 2021</w:t>
       </w:r>
-      <w:bookmarkEnd w:id="11"/>
+      <w:bookmarkEnd w:id="12"/>
       <w:r>
         <w:rPr>
           <w:rStyle w:val="SubtleEmphasis"/>
@@ -3135,7 +3404,7 @@
           <w:bCs/>
         </w:rPr>
       </w:pPr>
-      <w:bookmarkStart w:id="12" w:name="_Toc81429789"/>
+      <w:bookmarkStart w:id="13" w:name="_Toc81936869"/>
       <w:r>
         <w:rPr>
           <w:rStyle w:val="SubtleEmphasis"/>
@@ -3144,7 +3413,7 @@
         </w:rPr>
         <w:t>Task 9 – Aug 26, 2021 - Aug 30, 2021</w:t>
       </w:r>
-      <w:bookmarkEnd w:id="12"/>
+      <w:bookmarkEnd w:id="13"/>
     </w:p>
     <w:p>
       <w:pPr>
@@ -3272,6 +3541,7 @@
         </w:numPr>
       </w:pPr>
       <w:r>
+        <w:lastRenderedPageBreak/>
         <w:t xml:space="preserve">Enter email address as </w:t>
       </w:r>
       <w:hyperlink r:id="rId16" w:history="1">
@@ -3369,7 +3639,6 @@
     <w:p/>
     <w:p>
       <w:r>
-        <w:lastRenderedPageBreak/>
         <w:t xml:space="preserve">Task 2 </w:t>
       </w:r>
     </w:p>
@@ -3674,7 +3943,7 @@
           <w:bCs/>
         </w:rPr>
       </w:pPr>
-      <w:bookmarkStart w:id="13" w:name="_Toc81429790"/>
+      <w:bookmarkStart w:id="14" w:name="_Toc81936870"/>
       <w:r>
         <w:rPr>
           <w:rStyle w:val="SubtleEmphasis"/>
@@ -3707,7 +3976,7 @@
         </w:rPr>
         <w:t>Aug 30, 2021</w:t>
       </w:r>
-      <w:bookmarkEnd w:id="13"/>
+      <w:bookmarkEnd w:id="14"/>
     </w:p>
     <w:p>
       <w:r>
@@ -3875,7 +4144,7 @@
           <w:bCs/>
         </w:rPr>
       </w:pPr>
-      <w:bookmarkStart w:id="14" w:name="_Toc81429791"/>
+      <w:bookmarkStart w:id="15" w:name="_Toc81936871"/>
       <w:r>
         <w:rPr>
           <w:rStyle w:val="SubtleEmphasis"/>
@@ -3932,7 +4201,7 @@
         </w:rPr>
         <w:t xml:space="preserve"> (Open in incognito window to inspect)</w:t>
       </w:r>
-      <w:bookmarkEnd w:id="14"/>
+      <w:bookmarkEnd w:id="15"/>
       <w:r>
         <w:rPr>
           <w:rStyle w:val="SubtleEmphasis"/>
@@ -4051,13 +4320,14 @@
           <w:bCs/>
         </w:rPr>
       </w:pPr>
-      <w:bookmarkStart w:id="15" w:name="_Toc81429792"/>
+      <w:bookmarkStart w:id="16" w:name="_Toc81936872"/>
       <w:r>
         <w:rPr>
           <w:rStyle w:val="SubtleEmphasis"/>
           <w:b/>
           <w:bCs/>
         </w:rPr>
+        <w:lastRenderedPageBreak/>
         <w:t>Task 12</w:t>
       </w:r>
       <w:r>
@@ -4092,7 +4362,7 @@
         </w:rPr>
         <w:t xml:space="preserve"> 2021</w:t>
       </w:r>
-      <w:bookmarkEnd w:id="15"/>
+      <w:bookmarkEnd w:id="16"/>
     </w:p>
     <w:p>
       <w:pPr>
@@ -4215,7 +4485,6 @@
         </w:numPr>
       </w:pPr>
       <w:r>
-        <w:lastRenderedPageBreak/>
         <w:t xml:space="preserve">Enter </w:t>
       </w:r>
       <w:r>
@@ -4270,6 +4539,7 @@
           <w:bCs/>
         </w:rPr>
       </w:pPr>
+      <w:bookmarkStart w:id="17" w:name="_Toc81936873"/>
       <w:r>
         <w:rPr>
           <w:rStyle w:val="SubtleEmphasis"/>
@@ -4302,6 +4572,7 @@
         </w:rPr>
         <w:t xml:space="preserve"> 2021</w:t>
       </w:r>
+      <w:bookmarkEnd w:id="17"/>
     </w:p>
     <w:p>
       <w:pPr>
@@ -4326,8 +4597,6 @@
       <w:r>
         <w:t xml:space="preserve">Setup the jar and driver file for browser launch </w:t>
       </w:r>
-      <w:bookmarkStart w:id="16" w:name="_GoBack"/>
-      <w:bookmarkEnd w:id="16"/>
     </w:p>
     <w:p>
       <w:pPr>
@@ -4483,6 +4752,791 @@
       </w:r>
       <w:r>
         <w:br/>
+      </w:r>
+    </w:p>
+    <w:p>
+      <w:pPr>
+        <w:pStyle w:val="Heading3"/>
+        <w:spacing w:before="0" w:after="240" w:line="360" w:lineRule="atLeast"/>
+        <w:rPr>
+          <w:rStyle w:val="SubtleEmphasis"/>
+          <w:b/>
+          <w:bCs/>
+        </w:rPr>
+      </w:pPr>
+      <w:bookmarkStart w:id="18" w:name="_Toc81936874"/>
+      <w:r>
+        <w:rPr>
+          <w:rStyle w:val="SubtleEmphasis"/>
+          <w:b/>
+          <w:bCs/>
+        </w:rPr>
+        <w:t xml:space="preserve">Task 14 </w:t>
+      </w:r>
+      <w:r>
+        <w:rPr>
+          <w:rStyle w:val="SubtleEmphasis"/>
+          <w:b/>
+          <w:bCs/>
+        </w:rPr>
+        <w:t>–</w:t>
+      </w:r>
+      <w:r>
+        <w:rPr>
+          <w:rStyle w:val="SubtleEmphasis"/>
+          <w:b/>
+          <w:bCs/>
+        </w:rPr>
+        <w:t xml:space="preserve"> Sep 7,</w:t>
+      </w:r>
+      <w:r>
+        <w:rPr>
+          <w:rStyle w:val="SubtleEmphasis"/>
+          <w:b/>
+          <w:bCs/>
+        </w:rPr>
+        <w:t xml:space="preserve"> 2021</w:t>
+      </w:r>
+      <w:bookmarkEnd w:id="18"/>
+    </w:p>
+    <w:p>
+      <w:pPr>
+        <w:numPr>
+          <w:ilvl w:val="0"/>
+          <w:numId w:val="25"/>
+        </w:numPr>
+        <w:shd w:val="clear" w:color="auto" w:fill="FFFFFF"/>
+        <w:spacing w:before="100" w:beforeAutospacing="1" w:after="100" w:afterAutospacing="1" w:line="240" w:lineRule="auto"/>
+        <w:rPr>
+          <w:rFonts w:ascii="Segoe UI" w:hAnsi="Segoe UI" w:cs="Segoe UI"/>
+          <w:color w:val="24292F"/>
+        </w:rPr>
+      </w:pPr>
+      <w:r>
+        <w:rPr>
+          <w:rFonts w:ascii="Segoe UI" w:hAnsi="Segoe UI" w:cs="Segoe UI"/>
+          <w:color w:val="24292F"/>
+        </w:rPr>
+        <w:t>Navigate onto </w:t>
+      </w:r>
+      <w:hyperlink r:id="rId22" w:history="1">
+        <w:r>
+          <w:rPr>
+            <w:rStyle w:val="Hyperlink"/>
+            <w:rFonts w:ascii="Segoe UI" w:hAnsi="Segoe UI" w:cs="Segoe UI"/>
+          </w:rPr>
+          <w:t>http://demo.openemr.io/b/openemr/interface/login/login.php?site=default</w:t>
+        </w:r>
+      </w:hyperlink>
+    </w:p>
+    <w:p>
+      <w:pPr>
+        <w:numPr>
+          <w:ilvl w:val="0"/>
+          <w:numId w:val="25"/>
+        </w:numPr>
+        <w:shd w:val="clear" w:color="auto" w:fill="FFFFFF"/>
+        <w:spacing w:before="60" w:after="100" w:afterAutospacing="1" w:line="240" w:lineRule="auto"/>
+        <w:rPr>
+          <w:rFonts w:ascii="Segoe UI" w:hAnsi="Segoe UI" w:cs="Segoe UI"/>
+          <w:color w:val="24292F"/>
+        </w:rPr>
+      </w:pPr>
+      <w:r>
+        <w:rPr>
+          <w:rFonts w:ascii="Segoe UI" w:hAnsi="Segoe UI" w:cs="Segoe UI"/>
+          <w:color w:val="24292F"/>
+        </w:rPr>
+        <w:t>Update username as admin</w:t>
+      </w:r>
+    </w:p>
+    <w:p>
+      <w:pPr>
+        <w:numPr>
+          <w:ilvl w:val="0"/>
+          <w:numId w:val="25"/>
+        </w:numPr>
+        <w:shd w:val="clear" w:color="auto" w:fill="FFFFFF"/>
+        <w:spacing w:before="60" w:after="100" w:afterAutospacing="1" w:line="240" w:lineRule="auto"/>
+        <w:rPr>
+          <w:rFonts w:ascii="Segoe UI" w:hAnsi="Segoe UI" w:cs="Segoe UI"/>
+          <w:color w:val="24292F"/>
+        </w:rPr>
+      </w:pPr>
+      <w:r>
+        <w:rPr>
+          <w:rFonts w:ascii="Segoe UI" w:hAnsi="Segoe UI" w:cs="Segoe UI"/>
+          <w:color w:val="24292F"/>
+        </w:rPr>
+        <w:t>Update password as pass</w:t>
+      </w:r>
+    </w:p>
+    <w:p>
+      <w:pPr>
+        <w:numPr>
+          <w:ilvl w:val="0"/>
+          <w:numId w:val="25"/>
+        </w:numPr>
+        <w:shd w:val="clear" w:color="auto" w:fill="FFFFFF"/>
+        <w:spacing w:before="60" w:after="100" w:afterAutospacing="1" w:line="240" w:lineRule="auto"/>
+        <w:rPr>
+          <w:rFonts w:ascii="Segoe UI" w:hAnsi="Segoe UI" w:cs="Segoe UI"/>
+          <w:color w:val="24292F"/>
+        </w:rPr>
+      </w:pPr>
+      <w:r>
+        <w:rPr>
+          <w:rFonts w:ascii="Segoe UI" w:hAnsi="Segoe UI" w:cs="Segoe UI"/>
+          <w:color w:val="24292F"/>
+        </w:rPr>
+        <w:t>Select Language as “English (Indian)”</w:t>
+      </w:r>
+    </w:p>
+    <w:p>
+      <w:pPr>
+        <w:numPr>
+          <w:ilvl w:val="0"/>
+          <w:numId w:val="25"/>
+        </w:numPr>
+        <w:shd w:val="clear" w:color="auto" w:fill="FFFFFF"/>
+        <w:spacing w:before="60" w:after="100" w:afterAutospacing="1" w:line="240" w:lineRule="auto"/>
+        <w:rPr>
+          <w:rFonts w:ascii="Segoe UI" w:hAnsi="Segoe UI" w:cs="Segoe UI"/>
+          <w:color w:val="24292F"/>
+        </w:rPr>
+      </w:pPr>
+      <w:r>
+        <w:rPr>
+          <w:rFonts w:ascii="Segoe UI" w:hAnsi="Segoe UI" w:cs="Segoe UI"/>
+          <w:color w:val="24292F"/>
+        </w:rPr>
+        <w:t>Click on the login button</w:t>
+      </w:r>
+    </w:p>
+    <w:p>
+      <w:pPr>
+        <w:numPr>
+          <w:ilvl w:val="0"/>
+          <w:numId w:val="25"/>
+        </w:numPr>
+        <w:shd w:val="clear" w:color="auto" w:fill="FFFFFF"/>
+        <w:spacing w:before="60" w:after="100" w:afterAutospacing="1" w:line="240" w:lineRule="auto"/>
+        <w:rPr>
+          <w:rFonts w:ascii="Segoe UI" w:hAnsi="Segoe UI" w:cs="Segoe UI"/>
+          <w:color w:val="24292F"/>
+        </w:rPr>
+      </w:pPr>
+      <w:r>
+        <w:rPr>
+          <w:rFonts w:ascii="Segoe UI" w:hAnsi="Segoe UI" w:cs="Segoe UI"/>
+          <w:color w:val="24292F"/>
+        </w:rPr>
+        <w:t>Click on Messages</w:t>
+      </w:r>
+    </w:p>
+    <w:p>
+      <w:pPr>
+        <w:numPr>
+          <w:ilvl w:val="0"/>
+          <w:numId w:val="25"/>
+        </w:numPr>
+        <w:shd w:val="clear" w:color="auto" w:fill="FFFFFF"/>
+        <w:spacing w:before="60" w:after="100" w:afterAutospacing="1" w:line="240" w:lineRule="auto"/>
+        <w:rPr>
+          <w:rFonts w:ascii="Segoe UI" w:hAnsi="Segoe UI" w:cs="Segoe UI"/>
+          <w:color w:val="24292F"/>
+        </w:rPr>
+      </w:pPr>
+      <w:r>
+        <w:rPr>
+          <w:rFonts w:ascii="Segoe UI" w:hAnsi="Segoe UI" w:cs="Segoe UI"/>
+          <w:color w:val="24292F"/>
+        </w:rPr>
+        <w:t>Click on Add New</w:t>
+      </w:r>
+    </w:p>
+    <w:p>
+      <w:pPr>
+        <w:numPr>
+          <w:ilvl w:val="0"/>
+          <w:numId w:val="25"/>
+        </w:numPr>
+        <w:shd w:val="clear" w:color="auto" w:fill="FFFFFF"/>
+        <w:spacing w:before="60" w:after="100" w:afterAutospacing="1" w:line="240" w:lineRule="auto"/>
+        <w:rPr>
+          <w:rFonts w:ascii="Segoe UI" w:hAnsi="Segoe UI" w:cs="Segoe UI"/>
+          <w:color w:val="24292F"/>
+        </w:rPr>
+      </w:pPr>
+      <w:r>
+        <w:rPr>
+          <w:rFonts w:ascii="Segoe UI" w:hAnsi="Segoe UI" w:cs="Segoe UI"/>
+          <w:color w:val="24292F"/>
+        </w:rPr>
+        <w:t>Enter text in text area as “hello”</w:t>
+      </w:r>
+    </w:p>
+    <w:p>
+      <w:pPr>
+        <w:numPr>
+          <w:ilvl w:val="0"/>
+          <w:numId w:val="25"/>
+        </w:numPr>
+        <w:shd w:val="clear" w:color="auto" w:fill="FFFFFF"/>
+        <w:spacing w:before="60" w:after="100" w:afterAutospacing="1" w:line="240" w:lineRule="auto"/>
+        <w:rPr>
+          <w:rFonts w:ascii="Segoe UI" w:hAnsi="Segoe UI" w:cs="Segoe UI"/>
+          <w:color w:val="24292F"/>
+        </w:rPr>
+      </w:pPr>
+      <w:r>
+        <w:rPr>
+          <w:rFonts w:ascii="Segoe UI" w:hAnsi="Segoe UI" w:cs="Segoe UI"/>
+          <w:color w:val="24292F"/>
+        </w:rPr>
+        <w:t>Select Type as Pharmacy</w:t>
+      </w:r>
+    </w:p>
+    <w:p>
+      <w:pPr>
+        <w:numPr>
+          <w:ilvl w:val="0"/>
+          <w:numId w:val="25"/>
+        </w:numPr>
+        <w:shd w:val="clear" w:color="auto" w:fill="FFFFFF"/>
+        <w:spacing w:before="60" w:after="100" w:afterAutospacing="1" w:line="240" w:lineRule="auto"/>
+        <w:rPr>
+          <w:rFonts w:ascii="Segoe UI" w:hAnsi="Segoe UI" w:cs="Segoe UI"/>
+          <w:color w:val="24292F"/>
+        </w:rPr>
+      </w:pPr>
+      <w:r>
+        <w:rPr>
+          <w:rFonts w:ascii="Segoe UI" w:hAnsi="Segoe UI" w:cs="Segoe UI"/>
+          <w:color w:val="24292F"/>
+        </w:rPr>
+        <w:t>Select Status as New</w:t>
+      </w:r>
+    </w:p>
+    <w:p>
+      <w:pPr>
+        <w:numPr>
+          <w:ilvl w:val="0"/>
+          <w:numId w:val="25"/>
+        </w:numPr>
+        <w:shd w:val="clear" w:color="auto" w:fill="FFFFFF"/>
+        <w:spacing w:before="60" w:after="100" w:afterAutospacing="1" w:line="240" w:lineRule="auto"/>
+        <w:rPr>
+          <w:rFonts w:ascii="Segoe UI" w:hAnsi="Segoe UI" w:cs="Segoe UI"/>
+          <w:color w:val="24292F"/>
+        </w:rPr>
+      </w:pPr>
+      <w:r>
+        <w:rPr>
+          <w:rFonts w:ascii="Segoe UI" w:hAnsi="Segoe UI" w:cs="Segoe UI"/>
+          <w:color w:val="24292F"/>
+        </w:rPr>
+        <w:lastRenderedPageBreak/>
+        <w:t>Select 1st user shown</w:t>
+      </w:r>
+    </w:p>
+    <w:p>
+      <w:pPr>
+        <w:numPr>
+          <w:ilvl w:val="0"/>
+          <w:numId w:val="25"/>
+        </w:numPr>
+        <w:shd w:val="clear" w:color="auto" w:fill="FFFFFF"/>
+        <w:spacing w:before="60" w:after="100" w:afterAutospacing="1" w:line="240" w:lineRule="auto"/>
+        <w:rPr>
+          <w:rFonts w:ascii="Segoe UI" w:hAnsi="Segoe UI" w:cs="Segoe UI"/>
+          <w:color w:val="24292F"/>
+        </w:rPr>
+      </w:pPr>
+      <w:r>
+        <w:rPr>
+          <w:rFonts w:ascii="Segoe UI" w:hAnsi="Segoe UI" w:cs="Segoe UI"/>
+          <w:color w:val="24292F"/>
+        </w:rPr>
+        <w:t>Click on Send message</w:t>
+      </w:r>
+    </w:p>
+    <w:p>
+      <w:pPr>
+        <w:numPr>
+          <w:ilvl w:val="0"/>
+          <w:numId w:val="25"/>
+        </w:numPr>
+        <w:shd w:val="clear" w:color="auto" w:fill="FFFFFF"/>
+        <w:spacing w:before="60" w:after="100" w:afterAutospacing="1" w:line="240" w:lineRule="auto"/>
+        <w:rPr>
+          <w:rFonts w:ascii="Segoe UI" w:hAnsi="Segoe UI" w:cs="Segoe UI"/>
+          <w:color w:val="24292F"/>
+        </w:rPr>
+      </w:pPr>
+      <w:r>
+        <w:rPr>
+          <w:rFonts w:ascii="Segoe UI" w:hAnsi="Segoe UI" w:cs="Segoe UI"/>
+          <w:color w:val="24292F"/>
+        </w:rPr>
+        <w:t>Print the error message - Please choose a patient</w:t>
+      </w:r>
+    </w:p>
+    <w:p>
+      <w:pPr>
+        <w:pStyle w:val="Heading3"/>
+        <w:spacing w:before="0" w:after="240" w:line="360" w:lineRule="atLeast"/>
+        <w:rPr>
+          <w:rStyle w:val="SubtleEmphasis"/>
+          <w:b/>
+          <w:bCs/>
+        </w:rPr>
+      </w:pPr>
+      <w:bookmarkStart w:id="19" w:name="_Toc81936875"/>
+      <w:r>
+        <w:rPr>
+          <w:rStyle w:val="SubtleEmphasis"/>
+          <w:b/>
+          <w:bCs/>
+        </w:rPr>
+        <w:t>Task 15</w:t>
+      </w:r>
+      <w:r>
+        <w:rPr>
+          <w:rStyle w:val="SubtleEmphasis"/>
+          <w:b/>
+          <w:bCs/>
+        </w:rPr>
+        <w:t>–</w:t>
+      </w:r>
+      <w:r>
+        <w:rPr>
+          <w:rStyle w:val="SubtleEmphasis"/>
+          <w:b/>
+          <w:bCs/>
+        </w:rPr>
+        <w:t xml:space="preserve"> Sep 7,</w:t>
+      </w:r>
+      <w:r>
+        <w:rPr>
+          <w:rStyle w:val="SubtleEmphasis"/>
+          <w:b/>
+          <w:bCs/>
+        </w:rPr>
+        <w:t xml:space="preserve"> 2021</w:t>
+      </w:r>
+      <w:r>
+        <w:rPr>
+          <w:rStyle w:val="SubtleEmphasis"/>
+          <w:b/>
+          <w:bCs/>
+        </w:rPr>
+        <w:t xml:space="preserve"> (Simple Assignment - </w:t>
+      </w:r>
+      <w:r>
+        <w:rPr>
+          <w:rStyle w:val="SubtleEmphasis"/>
+          <w:b/>
+          <w:bCs/>
+        </w:rPr>
+        <w:t>(Simple Assignment - Please practice on below topics steps if you have confusion on</w:t>
+      </w:r>
+      <w:r>
+        <w:rPr>
+          <w:rStyle w:val="SubtleEmphasis"/>
+          <w:b/>
+          <w:bCs/>
+        </w:rPr>
+        <w:t xml:space="preserve"> using</w:t>
+      </w:r>
+      <w:r>
+        <w:rPr>
+          <w:rStyle w:val="SubtleEmphasis"/>
+          <w:b/>
+          <w:bCs/>
+        </w:rPr>
+        <w:t xml:space="preserve"> locators, click, </w:t>
+      </w:r>
+      <w:proofErr w:type="spellStart"/>
+      <w:r>
+        <w:rPr>
+          <w:rStyle w:val="SubtleEmphasis"/>
+          <w:b/>
+          <w:bCs/>
+        </w:rPr>
+        <w:t>sendkeys</w:t>
+      </w:r>
+      <w:proofErr w:type="spellEnd"/>
+      <w:r>
+        <w:rPr>
+          <w:rStyle w:val="SubtleEmphasis"/>
+          <w:b/>
+          <w:bCs/>
+        </w:rPr>
+        <w:t>, dropdown)</w:t>
+      </w:r>
+      <w:bookmarkEnd w:id="19"/>
+    </w:p>
+    <w:p>
+      <w:pPr>
+        <w:shd w:val="clear" w:color="auto" w:fill="FFFFFF"/>
+        <w:spacing w:before="100" w:beforeAutospacing="1" w:after="100" w:afterAutospacing="1" w:line="240" w:lineRule="auto"/>
+        <w:rPr>
+          <w:rFonts w:ascii="Segoe UI" w:hAnsi="Segoe UI" w:cs="Segoe UI"/>
+          <w:color w:val="24292F"/>
+        </w:rPr>
+      </w:pPr>
+      <w:r>
+        <w:rPr>
+          <w:rFonts w:ascii="Segoe UI" w:hAnsi="Segoe UI" w:cs="Segoe UI"/>
+          <w:color w:val="24292F"/>
+        </w:rPr>
+        <w:t xml:space="preserve">Task 15.1 </w:t>
+      </w:r>
+    </w:p>
+    <w:p>
+      <w:pPr>
+        <w:numPr>
+          <w:ilvl w:val="0"/>
+          <w:numId w:val="26"/>
+        </w:numPr>
+        <w:shd w:val="clear" w:color="auto" w:fill="FFFFFF"/>
+        <w:spacing w:before="100" w:beforeAutospacing="1" w:after="100" w:afterAutospacing="1" w:line="240" w:lineRule="auto"/>
+        <w:rPr>
+          <w:rFonts w:ascii="Segoe UI" w:hAnsi="Segoe UI" w:cs="Segoe UI"/>
+          <w:color w:val="24292F"/>
+        </w:rPr>
+      </w:pPr>
+      <w:r>
+        <w:rPr>
+          <w:rFonts w:ascii="Segoe UI" w:hAnsi="Segoe UI" w:cs="Segoe UI"/>
+          <w:color w:val="24292F"/>
+        </w:rPr>
+        <w:t>Navigate onto </w:t>
+      </w:r>
+      <w:hyperlink r:id="rId23" w:history="1">
+        <w:r>
+          <w:rPr>
+            <w:rStyle w:val="Hyperlink"/>
+            <w:rFonts w:ascii="Segoe UI" w:hAnsi="Segoe UI" w:cs="Segoe UI"/>
+          </w:rPr>
+          <w:t>https://www.db4free.net/phpMyAdmin</w:t>
+        </w:r>
+      </w:hyperlink>
+    </w:p>
+    <w:p>
+      <w:pPr>
+        <w:numPr>
+          <w:ilvl w:val="0"/>
+          <w:numId w:val="26"/>
+        </w:numPr>
+        <w:shd w:val="clear" w:color="auto" w:fill="FFFFFF"/>
+        <w:spacing w:before="60" w:after="100" w:afterAutospacing="1" w:line="240" w:lineRule="auto"/>
+        <w:rPr>
+          <w:rFonts w:ascii="Segoe UI" w:hAnsi="Segoe UI" w:cs="Segoe UI"/>
+          <w:color w:val="24292F"/>
+        </w:rPr>
+      </w:pPr>
+      <w:r>
+        <w:rPr>
+          <w:rFonts w:ascii="Segoe UI" w:hAnsi="Segoe UI" w:cs="Segoe UI"/>
+          <w:color w:val="24292F"/>
+        </w:rPr>
+        <w:t>Select English from the dropdown</w:t>
+      </w:r>
+    </w:p>
+    <w:p>
+      <w:pPr>
+        <w:numPr>
+          <w:ilvl w:val="0"/>
+          <w:numId w:val="26"/>
+        </w:numPr>
+        <w:shd w:val="clear" w:color="auto" w:fill="FFFFFF"/>
+        <w:spacing w:before="60" w:after="100" w:afterAutospacing="1" w:line="240" w:lineRule="auto"/>
+        <w:rPr>
+          <w:rFonts w:ascii="Segoe UI" w:hAnsi="Segoe UI" w:cs="Segoe UI"/>
+          <w:color w:val="24292F"/>
+        </w:rPr>
+      </w:pPr>
+      <w:r>
+        <w:rPr>
+          <w:rFonts w:ascii="Segoe UI" w:hAnsi="Segoe UI" w:cs="Segoe UI"/>
+          <w:color w:val="24292F"/>
+        </w:rPr>
+        <w:t>Enter username as admin</w:t>
+      </w:r>
+    </w:p>
+    <w:p>
+      <w:pPr>
+        <w:numPr>
+          <w:ilvl w:val="0"/>
+          <w:numId w:val="26"/>
+        </w:numPr>
+        <w:shd w:val="clear" w:color="auto" w:fill="FFFFFF"/>
+        <w:spacing w:before="60" w:after="100" w:afterAutospacing="1" w:line="240" w:lineRule="auto"/>
+        <w:rPr>
+          <w:rFonts w:ascii="Segoe UI" w:hAnsi="Segoe UI" w:cs="Segoe UI"/>
+          <w:color w:val="24292F"/>
+        </w:rPr>
+      </w:pPr>
+      <w:r>
+        <w:rPr>
+          <w:rFonts w:ascii="Segoe UI" w:hAnsi="Segoe UI" w:cs="Segoe UI"/>
+          <w:color w:val="24292F"/>
+        </w:rPr>
+        <w:t>Enter password as pass</w:t>
+      </w:r>
+    </w:p>
+    <w:p>
+      <w:pPr>
+        <w:numPr>
+          <w:ilvl w:val="0"/>
+          <w:numId w:val="26"/>
+        </w:numPr>
+        <w:shd w:val="clear" w:color="auto" w:fill="FFFFFF"/>
+        <w:spacing w:before="60" w:after="100" w:afterAutospacing="1" w:line="240" w:lineRule="auto"/>
+        <w:rPr>
+          <w:rFonts w:ascii="Segoe UI" w:hAnsi="Segoe UI" w:cs="Segoe UI"/>
+          <w:color w:val="24292F"/>
+        </w:rPr>
+      </w:pPr>
+      <w:r>
+        <w:rPr>
+          <w:rFonts w:ascii="Segoe UI" w:hAnsi="Segoe UI" w:cs="Segoe UI"/>
+          <w:color w:val="24292F"/>
+        </w:rPr>
+        <w:t>Click on Go</w:t>
+      </w:r>
+    </w:p>
+    <w:p>
+      <w:pPr>
+        <w:shd w:val="clear" w:color="auto" w:fill="FFFFFF"/>
+        <w:spacing w:before="100" w:beforeAutospacing="1" w:after="100" w:afterAutospacing="1" w:line="240" w:lineRule="auto"/>
+        <w:rPr>
+          <w:rFonts w:ascii="Segoe UI" w:hAnsi="Segoe UI" w:cs="Segoe UI"/>
+          <w:color w:val="24292F"/>
+        </w:rPr>
+      </w:pPr>
+      <w:r>
+        <w:rPr>
+          <w:rFonts w:ascii="Segoe UI" w:hAnsi="Segoe UI" w:cs="Segoe UI"/>
+          <w:color w:val="24292F"/>
+        </w:rPr>
+        <w:t>Task 15.2</w:t>
+      </w:r>
+    </w:p>
+    <w:p>
+      <w:pPr>
+        <w:numPr>
+          <w:ilvl w:val="0"/>
+          <w:numId w:val="28"/>
+        </w:numPr>
+        <w:shd w:val="clear" w:color="auto" w:fill="FFFFFF"/>
+        <w:spacing w:before="100" w:beforeAutospacing="1" w:after="100" w:afterAutospacing="1" w:line="240" w:lineRule="auto"/>
+        <w:rPr>
+          <w:rFonts w:ascii="Segoe UI" w:hAnsi="Segoe UI" w:cs="Segoe UI"/>
+          <w:color w:val="24292F"/>
+        </w:rPr>
+      </w:pPr>
+      <w:r>
+        <w:rPr>
+          <w:rFonts w:ascii="Segoe UI" w:hAnsi="Segoe UI" w:cs="Segoe UI"/>
+          <w:color w:val="24292F"/>
+        </w:rPr>
+        <w:t>Navigate onto </w:t>
+      </w:r>
+      <w:hyperlink r:id="rId24" w:history="1">
+        <w:r>
+          <w:rPr>
+            <w:rStyle w:val="Hyperlink"/>
+            <w:rFonts w:ascii="Segoe UI" w:hAnsi="Segoe UI" w:cs="Segoe UI"/>
+          </w:rPr>
+          <w:t>https://nasscom.in/about-us/career</w:t>
+        </w:r>
+      </w:hyperlink>
+    </w:p>
+    <w:p>
+      <w:pPr>
+        <w:numPr>
+          <w:ilvl w:val="0"/>
+          <w:numId w:val="28"/>
+        </w:numPr>
+        <w:shd w:val="clear" w:color="auto" w:fill="FFFFFF"/>
+        <w:spacing w:before="60" w:after="100" w:afterAutospacing="1" w:line="240" w:lineRule="auto"/>
+        <w:rPr>
+          <w:rFonts w:ascii="Segoe UI" w:hAnsi="Segoe UI" w:cs="Segoe UI"/>
+          <w:color w:val="24292F"/>
+        </w:rPr>
+      </w:pPr>
+      <w:r>
+        <w:rPr>
+          <w:rFonts w:ascii="Segoe UI" w:hAnsi="Segoe UI" w:cs="Segoe UI"/>
+          <w:color w:val="24292F"/>
+        </w:rPr>
+        <w:t xml:space="preserve">Click on New User </w:t>
+      </w:r>
+    </w:p>
+    <w:p>
+      <w:pPr>
+        <w:numPr>
+          <w:ilvl w:val="0"/>
+          <w:numId w:val="28"/>
+        </w:numPr>
+        <w:shd w:val="clear" w:color="auto" w:fill="FFFFFF"/>
+        <w:spacing w:before="60" w:after="100" w:afterAutospacing="1" w:line="240" w:lineRule="auto"/>
+        <w:rPr>
+          <w:rFonts w:ascii="Segoe UI" w:hAnsi="Segoe UI" w:cs="Segoe UI"/>
+          <w:color w:val="24292F"/>
+        </w:rPr>
+      </w:pPr>
+      <w:r>
+        <w:rPr>
+          <w:rFonts w:ascii="Segoe UI" w:hAnsi="Segoe UI" w:cs="Segoe UI"/>
+          <w:color w:val="24292F"/>
+        </w:rPr>
+        <w:t>Enter First name as admin</w:t>
+      </w:r>
+    </w:p>
+    <w:p>
+      <w:pPr>
+        <w:numPr>
+          <w:ilvl w:val="0"/>
+          <w:numId w:val="28"/>
+        </w:numPr>
+        <w:shd w:val="clear" w:color="auto" w:fill="FFFFFF"/>
+        <w:spacing w:before="60" w:after="100" w:afterAutospacing="1" w:line="240" w:lineRule="auto"/>
+        <w:rPr>
+          <w:rFonts w:ascii="Segoe UI" w:hAnsi="Segoe UI" w:cs="Segoe UI"/>
+          <w:color w:val="24292F"/>
+        </w:rPr>
+      </w:pPr>
+      <w:r>
+        <w:rPr>
+          <w:rFonts w:ascii="Segoe UI" w:hAnsi="Segoe UI" w:cs="Segoe UI"/>
+          <w:color w:val="24292F"/>
+        </w:rPr>
+        <w:t>Enter Last name as pass</w:t>
+      </w:r>
+    </w:p>
+    <w:p>
+      <w:pPr>
+        <w:numPr>
+          <w:ilvl w:val="0"/>
+          <w:numId w:val="28"/>
+        </w:numPr>
+        <w:shd w:val="clear" w:color="auto" w:fill="FFFFFF"/>
+        <w:spacing w:before="60" w:after="100" w:afterAutospacing="1" w:line="240" w:lineRule="auto"/>
+        <w:rPr>
+          <w:rFonts w:ascii="Segoe UI" w:hAnsi="Segoe UI" w:cs="Segoe UI"/>
+          <w:color w:val="24292F"/>
+        </w:rPr>
+      </w:pPr>
+      <w:r>
+        <w:rPr>
+          <w:rFonts w:ascii="Segoe UI" w:hAnsi="Segoe UI" w:cs="Segoe UI"/>
+          <w:color w:val="24292F"/>
+        </w:rPr>
+        <w:t xml:space="preserve">Enter email address as </w:t>
+      </w:r>
+      <w:hyperlink r:id="rId25" w:history="1">
+        <w:r>
+          <w:rPr>
+            <w:rStyle w:val="Hyperlink"/>
+            <w:rFonts w:ascii="Segoe UI" w:hAnsi="Segoe UI" w:cs="Segoe UI"/>
+          </w:rPr>
+          <w:t>admin@gmail.com</w:t>
+        </w:r>
+      </w:hyperlink>
+    </w:p>
+    <w:p>
+      <w:pPr>
+        <w:numPr>
+          <w:ilvl w:val="0"/>
+          <w:numId w:val="28"/>
+        </w:numPr>
+        <w:shd w:val="clear" w:color="auto" w:fill="FFFFFF"/>
+        <w:spacing w:before="60" w:after="100" w:afterAutospacing="1" w:line="240" w:lineRule="auto"/>
+        <w:rPr>
+          <w:rFonts w:ascii="Segoe UI" w:hAnsi="Segoe UI" w:cs="Segoe UI"/>
+          <w:color w:val="24292F"/>
+        </w:rPr>
+      </w:pPr>
+      <w:r>
+        <w:rPr>
+          <w:rFonts w:ascii="Segoe UI" w:hAnsi="Segoe UI" w:cs="Segoe UI"/>
+          <w:color w:val="24292F"/>
+        </w:rPr>
+        <w:t>Enter company name as Google</w:t>
+      </w:r>
+    </w:p>
+    <w:p>
+      <w:pPr>
+        <w:numPr>
+          <w:ilvl w:val="0"/>
+          <w:numId w:val="28"/>
+        </w:numPr>
+        <w:shd w:val="clear" w:color="auto" w:fill="FFFFFF"/>
+        <w:spacing w:before="60" w:after="100" w:afterAutospacing="1" w:line="240" w:lineRule="auto"/>
+        <w:rPr>
+          <w:rFonts w:ascii="Segoe UI" w:hAnsi="Segoe UI" w:cs="Segoe UI"/>
+          <w:color w:val="24292F"/>
+        </w:rPr>
+      </w:pPr>
+      <w:r>
+        <w:rPr>
+          <w:rFonts w:ascii="Segoe UI" w:hAnsi="Segoe UI" w:cs="Segoe UI"/>
+          <w:color w:val="24292F"/>
+        </w:rPr>
+        <w:t xml:space="preserve">Select IT Consulting from dropdown </w:t>
+      </w:r>
+    </w:p>
+    <w:p>
+      <w:pPr>
+        <w:numPr>
+          <w:ilvl w:val="0"/>
+          <w:numId w:val="28"/>
+        </w:numPr>
+        <w:shd w:val="clear" w:color="auto" w:fill="FFFFFF"/>
+        <w:spacing w:before="60" w:after="100" w:afterAutospacing="1" w:line="240" w:lineRule="auto"/>
+        <w:rPr>
+          <w:rFonts w:ascii="Segoe UI" w:hAnsi="Segoe UI" w:cs="Segoe UI"/>
+          <w:color w:val="24292F"/>
+        </w:rPr>
+      </w:pPr>
+      <w:r>
+        <w:rPr>
+          <w:rFonts w:ascii="Segoe UI" w:hAnsi="Segoe UI" w:cs="Segoe UI"/>
+          <w:color w:val="24292F"/>
+        </w:rPr>
+        <w:t xml:space="preserve">No need to automate </w:t>
+      </w:r>
+      <w:r>
+        <w:rPr>
+          <w:rFonts w:ascii="Segoe UI" w:hAnsi="Segoe UI" w:cs="Segoe UI"/>
+          <w:color w:val="24292F"/>
+        </w:rPr>
+        <w:t>CAPTCHA</w:t>
+      </w:r>
+    </w:p>
+    <w:p>
+      <w:pPr>
+        <w:numPr>
+          <w:ilvl w:val="0"/>
+          <w:numId w:val="28"/>
+        </w:numPr>
+        <w:shd w:val="clear" w:color="auto" w:fill="FFFFFF"/>
+        <w:spacing w:before="60" w:after="100" w:afterAutospacing="1" w:line="240" w:lineRule="auto"/>
+        <w:rPr>
+          <w:rFonts w:ascii="Segoe UI" w:hAnsi="Segoe UI" w:cs="Segoe UI"/>
+          <w:color w:val="24292F"/>
+        </w:rPr>
+      </w:pPr>
+      <w:r>
+        <w:rPr>
+          <w:rFonts w:ascii="Segoe UI" w:hAnsi="Segoe UI" w:cs="Segoe UI"/>
+          <w:color w:val="24292F"/>
+        </w:rPr>
+        <w:t xml:space="preserve">Click on Register </w:t>
       </w:r>
     </w:p>
     <w:p/>
@@ -4498,7 +5552,7 @@
 
 <file path=word/comments.xml><?xml version="1.0" encoding="utf-8"?>
 <w:comments xmlns:wpc="http://schemas.microsoft.com/office/word/2010/wordprocessingCanvas" xmlns:mc="http://schemas.openxmlformats.org/markup-compatibility/2006" xmlns:o="urn:schemas-microsoft-com:office:office" xmlns:r="http://schemas.openxmlformats.org/officeDocument/2006/relationships" xmlns:m="http://schemas.openxmlformats.org/officeDocument/2006/math" xmlns:v="urn:schemas-microsoft-com:vml" xmlns:wp14="http://schemas.microsoft.com/office/word/2010/wordprocessingDrawing" xmlns:wp="http://schemas.openxmlformats.org/drawingml/2006/wordprocessingDrawing" xmlns:w10="urn:schemas-microsoft-com:office:word" xmlns:w="http://schemas.openxmlformats.org/wordprocessingml/2006/main" xmlns:w14="http://schemas.microsoft.com/office/word/2010/wordml" xmlns:w15="http://schemas.microsoft.com/office/word/2012/wordml" xmlns:wpg="http://schemas.microsoft.com/office/word/2010/wordprocessingGroup" xmlns:wpi="http://schemas.microsoft.com/office/word/2010/wordprocessingInk" xmlns:wne="http://schemas.microsoft.com/office/word/2006/wordml" xmlns:wps="http://schemas.microsoft.com/office/word/2010/wordprocessingShape" mc:Ignorable="w14 w15 wp14">
-  <w:comment w:id="6" w:author="Balaji Dinakaran" w:date="2021-08-12T22:18:00Z" w:initials="J">
+  <w:comment w:id="7" w:author="Balaji Dinakaran" w:date="2021-08-12T22:18:00Z" w:initials="J">
     <w:p>
       <w:pPr>
         <w:pStyle w:val="CommentText"/>
@@ -4514,7 +5568,7 @@
       </w:r>
     </w:p>
   </w:comment>
-  <w:comment w:id="9" w:author="Balaji Dinakaran" w:date="2021-08-12T22:33:00Z" w:initials="J">
+  <w:comment w:id="10" w:author="Balaji Dinakaran" w:date="2021-08-12T22:33:00Z" w:initials="J">
     <w:p>
       <w:pPr>
         <w:pStyle w:val="CommentText"/>
@@ -5330,6 +6384,95 @@
     </w:lvl>
   </w:abstractNum>
   <w:abstractNum w:abstractNumId="8">
+    <w:nsid w:val="32582097"/>
+    <w:multiLevelType w:val="hybridMultilevel"/>
+    <w:tmpl w:val="C2C467E0"/>
+    <w:lvl w:ilvl="0" w:tplc="4009000F">
+      <w:start w:val="1"/>
+      <w:numFmt w:val="decimal"/>
+      <w:lvlText w:val="%1."/>
+      <w:lvlJc w:val="left"/>
+      <w:pPr>
+        <w:ind w:left="720" w:hanging="360"/>
+      </w:pPr>
+      <w:rPr>
+        <w:rFonts w:hint="default"/>
+      </w:rPr>
+    </w:lvl>
+    <w:lvl w:ilvl="1" w:tplc="40090019" w:tentative="1">
+      <w:start w:val="1"/>
+      <w:numFmt w:val="lowerLetter"/>
+      <w:lvlText w:val="%2."/>
+      <w:lvlJc w:val="left"/>
+      <w:pPr>
+        <w:ind w:left="1440" w:hanging="360"/>
+      </w:pPr>
+    </w:lvl>
+    <w:lvl w:ilvl="2" w:tplc="4009001B" w:tentative="1">
+      <w:start w:val="1"/>
+      <w:numFmt w:val="lowerRoman"/>
+      <w:lvlText w:val="%3."/>
+      <w:lvlJc w:val="right"/>
+      <w:pPr>
+        <w:ind w:left="2160" w:hanging="180"/>
+      </w:pPr>
+    </w:lvl>
+    <w:lvl w:ilvl="3" w:tplc="4009000F" w:tentative="1">
+      <w:start w:val="1"/>
+      <w:numFmt w:val="decimal"/>
+      <w:lvlText w:val="%4."/>
+      <w:lvlJc w:val="left"/>
+      <w:pPr>
+        <w:ind w:left="2880" w:hanging="360"/>
+      </w:pPr>
+    </w:lvl>
+    <w:lvl w:ilvl="4" w:tplc="40090019" w:tentative="1">
+      <w:start w:val="1"/>
+      <w:numFmt w:val="lowerLetter"/>
+      <w:lvlText w:val="%5."/>
+      <w:lvlJc w:val="left"/>
+      <w:pPr>
+        <w:ind w:left="3600" w:hanging="360"/>
+      </w:pPr>
+    </w:lvl>
+    <w:lvl w:ilvl="5" w:tplc="4009001B" w:tentative="1">
+      <w:start w:val="1"/>
+      <w:numFmt w:val="lowerRoman"/>
+      <w:lvlText w:val="%6."/>
+      <w:lvlJc w:val="right"/>
+      <w:pPr>
+        <w:ind w:left="4320" w:hanging="180"/>
+      </w:pPr>
+    </w:lvl>
+    <w:lvl w:ilvl="6" w:tplc="4009000F" w:tentative="1">
+      <w:start w:val="1"/>
+      <w:numFmt w:val="decimal"/>
+      <w:lvlText w:val="%7."/>
+      <w:lvlJc w:val="left"/>
+      <w:pPr>
+        <w:ind w:left="5040" w:hanging="360"/>
+      </w:pPr>
+    </w:lvl>
+    <w:lvl w:ilvl="7" w:tplc="40090019" w:tentative="1">
+      <w:start w:val="1"/>
+      <w:numFmt w:val="lowerLetter"/>
+      <w:lvlText w:val="%8."/>
+      <w:lvlJc w:val="left"/>
+      <w:pPr>
+        <w:ind w:left="5760" w:hanging="360"/>
+      </w:pPr>
+    </w:lvl>
+    <w:lvl w:ilvl="8" w:tplc="4009001B" w:tentative="1">
+      <w:start w:val="1"/>
+      <w:numFmt w:val="lowerRoman"/>
+      <w:lvlText w:val="%9."/>
+      <w:lvlJc w:val="right"/>
+      <w:pPr>
+        <w:ind w:left="6480" w:hanging="180"/>
+      </w:pPr>
+    </w:lvl>
+  </w:abstractNum>
+  <w:abstractNum w:abstractNumId="9">
     <w:nsid w:val="35857678"/>
     <w:multiLevelType w:val="hybridMultilevel"/>
     <w:tmpl w:val="ECAC1D24"/>
@@ -5442,7 +6585,7 @@
       </w:rPr>
     </w:lvl>
   </w:abstractNum>
-  <w:abstractNum w:abstractNumId="9">
+  <w:abstractNum w:abstractNumId="10">
     <w:nsid w:val="36E1264B"/>
     <w:multiLevelType w:val="hybridMultilevel"/>
     <w:tmpl w:val="7F8824B0"/>
@@ -5528,7 +6671,120 @@
       </w:pPr>
     </w:lvl>
   </w:abstractNum>
-  <w:abstractNum w:abstractNumId="10">
+  <w:abstractNum w:abstractNumId="11">
+    <w:nsid w:val="36EC339B"/>
+    <w:multiLevelType w:val="multilevel"/>
+    <w:tmpl w:val="FB7454A2"/>
+    <w:lvl w:ilvl="0">
+      <w:start w:val="1"/>
+      <w:numFmt w:val="decimal"/>
+      <w:lvlText w:val="%1."/>
+      <w:lvlJc w:val="left"/>
+      <w:pPr>
+        <w:tabs>
+          <w:tab w:val="num" w:pos="720"/>
+        </w:tabs>
+        <w:ind w:left="720" w:hanging="360"/>
+      </w:pPr>
+    </w:lvl>
+    <w:lvl w:ilvl="1" w:tentative="1">
+      <w:start w:val="1"/>
+      <w:numFmt w:val="decimal"/>
+      <w:lvlText w:val="%2."/>
+      <w:lvlJc w:val="left"/>
+      <w:pPr>
+        <w:tabs>
+          <w:tab w:val="num" w:pos="1440"/>
+        </w:tabs>
+        <w:ind w:left="1440" w:hanging="360"/>
+      </w:pPr>
+    </w:lvl>
+    <w:lvl w:ilvl="2" w:tentative="1">
+      <w:start w:val="1"/>
+      <w:numFmt w:val="decimal"/>
+      <w:lvlText w:val="%3."/>
+      <w:lvlJc w:val="left"/>
+      <w:pPr>
+        <w:tabs>
+          <w:tab w:val="num" w:pos="2160"/>
+        </w:tabs>
+        <w:ind w:left="2160" w:hanging="360"/>
+      </w:pPr>
+    </w:lvl>
+    <w:lvl w:ilvl="3" w:tentative="1">
+      <w:start w:val="1"/>
+      <w:numFmt w:val="decimal"/>
+      <w:lvlText w:val="%4."/>
+      <w:lvlJc w:val="left"/>
+      <w:pPr>
+        <w:tabs>
+          <w:tab w:val="num" w:pos="2880"/>
+        </w:tabs>
+        <w:ind w:left="2880" w:hanging="360"/>
+      </w:pPr>
+    </w:lvl>
+    <w:lvl w:ilvl="4" w:tentative="1">
+      <w:start w:val="1"/>
+      <w:numFmt w:val="decimal"/>
+      <w:lvlText w:val="%5."/>
+      <w:lvlJc w:val="left"/>
+      <w:pPr>
+        <w:tabs>
+          <w:tab w:val="num" w:pos="3600"/>
+        </w:tabs>
+        <w:ind w:left="3600" w:hanging="360"/>
+      </w:pPr>
+    </w:lvl>
+    <w:lvl w:ilvl="5" w:tentative="1">
+      <w:start w:val="1"/>
+      <w:numFmt w:val="decimal"/>
+      <w:lvlText w:val="%6."/>
+      <w:lvlJc w:val="left"/>
+      <w:pPr>
+        <w:tabs>
+          <w:tab w:val="num" w:pos="4320"/>
+        </w:tabs>
+        <w:ind w:left="4320" w:hanging="360"/>
+      </w:pPr>
+    </w:lvl>
+    <w:lvl w:ilvl="6" w:tentative="1">
+      <w:start w:val="1"/>
+      <w:numFmt w:val="decimal"/>
+      <w:lvlText w:val="%7."/>
+      <w:lvlJc w:val="left"/>
+      <w:pPr>
+        <w:tabs>
+          <w:tab w:val="num" w:pos="5040"/>
+        </w:tabs>
+        <w:ind w:left="5040" w:hanging="360"/>
+      </w:pPr>
+    </w:lvl>
+    <w:lvl w:ilvl="7" w:tentative="1">
+      <w:start w:val="1"/>
+      <w:numFmt w:val="decimal"/>
+      <w:lvlText w:val="%8."/>
+      <w:lvlJc w:val="left"/>
+      <w:pPr>
+        <w:tabs>
+          <w:tab w:val="num" w:pos="5760"/>
+        </w:tabs>
+        <w:ind w:left="5760" w:hanging="360"/>
+      </w:pPr>
+    </w:lvl>
+    <w:lvl w:ilvl="8" w:tentative="1">
+      <w:start w:val="1"/>
+      <w:numFmt w:val="decimal"/>
+      <w:lvlText w:val="%9."/>
+      <w:lvlJc w:val="left"/>
+      <w:pPr>
+        <w:tabs>
+          <w:tab w:val="num" w:pos="6480"/>
+        </w:tabs>
+        <w:ind w:left="6480" w:hanging="360"/>
+      </w:pPr>
+    </w:lvl>
+  </w:abstractNum>
+  <w:abstractNum w:abstractNumId="12">
     <w:nsid w:val="38804498"/>
     <w:multiLevelType w:val="hybridMultilevel"/>
     <w:tmpl w:val="3364D0C2"/>
@@ -5614,7 +6870,7 @@
       </w:pPr>
     </w:lvl>
   </w:abstractNum>
-  <w:abstractNum w:abstractNumId="11">
+  <w:abstractNum w:abstractNumId="13">
     <w:nsid w:val="3AFE6322"/>
     <w:multiLevelType w:val="hybridMultilevel"/>
     <w:tmpl w:val="B70CC688"/>
@@ -5700,7 +6956,7 @@
       </w:pPr>
     </w:lvl>
   </w:abstractNum>
-  <w:abstractNum w:abstractNumId="12">
+  <w:abstractNum w:abstractNumId="14">
     <w:nsid w:val="4C831012"/>
     <w:multiLevelType w:val="hybridMultilevel"/>
     <w:tmpl w:val="8CFAD77E"/>
@@ -5786,7 +7042,7 @@
       </w:pPr>
     </w:lvl>
   </w:abstractNum>
-  <w:abstractNum w:abstractNumId="13">
+  <w:abstractNum w:abstractNumId="15">
     <w:nsid w:val="54382E4B"/>
     <w:multiLevelType w:val="hybridMultilevel"/>
     <w:tmpl w:val="3364D0C2"/>
@@ -5872,7 +7128,7 @@
       </w:pPr>
     </w:lvl>
   </w:abstractNum>
-  <w:abstractNum w:abstractNumId="14">
+  <w:abstractNum w:abstractNumId="16">
     <w:nsid w:val="571F0F9C"/>
     <w:multiLevelType w:val="hybridMultilevel"/>
     <w:tmpl w:val="3364D0C2"/>
@@ -5958,7 +7214,7 @@
       </w:pPr>
     </w:lvl>
   </w:abstractNum>
-  <w:abstractNum w:abstractNumId="15">
+  <w:abstractNum w:abstractNumId="17">
     <w:nsid w:val="59276E6E"/>
     <w:multiLevelType w:val="hybridMultilevel"/>
     <w:tmpl w:val="B8C611BA"/>
@@ -6047,7 +7303,7 @@
       </w:pPr>
     </w:lvl>
   </w:abstractNum>
-  <w:abstractNum w:abstractNumId="16">
+  <w:abstractNum w:abstractNumId="18">
     <w:nsid w:val="5BD54BE3"/>
     <w:multiLevelType w:val="hybridMultilevel"/>
     <w:tmpl w:val="B70CC688"/>
@@ -6133,7 +7389,7 @@
       </w:pPr>
     </w:lvl>
   </w:abstractNum>
-  <w:abstractNum w:abstractNumId="17">
+  <w:abstractNum w:abstractNumId="19">
     <w:nsid w:val="5C236B2C"/>
     <w:multiLevelType w:val="hybridMultilevel"/>
     <w:tmpl w:val="B70CC688"/>
@@ -6219,7 +7475,7 @@
       </w:pPr>
     </w:lvl>
   </w:abstractNum>
-  <w:abstractNum w:abstractNumId="18">
+  <w:abstractNum w:abstractNumId="20">
     <w:nsid w:val="6392292C"/>
     <w:multiLevelType w:val="hybridMultilevel"/>
     <w:tmpl w:val="3364D0C2"/>
@@ -6305,7 +7561,7 @@
       </w:pPr>
     </w:lvl>
   </w:abstractNum>
-  <w:abstractNum w:abstractNumId="19">
+  <w:abstractNum w:abstractNumId="21">
     <w:nsid w:val="6715637E"/>
     <w:multiLevelType w:val="hybridMultilevel"/>
     <w:tmpl w:val="3364D0C2"/>
@@ -6391,7 +7647,7 @@
       </w:pPr>
     </w:lvl>
   </w:abstractNum>
-  <w:abstractNum w:abstractNumId="20">
+  <w:abstractNum w:abstractNumId="22">
     <w:nsid w:val="6FB41E52"/>
     <w:multiLevelType w:val="hybridMultilevel"/>
     <w:tmpl w:val="9AF645C8"/>
@@ -6504,7 +7760,7 @@
       </w:rPr>
     </w:lvl>
   </w:abstractNum>
-  <w:abstractNum w:abstractNumId="21">
+  <w:abstractNum w:abstractNumId="23">
     <w:nsid w:val="722303E8"/>
     <w:multiLevelType w:val="hybridMultilevel"/>
     <w:tmpl w:val="FFFFFFFF"/>
@@ -6590,7 +7846,120 @@
       </w:pPr>
     </w:lvl>
   </w:abstractNum>
-  <w:abstractNum w:abstractNumId="22">
+  <w:abstractNum w:abstractNumId="24">
+    <w:nsid w:val="74634B04"/>
+    <w:multiLevelType w:val="multilevel"/>
+    <w:tmpl w:val="FB7454A2"/>
+    <w:lvl w:ilvl="0">
+      <w:start w:val="1"/>
+      <w:numFmt w:val="decimal"/>
+      <w:lvlText w:val="%1."/>
+      <w:lvlJc w:val="left"/>
+      <w:pPr>
+        <w:tabs>
+          <w:tab w:val="num" w:pos="720"/>
+        </w:tabs>
+        <w:ind w:left="720" w:hanging="360"/>
+      </w:pPr>
+    </w:lvl>
+    <w:lvl w:ilvl="1" w:tentative="1">
+      <w:start w:val="1"/>
+      <w:numFmt w:val="decimal"/>
+      <w:lvlText w:val="%2."/>
+      <w:lvlJc w:val="left"/>
+      <w:pPr>
+        <w:tabs>
+          <w:tab w:val="num" w:pos="1440"/>
+        </w:tabs>
+        <w:ind w:left="1440" w:hanging="360"/>
+      </w:pPr>
+    </w:lvl>
+    <w:lvl w:ilvl="2" w:tentative="1">
+      <w:start w:val="1"/>
+      <w:numFmt w:val="decimal"/>
+      <w:lvlText w:val="%3."/>
+      <w:lvlJc w:val="left"/>
+      <w:pPr>
+        <w:tabs>
+          <w:tab w:val="num" w:pos="2160"/>
+        </w:tabs>
+        <w:ind w:left="2160" w:hanging="360"/>
+      </w:pPr>
+    </w:lvl>
+    <w:lvl w:ilvl="3" w:tentative="1">
+      <w:start w:val="1"/>
+      <w:numFmt w:val="decimal"/>
+      <w:lvlText w:val="%4."/>
+      <w:lvlJc w:val="left"/>
+      <w:pPr>
+        <w:tabs>
+          <w:tab w:val="num" w:pos="2880"/>
+        </w:tabs>
+        <w:ind w:left="2880" w:hanging="360"/>
+      </w:pPr>
+    </w:lvl>
+    <w:lvl w:ilvl="4" w:tentative="1">
+      <w:start w:val="1"/>
+      <w:numFmt w:val="decimal"/>
+      <w:lvlText w:val="%5."/>
+      <w:lvlJc w:val="left"/>
+      <w:pPr>
+        <w:tabs>
+          <w:tab w:val="num" w:pos="3600"/>
+        </w:tabs>
+        <w:ind w:left="3600" w:hanging="360"/>
+      </w:pPr>
+    </w:lvl>
+    <w:lvl w:ilvl="5" w:tentative="1">
+      <w:start w:val="1"/>
+      <w:numFmt w:val="decimal"/>
+      <w:lvlText w:val="%6."/>
+      <w:lvlJc w:val="left"/>
+      <w:pPr>
+        <w:tabs>
+          <w:tab w:val="num" w:pos="4320"/>
+        </w:tabs>
+        <w:ind w:left="4320" w:hanging="360"/>
+      </w:pPr>
+    </w:lvl>
+    <w:lvl w:ilvl="6" w:tentative="1">
+      <w:start w:val="1"/>
+      <w:numFmt w:val="decimal"/>
+      <w:lvlText w:val="%7."/>
+      <w:lvlJc w:val="left"/>
+      <w:pPr>
+        <w:tabs>
+          <w:tab w:val="num" w:pos="5040"/>
+        </w:tabs>
+        <w:ind w:left="5040" w:hanging="360"/>
+      </w:pPr>
+    </w:lvl>
+    <w:lvl w:ilvl="7" w:tentative="1">
+      <w:start w:val="1"/>
+      <w:numFmt w:val="decimal"/>
+      <w:lvlText w:val="%8."/>
+      <w:lvlJc w:val="left"/>
+      <w:pPr>
+        <w:tabs>
+          <w:tab w:val="num" w:pos="5760"/>
+        </w:tabs>
+        <w:ind w:left="5760" w:hanging="360"/>
+      </w:pPr>
+    </w:lvl>
+    <w:lvl w:ilvl="8" w:tentative="1">
+      <w:start w:val="1"/>
+      <w:numFmt w:val="decimal"/>
+      <w:lvlText w:val="%9."/>
+      <w:lvlJc w:val="left"/>
+      <w:pPr>
+        <w:tabs>
+          <w:tab w:val="num" w:pos="6480"/>
+        </w:tabs>
+        <w:ind w:left="6480" w:hanging="360"/>
+      </w:pPr>
+    </w:lvl>
+  </w:abstractNum>
+  <w:abstractNum w:abstractNumId="25">
     <w:nsid w:val="77DF718D"/>
     <w:multiLevelType w:val="hybridMultilevel"/>
     <w:tmpl w:val="9AF645C8"/>
@@ -6703,7 +8072,120 @@
       </w:rPr>
     </w:lvl>
   </w:abstractNum>
-  <w:abstractNum w:abstractNumId="23">
+  <w:abstractNum w:abstractNumId="26">
+    <w:nsid w:val="7A444324"/>
+    <w:multiLevelType w:val="multilevel"/>
+    <w:tmpl w:val="FB7454A2"/>
+    <w:lvl w:ilvl="0">
+      <w:start w:val="1"/>
+      <w:numFmt w:val="decimal"/>
+      <w:lvlText w:val="%1."/>
+      <w:lvlJc w:val="left"/>
+      <w:pPr>
+        <w:tabs>
+          <w:tab w:val="num" w:pos="720"/>
+        </w:tabs>
+        <w:ind w:left="720" w:hanging="360"/>
+      </w:pPr>
+    </w:lvl>
+    <w:lvl w:ilvl="1" w:tentative="1">
+      <w:start w:val="1"/>
+      <w:numFmt w:val="decimal"/>
+      <w:lvlText w:val="%2."/>
+      <w:lvlJc w:val="left"/>
+      <w:pPr>
+        <w:tabs>
+          <w:tab w:val="num" w:pos="1440"/>
+        </w:tabs>
+        <w:ind w:left="1440" w:hanging="360"/>
+      </w:pPr>
+    </w:lvl>
+    <w:lvl w:ilvl="2" w:tentative="1">
+      <w:start w:val="1"/>
+      <w:numFmt w:val="decimal"/>
+      <w:lvlText w:val="%3."/>
+      <w:lvlJc w:val="left"/>
+      <w:pPr>
+        <w:tabs>
+          <w:tab w:val="num" w:pos="2160"/>
+        </w:tabs>
+        <w:ind w:left="2160" w:hanging="360"/>
+      </w:pPr>
+    </w:lvl>
+    <w:lvl w:ilvl="3" w:tentative="1">
+      <w:start w:val="1"/>
+      <w:numFmt w:val="decimal"/>
+      <w:lvlText w:val="%4."/>
+      <w:lvlJc w:val="left"/>
+      <w:pPr>
+        <w:tabs>
+          <w:tab w:val="num" w:pos="2880"/>
+        </w:tabs>
+        <w:ind w:left="2880" w:hanging="360"/>
+      </w:pPr>
+    </w:lvl>
+    <w:lvl w:ilvl="4" w:tentative="1">
+      <w:start w:val="1"/>
+      <w:numFmt w:val="decimal"/>
+      <w:lvlText w:val="%5."/>
+      <w:lvlJc w:val="left"/>
+      <w:pPr>
+        <w:tabs>
+          <w:tab w:val="num" w:pos="3600"/>
+        </w:tabs>
+        <w:ind w:left="3600" w:hanging="360"/>
+      </w:pPr>
+    </w:lvl>
+    <w:lvl w:ilvl="5" w:tentative="1">
+      <w:start w:val="1"/>
+      <w:numFmt w:val="decimal"/>
+      <w:lvlText w:val="%6."/>
+      <w:lvlJc w:val="left"/>
+      <w:pPr>
+        <w:tabs>
+          <w:tab w:val="num" w:pos="4320"/>
+        </w:tabs>
+        <w:ind w:left="4320" w:hanging="360"/>
+      </w:pPr>
+    </w:lvl>
+    <w:lvl w:ilvl="6" w:tentative="1">
+      <w:start w:val="1"/>
+      <w:numFmt w:val="decimal"/>
+      <w:lvlText w:val="%7."/>
+      <w:lvlJc w:val="left"/>
+      <w:pPr>
+        <w:tabs>
+          <w:tab w:val="num" w:pos="5040"/>
+        </w:tabs>
+        <w:ind w:left="5040" w:hanging="360"/>
+      </w:pPr>
+    </w:lvl>
+    <w:lvl w:ilvl="7" w:tentative="1">
+      <w:start w:val="1"/>
+      <w:numFmt w:val="decimal"/>
+      <w:lvlText w:val="%8."/>
+      <w:lvlJc w:val="left"/>
+      <w:pPr>
+        <w:tabs>
+          <w:tab w:val="num" w:pos="5760"/>
+        </w:tabs>
+        <w:ind w:left="5760" w:hanging="360"/>
+      </w:pPr>
+    </w:lvl>
+    <w:lvl w:ilvl="8" w:tentative="1">
+      <w:start w:val="1"/>
+      <w:numFmt w:val="decimal"/>
+      <w:lvlText w:val="%9."/>
+      <w:lvlJc w:val="left"/>
+      <w:pPr>
+        <w:tabs>
+          <w:tab w:val="num" w:pos="6480"/>
+        </w:tabs>
+        <w:ind w:left="6480" w:hanging="360"/>
+      </w:pPr>
+    </w:lvl>
+  </w:abstractNum>
+  <w:abstractNum w:abstractNumId="27">
     <w:nsid w:val="7DD66154"/>
     <w:multiLevelType w:val="hybridMultilevel"/>
     <w:tmpl w:val="FFFFFFFF"/>
@@ -6817,25 +8299,25 @@
     </w:lvl>
   </w:abstractNum>
   <w:num w:numId="1">
-    <w:abstractNumId w:val="12"/>
+    <w:abstractNumId w:val="14"/>
   </w:num>
   <w:num w:numId="2">
-    <w:abstractNumId w:val="21"/>
+    <w:abstractNumId w:val="23"/>
   </w:num>
   <w:num w:numId="3">
     <w:abstractNumId w:val="1"/>
   </w:num>
   <w:num w:numId="4">
-    <w:abstractNumId w:val="23"/>
+    <w:abstractNumId w:val="27"/>
   </w:num>
   <w:num w:numId="5">
-    <w:abstractNumId w:val="9"/>
+    <w:abstractNumId w:val="10"/>
   </w:num>
   <w:num w:numId="6">
     <w:abstractNumId w:val="4"/>
   </w:num>
   <w:num w:numId="7">
-    <w:abstractNumId w:val="8"/>
+    <w:abstractNumId w:val="9"/>
   </w:num>
   <w:num w:numId="8">
     <w:abstractNumId w:val="5"/>
@@ -6850,43 +8332,55 @@
     <w:abstractNumId w:val="7"/>
   </w:num>
   <w:num w:numId="12">
-    <w:abstractNumId w:val="11"/>
+    <w:abstractNumId w:val="13"/>
   </w:num>
   <w:num w:numId="13">
     <w:abstractNumId w:val="0"/>
   </w:num>
   <w:num w:numId="14">
+    <w:abstractNumId w:val="19"/>
+  </w:num>
+  <w:num w:numId="15">
+    <w:abstractNumId w:val="18"/>
+  </w:num>
+  <w:num w:numId="16">
     <w:abstractNumId w:val="17"/>
   </w:num>
-  <w:num w:numId="15">
-    <w:abstractNumId w:val="16"/>
-  </w:num>
-  <w:num w:numId="16">
-    <w:abstractNumId w:val="15"/>
-  </w:num>
   <w:num w:numId="17">
-    <w:abstractNumId w:val="22"/>
+    <w:abstractNumId w:val="25"/>
   </w:num>
   <w:num w:numId="18">
-    <w:abstractNumId w:val="20"/>
+    <w:abstractNumId w:val="22"/>
   </w:num>
   <w:num w:numId="19">
     <w:abstractNumId w:val="6"/>
   </w:num>
   <w:num w:numId="20">
-    <w:abstractNumId w:val="14"/>
+    <w:abstractNumId w:val="16"/>
   </w:num>
   <w:num w:numId="21">
-    <w:abstractNumId w:val="18"/>
+    <w:abstractNumId w:val="20"/>
   </w:num>
   <w:num w:numId="22">
-    <w:abstractNumId w:val="19"/>
+    <w:abstractNumId w:val="21"/>
   </w:num>
   <w:num w:numId="23">
-    <w:abstractNumId w:val="10"/>
+    <w:abstractNumId w:val="12"/>
   </w:num>
   <w:num w:numId="24">
-    <w:abstractNumId w:val="13"/>
+    <w:abstractNumId w:val="15"/>
+  </w:num>
+  <w:num w:numId="25">
+    <w:abstractNumId w:val="11"/>
+  </w:num>
+  <w:num w:numId="26">
+    <w:abstractNumId w:val="24"/>
+  </w:num>
+  <w:num w:numId="27">
+    <w:abstractNumId w:val="8"/>
+  </w:num>
+  <w:num w:numId="28">
+    <w:abstractNumId w:val="26"/>
   </w:num>
 </w:numbering>
 </file>
@@ -8003,7 +9497,7 @@
 </file>
 
 <file path=customXml/itemProps1.xml><?xml version="1.0" encoding="utf-8"?>
-<ds:datastoreItem xmlns:ds="http://schemas.openxmlformats.org/officeDocument/2006/customXml" ds:itemID="{ADAE27CB-CEFC-4215-8970-967331A908B3}">
+<ds:datastoreItem xmlns:ds="http://schemas.openxmlformats.org/officeDocument/2006/customXml" ds:itemID="{24146548-749E-4A0F-8730-510B52108748}">
   <ds:schemaRefs>
     <ds:schemaRef ds:uri="http://schemas.openxmlformats.org/officeDocument/2006/bibliography"/>
   </ds:schemaRefs>

</xml_diff>

<commit_message>
sep 8 - assignment added
</commit_message>
<xml_diff>
--- a/Assignment.docx
+++ b/Assignment.docx
@@ -76,7 +76,7 @@
             <w:rPr>
               <w:noProof/>
             </w:rPr>
-            <w:instrText>HYPERLINK \l "_Toc81936859"</w:instrText>
+            <w:instrText>HYPERLINK \l "_Toc82022208"</w:instrText>
           </w:r>
           <w:r>
             <w:rPr>
@@ -124,7 +124,7 @@
               <w:noProof/>
               <w:webHidden/>
             </w:rPr>
-            <w:instrText xml:space="preserve"> PAGEREF _Toc81936859 \h </w:instrText>
+            <w:instrText xml:space="preserve"> PAGEREF _Toc82022208 \h </w:instrText>
           </w:r>
           <w:r>
             <w:rPr>
@@ -173,7 +173,7 @@
               <w:lang w:val="en-IN" w:eastAsia="en-IN"/>
             </w:rPr>
           </w:pPr>
-          <w:hyperlink w:anchor="_Toc81936860" w:history="1">
+          <w:hyperlink w:anchor="_Toc82022209" w:history="1">
             <w:r>
               <w:rPr>
                 <w:rStyle w:val="Hyperlink"/>
@@ -203,7 +203,7 @@
                 <w:noProof/>
                 <w:webHidden/>
               </w:rPr>
-              <w:instrText xml:space="preserve"> PAGEREF _Toc81936860 \h </w:instrText>
+              <w:instrText xml:space="preserve"> PAGEREF _Toc82022209 \h </w:instrText>
             </w:r>
             <w:r>
               <w:rPr>
@@ -246,7 +246,7 @@
               <w:lang w:val="en-IN" w:eastAsia="en-IN"/>
             </w:rPr>
           </w:pPr>
-          <w:hyperlink w:anchor="_Toc81936861" w:history="1">
+          <w:hyperlink w:anchor="_Toc82022210" w:history="1">
             <w:r>
               <w:rPr>
                 <w:rStyle w:val="Hyperlink"/>
@@ -273,7 +273,7 @@
                 <w:noProof/>
                 <w:webHidden/>
               </w:rPr>
-              <w:instrText xml:space="preserve"> PAGEREF _Toc81936861 \h </w:instrText>
+              <w:instrText xml:space="preserve"> PAGEREF _Toc82022210 \h </w:instrText>
             </w:r>
             <w:r>
               <w:rPr>
@@ -316,7 +316,7 @@
               <w:lang w:val="en-IN" w:eastAsia="en-IN"/>
             </w:rPr>
           </w:pPr>
-          <w:hyperlink w:anchor="_Toc81936862" w:history="1">
+          <w:hyperlink w:anchor="_Toc82022211" w:history="1">
             <w:r>
               <w:rPr>
                 <w:rStyle w:val="Hyperlink"/>
@@ -347,7 +347,7 @@
                 <w:noProof/>
                 <w:webHidden/>
               </w:rPr>
-              <w:instrText xml:space="preserve"> PAGEREF _Toc81936862 \h </w:instrText>
+              <w:instrText xml:space="preserve"> PAGEREF _Toc82022211 \h </w:instrText>
             </w:r>
             <w:r>
               <w:rPr>
@@ -390,7 +390,7 @@
               <w:lang w:val="en-IN" w:eastAsia="en-IN"/>
             </w:rPr>
           </w:pPr>
-          <w:hyperlink w:anchor="_Toc81936863" w:history="1">
+          <w:hyperlink w:anchor="_Toc82022212" w:history="1">
             <w:r>
               <w:rPr>
                 <w:rStyle w:val="Hyperlink"/>
@@ -420,7 +420,7 @@
                 <w:noProof/>
                 <w:webHidden/>
               </w:rPr>
-              <w:instrText xml:space="preserve"> PAGEREF _Toc81936863 \h </w:instrText>
+              <w:instrText xml:space="preserve"> PAGEREF _Toc82022212 \h </w:instrText>
             </w:r>
             <w:r>
               <w:rPr>
@@ -463,7 +463,7 @@
               <w:lang w:val="en-IN" w:eastAsia="en-IN"/>
             </w:rPr>
           </w:pPr>
-          <w:hyperlink w:anchor="_Toc81936864" w:history="1">
+          <w:hyperlink w:anchor="_Toc82022213" w:history="1">
             <w:r>
               <w:rPr>
                 <w:rStyle w:val="Hyperlink"/>
@@ -493,7 +493,7 @@
                 <w:noProof/>
                 <w:webHidden/>
               </w:rPr>
-              <w:instrText xml:space="preserve"> PAGEREF _Toc81936864 \h </w:instrText>
+              <w:instrText xml:space="preserve"> PAGEREF _Toc82022213 \h </w:instrText>
             </w:r>
             <w:r>
               <w:rPr>
@@ -536,7 +536,7 @@
               <w:lang w:val="en-IN" w:eastAsia="en-IN"/>
             </w:rPr>
           </w:pPr>
-          <w:hyperlink w:anchor="_Toc81936865" w:history="1">
+          <w:hyperlink w:anchor="_Toc82022214" w:history="1">
             <w:r>
               <w:rPr>
                 <w:rStyle w:val="Hyperlink"/>
@@ -566,7 +566,7 @@
                 <w:noProof/>
                 <w:webHidden/>
               </w:rPr>
-              <w:instrText xml:space="preserve"> PAGEREF _Toc81936865 \h </w:instrText>
+              <w:instrText xml:space="preserve"> PAGEREF _Toc82022214 \h </w:instrText>
             </w:r>
             <w:r>
               <w:rPr>
@@ -609,7 +609,7 @@
               <w:lang w:val="en-IN" w:eastAsia="en-IN"/>
             </w:rPr>
           </w:pPr>
-          <w:hyperlink w:anchor="_Toc81936866" w:history="1">
+          <w:hyperlink w:anchor="_Toc82022215" w:history="1">
             <w:r>
               <w:rPr>
                 <w:rStyle w:val="Hyperlink"/>
@@ -639,7 +639,7 @@
                 <w:noProof/>
                 <w:webHidden/>
               </w:rPr>
-              <w:instrText xml:space="preserve"> PAGEREF _Toc81936866 \h </w:instrText>
+              <w:instrText xml:space="preserve"> PAGEREF _Toc82022215 \h </w:instrText>
             </w:r>
             <w:r>
               <w:rPr>
@@ -682,7 +682,7 @@
               <w:lang w:val="en-IN" w:eastAsia="en-IN"/>
             </w:rPr>
           </w:pPr>
-          <w:hyperlink w:anchor="_Toc81936867" w:history="1">
+          <w:hyperlink w:anchor="_Toc82022216" w:history="1">
             <w:r>
               <w:rPr>
                 <w:rStyle w:val="Hyperlink"/>
@@ -713,7 +713,7 @@
                 <w:noProof/>
                 <w:webHidden/>
               </w:rPr>
-              <w:instrText xml:space="preserve"> PAGEREF _Toc81936867 \h </w:instrText>
+              <w:instrText xml:space="preserve"> PAGEREF _Toc82022216 \h </w:instrText>
             </w:r>
             <w:r>
               <w:rPr>
@@ -756,7 +756,7 @@
               <w:lang w:val="en-IN" w:eastAsia="en-IN"/>
             </w:rPr>
           </w:pPr>
-          <w:hyperlink w:anchor="_Toc81936868" w:history="1">
+          <w:hyperlink w:anchor="_Toc82022217" w:history="1">
             <w:r>
               <w:rPr>
                 <w:rStyle w:val="Hyperlink"/>
@@ -787,7 +787,7 @@
                 <w:noProof/>
                 <w:webHidden/>
               </w:rPr>
-              <w:instrText xml:space="preserve"> PAGEREF _Toc81936868 \h </w:instrText>
+              <w:instrText xml:space="preserve"> PAGEREF _Toc82022217 \h </w:instrText>
             </w:r>
             <w:r>
               <w:rPr>
@@ -830,7 +830,7 @@
               <w:lang w:val="en-IN" w:eastAsia="en-IN"/>
             </w:rPr>
           </w:pPr>
-          <w:hyperlink w:anchor="_Toc81936869" w:history="1">
+          <w:hyperlink w:anchor="_Toc82022218" w:history="1">
             <w:r>
               <w:rPr>
                 <w:rStyle w:val="Hyperlink"/>
@@ -861,7 +861,7 @@
                 <w:noProof/>
                 <w:webHidden/>
               </w:rPr>
-              <w:instrText xml:space="preserve"> PAGEREF _Toc81936869 \h </w:instrText>
+              <w:instrText xml:space="preserve"> PAGEREF _Toc82022218 \h </w:instrText>
             </w:r>
             <w:r>
               <w:rPr>
@@ -904,7 +904,7 @@
               <w:lang w:val="en-IN" w:eastAsia="en-IN"/>
             </w:rPr>
           </w:pPr>
-          <w:hyperlink w:anchor="_Toc81936870" w:history="1">
+          <w:hyperlink w:anchor="_Toc82022219" w:history="1">
             <w:r>
               <w:rPr>
                 <w:rStyle w:val="Hyperlink"/>
@@ -935,7 +935,7 @@
                 <w:noProof/>
                 <w:webHidden/>
               </w:rPr>
-              <w:instrText xml:space="preserve"> PAGEREF _Toc81936870 \h </w:instrText>
+              <w:instrText xml:space="preserve"> PAGEREF _Toc82022219 \h </w:instrText>
             </w:r>
             <w:r>
               <w:rPr>
@@ -978,7 +978,7 @@
               <w:lang w:val="en-IN" w:eastAsia="en-IN"/>
             </w:rPr>
           </w:pPr>
-          <w:hyperlink w:anchor="_Toc81936871" w:history="1">
+          <w:hyperlink w:anchor="_Toc82022220" w:history="1">
             <w:r>
               <w:rPr>
                 <w:rStyle w:val="Hyperlink"/>
@@ -1009,7 +1009,7 @@
                 <w:noProof/>
                 <w:webHidden/>
               </w:rPr>
-              <w:instrText xml:space="preserve"> PAGEREF _Toc81936871 \h </w:instrText>
+              <w:instrText xml:space="preserve"> PAGEREF _Toc82022220 \h </w:instrText>
             </w:r>
             <w:r>
               <w:rPr>
@@ -1052,7 +1052,7 @@
               <w:lang w:val="en-IN" w:eastAsia="en-IN"/>
             </w:rPr>
           </w:pPr>
-          <w:hyperlink w:anchor="_Toc81936872" w:history="1">
+          <w:hyperlink w:anchor="_Toc82022221" w:history="1">
             <w:r>
               <w:rPr>
                 <w:rStyle w:val="Hyperlink"/>
@@ -1083,7 +1083,7 @@
                 <w:noProof/>
                 <w:webHidden/>
               </w:rPr>
-              <w:instrText xml:space="preserve"> PAGEREF _Toc81936872 \h </w:instrText>
+              <w:instrText xml:space="preserve"> PAGEREF _Toc82022221 \h </w:instrText>
             </w:r>
             <w:r>
               <w:rPr>
@@ -1126,7 +1126,7 @@
               <w:lang w:val="en-IN" w:eastAsia="en-IN"/>
             </w:rPr>
           </w:pPr>
-          <w:hyperlink w:anchor="_Toc81936873" w:history="1">
+          <w:hyperlink w:anchor="_Toc82022222" w:history="1">
             <w:r>
               <w:rPr>
                 <w:rStyle w:val="Hyperlink"/>
@@ -1157,7 +1157,7 @@
                 <w:noProof/>
                 <w:webHidden/>
               </w:rPr>
-              <w:instrText xml:space="preserve"> PAGEREF _Toc81936873 \h </w:instrText>
+              <w:instrText xml:space="preserve"> PAGEREF _Toc82022222 \h </w:instrText>
             </w:r>
             <w:r>
               <w:rPr>
@@ -1200,7 +1200,7 @@
               <w:lang w:val="en-IN" w:eastAsia="en-IN"/>
             </w:rPr>
           </w:pPr>
-          <w:hyperlink w:anchor="_Toc81936874" w:history="1">
+          <w:hyperlink w:anchor="_Toc82022223" w:history="1">
             <w:r>
               <w:rPr>
                 <w:rStyle w:val="Hyperlink"/>
@@ -1231,7 +1231,7 @@
                 <w:noProof/>
                 <w:webHidden/>
               </w:rPr>
-              <w:instrText xml:space="preserve"> PAGEREF _Toc81936874 \h </w:instrText>
+              <w:instrText xml:space="preserve"> PAGEREF _Toc82022223 \h </w:instrText>
             </w:r>
             <w:r>
               <w:rPr>
@@ -1274,7 +1274,7 @@
               <w:lang w:val="en-IN" w:eastAsia="en-IN"/>
             </w:rPr>
           </w:pPr>
-          <w:hyperlink w:anchor="_Toc81936875" w:history="1">
+          <w:hyperlink w:anchor="_Toc82022224" w:history="1">
             <w:r>
               <w:rPr>
                 <w:rStyle w:val="Hyperlink"/>
@@ -1305,7 +1305,81 @@
                 <w:noProof/>
                 <w:webHidden/>
               </w:rPr>
-              <w:instrText xml:space="preserve"> PAGEREF _Toc81936875 \h </w:instrText>
+              <w:instrText xml:space="preserve"> PAGEREF _Toc82022224 \h </w:instrText>
+            </w:r>
+            <w:r>
+              <w:rPr>
+                <w:noProof/>
+                <w:webHidden/>
+              </w:rPr>
+            </w:r>
+            <w:r>
+              <w:rPr>
+                <w:noProof/>
+                <w:webHidden/>
+              </w:rPr>
+              <w:fldChar w:fldCharType="separate"/>
+            </w:r>
+            <w:r>
+              <w:rPr>
+                <w:noProof/>
+                <w:webHidden/>
+              </w:rPr>
+              <w:t>6</w:t>
+            </w:r>
+            <w:r>
+              <w:rPr>
+                <w:noProof/>
+                <w:webHidden/>
+              </w:rPr>
+              <w:fldChar w:fldCharType="end"/>
+            </w:r>
+          </w:hyperlink>
+        </w:p>
+        <w:p>
+          <w:pPr>
+            <w:pStyle w:val="TOC3"/>
+            <w:tabs>
+              <w:tab w:val="right" w:leader="dot" w:pos="9350"/>
+            </w:tabs>
+            <w:rPr>
+              <w:rFonts w:eastAsiaTheme="minorEastAsia"/>
+              <w:noProof/>
+              <w:lang w:val="en-IN" w:eastAsia="en-IN"/>
+            </w:rPr>
+          </w:pPr>
+          <w:hyperlink w:anchor="_Toc82022225" w:history="1">
+            <w:r>
+              <w:rPr>
+                <w:rStyle w:val="Hyperlink"/>
+                <w:b/>
+                <w:bCs/>
+                <w:i/>
+                <w:iCs/>
+                <w:noProof/>
+              </w:rPr>
+              <w:t>Task 16 – Sep 8, 2021</w:t>
+            </w:r>
+            <w:r>
+              <w:rPr>
+                <w:noProof/>
+                <w:webHidden/>
+              </w:rPr>
+              <w:tab/>
+            </w:r>
+            <w:r>
+              <w:rPr>
+                <w:noProof/>
+                <w:webHidden/>
+              </w:rPr>
+              <w:fldChar w:fldCharType="begin"/>
+            </w:r>
+            <w:r>
+              <w:rPr>
+                <w:noProof/>
+                <w:webHidden/>
+              </w:rPr>
+              <w:instrText xml:space="preserve"> PAGEREF _Toc82022225 \h </w:instrText>
             </w:r>
             <w:r>
               <w:rPr>
@@ -1357,7 +1431,7 @@
           <w:bCs w:val="0"/>
         </w:rPr>
       </w:pPr>
-      <w:bookmarkStart w:id="1" w:name="_Toc81936859"/>
+      <w:bookmarkStart w:id="1" w:name="_Toc82022208"/>
       <w:r>
         <w:rPr>
           <w:rStyle w:val="Strong"/>
@@ -1376,7 +1450,7 @@
           <w:b/>
         </w:rPr>
       </w:pPr>
-      <w:bookmarkStart w:id="2" w:name="_Toc81936860"/>
+      <w:bookmarkStart w:id="2" w:name="_Toc82022209"/>
       <w:r>
         <w:rPr>
           <w:rStyle w:val="SubtleEmphasis"/>
@@ -1714,7 +1788,7 @@
           <w:bCs w:val="0"/>
         </w:rPr>
       </w:pPr>
-      <w:bookmarkStart w:id="3" w:name="_Toc81936861"/>
+      <w:bookmarkStart w:id="3" w:name="_Toc82022210"/>
       <w:r>
         <w:rPr>
           <w:rStyle w:val="Strong"/>
@@ -1743,7 +1817,7 @@
           <w:bCs/>
         </w:rPr>
       </w:pPr>
-      <w:bookmarkStart w:id="4" w:name="_Toc81936862"/>
+      <w:bookmarkStart w:id="4" w:name="_Toc82022211"/>
       <w:r>
         <w:rPr>
           <w:rStyle w:val="SubtleEmphasis"/>
@@ -2152,7 +2226,7 @@
           <w:b/>
         </w:rPr>
       </w:pPr>
-      <w:bookmarkStart w:id="5" w:name="_Toc81936863"/>
+      <w:bookmarkStart w:id="5" w:name="_Toc82022212"/>
       <w:r>
         <w:rPr>
           <w:rStyle w:val="SubtleEmphasis"/>
@@ -2219,7 +2293,7 @@
           <w:b/>
         </w:rPr>
       </w:pPr>
-      <w:bookmarkStart w:id="6" w:name="_Toc81936864"/>
+      <w:bookmarkStart w:id="6" w:name="_Toc82022213"/>
       <w:r>
         <w:rPr>
           <w:rStyle w:val="SubtleEmphasis"/>
@@ -2415,7 +2489,7 @@
           <w:b/>
         </w:rPr>
       </w:pPr>
-      <w:bookmarkStart w:id="8" w:name="_Toc81936865"/>
+      <w:bookmarkStart w:id="8" w:name="_Toc82022214"/>
       <w:r>
         <w:rPr>
           <w:rStyle w:val="SubtleEmphasis"/>
@@ -2566,7 +2640,7 @@
           <w:b/>
         </w:rPr>
       </w:pPr>
-      <w:bookmarkStart w:id="9" w:name="_Toc81936866"/>
+      <w:bookmarkStart w:id="9" w:name="_Toc82022215"/>
       <w:r>
         <w:rPr>
           <w:rStyle w:val="SubtleEmphasis"/>
@@ -2946,7 +3020,7 @@
           <w:bCs/>
         </w:rPr>
       </w:pPr>
-      <w:bookmarkStart w:id="11" w:name="_Toc81936867"/>
+      <w:bookmarkStart w:id="11" w:name="_Toc82022216"/>
       <w:r>
         <w:rPr>
           <w:rStyle w:val="SubtleEmphasis"/>
@@ -2999,7 +3073,7 @@
           <w:bCs/>
         </w:rPr>
       </w:pPr>
-      <w:bookmarkStart w:id="12" w:name="_Toc81936868"/>
+      <w:bookmarkStart w:id="12" w:name="_Toc82022217"/>
       <w:r>
         <w:rPr>
           <w:rStyle w:val="SubtleEmphasis"/>
@@ -3404,7 +3478,7 @@
           <w:bCs/>
         </w:rPr>
       </w:pPr>
-      <w:bookmarkStart w:id="13" w:name="_Toc81936869"/>
+      <w:bookmarkStart w:id="13" w:name="_Toc82022218"/>
       <w:r>
         <w:rPr>
           <w:rStyle w:val="SubtleEmphasis"/>
@@ -3943,7 +4017,7 @@
           <w:bCs/>
         </w:rPr>
       </w:pPr>
-      <w:bookmarkStart w:id="14" w:name="_Toc81936870"/>
+      <w:bookmarkStart w:id="14" w:name="_Toc82022219"/>
       <w:r>
         <w:rPr>
           <w:rStyle w:val="SubtleEmphasis"/>
@@ -4144,7 +4218,7 @@
           <w:bCs/>
         </w:rPr>
       </w:pPr>
-      <w:bookmarkStart w:id="15" w:name="_Toc81936871"/>
+      <w:bookmarkStart w:id="15" w:name="_Toc82022220"/>
       <w:r>
         <w:rPr>
           <w:rStyle w:val="SubtleEmphasis"/>
@@ -4320,7 +4394,7 @@
           <w:bCs/>
         </w:rPr>
       </w:pPr>
-      <w:bookmarkStart w:id="16" w:name="_Toc81936872"/>
+      <w:bookmarkStart w:id="16" w:name="_Toc82022221"/>
       <w:r>
         <w:rPr>
           <w:rStyle w:val="SubtleEmphasis"/>
@@ -4539,7 +4613,7 @@
           <w:bCs/>
         </w:rPr>
       </w:pPr>
-      <w:bookmarkStart w:id="17" w:name="_Toc81936873"/>
+      <w:bookmarkStart w:id="17" w:name="_Toc82022222"/>
       <w:r>
         <w:rPr>
           <w:rStyle w:val="SubtleEmphasis"/>
@@ -4764,7 +4838,7 @@
           <w:bCs/>
         </w:rPr>
       </w:pPr>
-      <w:bookmarkStart w:id="18" w:name="_Toc81936874"/>
+      <w:bookmarkStart w:id="18" w:name="_Toc82022223"/>
       <w:r>
         <w:rPr>
           <w:rStyle w:val="SubtleEmphasis"/>
@@ -5092,7 +5166,7 @@
           <w:bCs/>
         </w:rPr>
       </w:pPr>
-      <w:bookmarkStart w:id="19" w:name="_Toc81936875"/>
+      <w:bookmarkStart w:id="19" w:name="_Toc82022224"/>
       <w:r>
         <w:rPr>
           <w:rStyle w:val="SubtleEmphasis"/>
@@ -5537,6 +5611,544 @@
           <w:color w:val="24292F"/>
         </w:rPr>
         <w:t xml:space="preserve">Click on Register </w:t>
+      </w:r>
+    </w:p>
+    <w:p>
+      <w:pPr>
+        <w:pStyle w:val="Heading3"/>
+        <w:spacing w:before="0" w:after="240" w:line="360" w:lineRule="atLeast"/>
+        <w:rPr>
+          <w:rStyle w:val="SubtleEmphasis"/>
+          <w:b/>
+          <w:bCs/>
+        </w:rPr>
+      </w:pPr>
+      <w:bookmarkStart w:id="20" w:name="_Toc82022225"/>
+      <w:r>
+        <w:rPr>
+          <w:rStyle w:val="SubtleEmphasis"/>
+          <w:b/>
+          <w:bCs/>
+        </w:rPr>
+        <w:t>Task 1</w:t>
+      </w:r>
+      <w:r>
+        <w:rPr>
+          <w:rStyle w:val="SubtleEmphasis"/>
+          <w:b/>
+          <w:bCs/>
+        </w:rPr>
+        <w:t>6</w:t>
+      </w:r>
+      <w:r>
+        <w:rPr>
+          <w:rStyle w:val="SubtleEmphasis"/>
+          <w:b/>
+          <w:bCs/>
+        </w:rPr>
+        <w:t xml:space="preserve"> </w:t>
+      </w:r>
+      <w:r>
+        <w:rPr>
+          <w:rStyle w:val="SubtleEmphasis"/>
+          <w:b/>
+          <w:bCs/>
+        </w:rPr>
+        <w:t>–</w:t>
+      </w:r>
+      <w:r>
+        <w:rPr>
+          <w:rStyle w:val="SubtleEmphasis"/>
+          <w:b/>
+          <w:bCs/>
+        </w:rPr>
+        <w:t xml:space="preserve"> Sep 8</w:t>
+      </w:r>
+      <w:r>
+        <w:rPr>
+          <w:rStyle w:val="SubtleEmphasis"/>
+          <w:b/>
+          <w:bCs/>
+        </w:rPr>
+        <w:t>,</w:t>
+      </w:r>
+      <w:r>
+        <w:rPr>
+          <w:rStyle w:val="SubtleEmphasis"/>
+          <w:b/>
+          <w:bCs/>
+        </w:rPr>
+        <w:t xml:space="preserve"> 2021</w:t>
+      </w:r>
+      <w:bookmarkEnd w:id="20"/>
+    </w:p>
+    <w:p>
+      <w:pPr>
+        <w:pStyle w:val="ListParagraph"/>
+        <w:numPr>
+          <w:ilvl w:val="0"/>
+          <w:numId w:val="13"/>
+        </w:numPr>
+        <w:shd w:val="clear" w:color="auto" w:fill="FFFFFF"/>
+        <w:rPr>
+          <w:rFonts w:ascii="Arial" w:eastAsia="Times New Roman" w:hAnsi="Arial" w:cs="Times New Roman"/>
+          <w:bCs/>
+          <w:color w:val="576871"/>
+          <w:sz w:val="21"/>
+          <w:szCs w:val="21"/>
+        </w:rPr>
+      </w:pPr>
+      <w:r>
+        <w:rPr>
+          <w:rFonts w:ascii="Arial" w:eastAsia="Times New Roman" w:hAnsi="Arial" w:cs="Times New Roman"/>
+          <w:bCs/>
+          <w:color w:val="576871"/>
+          <w:sz w:val="21"/>
+          <w:szCs w:val="21"/>
+        </w:rPr>
+        <w:t>Navigate onto </w:t>
+      </w:r>
+      <w:hyperlink r:id="rId26" w:history="1">
+        <w:r>
+          <w:rPr>
+            <w:rStyle w:val="Hyperlink"/>
+            <w:rFonts w:ascii="Arial" w:eastAsia="Times New Roman" w:hAnsi="Arial" w:cs="Times New Roman"/>
+            <w:bCs/>
+            <w:sz w:val="21"/>
+            <w:szCs w:val="21"/>
+          </w:rPr>
+          <w:t>https://demo.openemr.io/b/openemr/interface/login/login.php?site=default</w:t>
+        </w:r>
+      </w:hyperlink>
+    </w:p>
+    <w:p>
+      <w:pPr>
+        <w:shd w:val="clear" w:color="auto" w:fill="FFFFFF"/>
+        <w:ind w:left="1080"/>
+        <w:rPr>
+          <w:rFonts w:ascii="Arial" w:eastAsia="Times New Roman" w:hAnsi="Arial" w:cs="Times New Roman"/>
+          <w:bCs/>
+          <w:color w:val="576871"/>
+          <w:sz w:val="21"/>
+          <w:szCs w:val="21"/>
+        </w:rPr>
+      </w:pPr>
+      <w:r>
+        <w:rPr>
+          <w:rFonts w:ascii="Arial" w:eastAsia="Times New Roman" w:hAnsi="Arial" w:cs="Times New Roman"/>
+          <w:bCs/>
+          <w:color w:val="576871"/>
+          <w:sz w:val="21"/>
+          <w:szCs w:val="21"/>
+        </w:rPr>
+        <w:t>2. Update username as admin</w:t>
+      </w:r>
+    </w:p>
+    <w:p>
+      <w:pPr>
+        <w:shd w:val="clear" w:color="auto" w:fill="FFFFFF"/>
+        <w:ind w:left="1080"/>
+        <w:rPr>
+          <w:rFonts w:ascii="Arial" w:eastAsia="Times New Roman" w:hAnsi="Arial" w:cs="Times New Roman"/>
+          <w:bCs/>
+          <w:color w:val="576871"/>
+          <w:sz w:val="21"/>
+          <w:szCs w:val="21"/>
+        </w:rPr>
+      </w:pPr>
+      <w:r>
+        <w:rPr>
+          <w:rFonts w:ascii="Arial" w:eastAsia="Times New Roman" w:hAnsi="Arial" w:cs="Times New Roman"/>
+          <w:bCs/>
+          <w:color w:val="576871"/>
+          <w:sz w:val="21"/>
+          <w:szCs w:val="21"/>
+        </w:rPr>
+        <w:t>3. Update password as pass</w:t>
+      </w:r>
+    </w:p>
+    <w:p>
+      <w:pPr>
+        <w:shd w:val="clear" w:color="auto" w:fill="FFFFFF"/>
+        <w:ind w:left="1080"/>
+        <w:rPr>
+          <w:rFonts w:ascii="Arial" w:eastAsia="Times New Roman" w:hAnsi="Arial" w:cs="Times New Roman"/>
+          <w:bCs/>
+          <w:color w:val="576871"/>
+          <w:sz w:val="21"/>
+          <w:szCs w:val="21"/>
+        </w:rPr>
+      </w:pPr>
+      <w:r>
+        <w:rPr>
+          <w:rFonts w:ascii="Arial" w:eastAsia="Times New Roman" w:hAnsi="Arial" w:cs="Times New Roman"/>
+          <w:bCs/>
+          <w:color w:val="576871"/>
+          <w:sz w:val="21"/>
+          <w:szCs w:val="21"/>
+        </w:rPr>
+        <w:t>4. Click on the login button</w:t>
+      </w:r>
+    </w:p>
+    <w:p>
+      <w:pPr>
+        <w:shd w:val="clear" w:color="auto" w:fill="FFFFFF"/>
+        <w:ind w:left="1080"/>
+        <w:rPr>
+          <w:rFonts w:ascii="Arial" w:eastAsia="Times New Roman" w:hAnsi="Arial" w:cs="Times New Roman"/>
+          <w:bCs/>
+          <w:color w:val="576871"/>
+          <w:sz w:val="21"/>
+          <w:szCs w:val="21"/>
+        </w:rPr>
+      </w:pPr>
+      <w:r>
+        <w:rPr>
+          <w:rFonts w:ascii="Arial" w:eastAsia="Times New Roman" w:hAnsi="Arial" w:cs="Times New Roman"/>
+          <w:bCs/>
+          <w:color w:val="576871"/>
+          <w:sz w:val="21"/>
+          <w:szCs w:val="21"/>
+        </w:rPr>
+        <w:t xml:space="preserve">5. </w:t>
+      </w:r>
+      <w:r>
+        <w:rPr>
+          <w:rFonts w:ascii="Arial" w:eastAsia="Times New Roman" w:hAnsi="Arial" w:cs="Times New Roman"/>
+          <w:bCs/>
+          <w:color w:val="576871"/>
+          <w:sz w:val="21"/>
+          <w:szCs w:val="21"/>
+        </w:rPr>
+        <w:t>Click on</w:t>
+      </w:r>
+      <w:r>
+        <w:rPr>
+          <w:rFonts w:ascii="Arial" w:eastAsia="Times New Roman" w:hAnsi="Arial" w:cs="Times New Roman"/>
+          <w:bCs/>
+          <w:color w:val="576871"/>
+          <w:sz w:val="21"/>
+          <w:szCs w:val="21"/>
+        </w:rPr>
+        <w:t xml:space="preserve"> Patient/Client</w:t>
+      </w:r>
+      <w:r>
+        <w:rPr>
+          <w:rFonts w:ascii="Arial" w:eastAsia="Times New Roman" w:hAnsi="Arial" w:cs="Times New Roman"/>
+          <w:bCs/>
+          <w:color w:val="576871"/>
+          <w:sz w:val="21"/>
+          <w:szCs w:val="21"/>
+        </w:rPr>
+        <w:t xml:space="preserve"> and Click on </w:t>
+      </w:r>
+      <w:r>
+        <w:rPr>
+          <w:rFonts w:ascii="Arial" w:eastAsia="Times New Roman" w:hAnsi="Arial" w:cs="Times New Roman"/>
+          <w:bCs/>
+          <w:color w:val="576871"/>
+          <w:sz w:val="21"/>
+          <w:szCs w:val="21"/>
+        </w:rPr>
+        <w:t>Patient</w:t>
+      </w:r>
+      <w:r>
+        <w:rPr>
+          <w:rFonts w:ascii="Arial" w:eastAsia="Times New Roman" w:hAnsi="Arial" w:cs="Times New Roman"/>
+          <w:bCs/>
+          <w:color w:val="576871"/>
+          <w:sz w:val="21"/>
+          <w:szCs w:val="21"/>
+        </w:rPr>
+        <w:t>s</w:t>
+      </w:r>
+    </w:p>
+    <w:p>
+      <w:pPr>
+        <w:shd w:val="clear" w:color="auto" w:fill="FFFFFF"/>
+        <w:ind w:left="1080"/>
+        <w:rPr>
+          <w:rFonts w:ascii="Arial" w:eastAsia="Times New Roman" w:hAnsi="Arial" w:cs="Times New Roman"/>
+          <w:bCs/>
+          <w:color w:val="576871"/>
+          <w:sz w:val="21"/>
+          <w:szCs w:val="21"/>
+        </w:rPr>
+      </w:pPr>
+      <w:r>
+        <w:rPr>
+          <w:rFonts w:ascii="Arial" w:eastAsia="Times New Roman" w:hAnsi="Arial" w:cs="Times New Roman"/>
+          <w:bCs/>
+          <w:color w:val="576871"/>
+          <w:sz w:val="21"/>
+          <w:szCs w:val="21"/>
+        </w:rPr>
+        <w:t xml:space="preserve">6. </w:t>
+      </w:r>
+      <w:r>
+        <w:rPr>
+          <w:rFonts w:ascii="Arial" w:eastAsia="Times New Roman" w:hAnsi="Arial" w:cs="Times New Roman"/>
+          <w:bCs/>
+          <w:color w:val="576871"/>
+          <w:sz w:val="21"/>
+          <w:szCs w:val="21"/>
+        </w:rPr>
+        <w:t>Click Add New Patient</w:t>
+      </w:r>
+    </w:p>
+    <w:p>
+      <w:pPr>
+        <w:shd w:val="clear" w:color="auto" w:fill="FFFFFF"/>
+        <w:ind w:left="1080"/>
+        <w:rPr>
+          <w:rFonts w:ascii="Arial" w:eastAsia="Times New Roman" w:hAnsi="Arial" w:cs="Times New Roman"/>
+          <w:bCs/>
+          <w:color w:val="576871"/>
+          <w:sz w:val="21"/>
+          <w:szCs w:val="21"/>
+        </w:rPr>
+      </w:pPr>
+      <w:r>
+        <w:rPr>
+          <w:rFonts w:ascii="Arial" w:eastAsia="Times New Roman" w:hAnsi="Arial" w:cs="Times New Roman"/>
+          <w:bCs/>
+          <w:color w:val="576871"/>
+          <w:sz w:val="21"/>
+          <w:szCs w:val="21"/>
+        </w:rPr>
+        <w:t>7. Add the first name, last name</w:t>
+      </w:r>
+    </w:p>
+    <w:p>
+      <w:pPr>
+        <w:shd w:val="clear" w:color="auto" w:fill="FFFFFF"/>
+        <w:ind w:left="1080"/>
+        <w:rPr>
+          <w:rFonts w:ascii="Arial" w:eastAsia="Times New Roman" w:hAnsi="Arial" w:cs="Times New Roman"/>
+          <w:bCs/>
+          <w:color w:val="576871"/>
+          <w:sz w:val="21"/>
+          <w:szCs w:val="21"/>
+        </w:rPr>
+      </w:pPr>
+      <w:r>
+        <w:rPr>
+          <w:rFonts w:ascii="Arial" w:eastAsia="Times New Roman" w:hAnsi="Arial" w:cs="Times New Roman"/>
+          <w:bCs/>
+          <w:color w:val="576871"/>
+          <w:sz w:val="21"/>
+          <w:szCs w:val="21"/>
+        </w:rPr>
+        <w:t>8. Update DOB as today's date</w:t>
+      </w:r>
+    </w:p>
+    <w:p>
+      <w:pPr>
+        <w:shd w:val="clear" w:color="auto" w:fill="FFFFFF"/>
+        <w:ind w:left="1080"/>
+        <w:rPr>
+          <w:rFonts w:ascii="Arial" w:eastAsia="Times New Roman" w:hAnsi="Arial" w:cs="Times New Roman"/>
+          <w:bCs/>
+          <w:color w:val="576871"/>
+          <w:sz w:val="21"/>
+          <w:szCs w:val="21"/>
+        </w:rPr>
+      </w:pPr>
+      <w:r>
+        <w:rPr>
+          <w:rFonts w:ascii="Arial" w:eastAsia="Times New Roman" w:hAnsi="Arial" w:cs="Times New Roman"/>
+          <w:bCs/>
+          <w:color w:val="576871"/>
+          <w:sz w:val="21"/>
+          <w:szCs w:val="21"/>
+        </w:rPr>
+        <w:lastRenderedPageBreak/>
+        <w:t>9. Update the Sex</w:t>
+      </w:r>
+    </w:p>
+    <w:p>
+      <w:pPr>
+        <w:shd w:val="clear" w:color="auto" w:fill="FFFFFF"/>
+        <w:ind w:left="1080"/>
+        <w:rPr>
+          <w:rFonts w:ascii="Arial" w:eastAsia="Times New Roman" w:hAnsi="Arial" w:cs="Times New Roman"/>
+          <w:bCs/>
+          <w:color w:val="576871"/>
+          <w:sz w:val="21"/>
+          <w:szCs w:val="21"/>
+        </w:rPr>
+      </w:pPr>
+      <w:r>
+        <w:rPr>
+          <w:rFonts w:ascii="Arial" w:eastAsia="Times New Roman" w:hAnsi="Arial" w:cs="Times New Roman"/>
+          <w:bCs/>
+          <w:color w:val="576871"/>
+          <w:sz w:val="21"/>
+          <w:szCs w:val="21"/>
+        </w:rPr>
+        <w:t>10. Click on the create new patient button above the form</w:t>
+      </w:r>
+    </w:p>
+    <w:p>
+      <w:pPr>
+        <w:shd w:val="clear" w:color="auto" w:fill="FFFFFF"/>
+        <w:ind w:left="1080"/>
+        <w:rPr>
+          <w:rFonts w:ascii="Arial" w:eastAsia="Times New Roman" w:hAnsi="Arial" w:cs="Times New Roman"/>
+          <w:bCs/>
+          <w:color w:val="576871"/>
+          <w:sz w:val="21"/>
+          <w:szCs w:val="21"/>
+        </w:rPr>
+      </w:pPr>
+      <w:r>
+        <w:rPr>
+          <w:rFonts w:ascii="Arial" w:eastAsia="Times New Roman" w:hAnsi="Arial" w:cs="Times New Roman"/>
+          <w:bCs/>
+          <w:color w:val="576871"/>
+          <w:sz w:val="21"/>
+          <w:szCs w:val="21"/>
+        </w:rPr>
+        <w:t>11. Click on confirm create new patient button</w:t>
+      </w:r>
+      <w:r>
+        <w:rPr>
+          <w:rFonts w:ascii="Arial" w:eastAsia="Times New Roman" w:hAnsi="Arial" w:cs="Times New Roman"/>
+          <w:bCs/>
+          <w:color w:val="576871"/>
+          <w:sz w:val="21"/>
+          <w:szCs w:val="21"/>
+        </w:rPr>
+        <w:t>.</w:t>
+      </w:r>
+    </w:p>
+    <w:p>
+      <w:pPr>
+        <w:shd w:val="clear" w:color="auto" w:fill="FFFFFF"/>
+        <w:ind w:left="1080"/>
+        <w:rPr>
+          <w:rFonts w:ascii="Arial" w:eastAsia="Times New Roman" w:hAnsi="Arial" w:cs="Times New Roman"/>
+          <w:bCs/>
+          <w:color w:val="576871"/>
+          <w:sz w:val="21"/>
+          <w:szCs w:val="21"/>
+          <w:highlight w:val="yellow"/>
+        </w:rPr>
+      </w:pPr>
+      <w:r>
+        <w:rPr>
+          <w:rFonts w:ascii="Arial" w:eastAsia="Times New Roman" w:hAnsi="Arial" w:cs="Times New Roman"/>
+          <w:bCs/>
+          <w:color w:val="576871"/>
+          <w:sz w:val="21"/>
+          <w:szCs w:val="21"/>
+          <w:highlight w:val="yellow"/>
+        </w:rPr>
+        <w:t xml:space="preserve">12. Print the text from alert </w:t>
+      </w:r>
+      <w:commentRangeStart w:id="21"/>
+      <w:r>
+        <w:rPr>
+          <w:rFonts w:ascii="Arial" w:eastAsia="Times New Roman" w:hAnsi="Arial" w:cs="Times New Roman"/>
+          <w:bCs/>
+          <w:color w:val="576871"/>
+          <w:sz w:val="21"/>
+          <w:szCs w:val="21"/>
+          <w:highlight w:val="yellow"/>
+        </w:rPr>
+        <w:t>box</w:t>
+      </w:r>
+      <w:commentRangeEnd w:id="21"/>
+      <w:r>
+        <w:rPr>
+          <w:rStyle w:val="CommentReference"/>
+        </w:rPr>
+        <w:commentReference w:id="21"/>
+      </w:r>
+      <w:r>
+        <w:rPr>
+          <w:rFonts w:ascii="Arial" w:eastAsia="Times New Roman" w:hAnsi="Arial" w:cs="Times New Roman"/>
+          <w:bCs/>
+          <w:color w:val="576871"/>
+          <w:sz w:val="21"/>
+          <w:szCs w:val="21"/>
+          <w:highlight w:val="yellow"/>
+        </w:rPr>
+        <w:t xml:space="preserve"> (if any error before handling alert add 5 sec wait)</w:t>
+      </w:r>
+    </w:p>
+    <w:p>
+      <w:pPr>
+        <w:shd w:val="clear" w:color="auto" w:fill="FFFFFF"/>
+        <w:ind w:left="1080"/>
+        <w:rPr>
+          <w:rFonts w:ascii="Arial" w:eastAsia="Times New Roman" w:hAnsi="Arial" w:cs="Times New Roman"/>
+          <w:bCs/>
+          <w:color w:val="576871"/>
+          <w:sz w:val="21"/>
+          <w:szCs w:val="21"/>
+          <w:highlight w:val="yellow"/>
+        </w:rPr>
+      </w:pPr>
+      <w:r>
+        <w:rPr>
+          <w:rFonts w:ascii="Arial" w:eastAsia="Times New Roman" w:hAnsi="Arial" w:cs="Times New Roman"/>
+          <w:bCs/>
+          <w:color w:val="576871"/>
+          <w:sz w:val="21"/>
+          <w:szCs w:val="21"/>
+          <w:highlight w:val="yellow"/>
+        </w:rPr>
+        <w:t xml:space="preserve">13. Handle alert </w:t>
+      </w:r>
+    </w:p>
+    <w:p>
+      <w:pPr>
+        <w:shd w:val="clear" w:color="auto" w:fill="FFFFFF"/>
+        <w:ind w:left="1080"/>
+        <w:rPr>
+          <w:rFonts w:ascii="Arial" w:eastAsia="Times New Roman" w:hAnsi="Arial" w:cs="Times New Roman"/>
+          <w:bCs/>
+          <w:color w:val="576871"/>
+          <w:sz w:val="21"/>
+          <w:szCs w:val="21"/>
+          <w:highlight w:val="yellow"/>
+        </w:rPr>
+      </w:pPr>
+      <w:r>
+        <w:rPr>
+          <w:rFonts w:ascii="Arial" w:eastAsia="Times New Roman" w:hAnsi="Arial" w:cs="Times New Roman"/>
+          <w:bCs/>
+          <w:color w:val="576871"/>
+          <w:sz w:val="21"/>
+          <w:szCs w:val="21"/>
+          <w:highlight w:val="yellow"/>
+        </w:rPr>
+        <w:t>14. Close the Happy Birthday popup</w:t>
+      </w:r>
+    </w:p>
+    <w:p>
+      <w:pPr>
+        <w:shd w:val="clear" w:color="auto" w:fill="FFFFFF"/>
+        <w:ind w:left="1080"/>
+        <w:rPr>
+          <w:rFonts w:ascii="Arial" w:eastAsia="Times New Roman" w:hAnsi="Arial" w:cs="Times New Roman"/>
+          <w:bCs/>
+          <w:color w:val="576871"/>
+          <w:sz w:val="21"/>
+          <w:szCs w:val="21"/>
+        </w:rPr>
+      </w:pPr>
+      <w:r>
+        <w:rPr>
+          <w:rFonts w:ascii="Arial" w:eastAsia="Times New Roman" w:hAnsi="Arial" w:cs="Times New Roman"/>
+          <w:bCs/>
+          <w:color w:val="576871"/>
+          <w:sz w:val="21"/>
+          <w:szCs w:val="21"/>
+          <w:highlight w:val="yellow"/>
+        </w:rPr>
+        <w:t>15. Get the added patient name and print in the console.</w:t>
       </w:r>
     </w:p>
     <w:p/>
@@ -5592,6 +6204,22 @@
       </w:r>
     </w:p>
   </w:comment>
+  <w:comment w:id="21" w:author="Balaji Dinakaran [2]" w:date="2021-07-19T19:30:00Z" w:initials="J">
+    <w:p>
+      <w:pPr>
+        <w:pStyle w:val="CommentText"/>
+      </w:pPr>
+      <w:r>
+        <w:rPr>
+          <w:rStyle w:val="CommentReference"/>
+        </w:rPr>
+        <w:annotationRef/>
+      </w:r>
+      <w:r>
+        <w:t>We will do it in session from point 12. Please complete till point 11.</w:t>
+      </w:r>
+    </w:p>
+  </w:comment>
 </w:comments>
 </file>
 
@@ -5599,6 +6227,7 @@
 <w15:commentsEx xmlns:wpc="http://schemas.microsoft.com/office/word/2010/wordprocessingCanvas" xmlns:mc="http://schemas.openxmlformats.org/markup-compatibility/2006" xmlns:o="urn:schemas-microsoft-com:office:office" xmlns:r="http://schemas.openxmlformats.org/officeDocument/2006/relationships" xmlns:m="http://schemas.openxmlformats.org/officeDocument/2006/math" xmlns:v="urn:schemas-microsoft-com:vml" xmlns:wp14="http://schemas.microsoft.com/office/word/2010/wordprocessingDrawing" xmlns:wp="http://schemas.openxmlformats.org/drawingml/2006/wordprocessingDrawing" xmlns:w10="urn:schemas-microsoft-com:office:word" xmlns:w="http://schemas.openxmlformats.org/wordprocessingml/2006/main" xmlns:w14="http://schemas.microsoft.com/office/word/2010/wordml" xmlns:w15="http://schemas.microsoft.com/office/word/2012/wordml" xmlns:wpg="http://schemas.microsoft.com/office/word/2010/wordprocessingGroup" xmlns:wpi="http://schemas.microsoft.com/office/word/2010/wordprocessingInk" xmlns:wne="http://schemas.microsoft.com/office/word/2006/wordml" xmlns:wps="http://schemas.microsoft.com/office/word/2010/wordprocessingShape" mc:Ignorable="w14 w15 wp14">
   <w15:commentEx w15:paraId="342BACAF" w15:done="0"/>
   <w15:commentEx w15:paraId="7041D1B8" w15:done="0"/>
+  <w15:commentEx w15:paraId="3D67EADD" w15:done="0"/>
 </w15:commentsEx>
 </file>
 
@@ -8389,6 +9018,9 @@
 <w15:people xmlns:wpc="http://schemas.microsoft.com/office/word/2010/wordprocessingCanvas" xmlns:mc="http://schemas.openxmlformats.org/markup-compatibility/2006" xmlns:o="urn:schemas-microsoft-com:office:office" xmlns:r="http://schemas.openxmlformats.org/officeDocument/2006/relationships" xmlns:m="http://schemas.openxmlformats.org/officeDocument/2006/math" xmlns:v="urn:schemas-microsoft-com:vml" xmlns:wp14="http://schemas.microsoft.com/office/word/2010/wordprocessingDrawing" xmlns:wp="http://schemas.openxmlformats.org/drawingml/2006/wordprocessingDrawing" xmlns:w10="urn:schemas-microsoft-com:office:word" xmlns:w="http://schemas.openxmlformats.org/wordprocessingml/2006/main" xmlns:w14="http://schemas.microsoft.com/office/word/2010/wordml" xmlns:w15="http://schemas.microsoft.com/office/word/2012/wordml" xmlns:wpg="http://schemas.microsoft.com/office/word/2010/wordprocessingGroup" xmlns:wpi="http://schemas.microsoft.com/office/word/2010/wordprocessingInk" xmlns:wne="http://schemas.microsoft.com/office/word/2006/wordml" xmlns:wps="http://schemas.microsoft.com/office/word/2010/wordprocessingShape" mc:Ignorable="w14 w15 wp14">
   <w15:person w15:author="Balaji Dinakaran">
     <w15:presenceInfo w15:providerId="Windows Live" w15:userId="1d0d109f2a22aa41"/>
+  </w15:person>
+  <w15:person w15:author="Balaji Dinakaran [2]">
+    <w15:presenceInfo w15:providerId="None" w15:userId="Balaji Dinakaran"/>
   </w15:person>
 </w15:people>
 </file>
@@ -9497,7 +10129,7 @@
 </file>
 
 <file path=customXml/itemProps1.xml><?xml version="1.0" encoding="utf-8"?>
-<ds:datastoreItem xmlns:ds="http://schemas.openxmlformats.org/officeDocument/2006/customXml" ds:itemID="{24146548-749E-4A0F-8730-510B52108748}">
+<ds:datastoreItem xmlns:ds="http://schemas.openxmlformats.org/officeDocument/2006/customXml" ds:itemID="{6CF77C88-9834-4683-BD76-306BAC6E8842}">
   <ds:schemaRefs>
     <ds:schemaRef ds:uri="http://schemas.openxmlformats.org/officeDocument/2006/bibliography"/>
   </ds:schemaRefs>

</xml_diff>

<commit_message>
session notes and assignments
</commit_message>
<xml_diff>
--- a/Assignment.docx
+++ b/Assignment.docx
@@ -56,110 +56,63 @@
           <w:r>
             <w:fldChar w:fldCharType="separate"/>
           </w:r>
-          <w:bookmarkStart w:id="0" w:name="_GoBack"/>
-          <w:bookmarkEnd w:id="0"/>
-          <w:r>
-            <w:rPr>
-              <w:rStyle w:val="Hyperlink"/>
-              <w:noProof/>
-            </w:rPr>
-            <w:fldChar w:fldCharType="begin"/>
-          </w:r>
-          <w:r>
-            <w:rPr>
-              <w:rStyle w:val="Hyperlink"/>
-              <w:noProof/>
-            </w:rPr>
-            <w:instrText xml:space="preserve"> </w:instrText>
-          </w:r>
-          <w:r>
-            <w:rPr>
-              <w:noProof/>
-            </w:rPr>
-            <w:instrText>HYPERLINK \l "_Toc82022208"</w:instrText>
-          </w:r>
-          <w:r>
-            <w:rPr>
-              <w:rStyle w:val="Hyperlink"/>
-              <w:noProof/>
-            </w:rPr>
-            <w:instrText xml:space="preserve"> </w:instrText>
-          </w:r>
-          <w:r>
-            <w:rPr>
-              <w:rStyle w:val="Hyperlink"/>
-              <w:noProof/>
-            </w:rPr>
-          </w:r>
-          <w:r>
-            <w:rPr>
-              <w:rStyle w:val="Hyperlink"/>
-              <w:noProof/>
-            </w:rPr>
-            <w:fldChar w:fldCharType="separate"/>
-          </w:r>
-          <w:r>
-            <w:rPr>
-              <w:rStyle w:val="Hyperlink"/>
-              <w:noProof/>
-            </w:rPr>
-            <w:t>Selenium IDE</w:t>
-          </w:r>
-          <w:r>
-            <w:rPr>
-              <w:noProof/>
-              <w:webHidden/>
-            </w:rPr>
-            <w:tab/>
-          </w:r>
-          <w:r>
-            <w:rPr>
-              <w:noProof/>
-              <w:webHidden/>
-            </w:rPr>
-            <w:fldChar w:fldCharType="begin"/>
-          </w:r>
-          <w:r>
-            <w:rPr>
-              <w:noProof/>
-              <w:webHidden/>
-            </w:rPr>
-            <w:instrText xml:space="preserve"> PAGEREF _Toc82022208 \h </w:instrText>
-          </w:r>
-          <w:r>
-            <w:rPr>
-              <w:noProof/>
-              <w:webHidden/>
-            </w:rPr>
-          </w:r>
-          <w:r>
-            <w:rPr>
-              <w:noProof/>
-              <w:webHidden/>
-            </w:rPr>
-            <w:fldChar w:fldCharType="separate"/>
-          </w:r>
-          <w:r>
-            <w:rPr>
-              <w:noProof/>
-              <w:webHidden/>
-            </w:rPr>
-            <w:t>1</w:t>
-          </w:r>
-          <w:r>
-            <w:rPr>
-              <w:noProof/>
-              <w:webHidden/>
-            </w:rPr>
-            <w:fldChar w:fldCharType="end"/>
-          </w:r>
-          <w:r>
-            <w:rPr>
-              <w:rStyle w:val="Hyperlink"/>
-              <w:noProof/>
-            </w:rPr>
-            <w:fldChar w:fldCharType="end"/>
-          </w:r>
+          <w:hyperlink w:anchor="_Toc82022208" w:history="1">
+            <w:r>
+              <w:rPr>
+                <w:rStyle w:val="Hyperlink"/>
+                <w:noProof/>
+              </w:rPr>
+              <w:t>Selenium IDE</w:t>
+            </w:r>
+            <w:r>
+              <w:rPr>
+                <w:noProof/>
+                <w:webHidden/>
+              </w:rPr>
+              <w:tab/>
+            </w:r>
+            <w:r>
+              <w:rPr>
+                <w:noProof/>
+                <w:webHidden/>
+              </w:rPr>
+              <w:fldChar w:fldCharType="begin"/>
+            </w:r>
+            <w:r>
+              <w:rPr>
+                <w:noProof/>
+                <w:webHidden/>
+              </w:rPr>
+              <w:instrText xml:space="preserve"> PAGEREF _Toc82022208 \h </w:instrText>
+            </w:r>
+            <w:r>
+              <w:rPr>
+                <w:noProof/>
+                <w:webHidden/>
+              </w:rPr>
+            </w:r>
+            <w:r>
+              <w:rPr>
+                <w:noProof/>
+                <w:webHidden/>
+              </w:rPr>
+              <w:fldChar w:fldCharType="separate"/>
+            </w:r>
+            <w:r>
+              <w:rPr>
+                <w:noProof/>
+                <w:webHidden/>
+              </w:rPr>
+              <w:t>1</w:t>
+            </w:r>
+            <w:r>
+              <w:rPr>
+                <w:noProof/>
+                <w:webHidden/>
+              </w:rPr>
+              <w:fldChar w:fldCharType="end"/>
+            </w:r>
+          </w:hyperlink>
         </w:p>
         <w:p>
           <w:pPr>
@@ -1431,7 +1384,7 @@
           <w:bCs w:val="0"/>
         </w:rPr>
       </w:pPr>
-      <w:bookmarkStart w:id="1" w:name="_Toc82022208"/>
+      <w:bookmarkStart w:id="0" w:name="_Toc82022208"/>
       <w:r>
         <w:rPr>
           <w:rStyle w:val="Strong"/>
@@ -1440,25 +1393,25 @@
         </w:rPr>
         <w:t>Selenium IDE</w:t>
       </w:r>
+      <w:bookmarkEnd w:id="0"/>
+    </w:p>
+    <w:p>
+      <w:pPr>
+        <w:pStyle w:val="Heading3"/>
+        <w:rPr>
+          <w:rStyle w:val="SubtleEmphasis"/>
+          <w:b/>
+        </w:rPr>
+      </w:pPr>
+      <w:bookmarkStart w:id="1" w:name="_Toc82022209"/>
+      <w:r>
+        <w:rPr>
+          <w:rStyle w:val="SubtleEmphasis"/>
+          <w:b/>
+        </w:rPr>
+        <w:t>Task 1</w:t>
+      </w:r>
       <w:bookmarkEnd w:id="1"/>
-    </w:p>
-    <w:p>
-      <w:pPr>
-        <w:pStyle w:val="Heading3"/>
-        <w:rPr>
-          <w:rStyle w:val="SubtleEmphasis"/>
-          <w:b/>
-        </w:rPr>
-      </w:pPr>
-      <w:bookmarkStart w:id="2" w:name="_Toc82022209"/>
-      <w:r>
-        <w:rPr>
-          <w:rStyle w:val="SubtleEmphasis"/>
-          <w:b/>
-        </w:rPr>
-        <w:t>Task 1</w:t>
-      </w:r>
-      <w:bookmarkEnd w:id="2"/>
     </w:p>
     <w:p>
       <w:pPr>
@@ -1788,7 +1741,7 @@
           <w:bCs w:val="0"/>
         </w:rPr>
       </w:pPr>
-      <w:bookmarkStart w:id="3" w:name="_Toc82022210"/>
+      <w:bookmarkStart w:id="2" w:name="_Toc82022210"/>
       <w:r>
         <w:rPr>
           <w:rStyle w:val="Strong"/>
@@ -1798,7 +1751,7 @@
         <w:lastRenderedPageBreak/>
         <w:t>Java Assignment</w:t>
       </w:r>
-      <w:bookmarkEnd w:id="3"/>
+      <w:bookmarkEnd w:id="2"/>
       <w:r>
         <w:rPr>
           <w:rStyle w:val="Strong"/>
@@ -1817,7 +1770,7 @@
           <w:bCs/>
         </w:rPr>
       </w:pPr>
-      <w:bookmarkStart w:id="4" w:name="_Toc82022211"/>
+      <w:bookmarkStart w:id="3" w:name="_Toc82022211"/>
       <w:r>
         <w:rPr>
           <w:rStyle w:val="SubtleEmphasis"/>
@@ -1826,7 +1779,7 @@
         </w:rPr>
         <w:t>Task 2</w:t>
       </w:r>
-      <w:bookmarkEnd w:id="4"/>
+      <w:bookmarkEnd w:id="3"/>
       <w:r>
         <w:rPr>
           <w:rStyle w:val="SubtleEmphasis"/>
@@ -2226,7 +2179,7 @@
           <w:b/>
         </w:rPr>
       </w:pPr>
-      <w:bookmarkStart w:id="5" w:name="_Toc82022212"/>
+      <w:bookmarkStart w:id="4" w:name="_Toc82022212"/>
       <w:r>
         <w:rPr>
           <w:rStyle w:val="SubtleEmphasis"/>
@@ -2234,7 +2187,7 @@
         </w:rPr>
         <w:t>Task 3</w:t>
       </w:r>
-      <w:bookmarkEnd w:id="5"/>
+      <w:bookmarkEnd w:id="4"/>
     </w:p>
     <w:p>
       <w:pPr>
@@ -2293,7 +2246,7 @@
           <w:b/>
         </w:rPr>
       </w:pPr>
-      <w:bookmarkStart w:id="6" w:name="_Toc82022213"/>
+      <w:bookmarkStart w:id="5" w:name="_Toc82022213"/>
       <w:r>
         <w:rPr>
           <w:rStyle w:val="SubtleEmphasis"/>
@@ -2301,7 +2254,7 @@
         </w:rPr>
         <w:t>Task 4</w:t>
       </w:r>
-      <w:bookmarkEnd w:id="6"/>
+      <w:bookmarkEnd w:id="5"/>
     </w:p>
     <w:p>
       <w:pPr>
@@ -2402,7 +2355,7 @@
         </w:rPr>
         <w:br/>
       </w:r>
-      <w:commentRangeStart w:id="7"/>
+      <w:commentRangeStart w:id="6"/>
       <w:r>
         <w:rPr>
           <w:rFonts w:ascii="Arial" w:hAnsi="Arial" w:cs="Arial"/>
@@ -2450,13 +2403,13 @@
         </w:rPr>
         <w:t>25</w:t>
       </w:r>
-      <w:commentRangeEnd w:id="7"/>
+      <w:commentRangeEnd w:id="6"/>
       <w:r>
         <w:rPr>
           <w:rStyle w:val="CommentReference"/>
           <w:rFonts w:asciiTheme="minorHAnsi" w:eastAsiaTheme="minorHAnsi" w:hAnsiTheme="minorHAnsi" w:cstheme="minorBidi"/>
         </w:rPr>
-        <w:commentReference w:id="7"/>
+        <w:commentReference w:id="6"/>
       </w:r>
     </w:p>
     <w:p>
@@ -2489,7 +2442,7 @@
           <w:b/>
         </w:rPr>
       </w:pPr>
-      <w:bookmarkStart w:id="8" w:name="_Toc82022214"/>
+      <w:bookmarkStart w:id="7" w:name="_Toc82022214"/>
       <w:r>
         <w:rPr>
           <w:rStyle w:val="SubtleEmphasis"/>
@@ -2497,7 +2450,7 @@
         </w:rPr>
         <w:t>Task 5</w:t>
       </w:r>
-      <w:bookmarkEnd w:id="8"/>
+      <w:bookmarkEnd w:id="7"/>
     </w:p>
     <w:p>
       <w:pPr>
@@ -2640,7 +2593,7 @@
           <w:b/>
         </w:rPr>
       </w:pPr>
-      <w:bookmarkStart w:id="9" w:name="_Toc82022215"/>
+      <w:bookmarkStart w:id="8" w:name="_Toc82022215"/>
       <w:r>
         <w:rPr>
           <w:rStyle w:val="SubtleEmphasis"/>
@@ -2649,7 +2602,7 @@
         <w:lastRenderedPageBreak/>
         <w:t>Task 6</w:t>
       </w:r>
-      <w:bookmarkEnd w:id="9"/>
+      <w:bookmarkEnd w:id="8"/>
     </w:p>
     <w:p>
       <w:pPr>
@@ -2672,7 +2625,7 @@
         </w:rPr>
         <w:t xml:space="preserve">Give a try to write </w:t>
       </w:r>
-      <w:commentRangeStart w:id="10"/>
+      <w:commentRangeStart w:id="9"/>
       <w:r>
         <w:rPr>
           <w:rFonts w:ascii="Arial" w:hAnsi="Arial" w:cs="Arial"/>
@@ -2682,13 +2635,13 @@
         </w:rPr>
         <w:t xml:space="preserve">for loop </w:t>
       </w:r>
-      <w:commentRangeEnd w:id="10"/>
+      <w:commentRangeEnd w:id="9"/>
       <w:r>
         <w:rPr>
           <w:rStyle w:val="CommentReference"/>
           <w:rFonts w:asciiTheme="minorHAnsi" w:eastAsiaTheme="minorHAnsi" w:hAnsiTheme="minorHAnsi" w:cstheme="minorBidi"/>
         </w:rPr>
-        <w:commentReference w:id="10"/>
+        <w:commentReference w:id="9"/>
       </w:r>
       <w:r>
         <w:rPr>
@@ -3020,7 +2973,7 @@
           <w:bCs/>
         </w:rPr>
       </w:pPr>
-      <w:bookmarkStart w:id="11" w:name="_Toc82022216"/>
+      <w:bookmarkStart w:id="10" w:name="_Toc82022216"/>
       <w:r>
         <w:rPr>
           <w:rStyle w:val="SubtleEmphasis"/>
@@ -3029,7 +2982,7 @@
         </w:rPr>
         <w:t>Task 7 – Aug 18, 2021</w:t>
       </w:r>
-      <w:bookmarkEnd w:id="11"/>
+      <w:bookmarkEnd w:id="10"/>
     </w:p>
     <w:p>
       <w:r>
@@ -3073,7 +3026,7 @@
           <w:bCs/>
         </w:rPr>
       </w:pPr>
-      <w:bookmarkStart w:id="12" w:name="_Toc82022217"/>
+      <w:bookmarkStart w:id="11" w:name="_Toc82022217"/>
       <w:r>
         <w:rPr>
           <w:rStyle w:val="SubtleEmphasis"/>
@@ -3082,7 +3035,7 @@
         </w:rPr>
         <w:t>Task 8 – Aug 19, 2021 – Aug 23, 2021</w:t>
       </w:r>
-      <w:bookmarkEnd w:id="12"/>
+      <w:bookmarkEnd w:id="11"/>
       <w:r>
         <w:rPr>
           <w:rStyle w:val="SubtleEmphasis"/>
@@ -3478,7 +3431,7 @@
           <w:bCs/>
         </w:rPr>
       </w:pPr>
-      <w:bookmarkStart w:id="13" w:name="_Toc82022218"/>
+      <w:bookmarkStart w:id="12" w:name="_Toc82022218"/>
       <w:r>
         <w:rPr>
           <w:rStyle w:val="SubtleEmphasis"/>
@@ -3487,7 +3440,7 @@
         </w:rPr>
         <w:t>Task 9 – Aug 26, 2021 - Aug 30, 2021</w:t>
       </w:r>
-      <w:bookmarkEnd w:id="13"/>
+      <w:bookmarkEnd w:id="12"/>
     </w:p>
     <w:p>
       <w:pPr>
@@ -4017,7 +3970,7 @@
           <w:bCs/>
         </w:rPr>
       </w:pPr>
-      <w:bookmarkStart w:id="14" w:name="_Toc82022219"/>
+      <w:bookmarkStart w:id="13" w:name="_Toc82022219"/>
       <w:r>
         <w:rPr>
           <w:rStyle w:val="SubtleEmphasis"/>
@@ -4050,7 +4003,7 @@
         </w:rPr>
         <w:t>Aug 30, 2021</w:t>
       </w:r>
-      <w:bookmarkEnd w:id="14"/>
+      <w:bookmarkEnd w:id="13"/>
     </w:p>
     <w:p>
       <w:r>
@@ -4218,7 +4171,7 @@
           <w:bCs/>
         </w:rPr>
       </w:pPr>
-      <w:bookmarkStart w:id="15" w:name="_Toc82022220"/>
+      <w:bookmarkStart w:id="14" w:name="_Toc82022220"/>
       <w:r>
         <w:rPr>
           <w:rStyle w:val="SubtleEmphasis"/>
@@ -4275,7 +4228,7 @@
         </w:rPr>
         <w:t xml:space="preserve"> (Open in incognito window to inspect)</w:t>
       </w:r>
-      <w:bookmarkEnd w:id="15"/>
+      <w:bookmarkEnd w:id="14"/>
       <w:r>
         <w:rPr>
           <w:rStyle w:val="SubtleEmphasis"/>
@@ -4394,7 +4347,7 @@
           <w:bCs/>
         </w:rPr>
       </w:pPr>
-      <w:bookmarkStart w:id="16" w:name="_Toc82022221"/>
+      <w:bookmarkStart w:id="15" w:name="_Toc82022221"/>
       <w:r>
         <w:rPr>
           <w:rStyle w:val="SubtleEmphasis"/>
@@ -4436,7 +4389,7 @@
         </w:rPr>
         <w:t xml:space="preserve"> 2021</w:t>
       </w:r>
-      <w:bookmarkEnd w:id="16"/>
+      <w:bookmarkEnd w:id="15"/>
     </w:p>
     <w:p>
       <w:pPr>
@@ -4613,7 +4566,7 @@
           <w:bCs/>
         </w:rPr>
       </w:pPr>
-      <w:bookmarkStart w:id="17" w:name="_Toc82022222"/>
+      <w:bookmarkStart w:id="16" w:name="_Toc82022222"/>
       <w:r>
         <w:rPr>
           <w:rStyle w:val="SubtleEmphasis"/>
@@ -4646,7 +4599,7 @@
         </w:rPr>
         <w:t xml:space="preserve"> 2021</w:t>
       </w:r>
-      <w:bookmarkEnd w:id="17"/>
+      <w:bookmarkEnd w:id="16"/>
     </w:p>
     <w:p>
       <w:pPr>
@@ -4838,7 +4791,7 @@
           <w:bCs/>
         </w:rPr>
       </w:pPr>
-      <w:bookmarkStart w:id="18" w:name="_Toc82022223"/>
+      <w:bookmarkStart w:id="17" w:name="_Toc82022223"/>
       <w:r>
         <w:rPr>
           <w:rStyle w:val="SubtleEmphasis"/>
@@ -4871,7 +4824,7 @@
         </w:rPr>
         <w:t xml:space="preserve"> 2021</w:t>
       </w:r>
-      <w:bookmarkEnd w:id="18"/>
+      <w:bookmarkEnd w:id="17"/>
     </w:p>
     <w:p>
       <w:pPr>
@@ -5166,7 +5119,7 @@
           <w:bCs/>
         </w:rPr>
       </w:pPr>
-      <w:bookmarkStart w:id="19" w:name="_Toc82022224"/>
+      <w:bookmarkStart w:id="18" w:name="_Toc82022224"/>
       <w:r>
         <w:rPr>
           <w:rStyle w:val="SubtleEmphasis"/>
@@ -5249,7 +5202,7 @@
         </w:rPr>
         <w:t>, dropdown)</w:t>
       </w:r>
-      <w:bookmarkEnd w:id="19"/>
+      <w:bookmarkEnd w:id="18"/>
     </w:p>
     <w:p>
       <w:pPr>
@@ -5623,7 +5576,7 @@
           <w:bCs/>
         </w:rPr>
       </w:pPr>
-      <w:bookmarkStart w:id="20" w:name="_Toc82022225"/>
+      <w:bookmarkStart w:id="19" w:name="_Toc82022225"/>
       <w:r>
         <w:rPr>
           <w:rStyle w:val="SubtleEmphasis"/>
@@ -5680,7 +5633,7 @@
         </w:rPr>
         <w:t xml:space="preserve"> 2021</w:t>
       </w:r>
-      <w:bookmarkEnd w:id="20"/>
+      <w:bookmarkEnd w:id="19"/>
     </w:p>
     <w:p>
       <w:pPr>
@@ -6046,7 +5999,7 @@
         </w:rPr>
         <w:t xml:space="preserve">12. Print the text from alert </w:t>
       </w:r>
-      <w:commentRangeStart w:id="21"/>
+      <w:commentRangeStart w:id="20"/>
       <w:r>
         <w:rPr>
           <w:rFonts w:ascii="Arial" w:eastAsia="Times New Roman" w:hAnsi="Arial" w:cs="Times New Roman"/>
@@ -6058,12 +6011,12 @@
         </w:rPr>
         <w:t>box</w:t>
       </w:r>
-      <w:commentRangeEnd w:id="21"/>
+      <w:commentRangeEnd w:id="20"/>
       <w:r>
         <w:rPr>
           <w:rStyle w:val="CommentReference"/>
         </w:rPr>
-        <w:commentReference w:id="21"/>
+        <w:commentReference w:id="20"/>
       </w:r>
       <w:r>
         <w:rPr>
@@ -6149,6 +6102,476 @@
           <w:highlight w:val="yellow"/>
         </w:rPr>
         <w:t>15. Get the added patient name and print in the console.</w:t>
+      </w:r>
+    </w:p>
+    <w:p/>
+    <w:p>
+      <w:pPr>
+        <w:pStyle w:val="Heading3"/>
+        <w:spacing w:before="0" w:after="240" w:line="360" w:lineRule="atLeast"/>
+        <w:rPr>
+          <w:rStyle w:val="SubtleEmphasis"/>
+          <w:b/>
+          <w:bCs/>
+        </w:rPr>
+      </w:pPr>
+      <w:r>
+        <w:rPr>
+          <w:rStyle w:val="SubtleEmphasis"/>
+          <w:b/>
+          <w:bCs/>
+        </w:rPr>
+        <w:t>Task 1</w:t>
+      </w:r>
+      <w:r>
+        <w:rPr>
+          <w:rStyle w:val="SubtleEmphasis"/>
+          <w:b/>
+          <w:bCs/>
+        </w:rPr>
+        <w:t>7</w:t>
+      </w:r>
+      <w:r>
+        <w:rPr>
+          <w:rStyle w:val="SubtleEmphasis"/>
+          <w:b/>
+          <w:bCs/>
+        </w:rPr>
+        <w:t xml:space="preserve"> </w:t>
+      </w:r>
+      <w:r>
+        <w:rPr>
+          <w:rStyle w:val="SubtleEmphasis"/>
+          <w:b/>
+          <w:bCs/>
+        </w:rPr>
+        <w:t>–</w:t>
+      </w:r>
+      <w:r>
+        <w:rPr>
+          <w:rStyle w:val="SubtleEmphasis"/>
+          <w:b/>
+          <w:bCs/>
+        </w:rPr>
+        <w:t xml:space="preserve"> Sep 9</w:t>
+      </w:r>
+      <w:bookmarkStart w:id="21" w:name="_GoBack"/>
+      <w:bookmarkEnd w:id="21"/>
+      <w:r>
+        <w:rPr>
+          <w:rStyle w:val="SubtleEmphasis"/>
+          <w:b/>
+          <w:bCs/>
+        </w:rPr>
+        <w:t>,</w:t>
+      </w:r>
+      <w:r>
+        <w:rPr>
+          <w:rStyle w:val="SubtleEmphasis"/>
+          <w:b/>
+          <w:bCs/>
+        </w:rPr>
+        <w:t xml:space="preserve"> 2021</w:t>
+      </w:r>
+    </w:p>
+    <w:p/>
+    <w:p>
+      <w:pPr>
+        <w:pStyle w:val="ListParagraph"/>
+        <w:numPr>
+          <w:ilvl w:val="0"/>
+          <w:numId w:val="15"/>
+        </w:numPr>
+        <w:shd w:val="clear" w:color="auto" w:fill="FFFFFF"/>
+        <w:rPr>
+          <w:rFonts w:ascii="Arial" w:eastAsia="Times New Roman" w:hAnsi="Arial" w:cs="Times New Roman"/>
+          <w:bCs/>
+          <w:color w:val="576871"/>
+          <w:sz w:val="21"/>
+          <w:szCs w:val="21"/>
+        </w:rPr>
+      </w:pPr>
+      <w:r>
+        <w:rPr>
+          <w:rFonts w:ascii="Arial" w:eastAsia="Times New Roman" w:hAnsi="Arial" w:cs="Times New Roman"/>
+          <w:bCs/>
+          <w:color w:val="576871"/>
+          <w:sz w:val="21"/>
+          <w:szCs w:val="21"/>
+        </w:rPr>
+        <w:t>Navigate onto </w:t>
+      </w:r>
+      <w:hyperlink r:id="rId27" w:history="1">
+        <w:r>
+          <w:rPr>
+            <w:rStyle w:val="Hyperlink"/>
+            <w:rFonts w:ascii="Arial" w:eastAsia="Times New Roman" w:hAnsi="Arial" w:cs="Times New Roman"/>
+            <w:bCs/>
+            <w:sz w:val="21"/>
+            <w:szCs w:val="21"/>
+          </w:rPr>
+          <w:t>https://www.automationworld.com/</w:t>
+        </w:r>
+      </w:hyperlink>
+    </w:p>
+    <w:p>
+      <w:pPr>
+        <w:pStyle w:val="ListParagraph"/>
+        <w:numPr>
+          <w:ilvl w:val="0"/>
+          <w:numId w:val="15"/>
+        </w:numPr>
+        <w:shd w:val="clear" w:color="auto" w:fill="FFFFFF"/>
+        <w:rPr>
+          <w:rFonts w:ascii="Arial" w:eastAsia="Times New Roman" w:hAnsi="Arial" w:cs="Times New Roman"/>
+          <w:bCs/>
+          <w:color w:val="576871"/>
+          <w:sz w:val="21"/>
+          <w:szCs w:val="21"/>
+        </w:rPr>
+      </w:pPr>
+      <w:r>
+        <w:rPr>
+          <w:rFonts w:ascii="Arial" w:eastAsia="Times New Roman" w:hAnsi="Arial" w:cs="Times New Roman"/>
+          <w:bCs/>
+          <w:color w:val="576871"/>
+          <w:sz w:val="21"/>
+          <w:szCs w:val="21"/>
+        </w:rPr>
+        <w:t>Close if any popup</w:t>
+      </w:r>
+    </w:p>
+    <w:p>
+      <w:pPr>
+        <w:pStyle w:val="ListParagraph"/>
+        <w:numPr>
+          <w:ilvl w:val="0"/>
+          <w:numId w:val="15"/>
+        </w:numPr>
+        <w:shd w:val="clear" w:color="auto" w:fill="FFFFFF"/>
+        <w:rPr>
+          <w:rFonts w:ascii="Arial" w:eastAsia="Times New Roman" w:hAnsi="Arial" w:cs="Times New Roman"/>
+          <w:bCs/>
+          <w:color w:val="576871"/>
+          <w:sz w:val="21"/>
+          <w:szCs w:val="21"/>
+        </w:rPr>
+      </w:pPr>
+      <w:r>
+        <w:rPr>
+          <w:rFonts w:ascii="Arial" w:eastAsia="Times New Roman" w:hAnsi="Arial" w:cs="Times New Roman"/>
+          <w:bCs/>
+          <w:color w:val="576871"/>
+          <w:sz w:val="21"/>
+          <w:szCs w:val="21"/>
+        </w:rPr>
+        <w:t xml:space="preserve">Click on </w:t>
+      </w:r>
+      <w:r>
+        <w:rPr>
+          <w:rFonts w:ascii="Arial" w:eastAsia="Times New Roman" w:hAnsi="Arial" w:cs="Times New Roman"/>
+          <w:bCs/>
+          <w:color w:val="576871"/>
+          <w:sz w:val="21"/>
+          <w:szCs w:val="21"/>
+        </w:rPr>
+        <w:t>Subscribe</w:t>
+      </w:r>
+    </w:p>
+    <w:p>
+      <w:pPr>
+        <w:pStyle w:val="ListParagraph"/>
+        <w:numPr>
+          <w:ilvl w:val="0"/>
+          <w:numId w:val="15"/>
+        </w:numPr>
+        <w:shd w:val="clear" w:color="auto" w:fill="FFFFFF"/>
+        <w:rPr>
+          <w:rFonts w:ascii="Arial" w:eastAsia="Times New Roman" w:hAnsi="Arial" w:cs="Times New Roman"/>
+          <w:bCs/>
+          <w:color w:val="576871"/>
+          <w:sz w:val="21"/>
+          <w:szCs w:val="21"/>
+        </w:rPr>
+      </w:pPr>
+      <w:r>
+        <w:rPr>
+          <w:rFonts w:ascii="Arial" w:eastAsia="Times New Roman" w:hAnsi="Arial" w:cs="Times New Roman"/>
+          <w:bCs/>
+          <w:color w:val="576871"/>
+          <w:sz w:val="21"/>
+          <w:szCs w:val="21"/>
+        </w:rPr>
+        <w:t xml:space="preserve">Check - </w:t>
+      </w:r>
+      <w:r>
+        <w:rPr>
+          <w:rFonts w:ascii="Arial" w:eastAsia="Times New Roman" w:hAnsi="Arial" w:cs="Times New Roman"/>
+          <w:bCs/>
+          <w:color w:val="576871"/>
+          <w:sz w:val="21"/>
+          <w:szCs w:val="21"/>
+        </w:rPr>
+        <w:t>Automation News &amp; Trends and System Integrators</w:t>
+      </w:r>
+    </w:p>
+    <w:p>
+      <w:pPr>
+        <w:pStyle w:val="ListParagraph"/>
+        <w:numPr>
+          <w:ilvl w:val="0"/>
+          <w:numId w:val="15"/>
+        </w:numPr>
+        <w:shd w:val="clear" w:color="auto" w:fill="FFFFFF"/>
+        <w:rPr>
+          <w:rFonts w:ascii="Arial" w:eastAsia="Times New Roman" w:hAnsi="Arial" w:cs="Times New Roman"/>
+          <w:bCs/>
+          <w:color w:val="576871"/>
+          <w:sz w:val="21"/>
+          <w:szCs w:val="21"/>
+        </w:rPr>
+      </w:pPr>
+      <w:r>
+        <w:rPr>
+          <w:rFonts w:ascii="Arial" w:eastAsia="Times New Roman" w:hAnsi="Arial" w:cs="Times New Roman"/>
+          <w:bCs/>
+          <w:color w:val="576871"/>
+          <w:sz w:val="21"/>
+          <w:szCs w:val="21"/>
+        </w:rPr>
+        <w:t xml:space="preserve">Fill first name, last name, email address </w:t>
+      </w:r>
+      <w:proofErr w:type="spellStart"/>
+      <w:r>
+        <w:rPr>
+          <w:rFonts w:ascii="Arial" w:eastAsia="Times New Roman" w:hAnsi="Arial" w:cs="Times New Roman"/>
+          <w:bCs/>
+          <w:color w:val="576871"/>
+          <w:sz w:val="21"/>
+          <w:szCs w:val="21"/>
+        </w:rPr>
+        <w:t>as</w:t>
+      </w:r>
+      <w:proofErr w:type="spellEnd"/>
+      <w:r>
+        <w:rPr>
+          <w:rFonts w:ascii="Arial" w:eastAsia="Times New Roman" w:hAnsi="Arial" w:cs="Times New Roman"/>
+          <w:bCs/>
+          <w:color w:val="576871"/>
+          <w:sz w:val="21"/>
+          <w:szCs w:val="21"/>
+        </w:rPr>
+        <w:t xml:space="preserve"> </w:t>
+      </w:r>
+      <w:hyperlink r:id="rId28" w:history="1">
+        <w:r>
+          <w:rPr>
+            <w:rStyle w:val="Hyperlink"/>
+            <w:rFonts w:ascii="Arial" w:eastAsia="Times New Roman" w:hAnsi="Arial" w:cs="Times New Roman"/>
+            <w:bCs/>
+            <w:sz w:val="21"/>
+            <w:szCs w:val="21"/>
+          </w:rPr>
+          <w:t>john@google.com</w:t>
+        </w:r>
+      </w:hyperlink>
+      <w:r>
+        <w:rPr>
+          <w:rFonts w:ascii="Arial" w:eastAsia="Times New Roman" w:hAnsi="Arial" w:cs="Times New Roman"/>
+          <w:bCs/>
+          <w:color w:val="576871"/>
+          <w:sz w:val="21"/>
+          <w:szCs w:val="21"/>
+        </w:rPr>
+        <w:t>,  job title and leave company URL as blank</w:t>
+      </w:r>
+    </w:p>
+    <w:p>
+      <w:pPr>
+        <w:pStyle w:val="ListParagraph"/>
+        <w:numPr>
+          <w:ilvl w:val="0"/>
+          <w:numId w:val="15"/>
+        </w:numPr>
+        <w:shd w:val="clear" w:color="auto" w:fill="FFFFFF"/>
+        <w:rPr>
+          <w:rFonts w:ascii="Arial" w:eastAsia="Times New Roman" w:hAnsi="Arial" w:cs="Times New Roman"/>
+          <w:bCs/>
+          <w:color w:val="576871"/>
+          <w:sz w:val="21"/>
+          <w:szCs w:val="21"/>
+        </w:rPr>
+      </w:pPr>
+      <w:r>
+        <w:rPr>
+          <w:rFonts w:ascii="Arial" w:eastAsia="Times New Roman" w:hAnsi="Arial" w:cs="Times New Roman"/>
+          <w:bCs/>
+          <w:color w:val="576871"/>
+          <w:sz w:val="21"/>
+          <w:szCs w:val="21"/>
+        </w:rPr>
+        <w:t xml:space="preserve">Select Country as  India  </w:t>
+      </w:r>
+    </w:p>
+    <w:p>
+      <w:pPr>
+        <w:pStyle w:val="ListParagraph"/>
+        <w:numPr>
+          <w:ilvl w:val="0"/>
+          <w:numId w:val="15"/>
+        </w:numPr>
+        <w:shd w:val="clear" w:color="auto" w:fill="FFFFFF"/>
+        <w:rPr>
+          <w:rFonts w:ascii="Arial" w:eastAsia="Times New Roman" w:hAnsi="Arial" w:cs="Times New Roman"/>
+          <w:bCs/>
+          <w:color w:val="576871"/>
+          <w:sz w:val="21"/>
+          <w:szCs w:val="21"/>
+        </w:rPr>
+      </w:pPr>
+      <w:r>
+        <w:rPr>
+          <w:rFonts w:ascii="Arial" w:eastAsia="Times New Roman" w:hAnsi="Arial" w:cs="Times New Roman"/>
+          <w:bCs/>
+          <w:color w:val="576871"/>
+          <w:sz w:val="21"/>
+          <w:szCs w:val="21"/>
+        </w:rPr>
+        <w:t>Select Primary end product manufactured as “</w:t>
+      </w:r>
+      <w:r>
+        <w:rPr>
+          <w:rFonts w:ascii="Arial" w:eastAsia="Times New Roman" w:hAnsi="Arial" w:cs="Times New Roman"/>
+          <w:bCs/>
+          <w:color w:val="576871"/>
+          <w:sz w:val="21"/>
+          <w:szCs w:val="21"/>
+        </w:rPr>
+        <w:t>Aerospace, aircraft and defense products”</w:t>
+      </w:r>
+    </w:p>
+    <w:p>
+      <w:pPr>
+        <w:pStyle w:val="ListParagraph"/>
+        <w:numPr>
+          <w:ilvl w:val="0"/>
+          <w:numId w:val="15"/>
+        </w:numPr>
+        <w:shd w:val="clear" w:color="auto" w:fill="FFFFFF"/>
+        <w:rPr>
+          <w:rFonts w:ascii="Arial" w:eastAsia="Times New Roman" w:hAnsi="Arial" w:cs="Times New Roman"/>
+          <w:bCs/>
+          <w:color w:val="576871"/>
+          <w:sz w:val="21"/>
+          <w:szCs w:val="21"/>
+        </w:rPr>
+      </w:pPr>
+      <w:r>
+        <w:rPr>
+          <w:rFonts w:ascii="Arial" w:eastAsia="Times New Roman" w:hAnsi="Arial" w:cs="Times New Roman"/>
+          <w:bCs/>
+          <w:color w:val="576871"/>
+          <w:sz w:val="21"/>
+          <w:szCs w:val="21"/>
+        </w:rPr>
+        <w:t xml:space="preserve">Check - </w:t>
+      </w:r>
+      <w:r>
+        <w:rPr>
+          <w:rFonts w:ascii="Arial" w:eastAsia="Times New Roman" w:hAnsi="Arial" w:cs="Times New Roman"/>
+          <w:bCs/>
+          <w:color w:val="576871"/>
+          <w:sz w:val="21"/>
+          <w:szCs w:val="21"/>
+        </w:rPr>
+        <w:t>Integration or consulting&amp; Trends and Sales</w:t>
+      </w:r>
+    </w:p>
+    <w:p>
+      <w:pPr>
+        <w:pStyle w:val="ListParagraph"/>
+        <w:numPr>
+          <w:ilvl w:val="0"/>
+          <w:numId w:val="15"/>
+        </w:numPr>
+        <w:shd w:val="clear" w:color="auto" w:fill="FFFFFF"/>
+        <w:rPr>
+          <w:rFonts w:ascii="Arial" w:eastAsia="Times New Roman" w:hAnsi="Arial" w:cs="Times New Roman"/>
+          <w:bCs/>
+          <w:color w:val="576871"/>
+          <w:sz w:val="21"/>
+          <w:szCs w:val="21"/>
+        </w:rPr>
+      </w:pPr>
+      <w:r>
+        <w:rPr>
+          <w:rFonts w:ascii="Arial" w:eastAsia="Times New Roman" w:hAnsi="Arial" w:cs="Times New Roman"/>
+          <w:bCs/>
+          <w:color w:val="576871"/>
+          <w:sz w:val="21"/>
+          <w:szCs w:val="21"/>
+        </w:rPr>
+        <w:t xml:space="preserve">Get the error message and print - </w:t>
+      </w:r>
+    </w:p>
+    <w:p>
+      <w:pPr>
+        <w:pStyle w:val="ListParagraph"/>
+        <w:shd w:val="clear" w:color="auto" w:fill="FFFFFF"/>
+        <w:ind w:left="1919"/>
+        <w:rPr>
+          <w:rFonts w:ascii="Arial" w:eastAsia="Times New Roman" w:hAnsi="Arial" w:cs="Times New Roman"/>
+          <w:bCs/>
+          <w:color w:val="576871"/>
+          <w:sz w:val="21"/>
+          <w:szCs w:val="21"/>
+        </w:rPr>
+      </w:pPr>
+    </w:p>
+    <w:p>
+      <w:pPr>
+        <w:pStyle w:val="ListParagraph"/>
+        <w:shd w:val="clear" w:color="auto" w:fill="FFFFFF"/>
+        <w:ind w:left="1919"/>
+        <w:rPr>
+          <w:rFonts w:ascii="Arial" w:hAnsi="Arial" w:cs="Arial"/>
+          <w:color w:val="FF0000"/>
+          <w:sz w:val="21"/>
+          <w:szCs w:val="21"/>
+          <w:shd w:val="clear" w:color="auto" w:fill="FFFFFF"/>
+        </w:rPr>
+      </w:pPr>
+      <w:r>
+        <w:rPr>
+          <w:rFonts w:ascii="Arial" w:eastAsia="Times New Roman" w:hAnsi="Arial" w:cs="Times New Roman"/>
+          <w:bCs/>
+          <w:color w:val="576871"/>
+          <w:sz w:val="21"/>
+          <w:szCs w:val="21"/>
+        </w:rPr>
+        <w:t xml:space="preserve">Error Displayed: </w:t>
+      </w:r>
+      <w:r>
+        <w:rPr>
+          <w:rStyle w:val="Strong"/>
+          <w:rFonts w:ascii="Arial" w:hAnsi="Arial" w:cs="Arial"/>
+          <w:color w:val="333333"/>
+          <w:sz w:val="21"/>
+          <w:szCs w:val="21"/>
+          <w:bdr w:val="none" w:sz="0" w:space="0" w:color="auto" w:frame="1"/>
+          <w:shd w:val="clear" w:color="auto" w:fill="FFFFFF"/>
+        </w:rPr>
+        <w:t>Company Website URL</w:t>
+      </w:r>
+      <w:r>
+        <w:rPr>
+          <w:rFonts w:ascii="Arial" w:hAnsi="Arial" w:cs="Arial"/>
+          <w:color w:val="FF0000"/>
+          <w:sz w:val="21"/>
+          <w:szCs w:val="21"/>
+          <w:shd w:val="clear" w:color="auto" w:fill="FFFFFF"/>
+        </w:rPr>
+        <w:t> is required.</w:t>
       </w:r>
     </w:p>
     <w:p/>
@@ -6164,7 +6587,7 @@
 
 <file path=word/comments.xml><?xml version="1.0" encoding="utf-8"?>
 <w:comments xmlns:wpc="http://schemas.microsoft.com/office/word/2010/wordprocessingCanvas" xmlns:mc="http://schemas.openxmlformats.org/markup-compatibility/2006" xmlns:o="urn:schemas-microsoft-com:office:office" xmlns:r="http://schemas.openxmlformats.org/officeDocument/2006/relationships" xmlns:m="http://schemas.openxmlformats.org/officeDocument/2006/math" xmlns:v="urn:schemas-microsoft-com:vml" xmlns:wp14="http://schemas.microsoft.com/office/word/2010/wordprocessingDrawing" xmlns:wp="http://schemas.openxmlformats.org/drawingml/2006/wordprocessingDrawing" xmlns:w10="urn:schemas-microsoft-com:office:word" xmlns:w="http://schemas.openxmlformats.org/wordprocessingml/2006/main" xmlns:w14="http://schemas.microsoft.com/office/word/2010/wordml" xmlns:w15="http://schemas.microsoft.com/office/word/2012/wordml" xmlns:wpg="http://schemas.microsoft.com/office/word/2010/wordprocessingGroup" xmlns:wpi="http://schemas.microsoft.com/office/word/2010/wordprocessingInk" xmlns:wne="http://schemas.microsoft.com/office/word/2006/wordml" xmlns:wps="http://schemas.microsoft.com/office/word/2010/wordprocessingShape" mc:Ignorable="w14 w15 wp14">
-  <w:comment w:id="7" w:author="Balaji Dinakaran" w:date="2021-08-12T22:18:00Z" w:initials="J">
+  <w:comment w:id="6" w:author="Balaji Dinakaran" w:date="2021-08-12T22:18:00Z" w:initials="J">
     <w:p>
       <w:pPr>
         <w:pStyle w:val="CommentText"/>
@@ -6180,7 +6603,7 @@
       </w:r>
     </w:p>
   </w:comment>
-  <w:comment w:id="10" w:author="Balaji Dinakaran" w:date="2021-08-12T22:33:00Z" w:initials="J">
+  <w:comment w:id="9" w:author="Balaji Dinakaran" w:date="2021-08-12T22:33:00Z" w:initials="J">
     <w:p>
       <w:pPr>
         <w:pStyle w:val="CommentText"/>
@@ -6204,7 +6627,7 @@
       </w:r>
     </w:p>
   </w:comment>
-  <w:comment w:id="21" w:author="Balaji Dinakaran [2]" w:date="2021-07-19T19:30:00Z" w:initials="J">
+  <w:comment w:id="20" w:author="Balaji Dinakaran [2]" w:date="2021-07-19T19:30:00Z" w:initials="J">
     <w:p>
       <w:pPr>
         <w:pStyle w:val="CommentText"/>
@@ -10129,7 +10552,7 @@
 </file>
 
 <file path=customXml/itemProps1.xml><?xml version="1.0" encoding="utf-8"?>
-<ds:datastoreItem xmlns:ds="http://schemas.openxmlformats.org/officeDocument/2006/customXml" ds:itemID="{6CF77C88-9834-4683-BD76-306BAC6E8842}">
+<ds:datastoreItem xmlns:ds="http://schemas.openxmlformats.org/officeDocument/2006/customXml" ds:itemID="{C283DBFA-F394-4F6B-BA2D-73FE2015F9BF}">
   <ds:schemaRefs>
     <ds:schemaRef ds:uri="http://schemas.openxmlformats.org/officeDocument/2006/bibliography"/>
   </ds:schemaRefs>

</xml_diff>

<commit_message>
assignment and session notes updated
</commit_message>
<xml_diff>
--- a/Assignment.docx
+++ b/Assignment.docx
@@ -7176,8 +7176,6 @@
         </w:rPr>
         <w:t>15. Get the added patient name and print in the console.</w:t>
       </w:r>
-      <w:bookmarkStart w:id="23" w:name="_GoBack"/>
-      <w:bookmarkEnd w:id="23"/>
     </w:p>
     <w:p>
       <w:pPr>
@@ -7669,6 +7667,311 @@
         <w:t xml:space="preserve">Click done </w:t>
       </w:r>
     </w:p>
+    <w:p>
+      <w:pPr>
+        <w:pStyle w:val="Heading3"/>
+        <w:spacing w:before="0" w:after="240" w:line="360" w:lineRule="atLeast"/>
+        <w:rPr>
+          <w:rStyle w:val="SubtleEmphasis"/>
+          <w:b/>
+          <w:bCs/>
+        </w:rPr>
+      </w:pPr>
+      <w:bookmarkStart w:id="23" w:name="_GoBack"/>
+      <w:r>
+        <w:rPr>
+          <w:rStyle w:val="SubtleEmphasis"/>
+          <w:b/>
+          <w:bCs/>
+        </w:rPr>
+        <w:t>Task 19</w:t>
+      </w:r>
+      <w:r>
+        <w:rPr>
+          <w:rStyle w:val="SubtleEmphasis"/>
+          <w:b/>
+          <w:bCs/>
+        </w:rPr>
+        <w:t xml:space="preserve"> </w:t>
+      </w:r>
+      <w:r>
+        <w:rPr>
+          <w:rStyle w:val="SubtleEmphasis"/>
+          <w:b/>
+          <w:bCs/>
+        </w:rPr>
+        <w:t>–</w:t>
+      </w:r>
+      <w:r>
+        <w:rPr>
+          <w:rStyle w:val="SubtleEmphasis"/>
+          <w:b/>
+          <w:bCs/>
+        </w:rPr>
+        <w:t xml:space="preserve"> Sep </w:t>
+      </w:r>
+      <w:r>
+        <w:rPr>
+          <w:rStyle w:val="SubtleEmphasis"/>
+          <w:b/>
+          <w:bCs/>
+        </w:rPr>
+        <w:t>15</w:t>
+      </w:r>
+      <w:r>
+        <w:rPr>
+          <w:rStyle w:val="SubtleEmphasis"/>
+          <w:b/>
+          <w:bCs/>
+        </w:rPr>
+        <w:t>,</w:t>
+      </w:r>
+      <w:r>
+        <w:rPr>
+          <w:rStyle w:val="SubtleEmphasis"/>
+          <w:b/>
+          <w:bCs/>
+        </w:rPr>
+        <w:t xml:space="preserve"> 2021</w:t>
+      </w:r>
+    </w:p>
+    <w:p>
+      <w:pPr>
+        <w:numPr>
+          <w:ilvl w:val="0"/>
+          <w:numId w:val="31"/>
+        </w:numPr>
+        <w:shd w:val="clear" w:color="auto" w:fill="FFFFFF"/>
+        <w:spacing w:before="100" w:beforeAutospacing="1" w:after="100" w:afterAutospacing="1" w:line="240" w:lineRule="auto"/>
+        <w:rPr>
+          <w:rFonts w:ascii="Segoe UI" w:hAnsi="Segoe UI" w:cs="Segoe UI"/>
+          <w:color w:val="24292F"/>
+        </w:rPr>
+      </w:pPr>
+      <w:r>
+        <w:rPr>
+          <w:rFonts w:ascii="Segoe UI" w:hAnsi="Segoe UI" w:cs="Segoe UI"/>
+          <w:color w:val="24292F"/>
+        </w:rPr>
+        <w:t>Create test method (@Test) with name as “</w:t>
+      </w:r>
+      <w:proofErr w:type="spellStart"/>
+      <w:r>
+        <w:rPr>
+          <w:rFonts w:ascii="Segoe UI" w:hAnsi="Segoe UI" w:cs="Segoe UI"/>
+          <w:color w:val="24292F"/>
+        </w:rPr>
+        <w:t>invalidCredentialTest</w:t>
+      </w:r>
+      <w:proofErr w:type="spellEnd"/>
+      <w:r>
+        <w:rPr>
+          <w:rFonts w:ascii="Segoe UI" w:hAnsi="Segoe UI" w:cs="Segoe UI"/>
+          <w:color w:val="24292F"/>
+        </w:rPr>
+        <w:t xml:space="preserve">” inside the </w:t>
+      </w:r>
+      <w:proofErr w:type="spellStart"/>
+      <w:r>
+        <w:rPr>
+          <w:rFonts w:ascii="Segoe UI" w:hAnsi="Segoe UI" w:cs="Segoe UI"/>
+          <w:color w:val="24292F"/>
+        </w:rPr>
+        <w:t>LoginTest</w:t>
+      </w:r>
+      <w:proofErr w:type="spellEnd"/>
+      <w:r>
+        <w:rPr>
+          <w:rFonts w:ascii="Segoe UI" w:hAnsi="Segoe UI" w:cs="Segoe UI"/>
+          <w:color w:val="24292F"/>
+        </w:rPr>
+        <w:t xml:space="preserve"> class created in the session</w:t>
+      </w:r>
+    </w:p>
+    <w:p>
+      <w:pPr>
+        <w:numPr>
+          <w:ilvl w:val="0"/>
+          <w:numId w:val="31"/>
+        </w:numPr>
+        <w:shd w:val="clear" w:color="auto" w:fill="FFFFFF"/>
+        <w:spacing w:before="100" w:beforeAutospacing="1" w:after="100" w:afterAutospacing="1" w:line="240" w:lineRule="auto"/>
+        <w:rPr>
+          <w:rFonts w:ascii="Segoe UI" w:hAnsi="Segoe UI" w:cs="Segoe UI"/>
+          <w:color w:val="24292F"/>
+        </w:rPr>
+      </w:pPr>
+      <w:r>
+        <w:rPr>
+          <w:rFonts w:ascii="Segoe UI" w:hAnsi="Segoe UI" w:cs="Segoe UI"/>
+          <w:color w:val="24292F"/>
+        </w:rPr>
+        <w:t xml:space="preserve">Setup the browser launch </w:t>
+      </w:r>
+    </w:p>
+    <w:p>
+      <w:pPr>
+        <w:numPr>
+          <w:ilvl w:val="0"/>
+          <w:numId w:val="31"/>
+        </w:numPr>
+        <w:shd w:val="clear" w:color="auto" w:fill="FFFFFF"/>
+        <w:spacing w:before="100" w:beforeAutospacing="1" w:after="100" w:afterAutospacing="1" w:line="240" w:lineRule="auto"/>
+        <w:rPr>
+          <w:rFonts w:ascii="Segoe UI" w:hAnsi="Segoe UI" w:cs="Segoe UI"/>
+          <w:color w:val="24292F"/>
+        </w:rPr>
+      </w:pPr>
+      <w:r>
+        <w:rPr>
+          <w:rFonts w:ascii="Segoe UI" w:hAnsi="Segoe UI" w:cs="Segoe UI"/>
+          <w:color w:val="24292F"/>
+        </w:rPr>
+        <w:t>Navigate onto </w:t>
+      </w:r>
+      <w:hyperlink r:id="rId31" w:history="1">
+        <w:r>
+          <w:rPr>
+            <w:rStyle w:val="Hyperlink"/>
+            <w:rFonts w:ascii="Segoe UI" w:hAnsi="Segoe UI" w:cs="Segoe UI"/>
+          </w:rPr>
+          <w:t>http://demo.openemr.io/b/openemr/interface/login/login.php?site=default</w:t>
+        </w:r>
+      </w:hyperlink>
+    </w:p>
+    <w:p>
+      <w:pPr>
+        <w:numPr>
+          <w:ilvl w:val="0"/>
+          <w:numId w:val="31"/>
+        </w:numPr>
+        <w:shd w:val="clear" w:color="auto" w:fill="FFFFFF"/>
+        <w:spacing w:before="60" w:after="100" w:afterAutospacing="1" w:line="240" w:lineRule="auto"/>
+        <w:rPr>
+          <w:rFonts w:ascii="Segoe UI" w:hAnsi="Segoe UI" w:cs="Segoe UI"/>
+          <w:color w:val="24292F"/>
+        </w:rPr>
+      </w:pPr>
+      <w:r>
+        <w:rPr>
+          <w:rFonts w:ascii="Segoe UI" w:hAnsi="Segoe UI" w:cs="Segoe UI"/>
+          <w:color w:val="24292F"/>
+        </w:rPr>
+        <w:t>Update username as admin</w:t>
+      </w:r>
+      <w:r>
+        <w:rPr>
+          <w:rFonts w:ascii="Segoe UI" w:hAnsi="Segoe UI" w:cs="Segoe UI"/>
+          <w:color w:val="24292F"/>
+        </w:rPr>
+        <w:t>123</w:t>
+      </w:r>
+    </w:p>
+    <w:p>
+      <w:pPr>
+        <w:numPr>
+          <w:ilvl w:val="0"/>
+          <w:numId w:val="31"/>
+        </w:numPr>
+        <w:shd w:val="clear" w:color="auto" w:fill="FFFFFF"/>
+        <w:spacing w:before="60" w:after="100" w:afterAutospacing="1" w:line="240" w:lineRule="auto"/>
+        <w:rPr>
+          <w:rFonts w:ascii="Segoe UI" w:hAnsi="Segoe UI" w:cs="Segoe UI"/>
+          <w:color w:val="24292F"/>
+        </w:rPr>
+      </w:pPr>
+      <w:r>
+        <w:rPr>
+          <w:rFonts w:ascii="Segoe UI" w:hAnsi="Segoe UI" w:cs="Segoe UI"/>
+          <w:color w:val="24292F"/>
+        </w:rPr>
+        <w:t>Update password as pass</w:t>
+      </w:r>
+    </w:p>
+    <w:p>
+      <w:pPr>
+        <w:numPr>
+          <w:ilvl w:val="0"/>
+          <w:numId w:val="31"/>
+        </w:numPr>
+        <w:shd w:val="clear" w:color="auto" w:fill="FFFFFF"/>
+        <w:spacing w:before="60" w:after="100" w:afterAutospacing="1" w:line="240" w:lineRule="auto"/>
+        <w:rPr>
+          <w:rFonts w:ascii="Segoe UI" w:hAnsi="Segoe UI" w:cs="Segoe UI"/>
+          <w:color w:val="24292F"/>
+        </w:rPr>
+      </w:pPr>
+      <w:r>
+        <w:rPr>
+          <w:rFonts w:ascii="Segoe UI" w:hAnsi="Segoe UI" w:cs="Segoe UI"/>
+          <w:color w:val="24292F"/>
+        </w:rPr>
+        <w:t>Select Language as “English (Indian)”</w:t>
+      </w:r>
+    </w:p>
+    <w:p>
+      <w:pPr>
+        <w:numPr>
+          <w:ilvl w:val="0"/>
+          <w:numId w:val="31"/>
+        </w:numPr>
+        <w:shd w:val="clear" w:color="auto" w:fill="FFFFFF"/>
+        <w:spacing w:before="60" w:after="100" w:afterAutospacing="1" w:line="240" w:lineRule="auto"/>
+        <w:rPr>
+          <w:rFonts w:ascii="Segoe UI" w:hAnsi="Segoe UI" w:cs="Segoe UI"/>
+          <w:color w:val="24292F"/>
+        </w:rPr>
+      </w:pPr>
+      <w:r>
+        <w:rPr>
+          <w:rFonts w:ascii="Segoe UI" w:hAnsi="Segoe UI" w:cs="Segoe UI"/>
+          <w:color w:val="24292F"/>
+        </w:rPr>
+        <w:t>Click on the login button</w:t>
+      </w:r>
+    </w:p>
+    <w:p>
+      <w:pPr>
+        <w:numPr>
+          <w:ilvl w:val="0"/>
+          <w:numId w:val="31"/>
+        </w:numPr>
+        <w:shd w:val="clear" w:color="auto" w:fill="FFFFFF"/>
+        <w:spacing w:before="60" w:after="100" w:afterAutospacing="1" w:line="240" w:lineRule="auto"/>
+        <w:rPr>
+          <w:rFonts w:ascii="Segoe UI" w:hAnsi="Segoe UI" w:cs="Segoe UI"/>
+          <w:color w:val="24292F"/>
+        </w:rPr>
+      </w:pPr>
+      <w:r>
+        <w:rPr>
+          <w:rFonts w:ascii="Segoe UI" w:hAnsi="Segoe UI" w:cs="Segoe UI"/>
+          <w:color w:val="24292F"/>
+        </w:rPr>
+        <w:lastRenderedPageBreak/>
+        <w:t>Assert the error message with expected value as “</w:t>
+      </w:r>
+      <w:r>
+        <w:rPr>
+          <w:rFonts w:ascii="Helvetica" w:hAnsi="Helvetica"/>
+          <w:b/>
+          <w:bCs/>
+          <w:color w:val="FFFFFF"/>
+          <w:sz w:val="21"/>
+          <w:szCs w:val="21"/>
+          <w:shd w:val="clear" w:color="auto" w:fill="DC3545"/>
+        </w:rPr>
+        <w:t>Invalid username or password</w:t>
+      </w:r>
+      <w:r>
+        <w:rPr>
+          <w:rFonts w:ascii="Segoe UI" w:hAnsi="Segoe UI" w:cs="Segoe UI"/>
+          <w:color w:val="24292F"/>
+        </w:rPr>
+        <w:t>”</w:t>
+      </w:r>
+    </w:p>
+    <w:bookmarkEnd w:id="23"/>
     <w:p/>
     <w:sectPr>
       <w:pgSz w:w="12240" w:h="15840"/>
@@ -9217,6 +9520,119 @@
     </w:lvl>
   </w:abstractNum>
   <w:abstractNum w:abstractNumId="15">
+    <w:nsid w:val="3E7C5117"/>
+    <w:multiLevelType w:val="multilevel"/>
+    <w:tmpl w:val="FB7454A2"/>
+    <w:lvl w:ilvl="0">
+      <w:start w:val="1"/>
+      <w:numFmt w:val="decimal"/>
+      <w:lvlText w:val="%1."/>
+      <w:lvlJc w:val="left"/>
+      <w:pPr>
+        <w:tabs>
+          <w:tab w:val="num" w:pos="720"/>
+        </w:tabs>
+        <w:ind w:left="720" w:hanging="360"/>
+      </w:pPr>
+    </w:lvl>
+    <w:lvl w:ilvl="1" w:tentative="1">
+      <w:start w:val="1"/>
+      <w:numFmt w:val="decimal"/>
+      <w:lvlText w:val="%2."/>
+      <w:lvlJc w:val="left"/>
+      <w:pPr>
+        <w:tabs>
+          <w:tab w:val="num" w:pos="1440"/>
+        </w:tabs>
+        <w:ind w:left="1440" w:hanging="360"/>
+      </w:pPr>
+    </w:lvl>
+    <w:lvl w:ilvl="2" w:tentative="1">
+      <w:start w:val="1"/>
+      <w:numFmt w:val="decimal"/>
+      <w:lvlText w:val="%3."/>
+      <w:lvlJc w:val="left"/>
+      <w:pPr>
+        <w:tabs>
+          <w:tab w:val="num" w:pos="2160"/>
+        </w:tabs>
+        <w:ind w:left="2160" w:hanging="360"/>
+      </w:pPr>
+    </w:lvl>
+    <w:lvl w:ilvl="3" w:tentative="1">
+      <w:start w:val="1"/>
+      <w:numFmt w:val="decimal"/>
+      <w:lvlText w:val="%4."/>
+      <w:lvlJc w:val="left"/>
+      <w:pPr>
+        <w:tabs>
+          <w:tab w:val="num" w:pos="2880"/>
+        </w:tabs>
+        <w:ind w:left="2880" w:hanging="360"/>
+      </w:pPr>
+    </w:lvl>
+    <w:lvl w:ilvl="4" w:tentative="1">
+      <w:start w:val="1"/>
+      <w:numFmt w:val="decimal"/>
+      <w:lvlText w:val="%5."/>
+      <w:lvlJc w:val="left"/>
+      <w:pPr>
+        <w:tabs>
+          <w:tab w:val="num" w:pos="3600"/>
+        </w:tabs>
+        <w:ind w:left="3600" w:hanging="360"/>
+      </w:pPr>
+    </w:lvl>
+    <w:lvl w:ilvl="5" w:tentative="1">
+      <w:start w:val="1"/>
+      <w:numFmt w:val="decimal"/>
+      <w:lvlText w:val="%6."/>
+      <w:lvlJc w:val="left"/>
+      <w:pPr>
+        <w:tabs>
+          <w:tab w:val="num" w:pos="4320"/>
+        </w:tabs>
+        <w:ind w:left="4320" w:hanging="360"/>
+      </w:pPr>
+    </w:lvl>
+    <w:lvl w:ilvl="6" w:tentative="1">
+      <w:start w:val="1"/>
+      <w:numFmt w:val="decimal"/>
+      <w:lvlText w:val="%7."/>
+      <w:lvlJc w:val="left"/>
+      <w:pPr>
+        <w:tabs>
+          <w:tab w:val="num" w:pos="5040"/>
+        </w:tabs>
+        <w:ind w:left="5040" w:hanging="360"/>
+      </w:pPr>
+    </w:lvl>
+    <w:lvl w:ilvl="7" w:tentative="1">
+      <w:start w:val="1"/>
+      <w:numFmt w:val="decimal"/>
+      <w:lvlText w:val="%8."/>
+      <w:lvlJc w:val="left"/>
+      <w:pPr>
+        <w:tabs>
+          <w:tab w:val="num" w:pos="5760"/>
+        </w:tabs>
+        <w:ind w:left="5760" w:hanging="360"/>
+      </w:pPr>
+    </w:lvl>
+    <w:lvl w:ilvl="8" w:tentative="1">
+      <w:start w:val="1"/>
+      <w:numFmt w:val="decimal"/>
+      <w:lvlText w:val="%9."/>
+      <w:lvlJc w:val="left"/>
+      <w:pPr>
+        <w:tabs>
+          <w:tab w:val="num" w:pos="6480"/>
+        </w:tabs>
+        <w:ind w:left="6480" w:hanging="360"/>
+      </w:pPr>
+    </w:lvl>
+  </w:abstractNum>
+  <w:abstractNum w:abstractNumId="16">
     <w:nsid w:val="4C831012"/>
     <w:multiLevelType w:val="hybridMultilevel"/>
     <w:tmpl w:val="8CFAD77E"/>
@@ -9302,7 +9718,7 @@
       </w:pPr>
     </w:lvl>
   </w:abstractNum>
-  <w:abstractNum w:abstractNumId="16">
+  <w:abstractNum w:abstractNumId="17">
     <w:nsid w:val="54382E4B"/>
     <w:multiLevelType w:val="hybridMultilevel"/>
     <w:tmpl w:val="3364D0C2"/>
@@ -9388,7 +9804,7 @@
       </w:pPr>
     </w:lvl>
   </w:abstractNum>
-  <w:abstractNum w:abstractNumId="17">
+  <w:abstractNum w:abstractNumId="18">
     <w:nsid w:val="571F0F9C"/>
     <w:multiLevelType w:val="hybridMultilevel"/>
     <w:tmpl w:val="3364D0C2"/>
@@ -9474,7 +9890,7 @@
       </w:pPr>
     </w:lvl>
   </w:abstractNum>
-  <w:abstractNum w:abstractNumId="18">
+  <w:abstractNum w:abstractNumId="19">
     <w:nsid w:val="59276E6E"/>
     <w:multiLevelType w:val="hybridMultilevel"/>
     <w:tmpl w:val="B8C611BA"/>
@@ -9563,7 +9979,7 @@
       </w:pPr>
     </w:lvl>
   </w:abstractNum>
-  <w:abstractNum w:abstractNumId="19">
+  <w:abstractNum w:abstractNumId="20">
     <w:nsid w:val="5BD54BE3"/>
     <w:multiLevelType w:val="hybridMultilevel"/>
     <w:tmpl w:val="B70CC688"/>
@@ -9649,7 +10065,7 @@
       </w:pPr>
     </w:lvl>
   </w:abstractNum>
-  <w:abstractNum w:abstractNumId="20">
+  <w:abstractNum w:abstractNumId="21">
     <w:nsid w:val="5C236B2C"/>
     <w:multiLevelType w:val="hybridMultilevel"/>
     <w:tmpl w:val="B70CC688"/>
@@ -9735,7 +10151,7 @@
       </w:pPr>
     </w:lvl>
   </w:abstractNum>
-  <w:abstractNum w:abstractNumId="21">
+  <w:abstractNum w:abstractNumId="22">
     <w:nsid w:val="6392292C"/>
     <w:multiLevelType w:val="hybridMultilevel"/>
     <w:tmpl w:val="3364D0C2"/>
@@ -9821,7 +10237,7 @@
       </w:pPr>
     </w:lvl>
   </w:abstractNum>
-  <w:abstractNum w:abstractNumId="22">
+  <w:abstractNum w:abstractNumId="23">
     <w:nsid w:val="6715637E"/>
     <w:multiLevelType w:val="hybridMultilevel"/>
     <w:tmpl w:val="3364D0C2"/>
@@ -9907,7 +10323,7 @@
       </w:pPr>
     </w:lvl>
   </w:abstractNum>
-  <w:abstractNum w:abstractNumId="23">
+  <w:abstractNum w:abstractNumId="24">
     <w:nsid w:val="6F3D438E"/>
     <w:multiLevelType w:val="hybridMultilevel"/>
     <w:tmpl w:val="6596BC18"/>
@@ -9996,7 +10412,7 @@
       </w:pPr>
     </w:lvl>
   </w:abstractNum>
-  <w:abstractNum w:abstractNumId="24">
+  <w:abstractNum w:abstractNumId="25">
     <w:nsid w:val="6FB41E52"/>
     <w:multiLevelType w:val="hybridMultilevel"/>
     <w:tmpl w:val="9AF645C8"/>
@@ -10109,7 +10525,7 @@
       </w:rPr>
     </w:lvl>
   </w:abstractNum>
-  <w:abstractNum w:abstractNumId="25">
+  <w:abstractNum w:abstractNumId="26">
     <w:nsid w:val="722303E8"/>
     <w:multiLevelType w:val="hybridMultilevel"/>
     <w:tmpl w:val="FFFFFFFF"/>
@@ -10195,7 +10611,7 @@
       </w:pPr>
     </w:lvl>
   </w:abstractNum>
-  <w:abstractNum w:abstractNumId="26">
+  <w:abstractNum w:abstractNumId="27">
     <w:nsid w:val="74634B04"/>
     <w:multiLevelType w:val="multilevel"/>
     <w:tmpl w:val="FB7454A2"/>
@@ -10308,7 +10724,7 @@
       </w:pPr>
     </w:lvl>
   </w:abstractNum>
-  <w:abstractNum w:abstractNumId="27">
+  <w:abstractNum w:abstractNumId="28">
     <w:nsid w:val="77DF718D"/>
     <w:multiLevelType w:val="hybridMultilevel"/>
     <w:tmpl w:val="9AF645C8"/>
@@ -10421,7 +10837,7 @@
       </w:rPr>
     </w:lvl>
   </w:abstractNum>
-  <w:abstractNum w:abstractNumId="28">
+  <w:abstractNum w:abstractNumId="29">
     <w:nsid w:val="7A444324"/>
     <w:multiLevelType w:val="multilevel"/>
     <w:tmpl w:val="FB7454A2"/>
@@ -10534,7 +10950,7 @@
       </w:pPr>
     </w:lvl>
   </w:abstractNum>
-  <w:abstractNum w:abstractNumId="29">
+  <w:abstractNum w:abstractNumId="30">
     <w:nsid w:val="7DD66154"/>
     <w:multiLevelType w:val="hybridMultilevel"/>
     <w:tmpl w:val="FFFFFFFF"/>
@@ -10648,16 +11064,16 @@
     </w:lvl>
   </w:abstractNum>
   <w:num w:numId="1">
-    <w:abstractNumId w:val="15"/>
+    <w:abstractNumId w:val="16"/>
   </w:num>
   <w:num w:numId="2">
-    <w:abstractNumId w:val="25"/>
+    <w:abstractNumId w:val="26"/>
   </w:num>
   <w:num w:numId="3">
     <w:abstractNumId w:val="1"/>
   </w:num>
   <w:num w:numId="4">
-    <w:abstractNumId w:val="29"/>
+    <w:abstractNumId w:val="30"/>
   </w:num>
   <w:num w:numId="5">
     <w:abstractNumId w:val="11"/>
@@ -10687,55 +11103,58 @@
     <w:abstractNumId w:val="0"/>
   </w:num>
   <w:num w:numId="14">
+    <w:abstractNumId w:val="21"/>
+  </w:num>
+  <w:num w:numId="15">
     <w:abstractNumId w:val="20"/>
   </w:num>
-  <w:num w:numId="15">
+  <w:num w:numId="16">
     <w:abstractNumId w:val="19"/>
   </w:num>
-  <w:num w:numId="16">
-    <w:abstractNumId w:val="18"/>
-  </w:num>
   <w:num w:numId="17">
-    <w:abstractNumId w:val="27"/>
+    <w:abstractNumId w:val="28"/>
   </w:num>
   <w:num w:numId="18">
-    <w:abstractNumId w:val="24"/>
+    <w:abstractNumId w:val="25"/>
   </w:num>
   <w:num w:numId="19">
     <w:abstractNumId w:val="6"/>
   </w:num>
   <w:num w:numId="20">
-    <w:abstractNumId w:val="17"/>
+    <w:abstractNumId w:val="18"/>
   </w:num>
   <w:num w:numId="21">
-    <w:abstractNumId w:val="21"/>
+    <w:abstractNumId w:val="22"/>
   </w:num>
   <w:num w:numId="22">
-    <w:abstractNumId w:val="22"/>
+    <w:abstractNumId w:val="23"/>
   </w:num>
   <w:num w:numId="23">
     <w:abstractNumId w:val="13"/>
   </w:num>
   <w:num w:numId="24">
-    <w:abstractNumId w:val="16"/>
+    <w:abstractNumId w:val="17"/>
   </w:num>
   <w:num w:numId="25">
     <w:abstractNumId w:val="12"/>
   </w:num>
   <w:num w:numId="26">
-    <w:abstractNumId w:val="26"/>
+    <w:abstractNumId w:val="27"/>
   </w:num>
   <w:num w:numId="27">
     <w:abstractNumId w:val="8"/>
   </w:num>
   <w:num w:numId="28">
-    <w:abstractNumId w:val="28"/>
+    <w:abstractNumId w:val="29"/>
   </w:num>
   <w:num w:numId="29">
-    <w:abstractNumId w:val="23"/>
+    <w:abstractNumId w:val="24"/>
   </w:num>
   <w:num w:numId="30">
     <w:abstractNumId w:val="9"/>
+  </w:num>
+  <w:num w:numId="31">
+    <w:abstractNumId w:val="15"/>
   </w:num>
 </w:numbering>
 </file>
@@ -11855,7 +12274,7 @@
 </file>
 
 <file path=customXml/itemProps1.xml><?xml version="1.0" encoding="utf-8"?>
-<ds:datastoreItem xmlns:ds="http://schemas.openxmlformats.org/officeDocument/2006/customXml" ds:itemID="{086926D0-7D9F-4453-B501-178F265B7B90}">
+<ds:datastoreItem xmlns:ds="http://schemas.openxmlformats.org/officeDocument/2006/customXml" ds:itemID="{9AC8EEDD-8424-4848-84E2-F0BBFED0B59C}">
   <ds:schemaRefs>
     <ds:schemaRef ds:uri="http://schemas.openxmlformats.org/officeDocument/2006/bibliography"/>
   </ds:schemaRefs>

</xml_diff>

<commit_message>
assignment and session notes added
</commit_message>
<xml_diff>
--- a/Assignment.docx
+++ b/Assignment.docx
@@ -7677,14 +7677,13 @@
           <w:bCs/>
         </w:rPr>
       </w:pPr>
-      <w:bookmarkStart w:id="23" w:name="_GoBack"/>
       <w:r>
         <w:rPr>
           <w:rStyle w:val="SubtleEmphasis"/>
           <w:b/>
           <w:bCs/>
         </w:rPr>
-        <w:t>Task 19</w:t>
+        <w:t xml:space="preserve">Task 19 </w:t>
       </w:r>
       <w:r>
         <w:rPr>
@@ -7692,7 +7691,7 @@
           <w:b/>
           <w:bCs/>
         </w:rPr>
-        <w:t xml:space="preserve"> </w:t>
+        <w:t>–</w:t>
       </w:r>
       <w:r>
         <w:rPr>
@@ -7700,31 +7699,7 @@
           <w:b/>
           <w:bCs/>
         </w:rPr>
-        <w:t>–</w:t>
-      </w:r>
-      <w:r>
-        <w:rPr>
-          <w:rStyle w:val="SubtleEmphasis"/>
-          <w:b/>
-          <w:bCs/>
-        </w:rPr>
-        <w:t xml:space="preserve"> Sep </w:t>
-      </w:r>
-      <w:r>
-        <w:rPr>
-          <w:rStyle w:val="SubtleEmphasis"/>
-          <w:b/>
-          <w:bCs/>
-        </w:rPr>
-        <w:t>15</w:t>
-      </w:r>
-      <w:r>
-        <w:rPr>
-          <w:rStyle w:val="SubtleEmphasis"/>
-          <w:b/>
-          <w:bCs/>
-        </w:rPr>
-        <w:t>,</w:t>
+        <w:t xml:space="preserve"> Sep 15,</w:t>
       </w:r>
       <w:r>
         <w:rPr>
@@ -7857,14 +7832,28 @@
           <w:rFonts w:ascii="Segoe UI" w:hAnsi="Segoe UI" w:cs="Segoe UI"/>
           <w:color w:val="24292F"/>
         </w:rPr>
-        <w:t>Update username as admin</w:t>
-      </w:r>
-      <w:r>
+        <w:t>Update username as admin123</w:t>
+      </w:r>
+    </w:p>
+    <w:p>
+      <w:pPr>
+        <w:numPr>
+          <w:ilvl w:val="0"/>
+          <w:numId w:val="31"/>
+        </w:numPr>
+        <w:shd w:val="clear" w:color="auto" w:fill="FFFFFF"/>
+        <w:spacing w:before="60" w:after="100" w:afterAutospacing="1" w:line="240" w:lineRule="auto"/>
         <w:rPr>
           <w:rFonts w:ascii="Segoe UI" w:hAnsi="Segoe UI" w:cs="Segoe UI"/>
           <w:color w:val="24292F"/>
         </w:rPr>
-        <w:t>123</w:t>
+      </w:pPr>
+      <w:r>
+        <w:rPr>
+          <w:rFonts w:ascii="Segoe UI" w:hAnsi="Segoe UI" w:cs="Segoe UI"/>
+          <w:color w:val="24292F"/>
+        </w:rPr>
+        <w:t>Update password as pass</w:t>
       </w:r>
     </w:p>
     <w:p>
@@ -7885,7 +7874,7 @@
           <w:rFonts w:ascii="Segoe UI" w:hAnsi="Segoe UI" w:cs="Segoe UI"/>
           <w:color w:val="24292F"/>
         </w:rPr>
-        <w:t>Update password as pass</w:t>
+        <w:t>Select Language as “English (Indian)”</w:t>
       </w:r>
     </w:p>
     <w:p>
@@ -7906,7 +7895,7 @@
           <w:rFonts w:ascii="Segoe UI" w:hAnsi="Segoe UI" w:cs="Segoe UI"/>
           <w:color w:val="24292F"/>
         </w:rPr>
-        <w:t>Select Language as “English (Indian)”</w:t>
+        <w:t>Click on the login button</w:t>
       </w:r>
     </w:p>
     <w:p>
@@ -7927,52 +7916,338 @@
           <w:rFonts w:ascii="Segoe UI" w:hAnsi="Segoe UI" w:cs="Segoe UI"/>
           <w:color w:val="24292F"/>
         </w:rPr>
-        <w:t>Click on the login button</w:t>
-      </w:r>
-    </w:p>
-    <w:p>
-      <w:pPr>
-        <w:numPr>
-          <w:ilvl w:val="0"/>
-          <w:numId w:val="31"/>
-        </w:numPr>
-        <w:shd w:val="clear" w:color="auto" w:fill="FFFFFF"/>
-        <w:spacing w:before="60" w:after="100" w:afterAutospacing="1" w:line="240" w:lineRule="auto"/>
+        <w:lastRenderedPageBreak/>
+        <w:t>Assert the error message with expected value as “</w:t>
+      </w:r>
+      <w:r>
+        <w:rPr>
+          <w:rFonts w:ascii="Helvetica" w:hAnsi="Helvetica"/>
+          <w:b/>
+          <w:bCs/>
+          <w:color w:val="FFFFFF"/>
+          <w:sz w:val="21"/>
+          <w:szCs w:val="21"/>
+          <w:shd w:val="clear" w:color="auto" w:fill="DC3545"/>
+        </w:rPr>
+        <w:t>Invalid username or password</w:t>
+      </w:r>
+      <w:r>
         <w:rPr>
           <w:rFonts w:ascii="Segoe UI" w:hAnsi="Segoe UI" w:cs="Segoe UI"/>
           <w:color w:val="24292F"/>
         </w:rPr>
-      </w:pPr>
-      <w:r>
+        <w:t>”</w:t>
+      </w:r>
+    </w:p>
+    <w:p>
+      <w:pPr>
+        <w:pStyle w:val="Heading3"/>
+        <w:spacing w:before="0" w:after="240" w:line="360" w:lineRule="atLeast"/>
+        <w:rPr>
+          <w:rStyle w:val="SubtleEmphasis"/>
+          <w:b/>
+          <w:bCs/>
+        </w:rPr>
+      </w:pPr>
+      <w:r>
+        <w:rPr>
+          <w:rStyle w:val="SubtleEmphasis"/>
+          <w:b/>
+          <w:bCs/>
+        </w:rPr>
+        <w:t>Task 20 – Sep 15, 2021</w:t>
+      </w:r>
+    </w:p>
+    <w:p>
+      <w:pPr>
         <w:rPr>
           <w:rFonts w:ascii="Segoe UI" w:hAnsi="Segoe UI" w:cs="Segoe UI"/>
           <w:color w:val="24292F"/>
         </w:rPr>
-        <w:lastRenderedPageBreak/>
-        <w:t>Assert the error message with expected value as “</w:t>
-      </w:r>
-      <w:r>
-        <w:rPr>
-          <w:rFonts w:ascii="Helvetica" w:hAnsi="Helvetica"/>
-          <w:b/>
-          <w:bCs/>
-          <w:color w:val="FFFFFF"/>
-          <w:sz w:val="21"/>
-          <w:szCs w:val="21"/>
-          <w:shd w:val="clear" w:color="auto" w:fill="DC3545"/>
-        </w:rPr>
-        <w:t>Invalid username or password</w:t>
+      </w:pPr>
+      <w:r>
+        <w:t xml:space="preserve">1. </w:t>
       </w:r>
       <w:r>
         <w:rPr>
           <w:rFonts w:ascii="Segoe UI" w:hAnsi="Segoe UI" w:cs="Segoe UI"/>
           <w:color w:val="24292F"/>
         </w:rPr>
-        <w:t>”</w:t>
-      </w:r>
-    </w:p>
-    <w:bookmarkEnd w:id="23"/>
-    <w:p/>
+        <w:t>Create a new java project</w:t>
+      </w:r>
+    </w:p>
+    <w:p>
+      <w:pPr>
+        <w:rPr>
+          <w:rFonts w:ascii="Segoe UI" w:hAnsi="Segoe UI" w:cs="Segoe UI"/>
+          <w:color w:val="24292F"/>
+        </w:rPr>
+      </w:pPr>
+      <w:r>
+        <w:rPr>
+          <w:rFonts w:ascii="Segoe UI" w:hAnsi="Segoe UI" w:cs="Segoe UI"/>
+          <w:color w:val="24292F"/>
+        </w:rPr>
+        <w:t>2.</w:t>
+      </w:r>
+      <w:r>
+        <w:rPr>
+          <w:rFonts w:ascii="Segoe UI" w:hAnsi="Segoe UI" w:cs="Segoe UI"/>
+          <w:color w:val="24292F"/>
+        </w:rPr>
+        <w:t xml:space="preserve"> </w:t>
+      </w:r>
+      <w:r>
+        <w:rPr>
+          <w:rFonts w:ascii="Segoe UI" w:hAnsi="Segoe UI" w:cs="Segoe UI"/>
+          <w:color w:val="24292F"/>
+        </w:rPr>
+        <w:t xml:space="preserve">Create a package - </w:t>
+      </w:r>
+      <w:proofErr w:type="spellStart"/>
+      <w:r>
+        <w:rPr>
+          <w:rFonts w:ascii="Segoe UI" w:hAnsi="Segoe UI" w:cs="Segoe UI"/>
+          <w:color w:val="24292F"/>
+        </w:rPr>
+        <w:t>com.voya.orangetest</w:t>
+      </w:r>
+      <w:proofErr w:type="spellEnd"/>
+    </w:p>
+    <w:p>
+      <w:pPr>
+        <w:rPr>
+          <w:rFonts w:ascii="Segoe UI" w:hAnsi="Segoe UI" w:cs="Segoe UI"/>
+          <w:color w:val="24292F"/>
+        </w:rPr>
+      </w:pPr>
+      <w:r>
+        <w:rPr>
+          <w:rFonts w:ascii="Segoe UI" w:hAnsi="Segoe UI" w:cs="Segoe UI"/>
+          <w:color w:val="24292F"/>
+        </w:rPr>
+        <w:t>3.</w:t>
+      </w:r>
+      <w:r>
+        <w:rPr>
+          <w:rFonts w:ascii="Segoe UI" w:hAnsi="Segoe UI" w:cs="Segoe UI"/>
+          <w:color w:val="24292F"/>
+        </w:rPr>
+        <w:t xml:space="preserve"> </w:t>
+      </w:r>
+      <w:r>
+        <w:rPr>
+          <w:rFonts w:ascii="Segoe UI" w:hAnsi="Segoe UI" w:cs="Segoe UI"/>
+          <w:color w:val="24292F"/>
+        </w:rPr>
+        <w:t xml:space="preserve">Create a class - </w:t>
+      </w:r>
+      <w:proofErr w:type="spellStart"/>
+      <w:r>
+        <w:rPr>
+          <w:rFonts w:ascii="Segoe UI" w:hAnsi="Segoe UI" w:cs="Segoe UI"/>
+          <w:color w:val="24292F"/>
+        </w:rPr>
+        <w:t>LoginTest</w:t>
+      </w:r>
+      <w:proofErr w:type="spellEnd"/>
+    </w:p>
+    <w:p>
+      <w:pPr>
+        <w:rPr>
+          <w:rFonts w:ascii="Segoe UI" w:hAnsi="Segoe UI" w:cs="Segoe UI"/>
+          <w:color w:val="24292F"/>
+        </w:rPr>
+      </w:pPr>
+      <w:r>
+        <w:rPr>
+          <w:rFonts w:ascii="Segoe UI" w:hAnsi="Segoe UI" w:cs="Segoe UI"/>
+          <w:color w:val="24292F"/>
+        </w:rPr>
+        <w:t>4.</w:t>
+      </w:r>
+      <w:r>
+        <w:rPr>
+          <w:rFonts w:ascii="Segoe UI" w:hAnsi="Segoe UI" w:cs="Segoe UI"/>
+          <w:color w:val="24292F"/>
+        </w:rPr>
+        <w:t xml:space="preserve"> </w:t>
+      </w:r>
+      <w:r>
+        <w:rPr>
+          <w:rFonts w:ascii="Segoe UI" w:hAnsi="Segoe UI" w:cs="Segoe UI"/>
+          <w:color w:val="24292F"/>
+        </w:rPr>
+        <w:t>Create @</w:t>
+      </w:r>
+      <w:proofErr w:type="spellStart"/>
+      <w:r>
+        <w:rPr>
+          <w:rFonts w:ascii="Segoe UI" w:hAnsi="Segoe UI" w:cs="Segoe UI"/>
+          <w:color w:val="24292F"/>
+        </w:rPr>
+        <w:t>BeforeMethod</w:t>
+      </w:r>
+      <w:proofErr w:type="spellEnd"/>
+      <w:r>
+        <w:rPr>
+          <w:rFonts w:ascii="Segoe UI" w:hAnsi="Segoe UI" w:cs="Segoe UI"/>
+          <w:color w:val="24292F"/>
+        </w:rPr>
+        <w:t xml:space="preserve"> and @</w:t>
+      </w:r>
+      <w:proofErr w:type="spellStart"/>
+      <w:r>
+        <w:rPr>
+          <w:rFonts w:ascii="Segoe UI" w:hAnsi="Segoe UI" w:cs="Segoe UI"/>
+          <w:color w:val="24292F"/>
+        </w:rPr>
+        <w:t>AfterMethod</w:t>
+      </w:r>
+      <w:proofErr w:type="spellEnd"/>
+      <w:r>
+        <w:rPr>
+          <w:rFonts w:ascii="Segoe UI" w:hAnsi="Segoe UI" w:cs="Segoe UI"/>
+          <w:color w:val="24292F"/>
+        </w:rPr>
+        <w:t xml:space="preserve"> annotation for setup and close the browser</w:t>
+      </w:r>
+    </w:p>
+    <w:p>
+      <w:pPr>
+        <w:rPr>
+          <w:rFonts w:ascii="Segoe UI" w:hAnsi="Segoe UI" w:cs="Segoe UI"/>
+          <w:color w:val="24292F"/>
+        </w:rPr>
+      </w:pPr>
+      <w:r>
+        <w:rPr>
+          <w:rFonts w:ascii="Segoe UI" w:hAnsi="Segoe UI" w:cs="Segoe UI"/>
+          <w:color w:val="24292F"/>
+        </w:rPr>
+        <w:t>5.</w:t>
+      </w:r>
+      <w:r>
+        <w:rPr>
+          <w:rFonts w:ascii="Segoe UI" w:hAnsi="Segoe UI" w:cs="Segoe UI"/>
+          <w:color w:val="24292F"/>
+        </w:rPr>
+        <w:t xml:space="preserve"> </w:t>
+      </w:r>
+      <w:r>
+        <w:rPr>
+          <w:rFonts w:ascii="Segoe UI" w:hAnsi="Segoe UI" w:cs="Segoe UI"/>
+          <w:color w:val="24292F"/>
+        </w:rPr>
+        <w:t>Create test method (@Test) with name as “</w:t>
+      </w:r>
+      <w:proofErr w:type="spellStart"/>
+      <w:r>
+        <w:rPr>
+          <w:rFonts w:ascii="Segoe UI" w:hAnsi="Segoe UI" w:cs="Segoe UI"/>
+          <w:color w:val="24292F"/>
+        </w:rPr>
+        <w:t>validCredentialTest</w:t>
+      </w:r>
+      <w:proofErr w:type="spellEnd"/>
+      <w:r>
+        <w:rPr>
+          <w:rFonts w:ascii="Segoe UI" w:hAnsi="Segoe UI" w:cs="Segoe UI"/>
+          <w:color w:val="24292F"/>
+        </w:rPr>
+        <w:t xml:space="preserve">” inside the </w:t>
+      </w:r>
+      <w:proofErr w:type="spellStart"/>
+      <w:r>
+        <w:rPr>
+          <w:rFonts w:ascii="Segoe UI" w:hAnsi="Segoe UI" w:cs="Segoe UI"/>
+          <w:color w:val="24292F"/>
+        </w:rPr>
+        <w:t>LoginTest</w:t>
+      </w:r>
+      <w:proofErr w:type="spellEnd"/>
+      <w:r>
+        <w:rPr>
+          <w:rFonts w:ascii="Segoe UI" w:hAnsi="Segoe UI" w:cs="Segoe UI"/>
+          <w:color w:val="24292F"/>
+        </w:rPr>
+        <w:t xml:space="preserve"> with assertion of </w:t>
+      </w:r>
+      <w:proofErr w:type="spellStart"/>
+      <w:proofErr w:type="gramStart"/>
+      <w:r>
+        <w:rPr>
+          <w:rFonts w:ascii="Segoe UI" w:hAnsi="Segoe UI" w:cs="Segoe UI"/>
+          <w:color w:val="24292F"/>
+        </w:rPr>
+        <w:t>url</w:t>
+      </w:r>
+      <w:proofErr w:type="spellEnd"/>
+      <w:proofErr w:type="gramEnd"/>
+    </w:p>
+    <w:p>
+      <w:pPr>
+        <w:rPr>
+          <w:rFonts w:ascii="Segoe UI" w:hAnsi="Segoe UI" w:cs="Segoe UI"/>
+          <w:color w:val="24292F"/>
+        </w:rPr>
+      </w:pPr>
+      <w:r>
+        <w:rPr>
+          <w:rFonts w:ascii="Segoe UI" w:hAnsi="Segoe UI" w:cs="Segoe UI"/>
+          <w:color w:val="24292F"/>
+        </w:rPr>
+        <w:t>6.</w:t>
+      </w:r>
+      <w:r>
+        <w:rPr>
+          <w:rFonts w:ascii="Segoe UI" w:hAnsi="Segoe UI" w:cs="Segoe UI"/>
+          <w:color w:val="24292F"/>
+        </w:rPr>
+        <w:t xml:space="preserve"> </w:t>
+      </w:r>
+      <w:bookmarkStart w:id="23" w:name="_GoBack"/>
+      <w:bookmarkEnd w:id="23"/>
+      <w:r>
+        <w:rPr>
+          <w:rFonts w:ascii="Segoe UI" w:hAnsi="Segoe UI" w:cs="Segoe UI"/>
+          <w:color w:val="24292F"/>
+        </w:rPr>
+        <w:t>Create test method (@Test) with name as “</w:t>
+      </w:r>
+      <w:proofErr w:type="spellStart"/>
+      <w:r>
+        <w:rPr>
+          <w:rFonts w:ascii="Segoe UI" w:hAnsi="Segoe UI" w:cs="Segoe UI"/>
+          <w:color w:val="24292F"/>
+        </w:rPr>
+        <w:t>invalidCredentialTest</w:t>
+      </w:r>
+      <w:proofErr w:type="spellEnd"/>
+      <w:r>
+        <w:rPr>
+          <w:rFonts w:ascii="Segoe UI" w:hAnsi="Segoe UI" w:cs="Segoe UI"/>
+          <w:color w:val="24292F"/>
+        </w:rPr>
+        <w:t xml:space="preserve">” inside the </w:t>
+      </w:r>
+      <w:proofErr w:type="spellStart"/>
+      <w:r>
+        <w:rPr>
+          <w:rFonts w:ascii="Segoe UI" w:hAnsi="Segoe UI" w:cs="Segoe UI"/>
+          <w:color w:val="24292F"/>
+        </w:rPr>
+        <w:t>LoginTest</w:t>
+      </w:r>
+      <w:proofErr w:type="spellEnd"/>
+      <w:r>
+        <w:rPr>
+          <w:rFonts w:ascii="Segoe UI" w:hAnsi="Segoe UI" w:cs="Segoe UI"/>
+          <w:color w:val="24292F"/>
+        </w:rPr>
+        <w:t xml:space="preserve"> with assertion of error message</w:t>
+      </w:r>
+    </w:p>
     <w:sectPr>
       <w:pgSz w:w="12240" w:h="15840"/>
       <w:pgMar w:top="1440" w:right="1440" w:bottom="1440" w:left="1440" w:header="720" w:footer="720" w:gutter="0"/>
@@ -12274,7 +12549,7 @@
 </file>
 
 <file path=customXml/itemProps1.xml><?xml version="1.0" encoding="utf-8"?>
-<ds:datastoreItem xmlns:ds="http://schemas.openxmlformats.org/officeDocument/2006/customXml" ds:itemID="{9AC8EEDD-8424-4848-84E2-F0BBFED0B59C}">
+<ds:datastoreItem xmlns:ds="http://schemas.openxmlformats.org/officeDocument/2006/customXml" ds:itemID="{FDD232A2-7A40-4D4C-BBE2-FF19FEA8AF33}">
   <ds:schemaRefs>
     <ds:schemaRef ds:uri="http://schemas.openxmlformats.org/officeDocument/2006/bibliography"/>
   </ds:schemaRefs>

</xml_diff>

<commit_message>
session notes and assignment updated
</commit_message>
<xml_diff>
--- a/Assignment.docx
+++ b/Assignment.docx
@@ -7955,7 +7955,15 @@
           <w:b/>
           <w:bCs/>
         </w:rPr>
-        <w:t>Task 20 – Sep 15, 2021</w:t>
+        <w:t>Task 20 – Sep 16</w:t>
+      </w:r>
+      <w:r>
+        <w:rPr>
+          <w:rStyle w:val="SubtleEmphasis"/>
+          <w:b/>
+          <w:bCs/>
+        </w:rPr>
+        <w:t>, 2021</w:t>
       </w:r>
     </w:p>
     <w:p>
@@ -8206,6 +8214,605 @@
         </w:rPr>
         <w:t xml:space="preserve"> </w:t>
       </w:r>
+      <w:r>
+        <w:rPr>
+          <w:rFonts w:ascii="Segoe UI" w:hAnsi="Segoe UI" w:cs="Segoe UI"/>
+          <w:color w:val="24292F"/>
+        </w:rPr>
+        <w:t>Create test method (@Test) with name as “</w:t>
+      </w:r>
+      <w:proofErr w:type="spellStart"/>
+      <w:r>
+        <w:rPr>
+          <w:rFonts w:ascii="Segoe UI" w:hAnsi="Segoe UI" w:cs="Segoe UI"/>
+          <w:color w:val="24292F"/>
+        </w:rPr>
+        <w:t>invalidCredentialTest</w:t>
+      </w:r>
+      <w:proofErr w:type="spellEnd"/>
+      <w:r>
+        <w:rPr>
+          <w:rFonts w:ascii="Segoe UI" w:hAnsi="Segoe UI" w:cs="Segoe UI"/>
+          <w:color w:val="24292F"/>
+        </w:rPr>
+        <w:t xml:space="preserve">” inside the </w:t>
+      </w:r>
+      <w:proofErr w:type="spellStart"/>
+      <w:r>
+        <w:rPr>
+          <w:rFonts w:ascii="Segoe UI" w:hAnsi="Segoe UI" w:cs="Segoe UI"/>
+          <w:color w:val="24292F"/>
+        </w:rPr>
+        <w:t>LoginTest</w:t>
+      </w:r>
+      <w:proofErr w:type="spellEnd"/>
+      <w:r>
+        <w:rPr>
+          <w:rFonts w:ascii="Segoe UI" w:hAnsi="Segoe UI" w:cs="Segoe UI"/>
+          <w:color w:val="24292F"/>
+        </w:rPr>
+        <w:t xml:space="preserve"> with assertion of error message</w:t>
+      </w:r>
+    </w:p>
+    <w:p>
+      <w:pPr>
+        <w:rPr>
+          <w:rFonts w:ascii="Segoe UI" w:hAnsi="Segoe UI" w:cs="Segoe UI"/>
+          <w:color w:val="24292F"/>
+        </w:rPr>
+      </w:pPr>
+    </w:p>
+    <w:p>
+      <w:pPr>
+        <w:pStyle w:val="Heading3"/>
+        <w:spacing w:before="0" w:after="240" w:line="360" w:lineRule="atLeast"/>
+        <w:rPr>
+          <w:rStyle w:val="SubtleEmphasis"/>
+          <w:b/>
+          <w:bCs/>
+        </w:rPr>
+      </w:pPr>
+      <w:r>
+        <w:rPr>
+          <w:rStyle w:val="SubtleEmphasis"/>
+          <w:b/>
+          <w:bCs/>
+        </w:rPr>
+        <w:t>Task 21 – Sep 17</w:t>
+      </w:r>
+      <w:r>
+        <w:rPr>
+          <w:rStyle w:val="SubtleEmphasis"/>
+          <w:b/>
+          <w:bCs/>
+        </w:rPr>
+        <w:t>, 2021</w:t>
+      </w:r>
+      <w:r>
+        <w:rPr>
+          <w:rStyle w:val="SubtleEmphasis"/>
+          <w:b/>
+          <w:bCs/>
+        </w:rPr>
+        <w:t xml:space="preserve"> (Continuation of task 20)</w:t>
+      </w:r>
+    </w:p>
+    <w:p>
+      <w:pPr>
+        <w:rPr>
+          <w:rFonts w:ascii="Segoe UI" w:hAnsi="Segoe UI" w:cs="Segoe UI"/>
+          <w:color w:val="24292F"/>
+        </w:rPr>
+      </w:pPr>
+      <w:r>
+        <w:t xml:space="preserve">1. </w:t>
+      </w:r>
+      <w:r>
+        <w:rPr>
+          <w:rFonts w:ascii="Segoe UI" w:hAnsi="Segoe UI" w:cs="Segoe UI"/>
+          <w:color w:val="24292F"/>
+        </w:rPr>
+        <w:t>Create a new java project</w:t>
+      </w:r>
+    </w:p>
+    <w:p>
+      <w:pPr>
+        <w:rPr>
+          <w:rFonts w:ascii="Segoe UI" w:hAnsi="Segoe UI" w:cs="Segoe UI"/>
+          <w:color w:val="24292F"/>
+        </w:rPr>
+      </w:pPr>
+      <w:r>
+        <w:rPr>
+          <w:rFonts w:ascii="Segoe UI" w:hAnsi="Segoe UI" w:cs="Segoe UI"/>
+          <w:color w:val="24292F"/>
+        </w:rPr>
+        <w:t>2.</w:t>
+      </w:r>
+      <w:r>
+        <w:rPr>
+          <w:rFonts w:ascii="Segoe UI" w:hAnsi="Segoe UI" w:cs="Segoe UI"/>
+          <w:color w:val="24292F"/>
+        </w:rPr>
+        <w:t xml:space="preserve"> </w:t>
+      </w:r>
+      <w:r>
+        <w:rPr>
+          <w:rFonts w:ascii="Segoe UI" w:hAnsi="Segoe UI" w:cs="Segoe UI"/>
+          <w:color w:val="24292F"/>
+        </w:rPr>
+        <w:t xml:space="preserve">Create a package - </w:t>
+      </w:r>
+      <w:proofErr w:type="spellStart"/>
+      <w:r>
+        <w:rPr>
+          <w:rFonts w:ascii="Segoe UI" w:hAnsi="Segoe UI" w:cs="Segoe UI"/>
+          <w:color w:val="24292F"/>
+        </w:rPr>
+        <w:t>com.voya.orangetest</w:t>
+      </w:r>
+      <w:proofErr w:type="spellEnd"/>
+    </w:p>
+    <w:p>
+      <w:pPr>
+        <w:rPr>
+          <w:rFonts w:ascii="Segoe UI" w:hAnsi="Segoe UI" w:cs="Segoe UI"/>
+          <w:color w:val="24292F"/>
+        </w:rPr>
+      </w:pPr>
+      <w:r>
+        <w:rPr>
+          <w:rFonts w:ascii="Segoe UI" w:hAnsi="Segoe UI" w:cs="Segoe UI"/>
+          <w:color w:val="24292F"/>
+        </w:rPr>
+        <w:t>3.</w:t>
+      </w:r>
+      <w:r>
+        <w:rPr>
+          <w:rFonts w:ascii="Segoe UI" w:hAnsi="Segoe UI" w:cs="Segoe UI"/>
+          <w:color w:val="24292F"/>
+        </w:rPr>
+        <w:t xml:space="preserve"> </w:t>
+      </w:r>
+      <w:r>
+        <w:rPr>
+          <w:rFonts w:ascii="Segoe UI" w:hAnsi="Segoe UI" w:cs="Segoe UI"/>
+          <w:color w:val="24292F"/>
+        </w:rPr>
+        <w:t xml:space="preserve">Create a class - </w:t>
+      </w:r>
+      <w:proofErr w:type="spellStart"/>
+      <w:r>
+        <w:rPr>
+          <w:rFonts w:ascii="Segoe UI" w:hAnsi="Segoe UI" w:cs="Segoe UI"/>
+          <w:color w:val="24292F"/>
+        </w:rPr>
+        <w:t>LoginTest</w:t>
+      </w:r>
+      <w:proofErr w:type="spellEnd"/>
+    </w:p>
+    <w:p>
+      <w:pPr>
+        <w:rPr>
+          <w:rFonts w:ascii="Segoe UI" w:hAnsi="Segoe UI" w:cs="Segoe UI"/>
+          <w:color w:val="24292F"/>
+        </w:rPr>
+      </w:pPr>
+      <w:r>
+        <w:rPr>
+          <w:rFonts w:ascii="Segoe UI" w:hAnsi="Segoe UI" w:cs="Segoe UI"/>
+          <w:color w:val="24292F"/>
+        </w:rPr>
+        <w:t>4.</w:t>
+      </w:r>
+      <w:r>
+        <w:rPr>
+          <w:rFonts w:ascii="Segoe UI" w:hAnsi="Segoe UI" w:cs="Segoe UI"/>
+          <w:color w:val="24292F"/>
+        </w:rPr>
+        <w:t xml:space="preserve"> </w:t>
+      </w:r>
+      <w:r>
+        <w:rPr>
+          <w:rFonts w:ascii="Segoe UI" w:hAnsi="Segoe UI" w:cs="Segoe UI"/>
+          <w:color w:val="24292F"/>
+        </w:rPr>
+        <w:t>Create @</w:t>
+      </w:r>
+      <w:proofErr w:type="spellStart"/>
+      <w:r>
+        <w:rPr>
+          <w:rFonts w:ascii="Segoe UI" w:hAnsi="Segoe UI" w:cs="Segoe UI"/>
+          <w:color w:val="24292F"/>
+        </w:rPr>
+        <w:t>BeforeMethod</w:t>
+      </w:r>
+      <w:proofErr w:type="spellEnd"/>
+      <w:r>
+        <w:rPr>
+          <w:rFonts w:ascii="Segoe UI" w:hAnsi="Segoe UI" w:cs="Segoe UI"/>
+          <w:color w:val="24292F"/>
+        </w:rPr>
+        <w:t xml:space="preserve"> and @</w:t>
+      </w:r>
+      <w:proofErr w:type="spellStart"/>
+      <w:r>
+        <w:rPr>
+          <w:rFonts w:ascii="Segoe UI" w:hAnsi="Segoe UI" w:cs="Segoe UI"/>
+          <w:color w:val="24292F"/>
+        </w:rPr>
+        <w:t>AfterMethod</w:t>
+      </w:r>
+      <w:proofErr w:type="spellEnd"/>
+      <w:r>
+        <w:rPr>
+          <w:rFonts w:ascii="Segoe UI" w:hAnsi="Segoe UI" w:cs="Segoe UI"/>
+          <w:color w:val="24292F"/>
+        </w:rPr>
+        <w:t xml:space="preserve"> annotation for setup and close the browser</w:t>
+      </w:r>
+    </w:p>
+    <w:p>
+      <w:pPr>
+        <w:rPr>
+          <w:rFonts w:ascii="Segoe UI" w:hAnsi="Segoe UI" w:cs="Segoe UI"/>
+          <w:color w:val="24292F"/>
+        </w:rPr>
+      </w:pPr>
+      <w:r>
+        <w:rPr>
+          <w:rFonts w:ascii="Segoe UI" w:hAnsi="Segoe UI" w:cs="Segoe UI"/>
+          <w:color w:val="24292F"/>
+        </w:rPr>
+        <w:t>5.</w:t>
+      </w:r>
+      <w:r>
+        <w:rPr>
+          <w:rFonts w:ascii="Segoe UI" w:hAnsi="Segoe UI" w:cs="Segoe UI"/>
+          <w:color w:val="24292F"/>
+        </w:rPr>
+        <w:t xml:space="preserve"> </w:t>
+      </w:r>
+      <w:r>
+        <w:rPr>
+          <w:rFonts w:ascii="Segoe UI" w:hAnsi="Segoe UI" w:cs="Segoe UI"/>
+          <w:color w:val="24292F"/>
+        </w:rPr>
+        <w:t>Create test method (@Test) with name as “</w:t>
+      </w:r>
+      <w:proofErr w:type="spellStart"/>
+      <w:r>
+        <w:rPr>
+          <w:rFonts w:ascii="Segoe UI" w:hAnsi="Segoe UI" w:cs="Segoe UI"/>
+          <w:color w:val="24292F"/>
+        </w:rPr>
+        <w:t>validCredentialTest</w:t>
+      </w:r>
+      <w:proofErr w:type="spellEnd"/>
+      <w:r>
+        <w:rPr>
+          <w:rFonts w:ascii="Segoe UI" w:hAnsi="Segoe UI" w:cs="Segoe UI"/>
+          <w:color w:val="24292F"/>
+        </w:rPr>
+        <w:t xml:space="preserve">” inside the </w:t>
+      </w:r>
+      <w:proofErr w:type="spellStart"/>
+      <w:r>
+        <w:rPr>
+          <w:rFonts w:ascii="Segoe UI" w:hAnsi="Segoe UI" w:cs="Segoe UI"/>
+          <w:color w:val="24292F"/>
+        </w:rPr>
+        <w:t>LoginTest</w:t>
+      </w:r>
+      <w:proofErr w:type="spellEnd"/>
+      <w:r>
+        <w:rPr>
+          <w:rFonts w:ascii="Segoe UI" w:hAnsi="Segoe UI" w:cs="Segoe UI"/>
+          <w:color w:val="24292F"/>
+        </w:rPr>
+        <w:t xml:space="preserve"> with assertion of </w:t>
+      </w:r>
+      <w:proofErr w:type="spellStart"/>
+      <w:proofErr w:type="gramStart"/>
+      <w:r>
+        <w:rPr>
+          <w:rFonts w:ascii="Segoe UI" w:hAnsi="Segoe UI" w:cs="Segoe UI"/>
+          <w:color w:val="24292F"/>
+        </w:rPr>
+        <w:t>url</w:t>
+      </w:r>
+      <w:proofErr w:type="spellEnd"/>
+      <w:proofErr w:type="gramEnd"/>
+    </w:p>
+    <w:p>
+      <w:pPr>
+        <w:rPr>
+          <w:rFonts w:ascii="Segoe UI" w:hAnsi="Segoe UI" w:cs="Segoe UI"/>
+          <w:color w:val="24292F"/>
+        </w:rPr>
+      </w:pPr>
+      <w:r>
+        <w:rPr>
+          <w:rFonts w:ascii="Segoe UI" w:hAnsi="Segoe UI" w:cs="Segoe UI"/>
+          <w:color w:val="24292F"/>
+        </w:rPr>
+        <w:t>6.</w:t>
+      </w:r>
+      <w:r>
+        <w:rPr>
+          <w:rFonts w:ascii="Segoe UI" w:hAnsi="Segoe UI" w:cs="Segoe UI"/>
+          <w:color w:val="24292F"/>
+        </w:rPr>
+        <w:t xml:space="preserve"> </w:t>
+      </w:r>
+      <w:r>
+        <w:rPr>
+          <w:rFonts w:ascii="Segoe UI" w:hAnsi="Segoe UI" w:cs="Segoe UI"/>
+          <w:color w:val="24292F"/>
+        </w:rPr>
+        <w:t>Create test method (@Test) with name as “</w:t>
+      </w:r>
+      <w:proofErr w:type="spellStart"/>
+      <w:r>
+        <w:rPr>
+          <w:rFonts w:ascii="Segoe UI" w:hAnsi="Segoe UI" w:cs="Segoe UI"/>
+          <w:color w:val="24292F"/>
+        </w:rPr>
+        <w:t>invalidCredentialTest</w:t>
+      </w:r>
+      <w:proofErr w:type="spellEnd"/>
+      <w:r>
+        <w:rPr>
+          <w:rFonts w:ascii="Segoe UI" w:hAnsi="Segoe UI" w:cs="Segoe UI"/>
+          <w:color w:val="24292F"/>
+        </w:rPr>
+        <w:t xml:space="preserve">” inside the </w:t>
+      </w:r>
+      <w:proofErr w:type="spellStart"/>
+      <w:r>
+        <w:rPr>
+          <w:rFonts w:ascii="Segoe UI" w:hAnsi="Segoe UI" w:cs="Segoe UI"/>
+          <w:color w:val="24292F"/>
+        </w:rPr>
+        <w:t>LoginTest</w:t>
+      </w:r>
+      <w:proofErr w:type="spellEnd"/>
+      <w:r>
+        <w:rPr>
+          <w:rFonts w:ascii="Segoe UI" w:hAnsi="Segoe UI" w:cs="Segoe UI"/>
+          <w:color w:val="24292F"/>
+        </w:rPr>
+        <w:t xml:space="preserve"> with assertion of error message</w:t>
+      </w:r>
+    </w:p>
+    <w:p>
+      <w:pPr>
+        <w:rPr>
+          <w:rFonts w:ascii="Segoe UI" w:hAnsi="Segoe UI" w:cs="Segoe UI"/>
+          <w:color w:val="24292F"/>
+        </w:rPr>
+      </w:pPr>
+      <w:r>
+        <w:rPr>
+          <w:rFonts w:ascii="Segoe UI" w:hAnsi="Segoe UI" w:cs="Segoe UI"/>
+          <w:color w:val="24292F"/>
+        </w:rPr>
+        <w:t>7. Create package - “</w:t>
+      </w:r>
+      <w:proofErr w:type="spellStart"/>
+      <w:r>
+        <w:rPr>
+          <w:rFonts w:ascii="Segoe UI" w:hAnsi="Segoe UI" w:cs="Segoe UI"/>
+          <w:color w:val="24292F"/>
+        </w:rPr>
+        <w:t>com.voya.orangepages</w:t>
+      </w:r>
+      <w:proofErr w:type="spellEnd"/>
+      <w:r>
+        <w:rPr>
+          <w:rFonts w:ascii="Segoe UI" w:hAnsi="Segoe UI" w:cs="Segoe UI"/>
+          <w:color w:val="24292F"/>
+        </w:rPr>
+        <w:t>”</w:t>
+      </w:r>
+    </w:p>
+    <w:p>
+      <w:pPr>
+        <w:rPr>
+          <w:rFonts w:ascii="Segoe UI" w:hAnsi="Segoe UI" w:cs="Segoe UI"/>
+          <w:color w:val="24292F"/>
+        </w:rPr>
+      </w:pPr>
+      <w:r>
+        <w:rPr>
+          <w:rFonts w:ascii="Segoe UI" w:hAnsi="Segoe UI" w:cs="Segoe UI"/>
+          <w:color w:val="24292F"/>
+        </w:rPr>
+        <w:t xml:space="preserve">8. Create class - </w:t>
+      </w:r>
+      <w:proofErr w:type="spellStart"/>
+      <w:r>
+        <w:rPr>
+          <w:rFonts w:ascii="Segoe UI" w:hAnsi="Segoe UI" w:cs="Segoe UI"/>
+          <w:color w:val="24292F"/>
+        </w:rPr>
+        <w:t>LoginPage</w:t>
+      </w:r>
+      <w:proofErr w:type="spellEnd"/>
+      <w:r>
+        <w:rPr>
+          <w:rFonts w:ascii="Segoe UI" w:hAnsi="Segoe UI" w:cs="Segoe UI"/>
+          <w:color w:val="24292F"/>
+        </w:rPr>
+        <w:t xml:space="preserve">, </w:t>
+      </w:r>
+      <w:proofErr w:type="spellStart"/>
+      <w:r>
+        <w:rPr>
+          <w:rFonts w:ascii="Segoe UI" w:hAnsi="Segoe UI" w:cs="Segoe UI"/>
+          <w:color w:val="24292F"/>
+        </w:rPr>
+        <w:t>DashboardPage</w:t>
+      </w:r>
+      <w:proofErr w:type="spellEnd"/>
+    </w:p>
+    <w:p>
+      <w:pPr>
+        <w:rPr>
+          <w:rFonts w:ascii="Segoe UI" w:hAnsi="Segoe UI" w:cs="Segoe UI"/>
+          <w:color w:val="24292F"/>
+        </w:rPr>
+      </w:pPr>
+      <w:r>
+        <w:rPr>
+          <w:rFonts w:ascii="Segoe UI" w:hAnsi="Segoe UI" w:cs="Segoe UI"/>
+          <w:color w:val="24292F"/>
+        </w:rPr>
+        <w:t xml:space="preserve">9. </w:t>
+      </w:r>
+      <w:r>
+        <w:rPr>
+          <w:rFonts w:ascii="Segoe UI" w:hAnsi="Segoe UI" w:cs="Segoe UI"/>
+          <w:color w:val="24292F"/>
+        </w:rPr>
+        <w:t xml:space="preserve">Create page methods inside the class - </w:t>
+      </w:r>
+      <w:proofErr w:type="spellStart"/>
+      <w:r>
+        <w:rPr>
+          <w:rFonts w:ascii="Segoe UI" w:hAnsi="Segoe UI" w:cs="Segoe UI"/>
+          <w:color w:val="24292F"/>
+        </w:rPr>
+        <w:t>LoginPage</w:t>
+      </w:r>
+      <w:proofErr w:type="spellEnd"/>
+      <w:r>
+        <w:rPr>
+          <w:rFonts w:ascii="Segoe UI" w:hAnsi="Segoe UI" w:cs="Segoe UI"/>
+          <w:color w:val="24292F"/>
+        </w:rPr>
+        <w:t xml:space="preserve"> </w:t>
+      </w:r>
+    </w:p>
+    <w:p>
+      <w:pPr>
+        <w:rPr>
+          <w:rFonts w:ascii="Segoe UI" w:hAnsi="Segoe UI" w:cs="Segoe UI"/>
+          <w:color w:val="24292F"/>
+        </w:rPr>
+      </w:pPr>
+      <w:r>
+        <w:rPr>
+          <w:rFonts w:ascii="Segoe UI" w:hAnsi="Segoe UI" w:cs="Segoe UI"/>
+          <w:color w:val="24292F"/>
+        </w:rPr>
+        <w:tab/>
+        <w:t xml:space="preserve">Methods - </w:t>
+      </w:r>
+      <w:proofErr w:type="spellStart"/>
+      <w:proofErr w:type="gramStart"/>
+      <w:r>
+        <w:rPr>
+          <w:rFonts w:ascii="Segoe UI" w:hAnsi="Segoe UI" w:cs="Segoe UI"/>
+          <w:color w:val="24292F"/>
+        </w:rPr>
+        <w:t>enterUsername</w:t>
+      </w:r>
+      <w:proofErr w:type="spellEnd"/>
+      <w:r>
+        <w:rPr>
+          <w:rFonts w:ascii="Segoe UI" w:hAnsi="Segoe UI" w:cs="Segoe UI"/>
+          <w:color w:val="24292F"/>
+        </w:rPr>
+        <w:t>(</w:t>
+      </w:r>
+      <w:proofErr w:type="gramEnd"/>
+      <w:r>
+        <w:rPr>
+          <w:rFonts w:ascii="Segoe UI" w:hAnsi="Segoe UI" w:cs="Segoe UI"/>
+          <w:color w:val="24292F"/>
+        </w:rPr>
+        <w:t xml:space="preserve">), </w:t>
+      </w:r>
+      <w:proofErr w:type="spellStart"/>
+      <w:r>
+        <w:rPr>
+          <w:rFonts w:ascii="Segoe UI" w:hAnsi="Segoe UI" w:cs="Segoe UI"/>
+          <w:color w:val="24292F"/>
+        </w:rPr>
+        <w:t>enterPassword</w:t>
+      </w:r>
+      <w:proofErr w:type="spellEnd"/>
+      <w:r>
+        <w:rPr>
+          <w:rFonts w:ascii="Segoe UI" w:hAnsi="Segoe UI" w:cs="Segoe UI"/>
+          <w:color w:val="24292F"/>
+        </w:rPr>
+        <w:t xml:space="preserve">(), </w:t>
+      </w:r>
+      <w:proofErr w:type="spellStart"/>
+      <w:r>
+        <w:rPr>
+          <w:rFonts w:ascii="Segoe UI" w:hAnsi="Segoe UI" w:cs="Segoe UI"/>
+          <w:color w:val="24292F"/>
+        </w:rPr>
+        <w:t>clickOnLogin</w:t>
+      </w:r>
+      <w:proofErr w:type="spellEnd"/>
+      <w:r>
+        <w:rPr>
+          <w:rFonts w:ascii="Segoe UI" w:hAnsi="Segoe UI" w:cs="Segoe UI"/>
+          <w:color w:val="24292F"/>
+        </w:rPr>
+        <w:t xml:space="preserve">(), </w:t>
+      </w:r>
+      <w:proofErr w:type="spellStart"/>
+      <w:r>
+        <w:rPr>
+          <w:rFonts w:ascii="Segoe UI" w:hAnsi="Segoe UI" w:cs="Segoe UI"/>
+          <w:color w:val="24292F"/>
+        </w:rPr>
+        <w:t>getErrorMessage</w:t>
+      </w:r>
+      <w:proofErr w:type="spellEnd"/>
+      <w:r>
+        <w:rPr>
+          <w:rFonts w:ascii="Segoe UI" w:hAnsi="Segoe UI" w:cs="Segoe UI"/>
+          <w:color w:val="24292F"/>
+        </w:rPr>
+        <w:t>()</w:t>
+      </w:r>
+    </w:p>
+    <w:p>
+      <w:pPr>
+        <w:rPr>
+          <w:rFonts w:ascii="Segoe UI" w:hAnsi="Segoe UI" w:cs="Segoe UI"/>
+          <w:color w:val="24292F"/>
+        </w:rPr>
+      </w:pPr>
+      <w:r>
+        <w:rPr>
+          <w:rFonts w:ascii="Segoe UI" w:hAnsi="Segoe UI" w:cs="Segoe UI"/>
+          <w:color w:val="24292F"/>
+        </w:rPr>
+        <w:t xml:space="preserve">10. Call the page methods inside the </w:t>
+      </w:r>
+      <w:proofErr w:type="spellStart"/>
+      <w:r>
+        <w:rPr>
+          <w:rFonts w:ascii="Segoe UI" w:hAnsi="Segoe UI" w:cs="Segoe UI"/>
+          <w:color w:val="24292F"/>
+        </w:rPr>
+        <w:t>LoginTest</w:t>
+      </w:r>
+      <w:proofErr w:type="spellEnd"/>
+      <w:r>
+        <w:rPr>
+          <w:rFonts w:ascii="Segoe UI" w:hAnsi="Segoe UI" w:cs="Segoe UI"/>
+          <w:color w:val="24292F"/>
+        </w:rPr>
+        <w:t xml:space="preserve"> (@Test)</w:t>
+      </w:r>
       <w:bookmarkStart w:id="23" w:name="_GoBack"/>
       <w:bookmarkEnd w:id="23"/>
       <w:r>
@@ -8213,40 +8820,16 @@
           <w:rFonts w:ascii="Segoe UI" w:hAnsi="Segoe UI" w:cs="Segoe UI"/>
           <w:color w:val="24292F"/>
         </w:rPr>
-        <w:t>Create test method (@Test) with name as “</w:t>
-      </w:r>
-      <w:proofErr w:type="spellStart"/>
-      <w:r>
-        <w:rPr>
-          <w:rFonts w:ascii="Segoe UI" w:hAnsi="Segoe UI" w:cs="Segoe UI"/>
-          <w:color w:val="24292F"/>
-        </w:rPr>
-        <w:t>invalidCredentialTest</w:t>
-      </w:r>
-      <w:proofErr w:type="spellEnd"/>
-      <w:r>
-        <w:rPr>
-          <w:rFonts w:ascii="Segoe UI" w:hAnsi="Segoe UI" w:cs="Segoe UI"/>
-          <w:color w:val="24292F"/>
-        </w:rPr>
-        <w:t xml:space="preserve">” inside the </w:t>
-      </w:r>
-      <w:proofErr w:type="spellStart"/>
-      <w:r>
-        <w:rPr>
-          <w:rFonts w:ascii="Segoe UI" w:hAnsi="Segoe UI" w:cs="Segoe UI"/>
-          <w:color w:val="24292F"/>
-        </w:rPr>
-        <w:t>LoginTest</w:t>
-      </w:r>
-      <w:proofErr w:type="spellEnd"/>
-      <w:r>
-        <w:rPr>
-          <w:rFonts w:ascii="Segoe UI" w:hAnsi="Segoe UI" w:cs="Segoe UI"/>
-          <w:color w:val="24292F"/>
-        </w:rPr>
-        <w:t xml:space="preserve"> with assertion of error message</w:t>
-      </w:r>
+        <w:t xml:space="preserve"> </w:t>
+      </w:r>
+    </w:p>
+    <w:p>
+      <w:pPr>
+        <w:rPr>
+          <w:rFonts w:ascii="Segoe UI" w:hAnsi="Segoe UI" w:cs="Segoe UI"/>
+          <w:color w:val="24292F"/>
+        </w:rPr>
+      </w:pPr>
     </w:p>
     <w:sectPr>
       <w:pgSz w:w="12240" w:h="15840"/>
@@ -12549,7 +13132,7 @@
 </file>
 
 <file path=customXml/itemProps1.xml><?xml version="1.0" encoding="utf-8"?>
-<ds:datastoreItem xmlns:ds="http://schemas.openxmlformats.org/officeDocument/2006/customXml" ds:itemID="{FDD232A2-7A40-4D4C-BBE2-FF19FEA8AF33}">
+<ds:datastoreItem xmlns:ds="http://schemas.openxmlformats.org/officeDocument/2006/customXml" ds:itemID="{0561028D-0FE5-4F48-9FB2-4EB47ADB439B}">
   <ds:schemaRefs>
     <ds:schemaRef ds:uri="http://schemas.openxmlformats.org/officeDocument/2006/bibliography"/>
   </ds:schemaRefs>

</xml_diff>